<commit_message>
Update Help files for new features in version 2.0
</commit_message>
<xml_diff>
--- a/uk.ac.bolton.archimate.help/docs/What's New in Archi.docx
+++ b/uk.ac.bolton.archimate.help/docs/What's New in Archi.docx
@@ -104,7 +104,7 @@
           <w:sz w:val="28"/>
           <w:szCs w:val="28"/>
         </w:rPr>
-        <w:t>What’s New in Version 1.7</w:t>
+        <w:t>What’s New in Version 2.0</w:t>
       </w:r>
     </w:p>
     <w:p>
@@ -160,11 +160,11 @@
         <w:pStyle w:val="ListParagraph"/>
         <w:numPr>
           <w:ilvl w:val="0"/>
-          <w:numId w:val="29"/>
+          <w:numId w:val="39"/>
         </w:numPr>
       </w:pPr>
       <w:r>
-        <w:t>Can now add User Properties to Elements</w:t>
+        <w:t>Dynamic Viewpoints</w:t>
       </w:r>
     </w:p>
     <w:p>
@@ -172,11 +172,11 @@
         <w:pStyle w:val="ListParagraph"/>
         <w:numPr>
           <w:ilvl w:val="0"/>
-          <w:numId w:val="29"/>
+          <w:numId w:val="39"/>
         </w:numPr>
       </w:pPr>
       <w:r>
-        <w:t>Search/Filter on Model Tree can search on User Properties</w:t>
+        <w:t>Can now add multiple occurrences of objects and connections in a View</w:t>
       </w:r>
     </w:p>
     <w:p>
@@ -184,11 +184,11 @@
         <w:pStyle w:val="ListParagraph"/>
         <w:numPr>
           <w:ilvl w:val="0"/>
-          <w:numId w:val="29"/>
+          <w:numId w:val="39"/>
         </w:numPr>
       </w:pPr>
       <w:r>
-        <w:t>HTML Report improved and contains User Properties</w:t>
+        <w:t>Elements can have circular relationships and connections (self &lt;---&gt; self)</w:t>
       </w:r>
     </w:p>
     <w:p>
@@ -196,11 +196,11 @@
         <w:pStyle w:val="ListParagraph"/>
         <w:numPr>
           <w:ilvl w:val="0"/>
-          <w:numId w:val="29"/>
+          <w:numId w:val="39"/>
         </w:numPr>
       </w:pPr>
       <w:r>
-        <w:t>Can now rename a Model Tree element with in-place editing ("Rename" in context and main menu items or F2 key)</w:t>
+        <w:t>Support for exporting with Jasper Reports</w:t>
       </w:r>
     </w:p>
     <w:p>
@@ -208,11 +208,11 @@
         <w:pStyle w:val="ListParagraph"/>
         <w:numPr>
           <w:ilvl w:val="0"/>
-          <w:numId w:val="29"/>
+          <w:numId w:val="39"/>
         </w:numPr>
       </w:pPr>
       <w:r>
-        <w:t>When adding a new element on the Model Tree the focus is put on in-place editing so you can edit the name</w:t>
+        <w:t>Palette is now detachable and improved</w:t>
       </w:r>
     </w:p>
     <w:p>
@@ -220,11 +220,11 @@
         <w:pStyle w:val="ListParagraph"/>
         <w:numPr>
           <w:ilvl w:val="0"/>
-          <w:numId w:val="29"/>
+          <w:numId w:val="39"/>
         </w:numPr>
       </w:pPr>
       <w:r>
-        <w:t>Can now rename a View diagram element with "Rename" context and main menu items or F2 key</w:t>
+        <w:t>A View can be maximised to Full Screen</w:t>
       </w:r>
     </w:p>
     <w:p>
@@ -232,11 +232,11 @@
         <w:pStyle w:val="ListParagraph"/>
         <w:numPr>
           <w:ilvl w:val="0"/>
-          <w:numId w:val="29"/>
+          <w:numId w:val="39"/>
         </w:numPr>
       </w:pPr>
       <w:r>
-        <w:t>New "Duplicate" command in the Model Tree duplicates Elements and Views</w:t>
+        <w:t>Support for Mac OS X Lion Application Full Screen</w:t>
       </w:r>
     </w:p>
     <w:p>
@@ -244,11 +244,19 @@
         <w:pStyle w:val="ListParagraph"/>
         <w:numPr>
           <w:ilvl w:val="0"/>
-          <w:numId w:val="29"/>
+          <w:numId w:val="39"/>
         </w:numPr>
       </w:pPr>
       <w:r>
-        <w:t>Some View elements can show an alternative figure</w:t>
+        <w:t>Can now launch Archi from *.</w:t>
+      </w:r>
+      <w:proofErr w:type="spellStart"/>
+      <w:r>
+        <w:t>archimate</w:t>
+      </w:r>
+      <w:proofErr w:type="spellEnd"/>
+      <w:r>
+        <w:t xml:space="preserve"> files from the Desktop on Mac OS X</w:t>
       </w:r>
     </w:p>
     <w:p>
@@ -256,11 +264,11 @@
         <w:pStyle w:val="ListParagraph"/>
         <w:numPr>
           <w:ilvl w:val="0"/>
-          <w:numId w:val="29"/>
+          <w:numId w:val="39"/>
         </w:numPr>
       </w:pPr>
       <w:r>
-        <w:t>Preferences for alternative figures now sets the default for newly added elements</w:t>
+        <w:t>Export View to Bitmap (*.bmp) format now supported on Mac OS X</w:t>
       </w:r>
     </w:p>
     <w:p>
@@ -268,11 +276,11 @@
         <w:pStyle w:val="ListParagraph"/>
         <w:numPr>
           <w:ilvl w:val="0"/>
-          <w:numId w:val="29"/>
+          <w:numId w:val="39"/>
         </w:numPr>
       </w:pPr>
       <w:r>
-        <w:t>Added a Note Connection type to the Palette for connections to/from Notes</w:t>
+        <w:t>Group objects now have a "Documentation" field</w:t>
       </w:r>
     </w:p>
     <w:p>
@@ -280,11 +288,11 @@
         <w:pStyle w:val="ListParagraph"/>
         <w:numPr>
           <w:ilvl w:val="0"/>
-          <w:numId w:val="29"/>
+          <w:numId w:val="39"/>
         </w:numPr>
       </w:pPr>
       <w:r>
-        <w:t>The Grid Snap and Alignment settings are now applied globally to all Views and saved</w:t>
+        <w:t>Group objects can also be added to Sketch Views</w:t>
       </w:r>
     </w:p>
     <w:p>
@@ -292,11 +300,11 @@
         <w:pStyle w:val="ListParagraph"/>
         <w:numPr>
           <w:ilvl w:val="0"/>
-          <w:numId w:val="29"/>
+          <w:numId w:val="39"/>
         </w:numPr>
       </w:pPr>
       <w:r>
-        <w:t>The Access Relation type now has properties of "Access", "Read", "Write", and "Read/Write". This changes the connection's arrow head.</w:t>
+        <w:t>Group objects and all Sketch View diagram objects now have Properties</w:t>
       </w:r>
     </w:p>
     <w:p>
@@ -304,23 +312,28 @@
         <w:pStyle w:val="ListParagraph"/>
         <w:numPr>
           <w:ilvl w:val="0"/>
-          <w:numId w:val="29"/>
+          <w:numId w:val="39"/>
         </w:numPr>
       </w:pPr>
       <w:r>
-        <w:t>Added an "Open Recent" files menu and a preference to set the maximum size of recent files list</w:t>
-      </w:r>
+        <w:t xml:space="preserve">Added a "Name" field to Sketch </w:t>
+      </w:r>
+      <w:proofErr w:type="spellStart"/>
+      <w:r>
+        <w:t>Stickies</w:t>
+      </w:r>
+      <w:proofErr w:type="spellEnd"/>
     </w:p>
     <w:p>
       <w:pPr>
         <w:pStyle w:val="ListParagraph"/>
         <w:numPr>
           <w:ilvl w:val="0"/>
-          <w:numId w:val="29"/>
+          <w:numId w:val="39"/>
         </w:numPr>
       </w:pPr>
       <w:r>
-        <w:t>Changed menu item "Show Alignment Guides" to "Snap to Alignment Guides"</w:t>
+        <w:t>Added "Name" and "Documentation" fields to Sketch Connections</w:t>
       </w:r>
     </w:p>
     <w:p>
@@ -328,11 +341,19 @@
         <w:pStyle w:val="ListParagraph"/>
         <w:numPr>
           <w:ilvl w:val="0"/>
-          <w:numId w:val="29"/>
+          <w:numId w:val="39"/>
         </w:numPr>
       </w:pPr>
       <w:r>
-        <w:t>Can now add View and Sketch References (linked shortcuts) to the Sketch View</w:t>
+        <w:t xml:space="preserve">On Linux default to use </w:t>
+      </w:r>
+      <w:proofErr w:type="spellStart"/>
+      <w:r>
+        <w:t>Webkit</w:t>
+      </w:r>
+      <w:proofErr w:type="spellEnd"/>
+      <w:r>
+        <w:t xml:space="preserve"> Browser component in the Hints window</w:t>
       </w:r>
     </w:p>
     <w:p>
@@ -340,11 +361,11 @@
         <w:pStyle w:val="ListParagraph"/>
         <w:numPr>
           <w:ilvl w:val="0"/>
-          <w:numId w:val="29"/>
+          <w:numId w:val="39"/>
         </w:numPr>
       </w:pPr>
       <w:r>
-        <w:t>When deleting nodes on the Model Tree the previous node is now selected</w:t>
+        <w:t>Added tooltips for all Sketch View elements</w:t>
       </w:r>
     </w:p>
     <w:p>
@@ -352,11 +373,11 @@
         <w:pStyle w:val="ListParagraph"/>
         <w:numPr>
           <w:ilvl w:val="0"/>
-          <w:numId w:val="29"/>
+          <w:numId w:val="39"/>
         </w:numPr>
       </w:pPr>
       <w:r>
-        <w:t>A View figure's text control can also be edited with a single-click when it is selected</w:t>
+        <w:t>When adding a new model in the Model Tree the focus is put on in-place editing so you can edit its name</w:t>
       </w:r>
     </w:p>
     <w:p>
@@ -364,11 +385,11 @@
         <w:pStyle w:val="ListParagraph"/>
         <w:numPr>
           <w:ilvl w:val="0"/>
-          <w:numId w:val="29"/>
+          <w:numId w:val="39"/>
         </w:numPr>
       </w:pPr>
       <w:r>
-        <w:t>The Magic Connector cursor is now more magical</w:t>
+        <w:t>Added a preference to use curved or square tab style</w:t>
       </w:r>
     </w:p>
     <w:p>
@@ -376,11 +397,19 @@
         <w:pStyle w:val="ListParagraph"/>
         <w:numPr>
           <w:ilvl w:val="0"/>
-          <w:numId w:val="29"/>
+          <w:numId w:val="39"/>
         </w:numPr>
       </w:pPr>
       <w:r>
-        <w:t>Links in Documentation for elements are now saved as links in HTML Report</w:t>
+        <w:t>"</w:t>
+      </w:r>
+      <w:proofErr w:type="spellStart"/>
+      <w:r>
+        <w:t>Archisurance</w:t>
+      </w:r>
+      <w:proofErr w:type="spellEnd"/>
+      <w:r>
+        <w:t>" example updated to include Viewpoints and re-organised folders</w:t>
       </w:r>
     </w:p>
     <w:p>
@@ -388,11 +417,11 @@
         <w:pStyle w:val="ListParagraph"/>
         <w:numPr>
           <w:ilvl w:val="0"/>
-          <w:numId w:val="29"/>
+          <w:numId w:val="39"/>
         </w:numPr>
       </w:pPr>
       <w:r>
-        <w:t>Added the "Documentation" text field to Folders</w:t>
+        <w:t>The Java version shipped with the Windows installer is now version 1.6.0_26</w:t>
       </w:r>
     </w:p>
     <w:p>
@@ -400,11 +429,20 @@
         <w:pStyle w:val="ListParagraph"/>
         <w:numPr>
           <w:ilvl w:val="0"/>
-          <w:numId w:val="29"/>
+          <w:numId w:val="39"/>
         </w:numPr>
       </w:pPr>
       <w:r>
-        <w:t>The Java version shipped with the Windows installer is now version 1.6.0_24</w:t>
+        <w:t>Built on Eclipse 3.7.1 RCP</w:t>
+      </w:r>
+    </w:p>
+    <w:p/>
+    <w:p>
+      <w:pPr>
+        <w:pStyle w:val="Heading2"/>
+      </w:pPr>
+      <w:r>
+        <w:t>Fixes</w:t>
       </w:r>
     </w:p>
     <w:p>
@@ -412,20 +450,11 @@
         <w:pStyle w:val="ListParagraph"/>
         <w:numPr>
           <w:ilvl w:val="0"/>
-          <w:numId w:val="29"/>
+          <w:numId w:val="39"/>
         </w:numPr>
       </w:pPr>
       <w:r>
-        <w:t>Built on Eclipse 3.6.2 RCP</w:t>
-      </w:r>
-    </w:p>
-    <w:p/>
-    <w:p>
-      <w:pPr>
-        <w:pStyle w:val="Heading2"/>
-      </w:pPr>
-      <w:r>
-        <w:t>Fixes</w:t>
+        <w:t>When closing a model close any of its open Views more gracefully</w:t>
       </w:r>
     </w:p>
     <w:p>
@@ -433,11 +462,11 @@
         <w:pStyle w:val="ListParagraph"/>
         <w:numPr>
           <w:ilvl w:val="0"/>
-          <w:numId w:val="29"/>
+          <w:numId w:val="39"/>
         </w:numPr>
       </w:pPr>
       <w:r>
-        <w:t>Fixed palette not resizing and consequent loss of keyboard input on Linux</w:t>
+        <w:t>Optimisations to Property sections in Properties Window</w:t>
       </w:r>
     </w:p>
     <w:p>
@@ -445,179 +474,522 @@
         <w:pStyle w:val="ListParagraph"/>
         <w:numPr>
           <w:ilvl w:val="0"/>
-          <w:numId w:val="29"/>
+          <w:numId w:val="39"/>
         </w:numPr>
-      </w:pPr>
-      <w:r>
-        <w:t>The message in the dialog box displayed when opening a model that is already open shows the file name and model name</w:t>
-      </w:r>
-    </w:p>
-    <w:p>
-      <w:pPr>
-        <w:pStyle w:val="ListParagraph"/>
+        <w:rPr>
+          <w:kern w:val="36"/>
+        </w:rPr>
+      </w:pPr>
+      <w:r>
+        <w:t>Many internal optimisations</w:t>
+      </w:r>
+      <w:r>
+        <w:br w:type="page"/>
+      </w:r>
+    </w:p>
+    <w:p>
+      <w:pPr>
+        <w:pStyle w:val="Heading1"/>
+      </w:pPr>
+      <w:r>
+        <w:lastRenderedPageBreak/>
+        <w:t xml:space="preserve">Review of the </w:t>
+      </w:r>
+      <w:r>
+        <w:t>Main New Features</w:t>
+      </w:r>
+    </w:p>
+    <w:p/>
+    <w:p>
+      <w:pPr>
+        <w:pStyle w:val="Heading2"/>
+      </w:pPr>
+      <w:r>
+        <w:t>Dynamic Viewpoints</w:t>
+      </w:r>
+    </w:p>
+    <w:p>
+      <w:pPr>
+        <w:pStyle w:val="NormalWeb"/>
+        <w:rPr>
+          <w:rFonts w:eastAsiaTheme="minorEastAsia" w:cs="Arial"/>
+          <w:szCs w:val="20"/>
+        </w:rPr>
+      </w:pPr>
+      <w:r>
+        <w:rPr>
+          <w:rFonts w:cs="Arial"/>
+          <w:szCs w:val="20"/>
+        </w:rPr>
+        <w:t>The ArchiMate Specification states that "...architects and other stakeholders can define their own views on the enterprise architecture. Viewpoints define abstractions on the set of models representing the enterprise architecture, each aimed at a particular type of stakeholder and addressing a particular set of concerns. Viewpoints can both be used to view certain aspects in isolation, and for relating two or more aspects."</w:t>
+      </w:r>
+    </w:p>
+    <w:p>
+      <w:pPr>
+        <w:pStyle w:val="NormalWeb"/>
+        <w:rPr>
+          <w:rFonts w:cs="Arial"/>
+          <w:szCs w:val="20"/>
+        </w:rPr>
+      </w:pPr>
+      <w:r>
+        <w:rPr>
+          <w:rFonts w:cs="Arial"/>
+          <w:szCs w:val="20"/>
+        </w:rPr>
+        <w:t>In practice, a Viewpoint is a sub-set of elements and relationships. Archi allows you to specify the following Viewpoints:</w:t>
+      </w:r>
+    </w:p>
+    <w:p>
+      <w:pPr>
         <w:numPr>
           <w:ilvl w:val="0"/>
-          <w:numId w:val="29"/>
+          <w:numId w:val="41"/>
         </w:numPr>
-      </w:pPr>
-      <w:r>
-        <w:t>Fixed Magic Connector not switching mode on Mac when pressing Command Key</w:t>
-      </w:r>
-    </w:p>
-    <w:p>
-      <w:pPr>
-        <w:pStyle w:val="ListParagraph"/>
+        <w:spacing w:before="100" w:beforeAutospacing="1" w:after="100" w:afterAutospacing="1"/>
+        <w:rPr>
+          <w:rFonts w:cs="Arial"/>
+          <w:szCs w:val="20"/>
+        </w:rPr>
+      </w:pPr>
+      <w:r>
+        <w:rPr>
+          <w:rFonts w:cs="Arial"/>
+          <w:szCs w:val="20"/>
+        </w:rPr>
+        <w:t>Actor Co-operation</w:t>
+      </w:r>
+    </w:p>
+    <w:p>
+      <w:pPr>
         <w:numPr>
           <w:ilvl w:val="0"/>
-          <w:numId w:val="29"/>
+          <w:numId w:val="41"/>
         </w:numPr>
-      </w:pPr>
-      <w:r>
-        <w:t>Fixed a bug where the Outline window might not clear when the View's model was closed</w:t>
-      </w:r>
-    </w:p>
-    <w:p>
-      <w:pPr>
-        <w:pStyle w:val="ListParagraph"/>
+        <w:spacing w:before="100" w:beforeAutospacing="1" w:after="100" w:afterAutospacing="1"/>
+        <w:rPr>
+          <w:rFonts w:cs="Arial"/>
+          <w:szCs w:val="20"/>
+        </w:rPr>
+      </w:pPr>
+      <w:r>
+        <w:rPr>
+          <w:rFonts w:cs="Arial"/>
+          <w:szCs w:val="20"/>
+        </w:rPr>
+        <w:t>Application Behaviour</w:t>
+      </w:r>
+    </w:p>
+    <w:p>
+      <w:pPr>
         <w:numPr>
           <w:ilvl w:val="0"/>
-          <w:numId w:val="29"/>
+          <w:numId w:val="41"/>
         </w:numPr>
-      </w:pPr>
-      <w:r>
-        <w:t>Improved performance of the Outline window</w:t>
-      </w:r>
-    </w:p>
-    <w:p>
-      <w:pPr>
-        <w:pStyle w:val="ListParagraph"/>
+        <w:spacing w:before="100" w:beforeAutospacing="1" w:after="100" w:afterAutospacing="1"/>
+        <w:rPr>
+          <w:rFonts w:cs="Arial"/>
+          <w:szCs w:val="20"/>
+        </w:rPr>
+      </w:pPr>
+      <w:r>
+        <w:rPr>
+          <w:rFonts w:cs="Arial"/>
+          <w:szCs w:val="20"/>
+        </w:rPr>
+        <w:t>Application Co-operation</w:t>
+      </w:r>
+    </w:p>
+    <w:p>
+      <w:pPr>
         <w:numPr>
           <w:ilvl w:val="0"/>
-          <w:numId w:val="29"/>
+          <w:numId w:val="41"/>
         </w:numPr>
-      </w:pPr>
-      <w:r>
-        <w:t>Derived relations will not be calculated if there are too many potential paths</w:t>
-      </w:r>
-    </w:p>
-    <w:p>
-      <w:pPr>
-        <w:pStyle w:val="ListParagraph"/>
+        <w:spacing w:before="100" w:beforeAutospacing="1" w:after="100" w:afterAutospacing="1"/>
+        <w:rPr>
+          <w:rFonts w:cs="Arial"/>
+          <w:szCs w:val="20"/>
+        </w:rPr>
+      </w:pPr>
+      <w:r>
+        <w:rPr>
+          <w:rFonts w:cs="Arial"/>
+          <w:szCs w:val="20"/>
+        </w:rPr>
+        <w:t>Application Structure</w:t>
+      </w:r>
+    </w:p>
+    <w:p>
+      <w:pPr>
         <w:numPr>
           <w:ilvl w:val="0"/>
-          <w:numId w:val="29"/>
+          <w:numId w:val="41"/>
         </w:numPr>
-      </w:pPr>
-      <w:r>
-        <w:lastRenderedPageBreak/>
-        <w:t>The drag outline figure when dragging and creating from the palette on Mac OS X Cocoa is no longer black</w:t>
-      </w:r>
-    </w:p>
-    <w:p>
-      <w:pPr>
-        <w:pStyle w:val="ListParagraph"/>
+        <w:spacing w:before="100" w:beforeAutospacing="1" w:after="100" w:afterAutospacing="1"/>
+        <w:rPr>
+          <w:rFonts w:cs="Arial"/>
+          <w:szCs w:val="20"/>
+        </w:rPr>
+      </w:pPr>
+      <w:r>
+        <w:rPr>
+          <w:rFonts w:cs="Arial"/>
+          <w:szCs w:val="20"/>
+        </w:rPr>
+        <w:t>Application Usage</w:t>
+      </w:r>
+    </w:p>
+    <w:p>
+      <w:pPr>
         <w:numPr>
           <w:ilvl w:val="0"/>
-          <w:numId w:val="29"/>
+          <w:numId w:val="41"/>
         </w:numPr>
-      </w:pPr>
-      <w:r>
-        <w:t>Junction figures are restricted to their proper size when dragging and creating from the palette</w:t>
-      </w:r>
-    </w:p>
-    <w:p>
-      <w:pPr>
-        <w:pStyle w:val="ListParagraph"/>
+        <w:spacing w:before="100" w:beforeAutospacing="1" w:after="100" w:afterAutospacing="1"/>
+        <w:rPr>
+          <w:rFonts w:cs="Arial"/>
+          <w:szCs w:val="20"/>
+        </w:rPr>
+      </w:pPr>
+      <w:r>
+        <w:rPr>
+          <w:rFonts w:cs="Arial"/>
+          <w:szCs w:val="20"/>
+        </w:rPr>
+        <w:t>Business Process</w:t>
+      </w:r>
+    </w:p>
+    <w:p>
+      <w:pPr>
         <w:numPr>
           <w:ilvl w:val="0"/>
-          <w:numId w:val="29"/>
+          <w:numId w:val="41"/>
         </w:numPr>
-      </w:pPr>
-      <w:r>
-        <w:t>Fixed Connection line colour not copied when copy &amp; paste</w:t>
-      </w:r>
-    </w:p>
-    <w:p>
-      <w:pPr>
-        <w:pStyle w:val="ListParagraph"/>
+        <w:spacing w:before="100" w:beforeAutospacing="1" w:after="100" w:afterAutospacing="1"/>
+        <w:rPr>
+          <w:rFonts w:cs="Arial"/>
+          <w:szCs w:val="20"/>
+        </w:rPr>
+      </w:pPr>
+      <w:r>
+        <w:rPr>
+          <w:rFonts w:cs="Arial"/>
+          <w:szCs w:val="20"/>
+        </w:rPr>
+        <w:t>Business Process Co-operation</w:t>
+      </w:r>
+    </w:p>
+    <w:p>
+      <w:pPr>
         <w:numPr>
           <w:ilvl w:val="0"/>
-          <w:numId w:val="27"/>
+          <w:numId w:val="41"/>
         </w:numPr>
-      </w:pPr>
-      <w:r>
-        <w:t>Fixed Interface element type parameter not copied when copy &amp; paste</w:t>
-      </w:r>
-    </w:p>
-    <w:p>
-      <w:pPr>
-        <w:rPr>
-          <w:kern w:val="36"/>
-        </w:rPr>
-      </w:pPr>
-      <w:r>
-        <w:br w:type="page"/>
-      </w:r>
-    </w:p>
-    <w:p>
-      <w:pPr>
-        <w:pStyle w:val="Heading1"/>
-      </w:pPr>
-      <w:r>
+        <w:spacing w:before="100" w:beforeAutospacing="1" w:after="100" w:afterAutospacing="1"/>
+        <w:rPr>
+          <w:rFonts w:cs="Arial"/>
+          <w:szCs w:val="20"/>
+        </w:rPr>
+      </w:pPr>
+      <w:r>
+        <w:rPr>
+          <w:rFonts w:cs="Arial"/>
+          <w:szCs w:val="20"/>
+        </w:rPr>
+        <w:t>Implementation and Deployment</w:t>
+      </w:r>
+    </w:p>
+    <w:p>
+      <w:pPr>
+        <w:numPr>
+          <w:ilvl w:val="0"/>
+          <w:numId w:val="41"/>
+        </w:numPr>
+        <w:spacing w:before="100" w:beforeAutospacing="1" w:after="100" w:afterAutospacing="1"/>
+        <w:rPr>
+          <w:rFonts w:cs="Arial"/>
+          <w:szCs w:val="20"/>
+        </w:rPr>
+      </w:pPr>
+      <w:r>
+        <w:rPr>
+          <w:rFonts w:cs="Arial"/>
+          <w:szCs w:val="20"/>
+        </w:rPr>
+        <w:t>Information Structure</w:t>
+      </w:r>
+    </w:p>
+    <w:p>
+      <w:pPr>
+        <w:numPr>
+          <w:ilvl w:val="0"/>
+          <w:numId w:val="41"/>
+        </w:numPr>
+        <w:spacing w:before="100" w:beforeAutospacing="1" w:after="100" w:afterAutospacing="1"/>
+        <w:rPr>
+          <w:rFonts w:cs="Arial"/>
+          <w:szCs w:val="20"/>
+        </w:rPr>
+      </w:pPr>
+      <w:r>
+        <w:rPr>
+          <w:rFonts w:cs="Arial"/>
+          <w:szCs w:val="20"/>
+        </w:rPr>
+        <w:t>Infrastructure</w:t>
+      </w:r>
+    </w:p>
+    <w:p>
+      <w:pPr>
+        <w:numPr>
+          <w:ilvl w:val="0"/>
+          <w:numId w:val="41"/>
+        </w:numPr>
+        <w:spacing w:before="100" w:beforeAutospacing="1" w:after="100" w:afterAutospacing="1"/>
+        <w:rPr>
+          <w:rFonts w:cs="Arial"/>
+          <w:szCs w:val="20"/>
+        </w:rPr>
+      </w:pPr>
+      <w:r>
+        <w:rPr>
+          <w:rFonts w:cs="Arial"/>
+          <w:szCs w:val="20"/>
+        </w:rPr>
+        <w:t>Infrastructure Usage</w:t>
+      </w:r>
+    </w:p>
+    <w:p>
+      <w:pPr>
+        <w:numPr>
+          <w:ilvl w:val="0"/>
+          <w:numId w:val="41"/>
+        </w:numPr>
+        <w:spacing w:before="100" w:beforeAutospacing="1" w:after="100" w:afterAutospacing="1"/>
+        <w:rPr>
+          <w:rFonts w:cs="Arial"/>
+          <w:szCs w:val="20"/>
+        </w:rPr>
+      </w:pPr>
+      <w:r>
+        <w:rPr>
+          <w:rFonts w:cs="Arial"/>
+          <w:szCs w:val="20"/>
+        </w:rPr>
+        <w:t>Organization</w:t>
+      </w:r>
+    </w:p>
+    <w:p>
+      <w:pPr>
+        <w:numPr>
+          <w:ilvl w:val="0"/>
+          <w:numId w:val="41"/>
+        </w:numPr>
+        <w:spacing w:before="100" w:beforeAutospacing="1" w:after="100" w:afterAutospacing="1"/>
+        <w:rPr>
+          <w:rFonts w:cs="Arial"/>
+          <w:szCs w:val="20"/>
+        </w:rPr>
+      </w:pPr>
+      <w:r>
+        <w:rPr>
+          <w:rFonts w:cs="Arial"/>
+          <w:szCs w:val="20"/>
+        </w:rPr>
+        <w:t>Layered</w:t>
+      </w:r>
+    </w:p>
+    <w:p>
+      <w:pPr>
+        <w:numPr>
+          <w:ilvl w:val="0"/>
+          <w:numId w:val="41"/>
+        </w:numPr>
+        <w:spacing w:before="100" w:beforeAutospacing="1" w:after="100" w:afterAutospacing="1"/>
+        <w:rPr>
+          <w:rFonts w:cs="Arial"/>
+          <w:szCs w:val="20"/>
+        </w:rPr>
+      </w:pPr>
+      <w:r>
+        <w:rPr>
+          <w:rFonts w:cs="Arial"/>
+          <w:szCs w:val="20"/>
+        </w:rPr>
+        <w:t>Product</w:t>
+      </w:r>
+    </w:p>
+    <w:p>
+      <w:pPr>
+        <w:numPr>
+          <w:ilvl w:val="0"/>
+          <w:numId w:val="41"/>
+        </w:numPr>
+        <w:spacing w:before="100" w:beforeAutospacing="1" w:after="100" w:afterAutospacing="1"/>
+        <w:rPr>
+          <w:rFonts w:cs="Arial"/>
+          <w:szCs w:val="20"/>
+        </w:rPr>
+      </w:pPr>
+      <w:r>
+        <w:rPr>
+          <w:rFonts w:cs="Arial"/>
+          <w:szCs w:val="20"/>
+        </w:rPr>
+        <w:t>Service Realization</w:t>
+      </w:r>
+    </w:p>
+    <w:p>
+      <w:pPr>
+        <w:numPr>
+          <w:ilvl w:val="0"/>
+          <w:numId w:val="41"/>
+        </w:numPr>
+        <w:spacing w:before="100" w:beforeAutospacing="1" w:after="100" w:afterAutospacing="1"/>
+        <w:rPr>
+          <w:rFonts w:cs="Arial"/>
+          <w:szCs w:val="20"/>
+        </w:rPr>
+      </w:pPr>
+      <w:r>
+        <w:rPr>
+          <w:rFonts w:cs="Arial"/>
+          <w:szCs w:val="20"/>
+        </w:rPr>
+        <w:t>Total</w:t>
+      </w:r>
+    </w:p>
+    <w:p>
+      <w:pPr>
+        <w:pStyle w:val="NormalWeb"/>
+        <w:rPr>
+          <w:rFonts w:eastAsiaTheme="minorEastAsia" w:cs="Arial"/>
+          <w:szCs w:val="20"/>
+        </w:rPr>
+      </w:pPr>
+      <w:r>
+        <w:rPr>
+          <w:rFonts w:cs="Arial"/>
+          <w:szCs w:val="20"/>
+        </w:rPr>
+        <w:t xml:space="preserve">When creating a new View in Archi, the default Viewpoint is set to "Total", meaning that all elements from all layers can be added to the View. Setting a Viewpoint on a View means that a sub-set of elements is available to place on the View. Some other ArchiMate authoring tools require you to specify the Viewpoint in advance when creating the View. Unfortunately, this means that you cannot change your mind should you wish to later change the Viewpoint in the View. Archi, however, implements </w:t>
+      </w:r>
+      <w:r>
+        <w:rPr>
+          <w:rStyle w:val="Strong"/>
+          <w:rFonts w:cs="Arial"/>
+          <w:szCs w:val="20"/>
+        </w:rPr>
+        <w:t>Dynamic Viewpoints</w:t>
+      </w:r>
+      <w:r>
+        <w:rPr>
+          <w:rFonts w:cs="Arial"/>
+          <w:szCs w:val="20"/>
+        </w:rPr>
+        <w:t xml:space="preserve"> so that you can change the Viewpoint at any time and those elements that are not permitted for that Viewpoint are either "ghosted" out or hidden. Dynamic Viewpoints allow you to change your mind. You don't have to decide up-front what the Viewpoint will be. You can experiment with different Viewpoints for the same View. And if you decide to keep the Viewpoint, you can simply remove any disallowed elements from the View. You could even set up one master View and apply different Viewpoints in a "what if" scenario.</w:t>
+      </w:r>
+    </w:p>
+    <w:p>
+      <w:pPr>
+        <w:pStyle w:val="NormalWeb"/>
+        <w:rPr>
+          <w:rFonts w:cs="Arial"/>
+          <w:szCs w:val="20"/>
+        </w:rPr>
+      </w:pPr>
+      <w:r>
+        <w:rPr>
+          <w:rFonts w:cs="Arial"/>
+          <w:szCs w:val="20"/>
+        </w:rPr>
+        <w:t> </w:t>
+      </w:r>
+    </w:p>
+    <w:p>
+      <w:pPr>
+        <w:pStyle w:val="Heading2"/>
+        <w:rPr>
+          <w:rFonts w:cs="Arial"/>
+        </w:rPr>
+      </w:pPr>
+      <w:r>
+        <w:rPr>
+          <w:rFonts w:cs="Arial"/>
+        </w:rPr>
+        <w:t>Setting the Viewpoint</w:t>
+      </w:r>
+    </w:p>
+    <w:p>
+      <w:pPr>
+        <w:pStyle w:val="NormalWeb"/>
+        <w:rPr>
+          <w:rFonts w:eastAsiaTheme="minorEastAsia" w:cs="Arial"/>
+          <w:szCs w:val="20"/>
+        </w:rPr>
+      </w:pPr>
+      <w:r>
+        <w:rPr>
+          <w:rFonts w:cs="Arial"/>
+          <w:szCs w:val="20"/>
+        </w:rPr>
+        <w:t xml:space="preserve">To set the Viewpoint for a View, open the View in the View editor and select the required Viewpoint from the main "View-&gt;Viewpoint" menu, or by right-clicking on the View's drawing area and selecting it from the context menu. You can also change the Viewpoint from the View's </w:t>
+      </w:r>
+      <w:r>
+        <w:rPr>
+          <w:rFonts w:cs="Arial"/>
+          <w:szCs w:val="20"/>
+        </w:rPr>
+        <w:t>Properties</w:t>
+      </w:r>
+      <w:r>
+        <w:rPr>
+          <w:rFonts w:cs="Arial"/>
+          <w:szCs w:val="20"/>
+        </w:rPr>
+        <w:t xml:space="preserve"> window.</w:t>
+      </w:r>
+    </w:p>
+    <w:p>
+      <w:pPr>
+        <w:pStyle w:val="NormalWeb"/>
+        <w:rPr>
+          <w:rFonts w:cs="Arial"/>
+          <w:szCs w:val="20"/>
+        </w:rPr>
+      </w:pPr>
+      <w:r>
+        <w:rPr>
+          <w:rFonts w:cs="Arial"/>
+          <w:szCs w:val="20"/>
+        </w:rPr>
+        <w:t>In the following example we start with a View that has the default "Total" Viewpoint:</w:t>
+      </w:r>
+    </w:p>
+    <w:p>
+      <w:pPr>
+        <w:pStyle w:val="NormalWeb"/>
+        <w:rPr>
+          <w:rFonts w:cs="Arial"/>
+          <w:szCs w:val="20"/>
+        </w:rPr>
+      </w:pPr>
+      <w:r>
+        <w:rPr>
+          <w:rFonts w:cs="Arial"/>
+          <w:i/>
+          <w:iCs/>
+          <w:noProof/>
+          <w:sz w:val="18"/>
+          <w:szCs w:val="18"/>
+        </w:rPr>
         <w:lastRenderedPageBreak/>
-        <w:t xml:space="preserve">Review of the </w:t>
-      </w:r>
-      <w:r>
-        <w:t>Main New Features</w:t>
-      </w:r>
-    </w:p>
-    <w:p/>
-    <w:p>
-      <w:pPr>
-        <w:pStyle w:val="Heading2"/>
-      </w:pPr>
-      <w:r>
-        <w:t xml:space="preserve">User Properties </w:t>
-      </w:r>
-      <w:r>
-        <w:t>for</w:t>
-      </w:r>
-      <w:r>
-        <w:t xml:space="preserve"> Elements</w:t>
-      </w:r>
-    </w:p>
-    <w:p>
-      <w:r>
-        <w:t>User Properties can be created and managed from the "Properties" tab in the Properties Window.</w:t>
-      </w:r>
-    </w:p>
-    <w:p>
-      <w:r>
-        <w:rPr>
-          <w:b/>
-          <w:bCs/>
-        </w:rPr>
-        <w:t>The Properties Tab</w:t>
-      </w:r>
-    </w:p>
-    <w:p>
-      <w:r>
-        <w:t>This tab allows you to add arbitrary User Properties, or attributes, to an Element, Model or View. For example you may wish to add information such as "Cost", "Location", "Duration", "Time", "Link" and so on. Properties are stored as name/value pairs. Properties with the same name may appear more than once in the model or element and values are free text. If the value of a Property starts with "http://", "https://" or "ftp://" it will show in blue to denote a hyperlink. Double-clicking on the table row will open the link in a Browser.</w:t>
-      </w:r>
-    </w:p>
-    <w:p>
-      <w:pPr>
-        <w:pStyle w:val="Caption1"/>
-      </w:pPr>
-      <w:r>
-        <w:rPr>
-          <w:noProof/>
-        </w:rPr>
         <w:drawing>
           <wp:inline distT="0" distB="0" distL="0" distR="0">
-            <wp:extent cx="4252595" cy="1569720"/>
+            <wp:extent cx="4442460" cy="3355975"/>
             <wp:effectExtent l="19050" t="0" r="0" b="0"/>
-            <wp:docPr id="68" name="Picture 68" descr="D:\projekts\code\archi\archi\uk.ac.bolton.archimate.help\help\img\properties_user1.png"/>
+            <wp:docPr id="66" name="Picture 66" descr="D:\projekts\code\archi\archi\uk.ac.bolton.archimate.help\help\img\viewpoint_total.png"/>
             <wp:cNvGraphicFramePr>
               <a:graphicFrameLocks xmlns:a="http://schemas.openxmlformats.org/drawingml/2006/main" noChangeAspect="1"/>
             </wp:cNvGraphicFramePr>
@@ -625,7 +997,7 @@
               <a:graphicData uri="http://schemas.openxmlformats.org/drawingml/2006/picture">
                 <pic:pic xmlns:pic="http://schemas.openxmlformats.org/drawingml/2006/picture">
                   <pic:nvPicPr>
-                    <pic:cNvPr id="0" name="Picture 68" descr="D:\projekts\code\archi\archi\uk.ac.bolton.archimate.help\help\img\properties_user1.png"/>
+                    <pic:cNvPr id="0" name="Picture 66" descr="D:\projekts\code\archi\archi\uk.ac.bolton.archimate.help\help\img\viewpoint_total.png"/>
                     <pic:cNvPicPr>
                       <a:picLocks noChangeAspect="1" noChangeArrowheads="1"/>
                     </pic:cNvPicPr>
@@ -640,7 +1012,7 @@
                   <pic:spPr bwMode="auto">
                     <a:xfrm>
                       <a:off x="0" y="0"/>
-                      <a:ext cx="4252595" cy="1569720"/>
+                      <a:ext cx="4442460" cy="3355975"/>
                     </a:xfrm>
                     <a:prstGeom prst="rect">
                       <a:avLst/>
@@ -660,61 +1032,77 @@
         </w:drawing>
       </w:r>
       <w:r>
+        <w:rPr>
+          <w:rFonts w:cs="Arial"/>
+          <w:i/>
+          <w:iCs/>
+          <w:sz w:val="18"/>
+          <w:szCs w:val="18"/>
+        </w:rPr>
         <w:br/>
-        <w:t>User Properties tab</w:t>
-      </w:r>
-    </w:p>
-    <w:p>
-      <w:pPr>
-        <w:rPr>
-          <w:b/>
-          <w:bCs/>
-        </w:rPr>
-      </w:pPr>
-    </w:p>
-    <w:p>
-      <w:r>
-        <w:rPr>
-          <w:b/>
-          <w:bCs/>
-        </w:rPr>
-        <w:t>M</w:t>
-      </w:r>
-      <w:r>
-        <w:rPr>
-          <w:b/>
-          <w:bCs/>
-        </w:rPr>
-        <w:t>a</w:t>
-      </w:r>
-      <w:r>
-        <w:rPr>
-          <w:b/>
-          <w:bCs/>
-        </w:rPr>
-        <w:t>nage and View Existing Properties G</w:t>
-      </w:r>
-      <w:r>
-        <w:rPr>
-          <w:b/>
-          <w:bCs/>
-        </w:rPr>
-        <w:t>lobally</w:t>
-      </w:r>
-    </w:p>
-    <w:p>
-      <w:pPr>
-        <w:pStyle w:val="Caption1"/>
-      </w:pPr>
-      <w:r>
-        <w:rPr>
+      </w:r>
+      <w:r>
+        <w:rPr>
+          <w:rStyle w:val="caption10"/>
+          <w:rFonts w:cs="Arial"/>
+        </w:rPr>
+        <w:t>A View with the "Total" Viewpoint</w:t>
+      </w:r>
+    </w:p>
+    <w:p>
+      <w:pPr>
+        <w:pStyle w:val="NormalWeb"/>
+        <w:rPr>
+          <w:rFonts w:cs="Arial"/>
+          <w:szCs w:val="20"/>
+        </w:rPr>
+      </w:pPr>
+      <w:r>
+        <w:rPr>
+          <w:rFonts w:cs="Arial"/>
+          <w:szCs w:val="20"/>
+        </w:rPr>
+        <w:t>Notice that all elements from all the ArchiMate layers (Business, Application, and Technology) are displayed. Also, the Palette has all elements available.</w:t>
+      </w:r>
+    </w:p>
+    <w:p>
+      <w:pPr>
+        <w:pStyle w:val="NormalWeb"/>
+        <w:rPr>
+          <w:rFonts w:cs="Arial"/>
+          <w:szCs w:val="20"/>
+        </w:rPr>
+      </w:pPr>
+      <w:r>
+        <w:rPr>
+          <w:rFonts w:cs="Arial"/>
+          <w:szCs w:val="20"/>
+        </w:rPr>
+        <w:t>If we now change the Viewpoint to "Infrastructure" then any elements that do not belong in this Viewpoint are "ghosted" out in the View. Notice, also, that only the elements permitted for the current Viewpoint are available in the Palette, whilst the others are not available:</w:t>
+      </w:r>
+    </w:p>
+    <w:p>
+      <w:pPr>
+        <w:pStyle w:val="NormalWeb"/>
+        <w:rPr>
+          <w:rFonts w:cs="Arial"/>
+          <w:szCs w:val="20"/>
+        </w:rPr>
+      </w:pPr>
+      <w:r>
+        <w:rPr>
+          <w:rFonts w:cs="Arial"/>
+          <w:i/>
+          <w:iCs/>
           <w:noProof/>
+          <w:sz w:val="18"/>
+          <w:szCs w:val="18"/>
         </w:rPr>
         <w:drawing>
           <wp:inline distT="0" distB="0" distL="0" distR="0">
-            <wp:extent cx="3329940" cy="2225675"/>
-            <wp:effectExtent l="19050" t="0" r="3810" b="0"/>
-            <wp:docPr id="89" name="Picture 89" descr="D:\projekts\code\archi\archi\uk.ac.bolton.archimate.help\help\img\properties_user_dialog2.png"/>
+            <wp:extent cx="4442460" cy="3355975"/>
+            <wp:effectExtent l="19050" t="0" r="0" b="0"/>
+            <wp:docPr id="67" name="Picture 67" descr="D:\projekts\code\archi\archi\uk.ac.bolton.archimate.help\help\img\viewpoint_infrastructure.png"/>
             <wp:cNvGraphicFramePr>
               <a:graphicFrameLocks xmlns:a="http://schemas.openxmlformats.org/drawingml/2006/main" noChangeAspect="1"/>
             </wp:cNvGraphicFramePr>
@@ -722,7 +1110,7 @@
               <a:graphicData uri="http://schemas.openxmlformats.org/drawingml/2006/picture">
                 <pic:pic xmlns:pic="http://schemas.openxmlformats.org/drawingml/2006/picture">
                   <pic:nvPicPr>
-                    <pic:cNvPr id="0" name="Picture 89" descr="D:\projekts\code\archi\archi\uk.ac.bolton.archimate.help\help\img\properties_user_dialog2.png"/>
+                    <pic:cNvPr id="0" name="Picture 67" descr="D:\projekts\code\archi\archi\uk.ac.bolton.archimate.help\help\img\viewpoint_infrastructure.png"/>
                     <pic:cNvPicPr>
                       <a:picLocks noChangeAspect="1" noChangeArrowheads="1"/>
                     </pic:cNvPicPr>
@@ -737,7 +1125,7 @@
                   <pic:spPr bwMode="auto">
                     <a:xfrm>
                       <a:off x="0" y="0"/>
-                      <a:ext cx="3329940" cy="2225675"/>
+                      <a:ext cx="4442460" cy="3355975"/>
                     </a:xfrm>
                     <a:prstGeom prst="rect">
                       <a:avLst/>
@@ -757,52 +1145,62 @@
         </w:drawing>
       </w:r>
       <w:r>
+        <w:rPr>
+          <w:rFonts w:cs="Arial"/>
+          <w:i/>
+          <w:iCs/>
+          <w:sz w:val="18"/>
+          <w:szCs w:val="18"/>
+        </w:rPr>
         <w:br/>
-        <w:t>Manage Global Properties</w:t>
-      </w:r>
-    </w:p>
-    <w:p>
-      <w:r>
-        <w:rPr>
-          <w:b/>
-          <w:bCs/>
-        </w:rPr>
-        <w:t xml:space="preserve">Search and Filter on </w:t>
-      </w:r>
-      <w:r>
-        <w:rPr>
-          <w:b/>
-          <w:bCs/>
-        </w:rPr>
-        <w:t xml:space="preserve">User </w:t>
-      </w:r>
-      <w:r>
-        <w:rPr>
-          <w:b/>
-          <w:bCs/>
-        </w:rPr>
-        <w:t>Properties</w:t>
-      </w:r>
-    </w:p>
-    <w:p>
-      <w:r>
-        <w:t>To filter User Properties of elements you can select the different Property keys to include in the filter/search in the drop-down menu:</w:t>
-      </w:r>
-    </w:p>
-    <w:p>
-      <w:pPr>
-        <w:pStyle w:val="Caption1"/>
-      </w:pPr>
-      <w:r>
-        <w:rPr>
+      </w:r>
+      <w:r>
+        <w:rPr>
+          <w:rStyle w:val="caption10"/>
+          <w:rFonts w:cs="Arial"/>
+        </w:rPr>
+        <w:t>The same View with the "Infrastructure" Viewpoint</w:t>
+      </w:r>
+    </w:p>
+    <w:p>
+      <w:pPr>
+        <w:pStyle w:val="NormalWeb"/>
+        <w:rPr>
+          <w:rFonts w:cs="Arial"/>
+          <w:szCs w:val="20"/>
+        </w:rPr>
+      </w:pPr>
+      <w:r>
+        <w:rPr>
+          <w:rFonts w:cs="Arial"/>
+          <w:szCs w:val="20"/>
+        </w:rPr>
+        <w:t>If we look at the elements in the Models Tree we can see that non-permitted elements for the Viewpoint are greyed out:</w:t>
+      </w:r>
+    </w:p>
+    <w:p>
+      <w:pPr>
+        <w:pStyle w:val="NormalWeb"/>
+        <w:rPr>
+          <w:rFonts w:cs="Arial"/>
+          <w:szCs w:val="20"/>
+        </w:rPr>
+      </w:pPr>
+      <w:r>
+        <w:rPr>
+          <w:rFonts w:cs="Arial"/>
+          <w:i/>
+          <w:iCs/>
           <w:noProof/>
+          <w:sz w:val="18"/>
+          <w:szCs w:val="18"/>
         </w:rPr>
         <w:lastRenderedPageBreak/>
         <w:drawing>
           <wp:inline distT="0" distB="0" distL="0" distR="0">
-            <wp:extent cx="2052955" cy="2259965"/>
-            <wp:effectExtent l="19050" t="0" r="4445" b="0"/>
-            <wp:docPr id="3" name="Picture 16" descr="D:\projekts\code\archi\archi\uk.ac.bolton.archimate.help\help\img\model-tree-filter2.png"/>
+            <wp:extent cx="1845945" cy="3924935"/>
+            <wp:effectExtent l="19050" t="0" r="1905" b="0"/>
+            <wp:docPr id="68" name="Picture 68" descr="D:\projekts\code\archi\archi\uk.ac.bolton.archimate.help\help\img\viewpoint_tree.png"/>
             <wp:cNvGraphicFramePr>
               <a:graphicFrameLocks xmlns:a="http://schemas.openxmlformats.org/drawingml/2006/main" noChangeAspect="1"/>
             </wp:cNvGraphicFramePr>
@@ -810,7 +1208,7 @@
               <a:graphicData uri="http://schemas.openxmlformats.org/drawingml/2006/picture">
                 <pic:pic xmlns:pic="http://schemas.openxmlformats.org/drawingml/2006/picture">
                   <pic:nvPicPr>
-                    <pic:cNvPr id="0" name="Picture 16" descr="D:\projekts\code\archi\archi\uk.ac.bolton.archimate.help\help\img\model-tree-filter2.png"/>
+                    <pic:cNvPr id="0" name="Picture 68" descr="D:\projekts\code\archi\archi\uk.ac.bolton.archimate.help\help\img\viewpoint_tree.png"/>
                     <pic:cNvPicPr>
                       <a:picLocks noChangeAspect="1" noChangeArrowheads="1"/>
                     </pic:cNvPicPr>
@@ -825,7 +1223,7 @@
                   <pic:spPr bwMode="auto">
                     <a:xfrm>
                       <a:off x="0" y="0"/>
-                      <a:ext cx="2052955" cy="2259965"/>
+                      <a:ext cx="1845945" cy="3924935"/>
                     </a:xfrm>
                     <a:prstGeom prst="rect">
                       <a:avLst/>
@@ -845,36 +1243,92 @@
         </w:drawing>
       </w:r>
       <w:r>
+        <w:rPr>
+          <w:rFonts w:cs="Arial"/>
+          <w:i/>
+          <w:iCs/>
+          <w:sz w:val="18"/>
+          <w:szCs w:val="18"/>
+        </w:rPr>
         <w:br/>
-        <w:t>Search and Filter on User Properties</w:t>
-      </w:r>
-    </w:p>
-    <w:p>
-      <w:pPr>
-        <w:pStyle w:val="Caption1"/>
-      </w:pPr>
-    </w:p>
-    <w:p>
-      <w:pPr>
-        <w:pStyle w:val="Heading2"/>
-      </w:pPr>
-      <w:r>
-        <w:t>HTML Report Improved and contains User Properties</w:t>
-      </w:r>
-    </w:p>
-    <w:p>
-      <w:pPr>
-        <w:pStyle w:val="Caption1"/>
-      </w:pPr>
-      <w:r>
-        <w:rPr>
+      </w:r>
+      <w:r>
+        <w:rPr>
+          <w:rStyle w:val="caption10"/>
+          <w:rFonts w:cs="Arial"/>
+        </w:rPr>
+        <w:t xml:space="preserve">Elements not permitted for the Viewpoint are greyed out </w:t>
+      </w:r>
+    </w:p>
+    <w:p>
+      <w:pPr>
+        <w:pStyle w:val="NormalWeb"/>
+        <w:rPr>
+          <w:rFonts w:cs="Arial"/>
+          <w:szCs w:val="20"/>
+        </w:rPr>
+      </w:pPr>
+      <w:r>
+        <w:rPr>
+          <w:rFonts w:cs="Arial"/>
+          <w:szCs w:val="20"/>
+        </w:rPr>
+        <w:t>If we choose to, we can drag and drop any element from the Models Tree to the View but the resulting element in the View will be greyed out. This means that we can work with the Viewpoint any way we want to but we are reminded at all times of what should and shouldn't be added to the Viewpoint.</w:t>
+      </w:r>
+    </w:p>
+    <w:p>
+      <w:pPr>
+        <w:pStyle w:val="NormalWeb"/>
+        <w:rPr>
+          <w:rFonts w:cs="Arial"/>
+          <w:szCs w:val="20"/>
+        </w:rPr>
+      </w:pPr>
+      <w:r>
+        <w:rPr>
+          <w:rFonts w:cs="Arial"/>
+          <w:szCs w:val="20"/>
+        </w:rPr>
+        <w:t xml:space="preserve">If you are unsure of the constraints for a Viewpoint select it then open the </w:t>
+      </w:r>
+      <w:r>
+        <w:rPr>
+          <w:rFonts w:cs="Arial"/>
+          <w:szCs w:val="20"/>
+        </w:rPr>
+        <w:t>Hints Window</w:t>
+      </w:r>
+      <w:r>
+        <w:rPr>
+          <w:rFonts w:cs="Arial"/>
+          <w:szCs w:val="20"/>
+        </w:rPr>
+        <w:t>. A full explanation is available for the Viewpoint:</w:t>
+      </w:r>
+    </w:p>
+    <w:p>
+      <w:pPr>
+        <w:pStyle w:val="NormalWeb"/>
+        <w:rPr>
+          <w:rFonts w:cs="Arial"/>
+          <w:szCs w:val="20"/>
+        </w:rPr>
+      </w:pPr>
+      <w:r>
+        <w:rPr>
+          <w:rFonts w:cs="Arial"/>
+          <w:i/>
+          <w:iCs/>
           <w:noProof/>
-        </w:rPr>
+          <w:sz w:val="18"/>
+          <w:szCs w:val="18"/>
+        </w:rPr>
+        <w:lastRenderedPageBreak/>
         <w:drawing>
           <wp:inline distT="0" distB="0" distL="0" distR="0">
-            <wp:extent cx="4287520" cy="2812415"/>
+            <wp:extent cx="3493770" cy="3890645"/>
             <wp:effectExtent l="19050" t="0" r="0" b="0"/>
-            <wp:docPr id="98" name="Picture 98" descr="D:\projekts\code\archi\archi\uk.ac.bolton.archimate.help\help\img\report_html.png"/>
+            <wp:docPr id="69" name="Picture 69" descr="D:\projekts\code\archi\archi\uk.ac.bolton.archimate.help\help\img\viewpoint_hint.png"/>
             <wp:cNvGraphicFramePr>
               <a:graphicFrameLocks xmlns:a="http://schemas.openxmlformats.org/drawingml/2006/main" noChangeAspect="1"/>
             </wp:cNvGraphicFramePr>
@@ -882,7 +1336,7 @@
               <a:graphicData uri="http://schemas.openxmlformats.org/drawingml/2006/picture">
                 <pic:pic xmlns:pic="http://schemas.openxmlformats.org/drawingml/2006/picture">
                   <pic:nvPicPr>
-                    <pic:cNvPr id="0" name="Picture 98" descr="D:\projekts\code\archi\archi\uk.ac.bolton.archimate.help\help\img\report_html.png"/>
+                    <pic:cNvPr id="0" name="Picture 69" descr="D:\projekts\code\archi\archi\uk.ac.bolton.archimate.help\help\img\viewpoint_hint.png"/>
                     <pic:cNvPicPr>
                       <a:picLocks noChangeAspect="1" noChangeArrowheads="1"/>
                     </pic:cNvPicPr>
@@ -897,7 +1351,7 @@
                   <pic:spPr bwMode="auto">
                     <a:xfrm>
                       <a:off x="0" y="0"/>
-                      <a:ext cx="4287520" cy="2812415"/>
+                      <a:ext cx="3493770" cy="3890645"/>
                     </a:xfrm>
                     <a:prstGeom prst="rect">
                       <a:avLst/>
@@ -917,59 +1371,244 @@
         </w:drawing>
       </w:r>
       <w:r>
+        <w:rPr>
+          <w:rFonts w:cs="Arial"/>
+          <w:i/>
+          <w:iCs/>
+          <w:sz w:val="18"/>
+          <w:szCs w:val="18"/>
+        </w:rPr>
         <w:br/>
-        <w:t>HTML Report</w:t>
+      </w:r>
+      <w:r>
+        <w:rPr>
+          <w:rStyle w:val="caption10"/>
+          <w:rFonts w:cs="Arial"/>
+        </w:rPr>
+        <w:t xml:space="preserve">A Hint for a Viewpoint </w:t>
+      </w:r>
+    </w:p>
+    <w:p>
+      <w:pPr>
+        <w:pStyle w:val="Heading3"/>
+        <w:rPr>
+          <w:rFonts w:cs="Arial"/>
+        </w:rPr>
+      </w:pPr>
+      <w:r>
+        <w:rPr>
+          <w:rFonts w:cs="Arial"/>
+        </w:rPr>
+        <w:t> </w:t>
+      </w:r>
+    </w:p>
+    <w:p>
+      <w:pPr>
+        <w:pStyle w:val="Heading3"/>
+        <w:rPr>
+          <w:rFonts w:cs="Arial"/>
+        </w:rPr>
+      </w:pPr>
+      <w:r>
+        <w:rPr>
+          <w:rFonts w:cs="Arial"/>
+        </w:rPr>
+        <w:t>Preferences</w:t>
+      </w:r>
+    </w:p>
+    <w:p>
+      <w:pPr>
+        <w:pStyle w:val="NormalWeb"/>
+        <w:rPr>
+          <w:rFonts w:eastAsiaTheme="minorEastAsia" w:cs="Arial"/>
+          <w:szCs w:val="20"/>
+        </w:rPr>
+      </w:pPr>
+      <w:r>
+        <w:rPr>
+          <w:rFonts w:cs="Arial"/>
+          <w:szCs w:val="20"/>
+        </w:rPr>
+        <w:t xml:space="preserve">If instead of "ghosting" the non-permitted elements we wish to completely hide them we can do so in </w:t>
+      </w:r>
+      <w:r>
+        <w:rPr>
+          <w:rFonts w:cs="Arial"/>
+          <w:szCs w:val="20"/>
+        </w:rPr>
+        <w:t>Preferences</w:t>
+      </w:r>
+      <w:r>
+        <w:rPr>
+          <w:rFonts w:cs="Arial"/>
+          <w:szCs w:val="20"/>
+        </w:rPr>
+        <w:t>.</w:t>
+      </w:r>
+    </w:p>
+    <w:p>
+      <w:pPr>
+        <w:pStyle w:val="NormalWeb"/>
+        <w:rPr>
+          <w:rFonts w:cs="Arial"/>
+          <w:szCs w:val="20"/>
+        </w:rPr>
+      </w:pPr>
+      <w:r>
+        <w:rPr>
+          <w:rFonts w:cs="Arial"/>
+          <w:szCs w:val="20"/>
+        </w:rPr>
+        <w:t> </w:t>
+      </w:r>
+    </w:p>
+    <w:p>
+      <w:pPr>
+        <w:pStyle w:val="NormalWeb"/>
+        <w:rPr>
+          <w:rFonts w:cs="Arial"/>
+          <w:szCs w:val="20"/>
+        </w:rPr>
+      </w:pPr>
+    </w:p>
+    <w:p>
+      <w:pPr>
+        <w:pStyle w:val="Heading2"/>
+      </w:pPr>
+      <w:r>
+        <w:t>Add</w:t>
+      </w:r>
+      <w:r>
+        <w:t xml:space="preserve"> multiple occurrences of objects and connections in a View</w:t>
+      </w:r>
+    </w:p>
+    <w:p>
+      <w:r>
+        <w:t>It’s now possible to add the same element or connection more than once in a View. Prior to this version of Archi this was a limitation. Dragging the same element to the Models Tree to the View is now unlimited with all attached connections also being automatically added.</w:t>
+      </w:r>
+    </w:p>
+    <w:p>
+      <w:r>
+        <w:t xml:space="preserve">Having the same element in a View means that </w:t>
+      </w:r>
+      <w:r>
+        <w:t xml:space="preserve">in complex and large views </w:t>
+      </w:r>
+      <w:r>
+        <w:t>you can avoid cluttered V</w:t>
+      </w:r>
+      <w:r>
+        <w:t xml:space="preserve">iews when there are multiple </w:t>
+      </w:r>
+      <w:r>
+        <w:t>connections from elements</w:t>
+      </w:r>
+      <w:r>
+        <w:t xml:space="preserve">. In </w:t>
+      </w:r>
+      <w:r>
+        <w:t>large V</w:t>
+      </w:r>
+      <w:r>
+        <w:t xml:space="preserve">iews you </w:t>
+      </w:r>
+      <w:r>
+        <w:t>may wish to</w:t>
+      </w:r>
+      <w:r>
+        <w:t xml:space="preserve"> connect an element to another element </w:t>
+      </w:r>
+      <w:r>
+        <w:t>that</w:t>
+      </w:r>
+      <w:r>
+        <w:t xml:space="preserve"> is positioned </w:t>
+      </w:r>
+      <w:r>
+        <w:t>on the other side of the View. This can lead to connections being drawn through the whole V</w:t>
+      </w:r>
+      <w:r>
+        <w:t xml:space="preserve">iew. In some cases rearranging the elements in the view can help, but in complex views this is not always possible, Allowing elements to occur multiple times in a view </w:t>
+      </w:r>
+      <w:r>
+        <w:t>is a</w:t>
+      </w:r>
+      <w:r>
+        <w:t xml:space="preserve"> useful way to </w:t>
+      </w:r>
+      <w:r>
+        <w:t>present the element in different aspects</w:t>
+      </w:r>
+      <w:r>
+        <w:t>.</w:t>
       </w:r>
     </w:p>
     <w:p/>
+    <w:p/>
     <w:p>
       <w:pPr>
         <w:pStyle w:val="Heading2"/>
       </w:pPr>
       <w:r>
-        <w:t>Rename</w:t>
-      </w:r>
-      <w:r>
-        <w:t xml:space="preserve"> E</w:t>
-      </w:r>
-      <w:r>
-        <w:t xml:space="preserve">lements in </w:t>
-      </w:r>
-      <w:r>
-        <w:t xml:space="preserve">the </w:t>
-      </w:r>
-      <w:r>
-        <w:t>Model Tree</w:t>
-      </w:r>
-    </w:p>
-    <w:p>
-      <w:r>
-        <w:t>You can now directly rename an element in the Model Tree</w:t>
-      </w:r>
-      <w:r>
-        <w:t xml:space="preserve"> from the main “Rename” menu or from the right-click menu</w:t>
-      </w:r>
-      <w:r>
-        <w:t>.</w:t>
-      </w:r>
-      <w:r>
-        <w:t xml:space="preserve"> Also, when you create a new element in the Model Tree the focus is immediately on the element so that you can rename it.</w:t>
-      </w:r>
-    </w:p>
-    <w:p>
-      <w:pPr>
-        <w:pStyle w:val="Caption1"/>
-      </w:pPr>
-      <w:r>
-        <w:rPr>
+        <w:lastRenderedPageBreak/>
+        <w:t>Elements can have circular rela</w:t>
+      </w:r>
+      <w:r>
+        <w:t>tionships</w:t>
+      </w:r>
+    </w:p>
+    <w:p>
+      <w:pPr>
+        <w:pStyle w:val="NormalWeb"/>
+        <w:rPr>
+          <w:rFonts w:eastAsiaTheme="minorEastAsia" w:cs="Arial"/>
+          <w:szCs w:val="20"/>
+        </w:rPr>
+      </w:pPr>
+      <w:r>
+        <w:rPr>
+          <w:rFonts w:cs="Arial"/>
+          <w:szCs w:val="20"/>
+        </w:rPr>
+        <w:t xml:space="preserve">You can now add a circular relationship (connection). This is a relationship whose target and source element is the same. By default, this option is turned off in </w:t>
+      </w:r>
+      <w:r>
+        <w:rPr>
+          <w:rFonts w:cs="Arial"/>
+          <w:szCs w:val="20"/>
+        </w:rPr>
+        <w:t>Preferences</w:t>
+      </w:r>
+      <w:r>
+        <w:rPr>
+          <w:rFonts w:cs="Arial"/>
+          <w:szCs w:val="20"/>
+        </w:rPr>
+        <w:t>. Enabling the preference will allow you to draw a connection from an element to itself by selecting the required relationship from the Palette, clicking once on the element and clicking again on the element:</w:t>
+      </w:r>
+    </w:p>
+    <w:p>
+      <w:pPr>
+        <w:pStyle w:val="NormalWeb"/>
+        <w:rPr>
+          <w:rStyle w:val="caption10"/>
+          <w:rFonts w:cs="Arial"/>
+        </w:rPr>
+      </w:pPr>
+      <w:r>
+        <w:rPr>
+          <w:rFonts w:cs="Arial"/>
+          <w:i/>
+          <w:iCs/>
           <w:noProof/>
-        </w:rPr>
-        <w:lastRenderedPageBreak/>
+          <w:sz w:val="18"/>
+          <w:szCs w:val="18"/>
+        </w:rPr>
         <w:drawing>
           <wp:inline distT="0" distB="0" distL="0" distR="0">
-            <wp:extent cx="1699260" cy="1992630"/>
-            <wp:effectExtent l="19050" t="0" r="0" b="0"/>
-            <wp:docPr id="16" name="Picture 1"/>
+            <wp:extent cx="1388745" cy="905510"/>
+            <wp:effectExtent l="19050" t="0" r="1905" b="0"/>
+            <wp:docPr id="35" name="Picture 35" descr="D:\projekts\code\archi\archi\uk.ac.bolton.archimate.help\help\img\circular_connection.png"/>
             <wp:cNvGraphicFramePr>
               <a:graphicFrameLocks xmlns:a="http://schemas.openxmlformats.org/drawingml/2006/main" noChangeAspect="1"/>
             </wp:cNvGraphicFramePr>
@@ -977,7 +1616,7 @@
               <a:graphicData uri="http://schemas.openxmlformats.org/drawingml/2006/picture">
                 <pic:pic xmlns:pic="http://schemas.openxmlformats.org/drawingml/2006/picture">
                   <pic:nvPicPr>
-                    <pic:cNvPr id="0" name="Picture 1"/>
+                    <pic:cNvPr id="0" name="Picture 35" descr="D:\projekts\code\archi\archi\uk.ac.bolton.archimate.help\help\img\circular_connection.png"/>
                     <pic:cNvPicPr>
                       <a:picLocks noChangeAspect="1" noChangeArrowheads="1"/>
                     </pic:cNvPicPr>
@@ -992,7 +1631,7 @@
                   <pic:spPr bwMode="auto">
                     <a:xfrm>
                       <a:off x="0" y="0"/>
-                      <a:ext cx="1699260" cy="1992630"/>
+                      <a:ext cx="1388745" cy="905510"/>
                     </a:xfrm>
                     <a:prstGeom prst="rect">
                       <a:avLst/>
@@ -1012,79 +1651,97 @@
         </w:drawing>
       </w:r>
       <w:r>
+        <w:rPr>
+          <w:rFonts w:cs="Arial"/>
+          <w:i/>
+          <w:iCs/>
+          <w:sz w:val="18"/>
+          <w:szCs w:val="18"/>
+        </w:rPr>
         <w:br/>
-        <w:t>Renaming an element in the Model Tree</w:t>
+      </w:r>
+      <w:r>
+        <w:rPr>
+          <w:rStyle w:val="caption10"/>
+          <w:rFonts w:cs="Arial"/>
+        </w:rPr>
+        <w:t>A circular relationship</w:t>
       </w:r>
     </w:p>
     <w:p/>
+    <w:p/>
     <w:p>
       <w:pPr>
         <w:pStyle w:val="Heading2"/>
       </w:pPr>
       <w:r>
-        <w:t>New "Duplicate" command in the Model Tree duplicates Elements and Views</w:t>
-      </w:r>
-    </w:p>
-    <w:p>
-      <w:r>
-        <w:t>To duplicate Elements or Views in the Model Tree select "Duplicate" from the main "Edit" menu or from the right-click context menu. Note that Duplicate Views contain references to the original elements copied.</w:t>
-      </w:r>
-    </w:p>
-    <w:p/>
-    <w:p>
-      <w:pPr>
-        <w:pStyle w:val="Heading2"/>
-      </w:pPr>
-      <w:r>
-        <w:t>Some View elements can show an alternative figure</w:t>
-      </w:r>
-    </w:p>
-    <w:p>
-      <w:r>
-        <w:t>Some elements can be re</w:t>
-      </w:r>
-      <w:r>
-        <w:t>presented by different figures. These are:</w:t>
-      </w:r>
-    </w:p>
-    <w:p>
-      <w:r>
-        <w:t>Application Interface</w:t>
-      </w:r>
-      <w:r>
-        <w:br/>
-        <w:t>Business Interface</w:t>
-      </w:r>
-      <w:r>
-        <w:br/>
-        <w:t>Infrastructure Interface</w:t>
-      </w:r>
-      <w:r>
-        <w:br/>
-        <w:t>Application Component</w:t>
-      </w:r>
-      <w:r>
-        <w:br/>
-        <w:t>Node</w:t>
-      </w:r>
-      <w:r>
-        <w:br/>
-        <w:t>Device</w:t>
-      </w:r>
-    </w:p>
-    <w:p>
-      <w:pPr>
-        <w:pStyle w:val="Caption1"/>
-      </w:pPr>
-      <w:r>
-        <w:rPr>
+        <w:t>Support for exporting with Jasper Reports</w:t>
+      </w:r>
+    </w:p>
+    <w:p>
+      <w:pPr>
+        <w:pStyle w:val="NormalWeb"/>
+        <w:rPr>
+          <w:rFonts w:eastAsiaTheme="minorEastAsia" w:cs="Arial"/>
+          <w:szCs w:val="20"/>
+        </w:rPr>
+      </w:pPr>
+      <w:hyperlink r:id="rId14" w:tgtFrame="_blank" w:history="1">
+        <w:r>
+          <w:rPr>
+            <w:rStyle w:val="Hyperlink"/>
+            <w:rFonts w:cs="Arial"/>
+            <w:szCs w:val="20"/>
+          </w:rPr>
+          <w:t>Jasper Reports</w:t>
+        </w:r>
+      </w:hyperlink>
+      <w:r>
+        <w:rPr>
+          <w:rFonts w:cs="Arial"/>
+          <w:szCs w:val="20"/>
+        </w:rPr>
+        <w:t xml:space="preserve"> is the world's most popular Java reporting engine. Combine data sources and produce pixel-perfect documents that can be viewed, printed, or exported into a variety of document formats with this powerful reporting tool. Archi can export models in various formats using Jasper Reports Templates.</w:t>
+      </w:r>
+    </w:p>
+    <w:p>
+      <w:pPr>
+        <w:pStyle w:val="NormalWeb"/>
+        <w:rPr>
+          <w:rFonts w:cs="Arial"/>
+          <w:szCs w:val="20"/>
+        </w:rPr>
+      </w:pPr>
+      <w:r>
+        <w:rPr>
+          <w:rFonts w:cs="Arial"/>
+          <w:szCs w:val="20"/>
+        </w:rPr>
+        <w:t>This option is available from the "Report-&gt;Jasper..." menu item from the main "File" menu. Once a model is selected in the Model Tree or in a View this menu item is enabled. Provide the details in the following wizard:</w:t>
+      </w:r>
+    </w:p>
+    <w:p>
+      <w:pPr>
+        <w:pStyle w:val="NormalWeb"/>
+        <w:rPr>
+          <w:rFonts w:cs="Arial"/>
+          <w:szCs w:val="20"/>
+        </w:rPr>
+      </w:pPr>
+      <w:r>
+        <w:rPr>
+          <w:rFonts w:cs="Arial"/>
+          <w:i/>
+          <w:iCs/>
           <w:noProof/>
+          <w:sz w:val="18"/>
+          <w:szCs w:val="18"/>
         </w:rPr>
         <w:drawing>
           <wp:inline distT="0" distB="0" distL="0" distR="0">
-            <wp:extent cx="4235450" cy="1699260"/>
-            <wp:effectExtent l="19050" t="0" r="0" b="0"/>
-            <wp:docPr id="10" name="Picture 71" descr="D:\projekts\code\archi\archi\uk.ac.bolton.archimate.help\help\img\properties_figure.png"/>
+            <wp:extent cx="3329940" cy="2752090"/>
+            <wp:effectExtent l="19050" t="0" r="3810" b="0"/>
+            <wp:docPr id="110" name="Picture 110" descr="D:\projekts\code\archi\archi\uk.ac.bolton.archimate.help\help\img\jasper_wizard1.png"/>
             <wp:cNvGraphicFramePr>
               <a:graphicFrameLocks xmlns:a="http://schemas.openxmlformats.org/drawingml/2006/main" noChangeAspect="1"/>
             </wp:cNvGraphicFramePr>
@@ -1092,13 +1749,13 @@
               <a:graphicData uri="http://schemas.openxmlformats.org/drawingml/2006/picture">
                 <pic:pic xmlns:pic="http://schemas.openxmlformats.org/drawingml/2006/picture">
                   <pic:nvPicPr>
-                    <pic:cNvPr id="0" name="Picture 71" descr="D:\projekts\code\archi\archi\uk.ac.bolton.archimate.help\help\img\properties_figure.png"/>
+                    <pic:cNvPr id="0" name="Picture 110" descr="D:\projekts\code\archi\archi\uk.ac.bolton.archimate.help\help\img\jasper_wizard1.png"/>
                     <pic:cNvPicPr>
                       <a:picLocks noChangeAspect="1" noChangeArrowheads="1"/>
                     </pic:cNvPicPr>
                   </pic:nvPicPr>
                   <pic:blipFill>
-                    <a:blip r:embed="rId14" cstate="print"/>
+                    <a:blip r:embed="rId15" cstate="print"/>
                     <a:srcRect/>
                     <a:stretch>
                       <a:fillRect/>
@@ -1107,7 +1764,7 @@
                   <pic:spPr bwMode="auto">
                     <a:xfrm>
                       <a:off x="0" y="0"/>
-                      <a:ext cx="4235450" cy="1699260"/>
+                      <a:ext cx="3329940" cy="2752090"/>
                     </a:xfrm>
                     <a:prstGeom prst="rect">
                       <a:avLst/>
@@ -1127,51 +1784,57 @@
         </w:drawing>
       </w:r>
       <w:r>
+        <w:rPr>
+          <w:rFonts w:cs="Arial"/>
+          <w:i/>
+          <w:iCs/>
+          <w:sz w:val="18"/>
+          <w:szCs w:val="18"/>
+        </w:rPr>
         <w:br/>
-        <w:t>Setting the "Figure" Properties for a Device</w:t>
-      </w:r>
-    </w:p>
-    <w:p>
-      <w:r>
-        <w:t>The default figure to use when creating new elements can be set in Preferences.</w:t>
-      </w:r>
-    </w:p>
-    <w:p/>
-    <w:p/>
-    <w:p>
-      <w:pPr>
-        <w:pStyle w:val="Heading2"/>
-      </w:pPr>
-      <w:r>
+      </w:r>
+      <w:r>
+        <w:rPr>
+          <w:rStyle w:val="caption10"/>
+          <w:rFonts w:cs="Arial"/>
+        </w:rPr>
+        <w:t>Jasper Reports wizard</w:t>
+      </w:r>
+    </w:p>
+    <w:p>
+      <w:pPr>
+        <w:pStyle w:val="NormalWeb"/>
+        <w:rPr>
+          <w:rFonts w:cs="Arial"/>
+          <w:szCs w:val="20"/>
+        </w:rPr>
+      </w:pPr>
+      <w:r>
+        <w:rPr>
+          <w:rFonts w:cs="Arial"/>
+          <w:szCs w:val="20"/>
+        </w:rPr>
+        <w:t>The following is an example of a PDF format report:</w:t>
+      </w:r>
+    </w:p>
+    <w:p>
+      <w:pPr>
+        <w:pStyle w:val="Caption1"/>
+        <w:rPr>
+          <w:rFonts w:cs="Arial"/>
+        </w:rPr>
+      </w:pPr>
+      <w:r>
+        <w:rPr>
+          <w:rFonts w:cs="Arial"/>
+          <w:noProof/>
+        </w:rPr>
         <w:lastRenderedPageBreak/>
-        <w:t>Preference for alternative figures</w:t>
-      </w:r>
-    </w:p>
-    <w:p>
-      <w:r>
-        <w:t>You can now choose circle type figures for Interface types in Preferences.</w:t>
-      </w:r>
-      <w:r>
-        <w:t xml:space="preserve"> </w:t>
-      </w:r>
-    </w:p>
-    <w:p>
-      <w:pPr>
-        <w:pStyle w:val="Caption1"/>
-        <w:rPr>
-          <w:rFonts w:eastAsiaTheme="minorEastAsia" w:cs="Arial"/>
-        </w:rPr>
-      </w:pPr>
-      <w:r>
-        <w:rPr>
-          <w:rFonts w:cs="Arial"/>
-          <w:noProof/>
-        </w:rPr>
         <w:drawing>
           <wp:inline distT="0" distB="0" distL="0" distR="0">
-            <wp:extent cx="3761105" cy="3519805"/>
+            <wp:extent cx="3510915" cy="4088765"/>
             <wp:effectExtent l="19050" t="0" r="0" b="0"/>
-            <wp:docPr id="17" name="Picture 112" descr="D:\projekts\code\archi\archi\uk.ac.bolton.archimate.help\help\img\prefs_figures.png"/>
+            <wp:docPr id="111" name="Picture 111" descr="D:\projekts\code\archi\archi\uk.ac.bolton.archimate.help\help\img\jasper_pdf.png"/>
             <wp:cNvGraphicFramePr>
               <a:graphicFrameLocks xmlns:a="http://schemas.openxmlformats.org/drawingml/2006/main" noChangeAspect="1"/>
             </wp:cNvGraphicFramePr>
@@ -1179,13 +1842,13 @@
               <a:graphicData uri="http://schemas.openxmlformats.org/drawingml/2006/picture">
                 <pic:pic xmlns:pic="http://schemas.openxmlformats.org/drawingml/2006/picture">
                   <pic:nvPicPr>
-                    <pic:cNvPr id="0" name="Picture 112" descr="D:\projekts\code\archi\archi\uk.ac.bolton.archimate.help\help\img\prefs_figures.png"/>
+                    <pic:cNvPr id="0" name="Picture 111" descr="D:\projekts\code\archi\archi\uk.ac.bolton.archimate.help\help\img\jasper_pdf.png"/>
                     <pic:cNvPicPr>
                       <a:picLocks noChangeAspect="1" noChangeArrowheads="1"/>
                     </pic:cNvPicPr>
                   </pic:nvPicPr>
                   <pic:blipFill>
-                    <a:blip r:embed="rId15" cstate="print"/>
+                    <a:blip r:embed="rId16" cstate="print"/>
                     <a:srcRect/>
                     <a:stretch>
                       <a:fillRect/>
@@ -1194,7 +1857,7 @@
                   <pic:spPr bwMode="auto">
                     <a:xfrm>
                       <a:off x="0" y="0"/>
-                      <a:ext cx="3761105" cy="3519805"/>
+                      <a:ext cx="3510915" cy="4088765"/>
                     </a:xfrm>
                     <a:prstGeom prst="rect">
                       <a:avLst/>
@@ -1218,31 +1881,71 @@
           <w:rFonts w:cs="Arial"/>
         </w:rPr>
         <w:br/>
-        <w:t>Figures Preferences</w:t>
+        <w:t>Part of a Generated Jasper Report in PDF format</w:t>
+      </w:r>
+    </w:p>
+    <w:p>
+      <w:r>
+        <w:t>Developers can design their own templates in *.</w:t>
+      </w:r>
+      <w:proofErr w:type="spellStart"/>
+      <w:r>
+        <w:t>jrxml</w:t>
+      </w:r>
+      <w:proofErr w:type="spellEnd"/>
+      <w:r>
+        <w:t xml:space="preserve"> format.</w:t>
       </w:r>
     </w:p>
     <w:p/>
+    <w:p/>
     <w:p>
       <w:pPr>
         <w:pStyle w:val="Heading2"/>
       </w:pPr>
       <w:r>
-        <w:t>Added a Note Connection type to the Palette for connections to/from Notes</w:t>
-      </w:r>
-    </w:p>
-    <w:p>
-      <w:pPr>
-        <w:pStyle w:val="Caption1"/>
-      </w:pPr>
-      <w:r>
-        <w:rPr>
+        <w:t>Palette is now detachable and improved</w:t>
+      </w:r>
+    </w:p>
+    <w:p>
+      <w:pPr>
+        <w:pStyle w:val="NormalWeb"/>
+        <w:rPr>
+          <w:rFonts w:cs="Arial"/>
+          <w:szCs w:val="20"/>
+        </w:rPr>
+      </w:pPr>
+      <w:r>
+        <w:rPr>
+          <w:rFonts w:cs="Arial"/>
+          <w:szCs w:val="20"/>
+        </w:rPr>
+        <w:t>A useful setting is to display the Palette with "Icons only" in order to see all available Palette tools:</w:t>
+      </w:r>
+    </w:p>
+    <w:p>
+      <w:pPr>
+        <w:pStyle w:val="NormalWeb"/>
+        <w:rPr>
+          <w:rFonts w:cs="Arial"/>
+          <w:szCs w:val="20"/>
+        </w:rPr>
+      </w:pPr>
+      <w:r>
+        <w:rPr>
+          <w:rFonts w:cs="Arial"/>
+          <w:i/>
+          <w:iCs/>
           <w:noProof/>
-        </w:rPr>
+          <w:sz w:val="18"/>
+          <w:szCs w:val="18"/>
+        </w:rPr>
+        <w:lastRenderedPageBreak/>
         <w:drawing>
           <wp:inline distT="0" distB="0" distL="0" distR="0">
-            <wp:extent cx="2553335" cy="845185"/>
-            <wp:effectExtent l="19050" t="0" r="0" b="0"/>
-            <wp:docPr id="11" name="Picture 1"/>
+            <wp:extent cx="948690" cy="3183255"/>
+            <wp:effectExtent l="19050" t="0" r="3810" b="0"/>
+            <wp:docPr id="22" name="Picture 22" descr="D:\projekts\code\archi\archi\uk.ac.bolton.archimate.help\help\img\palette_icons.png"/>
             <wp:cNvGraphicFramePr>
               <a:graphicFrameLocks xmlns:a="http://schemas.openxmlformats.org/drawingml/2006/main" noChangeAspect="1"/>
             </wp:cNvGraphicFramePr>
@@ -1250,13 +1953,13 @@
               <a:graphicData uri="http://schemas.openxmlformats.org/drawingml/2006/picture">
                 <pic:pic xmlns:pic="http://schemas.openxmlformats.org/drawingml/2006/picture">
                   <pic:nvPicPr>
-                    <pic:cNvPr id="0" name="Picture 1"/>
+                    <pic:cNvPr id="0" name="Picture 22" descr="D:\projekts\code\archi\archi\uk.ac.bolton.archimate.help\help\img\palette_icons.png"/>
                     <pic:cNvPicPr>
                       <a:picLocks noChangeAspect="1" noChangeArrowheads="1"/>
                     </pic:cNvPicPr>
                   </pic:nvPicPr>
                   <pic:blipFill>
-                    <a:blip r:embed="rId16" cstate="print"/>
+                    <a:blip r:embed="rId17" cstate="print"/>
                     <a:srcRect/>
                     <a:stretch>
                       <a:fillRect/>
@@ -1265,7 +1968,7 @@
                   <pic:spPr bwMode="auto">
                     <a:xfrm>
                       <a:off x="0" y="0"/>
-                      <a:ext cx="2553335" cy="845185"/>
+                      <a:ext cx="948690" cy="3183255"/>
                     </a:xfrm>
                     <a:prstGeom prst="rect">
                       <a:avLst/>
@@ -1285,84 +1988,61 @@
         </w:drawing>
       </w:r>
       <w:r>
+        <w:rPr>
+          <w:rFonts w:cs="Arial"/>
+          <w:i/>
+          <w:iCs/>
+          <w:sz w:val="18"/>
+          <w:szCs w:val="18"/>
+        </w:rPr>
         <w:br/>
-        <w:t>Connection from a Note</w:t>
-      </w:r>
-    </w:p>
-    <w:p/>
-    <w:p>
-      <w:pPr>
-        <w:pStyle w:val="Heading2"/>
-      </w:pPr>
-      <w:r>
-        <w:t>Grid Snap and Alignment settings are now applied globally to all Views and saved</w:t>
-      </w:r>
-    </w:p>
-    <w:p>
-      <w:r>
-        <w:t>The View menu options “Snap to Grid”, “Grid Visible”, and “Snap to Alignment Guides” were previously set on a per-View basis</w:t>
-      </w:r>
-      <w:r>
-        <w:t xml:space="preserve"> and not persisted between sessions. These options</w:t>
-      </w:r>
-      <w:r>
-        <w:t xml:space="preserve"> are now global, applying to all Views and the</w:t>
-      </w:r>
-      <w:r>
-        <w:t>ir</w:t>
-      </w:r>
-      <w:r>
-        <w:t xml:space="preserve"> state is saved between sessions.</w:t>
-      </w:r>
-    </w:p>
-    <w:p/>
-    <w:p/>
-    <w:p>
-      <w:pPr>
-        <w:pStyle w:val="Heading2"/>
-      </w:pPr>
-      <w:r>
-        <w:lastRenderedPageBreak/>
-        <w:t xml:space="preserve">The </w:t>
-      </w:r>
-      <w:r>
-        <w:t>Access Relation type now has properties of "Access", "Read", "Write", and "Read/Write"</w:t>
-      </w:r>
-    </w:p>
-    <w:p>
-      <w:r>
-        <w:t xml:space="preserve">Four choices of type </w:t>
-      </w:r>
-      <w:r>
-        <w:t>"Access", "Read", "Write", and "Read/Write"</w:t>
-      </w:r>
-      <w:r>
-        <w:t xml:space="preserve"> can </w:t>
-      </w:r>
-      <w:r>
-        <w:t xml:space="preserve">now </w:t>
-      </w:r>
-      <w:r>
-        <w:t>be set for an Access Type relationship</w:t>
-      </w:r>
-      <w:r>
-        <w:t>. This changes the connection's arrow head.</w:t>
-      </w:r>
-    </w:p>
-    <w:p/>
-    <w:p>
-      <w:pPr>
-        <w:pStyle w:val="Caption1"/>
-      </w:pPr>
-      <w:r>
-        <w:rPr>
+      </w:r>
+      <w:r>
+        <w:rPr>
+          <w:rStyle w:val="caption10"/>
+          <w:rFonts w:cs="Arial"/>
+        </w:rPr>
+        <w:t>The Palette displaying as "Icons only"</w:t>
+      </w:r>
+    </w:p>
+    <w:p>
+      <w:pPr>
+        <w:pStyle w:val="NormalWeb"/>
+        <w:rPr>
+          <w:rFonts w:eastAsiaTheme="minorEastAsia" w:cs="Arial"/>
+          <w:szCs w:val="20"/>
+        </w:rPr>
+      </w:pPr>
+      <w:r>
+        <w:rPr>
+          <w:rFonts w:cs="Arial"/>
+          <w:szCs w:val="20"/>
+        </w:rPr>
+        <w:t>By default, each View has its own attached Palette. It is also possible to have a single, detachable Palette that you can drag and dock to any position in the application window. To do this, click on the "Palette" button on the main toolbar:</w:t>
+      </w:r>
+    </w:p>
+    <w:p>
+      <w:pPr>
+        <w:pStyle w:val="NormalWeb"/>
+        <w:rPr>
+          <w:rFonts w:cs="Arial"/>
+          <w:szCs w:val="20"/>
+        </w:rPr>
+      </w:pPr>
+      <w:r>
+        <w:rPr>
+          <w:rFonts w:cs="Arial"/>
+          <w:i/>
+          <w:iCs/>
           <w:noProof/>
+          <w:sz w:val="18"/>
+          <w:szCs w:val="18"/>
         </w:rPr>
         <w:drawing>
           <wp:inline distT="0" distB="0" distL="0" distR="0">
-            <wp:extent cx="4882515" cy="2406650"/>
+            <wp:extent cx="3226435" cy="483235"/>
             <wp:effectExtent l="19050" t="0" r="0" b="0"/>
-            <wp:docPr id="19" name="Picture 3"/>
+            <wp:docPr id="23" name="Picture 23" descr="D:\projekts\code\archi\archi\uk.ac.bolton.archimate.help\help\img\toolbar_palette.png"/>
             <wp:cNvGraphicFramePr>
               <a:graphicFrameLocks xmlns:a="http://schemas.openxmlformats.org/drawingml/2006/main" noChangeAspect="1"/>
             </wp:cNvGraphicFramePr>
@@ -1370,13 +2050,13 @@
               <a:graphicData uri="http://schemas.openxmlformats.org/drawingml/2006/picture">
                 <pic:pic xmlns:pic="http://schemas.openxmlformats.org/drawingml/2006/picture">
                   <pic:nvPicPr>
-                    <pic:cNvPr id="0" name="Picture 3"/>
+                    <pic:cNvPr id="0" name="Picture 23" descr="D:\projekts\code\archi\archi\uk.ac.bolton.archimate.help\help\img\toolbar_palette.png"/>
                     <pic:cNvPicPr>
                       <a:picLocks noChangeAspect="1" noChangeArrowheads="1"/>
                     </pic:cNvPicPr>
                   </pic:nvPicPr>
                   <pic:blipFill>
-                    <a:blip r:embed="rId17" cstate="print"/>
+                    <a:blip r:embed="rId18" cstate="print"/>
                     <a:srcRect/>
                     <a:stretch>
                       <a:fillRect/>
@@ -1385,7 +2065,7 @@
                   <pic:spPr bwMode="auto">
                     <a:xfrm>
                       <a:off x="0" y="0"/>
-                      <a:ext cx="4882515" cy="2406650"/>
+                      <a:ext cx="3226435" cy="483235"/>
                     </a:xfrm>
                     <a:prstGeom prst="rect">
                       <a:avLst/>
@@ -1405,42 +2085,62 @@
         </w:drawing>
       </w:r>
       <w:r>
+        <w:rPr>
+          <w:rFonts w:cs="Arial"/>
+          <w:i/>
+          <w:iCs/>
+          <w:sz w:val="18"/>
+          <w:szCs w:val="18"/>
+        </w:rPr>
         <w:br/>
-        <w:t>Access Relation Types</w:t>
-      </w:r>
-    </w:p>
-    <w:p/>
-    <w:p/>
-    <w:p>
-      <w:pPr>
-        <w:pStyle w:val="Heading2"/>
-      </w:pPr>
-      <w:r>
-        <w:t>Added an "Open Recent" files menu and a preference to set the maximum size of recent files list</w:t>
-      </w:r>
-    </w:p>
-    <w:p>
-      <w:r>
-        <w:t>There is now a “Open Recent”</w:t>
-      </w:r>
-      <w:r>
-        <w:t xml:space="preserve"> files menu. The maximum size of this list can be set in Preferences.</w:t>
-      </w:r>
-    </w:p>
-    <w:p>
-      <w:pPr>
-        <w:pStyle w:val="Caption1"/>
-      </w:pPr>
-      <w:r>
-        <w:rPr>
+      </w:r>
+      <w:r>
+        <w:rPr>
+          <w:rStyle w:val="caption10"/>
+          <w:rFonts w:cs="Arial"/>
+        </w:rPr>
+        <w:t>The "Palette" button the main toolbar</w:t>
+      </w:r>
+    </w:p>
+    <w:p>
+      <w:pPr>
+        <w:pStyle w:val="NormalWeb"/>
+        <w:rPr>
+          <w:rFonts w:cs="Arial"/>
+          <w:szCs w:val="20"/>
+        </w:rPr>
+      </w:pPr>
+      <w:r>
+        <w:rPr>
+          <w:rFonts w:cs="Arial"/>
+          <w:szCs w:val="20"/>
+        </w:rPr>
+        <w:t>Pressing this button detaches the Palette from the View and creates a Palette window. You can drag and dock this to anywhere in the application space. The following example has the Palette docked in the lower left corner:</w:t>
+      </w:r>
+    </w:p>
+    <w:p>
+      <w:pPr>
+        <w:pStyle w:val="NormalWeb"/>
+        <w:rPr>
+          <w:rFonts w:cs="Arial"/>
+          <w:szCs w:val="20"/>
+        </w:rPr>
+      </w:pPr>
+      <w:r>
+        <w:rPr>
+          <w:rFonts w:cs="Arial"/>
+          <w:i/>
+          <w:iCs/>
           <w:noProof/>
+          <w:sz w:val="18"/>
+          <w:szCs w:val="18"/>
         </w:rPr>
         <w:lastRenderedPageBreak/>
         <w:drawing>
           <wp:inline distT="0" distB="0" distL="0" distR="0">
-            <wp:extent cx="4166870" cy="3597275"/>
-            <wp:effectExtent l="19050" t="0" r="5080" b="0"/>
-            <wp:docPr id="20" name="Picture 4"/>
+            <wp:extent cx="4442460" cy="3355975"/>
+            <wp:effectExtent l="19050" t="0" r="0" b="0"/>
+            <wp:docPr id="24" name="Picture 24" descr="D:\projekts\code\archi\archi\uk.ac.bolton.archimate.help\help\img\palette_docked.png"/>
             <wp:cNvGraphicFramePr>
               <a:graphicFrameLocks xmlns:a="http://schemas.openxmlformats.org/drawingml/2006/main" noChangeAspect="1"/>
             </wp:cNvGraphicFramePr>
@@ -1448,13 +2148,13 @@
               <a:graphicData uri="http://schemas.openxmlformats.org/drawingml/2006/picture">
                 <pic:pic xmlns:pic="http://schemas.openxmlformats.org/drawingml/2006/picture">
                   <pic:nvPicPr>
-                    <pic:cNvPr id="0" name="Picture 4"/>
+                    <pic:cNvPr id="0" name="Picture 24" descr="D:\projekts\code\archi\archi\uk.ac.bolton.archimate.help\help\img\palette_docked.png"/>
                     <pic:cNvPicPr>
                       <a:picLocks noChangeAspect="1" noChangeArrowheads="1"/>
                     </pic:cNvPicPr>
                   </pic:nvPicPr>
                   <pic:blipFill>
-                    <a:blip r:embed="rId18" cstate="print"/>
+                    <a:blip r:embed="rId19" cstate="print"/>
                     <a:srcRect/>
                     <a:stretch>
                       <a:fillRect/>
@@ -1463,7 +2163,7 @@
                   <pic:spPr bwMode="auto">
                     <a:xfrm>
                       <a:off x="0" y="0"/>
-                      <a:ext cx="4166870" cy="3597275"/>
+                      <a:ext cx="4442460" cy="3355975"/>
                     </a:xfrm>
                     <a:prstGeom prst="rect">
                       <a:avLst/>
@@ -1483,13 +2183,165 @@
         </w:drawing>
       </w:r>
       <w:r>
+        <w:rPr>
+          <w:rFonts w:cs="Arial"/>
+          <w:i/>
+          <w:iCs/>
+          <w:sz w:val="18"/>
+          <w:szCs w:val="18"/>
+        </w:rPr>
         <w:br/>
-        <w:t>Open Recent Files Menu</w:t>
+      </w:r>
+      <w:r>
+        <w:rPr>
+          <w:rStyle w:val="caption10"/>
+          <w:rFonts w:cs="Arial"/>
+        </w:rPr>
+        <w:t>The Palette window docked in the lower left corner</w:t>
+      </w:r>
+    </w:p>
+    <w:p>
+      <w:pPr>
+        <w:pStyle w:val="NormalWeb"/>
+        <w:rPr>
+          <w:rFonts w:cs="Arial"/>
+          <w:szCs w:val="20"/>
+        </w:rPr>
+      </w:pPr>
+      <w:r>
+        <w:rPr>
+          <w:rFonts w:cs="Arial"/>
+          <w:szCs w:val="20"/>
+        </w:rPr>
+        <w:t>Closing the Palette window re-attaches it to any open Views.</w:t>
+      </w:r>
+    </w:p>
+    <w:p/>
+    <w:p>
+      <w:pPr>
+        <w:pStyle w:val="Heading2"/>
+      </w:pPr>
+      <w:r>
+        <w:t>A View can be maximised to Full Screen</w:t>
+      </w:r>
+    </w:p>
+    <w:p>
+      <w:pPr>
+        <w:pStyle w:val="NormalWeb"/>
+        <w:rPr>
+          <w:rFonts w:eastAsiaTheme="minorEastAsia" w:cs="Arial"/>
+          <w:szCs w:val="20"/>
+        </w:rPr>
+      </w:pPr>
+      <w:r>
+        <w:rPr>
+          <w:rFonts w:cs="Arial"/>
+          <w:szCs w:val="20"/>
+        </w:rPr>
+        <w:t>A View can be displayed and edited in Full Screen mode. This can be useful to maximise the View for presentation purposes. To do so select a View and press the F11 key on Windows or the Shift-Command-F keys on Mac, or choose the "Full Screen" menu item from the main "View" menu. The View will be maximised:</w:t>
+      </w:r>
+    </w:p>
+    <w:p>
+      <w:pPr>
+        <w:pStyle w:val="NormalWeb"/>
+        <w:rPr>
+          <w:rFonts w:cs="Arial"/>
+          <w:szCs w:val="20"/>
+        </w:rPr>
+      </w:pPr>
+      <w:r>
+        <w:rPr>
+          <w:rFonts w:cs="Arial"/>
+          <w:i/>
+          <w:iCs/>
+          <w:noProof/>
+          <w:sz w:val="18"/>
+          <w:szCs w:val="18"/>
+        </w:rPr>
+        <w:drawing>
+          <wp:inline distT="0" distB="0" distL="0" distR="0">
+            <wp:extent cx="3787140" cy="2967355"/>
+            <wp:effectExtent l="19050" t="0" r="3810" b="0"/>
+            <wp:docPr id="65" name="Picture 65" descr="D:\projekts\code\archi\archi\uk.ac.bolton.archimate.help\help\img\view_fullscreen.png"/>
+            <wp:cNvGraphicFramePr>
+              <a:graphicFrameLocks xmlns:a="http://schemas.openxmlformats.org/drawingml/2006/main" noChangeAspect="1"/>
+            </wp:cNvGraphicFramePr>
+            <a:graphic xmlns:a="http://schemas.openxmlformats.org/drawingml/2006/main">
+              <a:graphicData uri="http://schemas.openxmlformats.org/drawingml/2006/picture">
+                <pic:pic xmlns:pic="http://schemas.openxmlformats.org/drawingml/2006/picture">
+                  <pic:nvPicPr>
+                    <pic:cNvPr id="0" name="Picture 65" descr="D:\projekts\code\archi\archi\uk.ac.bolton.archimate.help\help\img\view_fullscreen.png"/>
+                    <pic:cNvPicPr>
+                      <a:picLocks noChangeAspect="1" noChangeArrowheads="1"/>
+                    </pic:cNvPicPr>
+                  </pic:nvPicPr>
+                  <pic:blipFill>
+                    <a:blip r:embed="rId20" cstate="print"/>
+                    <a:srcRect/>
+                    <a:stretch>
+                      <a:fillRect/>
+                    </a:stretch>
+                  </pic:blipFill>
+                  <pic:spPr bwMode="auto">
+                    <a:xfrm>
+                      <a:off x="0" y="0"/>
+                      <a:ext cx="3787140" cy="2967355"/>
+                    </a:xfrm>
+                    <a:prstGeom prst="rect">
+                      <a:avLst/>
+                    </a:prstGeom>
+                    <a:noFill/>
+                    <a:ln w="9525">
+                      <a:noFill/>
+                      <a:miter lim="800000"/>
+                      <a:headEnd/>
+                      <a:tailEnd/>
+                    </a:ln>
+                  </pic:spPr>
+                </pic:pic>
+              </a:graphicData>
+            </a:graphic>
+          </wp:inline>
+        </w:drawing>
+      </w:r>
+      <w:r>
+        <w:rPr>
+          <w:rFonts w:cs="Arial"/>
+          <w:i/>
+          <w:iCs/>
+          <w:sz w:val="18"/>
+          <w:szCs w:val="18"/>
+        </w:rPr>
+        <w:br/>
+      </w:r>
+      <w:r>
+        <w:rPr>
+          <w:rStyle w:val="caption10"/>
+          <w:rFonts w:cs="Arial"/>
+        </w:rPr>
+        <w:t>A View in Full Screen mode</w:t>
+      </w:r>
+    </w:p>
+    <w:p>
+      <w:pPr>
+        <w:pStyle w:val="NormalWeb"/>
+        <w:rPr>
+          <w:rFonts w:cs="Arial"/>
+          <w:szCs w:val="20"/>
+        </w:rPr>
+      </w:pPr>
+      <w:r>
+        <w:rPr>
+          <w:rFonts w:cs="Arial"/>
+          <w:szCs w:val="20"/>
+        </w:rPr>
+        <w:lastRenderedPageBreak/>
+        <w:t>The Palette is of the "floating" type and may be closed with the Escape key or the window's close button. Right-clicking on the View brings up a context menu where the Palette may be shown if it is not currently visible.</w:t>
       </w:r>
     </w:p>
     <w:p/>
     <w:sectPr>
-      <w:footerReference w:type="default" r:id="rId19"/>
+      <w:footerReference w:type="default" r:id="rId21"/>
       <w:pgSz w:w="11906" w:h="16838"/>
       <w:pgMar w:top="1440" w:right="1440" w:bottom="1440" w:left="1440" w:header="708" w:footer="708" w:gutter="0"/>
       <w:pgNumType w:start="0"/>
@@ -1538,7 +2390,7 @@
         <w:rPr>
           <w:noProof/>
         </w:rPr>
-        <w:t>1</w:t>
+        <w:t>10</w:t>
       </w:r>
     </w:fldSimple>
   </w:p>
@@ -1691,6 +2543,119 @@
     </w:lvl>
   </w:abstractNum>
   <w:abstractNum w:abstractNumId="1">
+    <w:nsid w:val="017100D1"/>
+    <w:multiLevelType w:val="hybridMultilevel"/>
+    <w:tmpl w:val="00DC4200"/>
+    <w:lvl w:ilvl="0" w:tplc="08090001">
+      <w:start w:val="1"/>
+      <w:numFmt w:val="bullet"/>
+      <w:lvlText w:val=""/>
+      <w:lvlJc w:val="left"/>
+      <w:pPr>
+        <w:ind w:left="720" w:hanging="360"/>
+      </w:pPr>
+      <w:rPr>
+        <w:rFonts w:ascii="Symbol" w:hAnsi="Symbol" w:hint="default"/>
+      </w:rPr>
+    </w:lvl>
+    <w:lvl w:ilvl="1" w:tplc="08090003" w:tentative="1">
+      <w:start w:val="1"/>
+      <w:numFmt w:val="bullet"/>
+      <w:lvlText w:val="o"/>
+      <w:lvlJc w:val="left"/>
+      <w:pPr>
+        <w:ind w:left="1440" w:hanging="360"/>
+      </w:pPr>
+      <w:rPr>
+        <w:rFonts w:ascii="Courier New" w:hAnsi="Courier New" w:cs="Courier New" w:hint="default"/>
+      </w:rPr>
+    </w:lvl>
+    <w:lvl w:ilvl="2" w:tplc="08090005" w:tentative="1">
+      <w:start w:val="1"/>
+      <w:numFmt w:val="bullet"/>
+      <w:lvlText w:val=""/>
+      <w:lvlJc w:val="left"/>
+      <w:pPr>
+        <w:ind w:left="2160" w:hanging="360"/>
+      </w:pPr>
+      <w:rPr>
+        <w:rFonts w:ascii="Wingdings" w:hAnsi="Wingdings" w:hint="default"/>
+      </w:rPr>
+    </w:lvl>
+    <w:lvl w:ilvl="3" w:tplc="08090001" w:tentative="1">
+      <w:start w:val="1"/>
+      <w:numFmt w:val="bullet"/>
+      <w:lvlText w:val=""/>
+      <w:lvlJc w:val="left"/>
+      <w:pPr>
+        <w:ind w:left="2880" w:hanging="360"/>
+      </w:pPr>
+      <w:rPr>
+        <w:rFonts w:ascii="Symbol" w:hAnsi="Symbol" w:hint="default"/>
+      </w:rPr>
+    </w:lvl>
+    <w:lvl w:ilvl="4" w:tplc="08090003" w:tentative="1">
+      <w:start w:val="1"/>
+      <w:numFmt w:val="bullet"/>
+      <w:lvlText w:val="o"/>
+      <w:lvlJc w:val="left"/>
+      <w:pPr>
+        <w:ind w:left="3600" w:hanging="360"/>
+      </w:pPr>
+      <w:rPr>
+        <w:rFonts w:ascii="Courier New" w:hAnsi="Courier New" w:cs="Courier New" w:hint="default"/>
+      </w:rPr>
+    </w:lvl>
+    <w:lvl w:ilvl="5" w:tplc="08090005" w:tentative="1">
+      <w:start w:val="1"/>
+      <w:numFmt w:val="bullet"/>
+      <w:lvlText w:val=""/>
+      <w:lvlJc w:val="left"/>
+      <w:pPr>
+        <w:ind w:left="4320" w:hanging="360"/>
+      </w:pPr>
+      <w:rPr>
+        <w:rFonts w:ascii="Wingdings" w:hAnsi="Wingdings" w:hint="default"/>
+      </w:rPr>
+    </w:lvl>
+    <w:lvl w:ilvl="6" w:tplc="08090001" w:tentative="1">
+      <w:start w:val="1"/>
+      <w:numFmt w:val="bullet"/>
+      <w:lvlText w:val=""/>
+      <w:lvlJc w:val="left"/>
+      <w:pPr>
+        <w:ind w:left="5040" w:hanging="360"/>
+      </w:pPr>
+      <w:rPr>
+        <w:rFonts w:ascii="Symbol" w:hAnsi="Symbol" w:hint="default"/>
+      </w:rPr>
+    </w:lvl>
+    <w:lvl w:ilvl="7" w:tplc="08090003" w:tentative="1">
+      <w:start w:val="1"/>
+      <w:numFmt w:val="bullet"/>
+      <w:lvlText w:val="o"/>
+      <w:lvlJc w:val="left"/>
+      <w:pPr>
+        <w:ind w:left="5760" w:hanging="360"/>
+      </w:pPr>
+      <w:rPr>
+        <w:rFonts w:ascii="Courier New" w:hAnsi="Courier New" w:cs="Courier New" w:hint="default"/>
+      </w:rPr>
+    </w:lvl>
+    <w:lvl w:ilvl="8" w:tplc="08090005" w:tentative="1">
+      <w:start w:val="1"/>
+      <w:numFmt w:val="bullet"/>
+      <w:lvlText w:val=""/>
+      <w:lvlJc w:val="left"/>
+      <w:pPr>
+        <w:ind w:left="6480" w:hanging="360"/>
+      </w:pPr>
+      <w:rPr>
+        <w:rFonts w:ascii="Wingdings" w:hAnsi="Wingdings" w:hint="default"/>
+      </w:rPr>
+    </w:lvl>
+  </w:abstractNum>
+  <w:abstractNum w:abstractNumId="2">
     <w:nsid w:val="06BA3F19"/>
     <w:multiLevelType w:val="multilevel"/>
     <w:tmpl w:val="EB163CFC"/>
@@ -1803,7 +2768,7 @@
       </w:pPr>
     </w:lvl>
   </w:abstractNum>
-  <w:abstractNum w:abstractNumId="2">
+  <w:abstractNum w:abstractNumId="3">
     <w:nsid w:val="08013489"/>
     <w:multiLevelType w:val="hybridMultilevel"/>
     <w:tmpl w:val="5CEADF60"/>
@@ -1916,7 +2881,119 @@
       </w:rPr>
     </w:lvl>
   </w:abstractNum>
-  <w:abstractNum w:abstractNumId="3">
+  <w:abstractNum w:abstractNumId="4">
+    <w:nsid w:val="114E1025"/>
+    <w:multiLevelType w:val="hybridMultilevel"/>
+    <w:tmpl w:val="74D20F12"/>
+    <w:lvl w:ilvl="0" w:tplc="42B22C14">
+      <w:numFmt w:val="bullet"/>
+      <w:lvlText w:val="•"/>
+      <w:lvlJc w:val="left"/>
+      <w:pPr>
+        <w:ind w:left="1080" w:hanging="720"/>
+      </w:pPr>
+      <w:rPr>
+        <w:rFonts w:ascii="Arial" w:eastAsia="Times New Roman" w:hAnsi="Arial" w:cs="Arial" w:hint="default"/>
+      </w:rPr>
+    </w:lvl>
+    <w:lvl w:ilvl="1" w:tplc="08090003" w:tentative="1">
+      <w:start w:val="1"/>
+      <w:numFmt w:val="bullet"/>
+      <w:lvlText w:val="o"/>
+      <w:lvlJc w:val="left"/>
+      <w:pPr>
+        <w:ind w:left="1440" w:hanging="360"/>
+      </w:pPr>
+      <w:rPr>
+        <w:rFonts w:ascii="Courier New" w:hAnsi="Courier New" w:cs="Courier New" w:hint="default"/>
+      </w:rPr>
+    </w:lvl>
+    <w:lvl w:ilvl="2" w:tplc="08090005" w:tentative="1">
+      <w:start w:val="1"/>
+      <w:numFmt w:val="bullet"/>
+      <w:lvlText w:val=""/>
+      <w:lvlJc w:val="left"/>
+      <w:pPr>
+        <w:ind w:left="2160" w:hanging="360"/>
+      </w:pPr>
+      <w:rPr>
+        <w:rFonts w:ascii="Wingdings" w:hAnsi="Wingdings" w:hint="default"/>
+      </w:rPr>
+    </w:lvl>
+    <w:lvl w:ilvl="3" w:tplc="08090001" w:tentative="1">
+      <w:start w:val="1"/>
+      <w:numFmt w:val="bullet"/>
+      <w:lvlText w:val=""/>
+      <w:lvlJc w:val="left"/>
+      <w:pPr>
+        <w:ind w:left="2880" w:hanging="360"/>
+      </w:pPr>
+      <w:rPr>
+        <w:rFonts w:ascii="Symbol" w:hAnsi="Symbol" w:hint="default"/>
+      </w:rPr>
+    </w:lvl>
+    <w:lvl w:ilvl="4" w:tplc="08090003" w:tentative="1">
+      <w:start w:val="1"/>
+      <w:numFmt w:val="bullet"/>
+      <w:lvlText w:val="o"/>
+      <w:lvlJc w:val="left"/>
+      <w:pPr>
+        <w:ind w:left="3600" w:hanging="360"/>
+      </w:pPr>
+      <w:rPr>
+        <w:rFonts w:ascii="Courier New" w:hAnsi="Courier New" w:cs="Courier New" w:hint="default"/>
+      </w:rPr>
+    </w:lvl>
+    <w:lvl w:ilvl="5" w:tplc="08090005" w:tentative="1">
+      <w:start w:val="1"/>
+      <w:numFmt w:val="bullet"/>
+      <w:lvlText w:val=""/>
+      <w:lvlJc w:val="left"/>
+      <w:pPr>
+        <w:ind w:left="4320" w:hanging="360"/>
+      </w:pPr>
+      <w:rPr>
+        <w:rFonts w:ascii="Wingdings" w:hAnsi="Wingdings" w:hint="default"/>
+      </w:rPr>
+    </w:lvl>
+    <w:lvl w:ilvl="6" w:tplc="08090001" w:tentative="1">
+      <w:start w:val="1"/>
+      <w:numFmt w:val="bullet"/>
+      <w:lvlText w:val=""/>
+      <w:lvlJc w:val="left"/>
+      <w:pPr>
+        <w:ind w:left="5040" w:hanging="360"/>
+      </w:pPr>
+      <w:rPr>
+        <w:rFonts w:ascii="Symbol" w:hAnsi="Symbol" w:hint="default"/>
+      </w:rPr>
+    </w:lvl>
+    <w:lvl w:ilvl="7" w:tplc="08090003" w:tentative="1">
+      <w:start w:val="1"/>
+      <w:numFmt w:val="bullet"/>
+      <w:lvlText w:val="o"/>
+      <w:lvlJc w:val="left"/>
+      <w:pPr>
+        <w:ind w:left="5760" w:hanging="360"/>
+      </w:pPr>
+      <w:rPr>
+        <w:rFonts w:ascii="Courier New" w:hAnsi="Courier New" w:cs="Courier New" w:hint="default"/>
+      </w:rPr>
+    </w:lvl>
+    <w:lvl w:ilvl="8" w:tplc="08090005" w:tentative="1">
+      <w:start w:val="1"/>
+      <w:numFmt w:val="bullet"/>
+      <w:lvlText w:val=""/>
+      <w:lvlJc w:val="left"/>
+      <w:pPr>
+        <w:ind w:left="6480" w:hanging="360"/>
+      </w:pPr>
+      <w:rPr>
+        <w:rFonts w:ascii="Wingdings" w:hAnsi="Wingdings" w:hint="default"/>
+      </w:rPr>
+    </w:lvl>
+  </w:abstractNum>
+  <w:abstractNum w:abstractNumId="5">
     <w:nsid w:val="140C52E3"/>
     <w:multiLevelType w:val="multilevel"/>
     <w:tmpl w:val="36C4902C"/>
@@ -2029,7 +3106,120 @@
       </w:pPr>
     </w:lvl>
   </w:abstractNum>
-  <w:abstractNum w:abstractNumId="4">
+  <w:abstractNum w:abstractNumId="6">
+    <w:nsid w:val="17FC4262"/>
+    <w:multiLevelType w:val="hybridMultilevel"/>
+    <w:tmpl w:val="B81C7D5E"/>
+    <w:lvl w:ilvl="0" w:tplc="08090001">
+      <w:start w:val="1"/>
+      <w:numFmt w:val="bullet"/>
+      <w:lvlText w:val=""/>
+      <w:lvlJc w:val="left"/>
+      <w:pPr>
+        <w:ind w:left="720" w:hanging="360"/>
+      </w:pPr>
+      <w:rPr>
+        <w:rFonts w:ascii="Symbol" w:hAnsi="Symbol" w:hint="default"/>
+      </w:rPr>
+    </w:lvl>
+    <w:lvl w:ilvl="1" w:tplc="08090003" w:tentative="1">
+      <w:start w:val="1"/>
+      <w:numFmt w:val="bullet"/>
+      <w:lvlText w:val="o"/>
+      <w:lvlJc w:val="left"/>
+      <w:pPr>
+        <w:ind w:left="1440" w:hanging="360"/>
+      </w:pPr>
+      <w:rPr>
+        <w:rFonts w:ascii="Courier New" w:hAnsi="Courier New" w:cs="Courier New" w:hint="default"/>
+      </w:rPr>
+    </w:lvl>
+    <w:lvl w:ilvl="2" w:tplc="08090005" w:tentative="1">
+      <w:start w:val="1"/>
+      <w:numFmt w:val="bullet"/>
+      <w:lvlText w:val=""/>
+      <w:lvlJc w:val="left"/>
+      <w:pPr>
+        <w:ind w:left="2160" w:hanging="360"/>
+      </w:pPr>
+      <w:rPr>
+        <w:rFonts w:ascii="Wingdings" w:hAnsi="Wingdings" w:hint="default"/>
+      </w:rPr>
+    </w:lvl>
+    <w:lvl w:ilvl="3" w:tplc="08090001" w:tentative="1">
+      <w:start w:val="1"/>
+      <w:numFmt w:val="bullet"/>
+      <w:lvlText w:val=""/>
+      <w:lvlJc w:val="left"/>
+      <w:pPr>
+        <w:ind w:left="2880" w:hanging="360"/>
+      </w:pPr>
+      <w:rPr>
+        <w:rFonts w:ascii="Symbol" w:hAnsi="Symbol" w:hint="default"/>
+      </w:rPr>
+    </w:lvl>
+    <w:lvl w:ilvl="4" w:tplc="08090003" w:tentative="1">
+      <w:start w:val="1"/>
+      <w:numFmt w:val="bullet"/>
+      <w:lvlText w:val="o"/>
+      <w:lvlJc w:val="left"/>
+      <w:pPr>
+        <w:ind w:left="3600" w:hanging="360"/>
+      </w:pPr>
+      <w:rPr>
+        <w:rFonts w:ascii="Courier New" w:hAnsi="Courier New" w:cs="Courier New" w:hint="default"/>
+      </w:rPr>
+    </w:lvl>
+    <w:lvl w:ilvl="5" w:tplc="08090005" w:tentative="1">
+      <w:start w:val="1"/>
+      <w:numFmt w:val="bullet"/>
+      <w:lvlText w:val=""/>
+      <w:lvlJc w:val="left"/>
+      <w:pPr>
+        <w:ind w:left="4320" w:hanging="360"/>
+      </w:pPr>
+      <w:rPr>
+        <w:rFonts w:ascii="Wingdings" w:hAnsi="Wingdings" w:hint="default"/>
+      </w:rPr>
+    </w:lvl>
+    <w:lvl w:ilvl="6" w:tplc="08090001" w:tentative="1">
+      <w:start w:val="1"/>
+      <w:numFmt w:val="bullet"/>
+      <w:lvlText w:val=""/>
+      <w:lvlJc w:val="left"/>
+      <w:pPr>
+        <w:ind w:left="5040" w:hanging="360"/>
+      </w:pPr>
+      <w:rPr>
+        <w:rFonts w:ascii="Symbol" w:hAnsi="Symbol" w:hint="default"/>
+      </w:rPr>
+    </w:lvl>
+    <w:lvl w:ilvl="7" w:tplc="08090003" w:tentative="1">
+      <w:start w:val="1"/>
+      <w:numFmt w:val="bullet"/>
+      <w:lvlText w:val="o"/>
+      <w:lvlJc w:val="left"/>
+      <w:pPr>
+        <w:ind w:left="5760" w:hanging="360"/>
+      </w:pPr>
+      <w:rPr>
+        <w:rFonts w:ascii="Courier New" w:hAnsi="Courier New" w:cs="Courier New" w:hint="default"/>
+      </w:rPr>
+    </w:lvl>
+    <w:lvl w:ilvl="8" w:tplc="08090005" w:tentative="1">
+      <w:start w:val="1"/>
+      <w:numFmt w:val="bullet"/>
+      <w:lvlText w:val=""/>
+      <w:lvlJc w:val="left"/>
+      <w:pPr>
+        <w:ind w:left="6480" w:hanging="360"/>
+      </w:pPr>
+      <w:rPr>
+        <w:rFonts w:ascii="Wingdings" w:hAnsi="Wingdings" w:hint="default"/>
+      </w:rPr>
+    </w:lvl>
+  </w:abstractNum>
+  <w:abstractNum w:abstractNumId="7">
     <w:nsid w:val="1BD7480D"/>
     <w:multiLevelType w:val="multilevel"/>
     <w:tmpl w:val="B22E2D02"/>
@@ -2142,7 +3332,7 @@
       </w:pPr>
     </w:lvl>
   </w:abstractNum>
-  <w:abstractNum w:abstractNumId="5">
+  <w:abstractNum w:abstractNumId="8">
     <w:nsid w:val="1F860C44"/>
     <w:multiLevelType w:val="multilevel"/>
     <w:tmpl w:val="713C8F5A"/>
@@ -2255,7 +3445,7 @@
       </w:pPr>
     </w:lvl>
   </w:abstractNum>
-  <w:abstractNum w:abstractNumId="6">
+  <w:abstractNum w:abstractNumId="9">
     <w:nsid w:val="223A5284"/>
     <w:multiLevelType w:val="multilevel"/>
     <w:tmpl w:val="9CB692E0"/>
@@ -2404,7 +3594,7 @@
       </w:rPr>
     </w:lvl>
   </w:abstractNum>
-  <w:abstractNum w:abstractNumId="7">
+  <w:abstractNum w:abstractNumId="10">
     <w:nsid w:val="22427102"/>
     <w:multiLevelType w:val="hybridMultilevel"/>
     <w:tmpl w:val="520CE960"/>
@@ -2517,7 +3707,7 @@
       </w:rPr>
     </w:lvl>
   </w:abstractNum>
-  <w:abstractNum w:abstractNumId="8">
+  <w:abstractNum w:abstractNumId="11">
     <w:nsid w:val="234F499F"/>
     <w:multiLevelType w:val="multilevel"/>
     <w:tmpl w:val="4EE406A8"/>
@@ -2630,7 +3820,7 @@
       </w:pPr>
     </w:lvl>
   </w:abstractNum>
-  <w:abstractNum w:abstractNumId="9">
+  <w:abstractNum w:abstractNumId="12">
     <w:nsid w:val="23D4309F"/>
     <w:multiLevelType w:val="multilevel"/>
     <w:tmpl w:val="070A53EA"/>
@@ -2743,7 +3933,7 @@
       </w:pPr>
     </w:lvl>
   </w:abstractNum>
-  <w:abstractNum w:abstractNumId="10">
+  <w:abstractNum w:abstractNumId="13">
     <w:nsid w:val="256A196D"/>
     <w:multiLevelType w:val="hybridMultilevel"/>
     <w:tmpl w:val="64928A5C"/>
@@ -2856,7 +4046,7 @@
       </w:rPr>
     </w:lvl>
   </w:abstractNum>
-  <w:abstractNum w:abstractNumId="11">
+  <w:abstractNum w:abstractNumId="14">
     <w:nsid w:val="25903A18"/>
     <w:multiLevelType w:val="multilevel"/>
     <w:tmpl w:val="C0947388"/>
@@ -2969,7 +4159,7 @@
       </w:pPr>
     </w:lvl>
   </w:abstractNum>
-  <w:abstractNum w:abstractNumId="12">
+  <w:abstractNum w:abstractNumId="15">
     <w:nsid w:val="273977F7"/>
     <w:multiLevelType w:val="multilevel"/>
     <w:tmpl w:val="424AA3F8"/>
@@ -3118,7 +4308,7 @@
       </w:rPr>
     </w:lvl>
   </w:abstractNum>
-  <w:abstractNum w:abstractNumId="13">
+  <w:abstractNum w:abstractNumId="16">
     <w:nsid w:val="2F5C1457"/>
     <w:multiLevelType w:val="multilevel"/>
     <w:tmpl w:val="E6C6D1D0"/>
@@ -3231,7 +4421,7 @@
       </w:pPr>
     </w:lvl>
   </w:abstractNum>
-  <w:abstractNum w:abstractNumId="14">
+  <w:abstractNum w:abstractNumId="17">
     <w:nsid w:val="30E46831"/>
     <w:multiLevelType w:val="multilevel"/>
     <w:tmpl w:val="B8704D14"/>
@@ -3344,7 +4534,7 @@
       </w:pPr>
     </w:lvl>
   </w:abstractNum>
-  <w:abstractNum w:abstractNumId="15">
+  <w:abstractNum w:abstractNumId="18">
     <w:nsid w:val="354547F4"/>
     <w:multiLevelType w:val="multilevel"/>
     <w:tmpl w:val="48067372"/>
@@ -3493,7 +4683,7 @@
       </w:rPr>
     </w:lvl>
   </w:abstractNum>
-  <w:abstractNum w:abstractNumId="16">
+  <w:abstractNum w:abstractNumId="19">
     <w:nsid w:val="391063F6"/>
     <w:multiLevelType w:val="multilevel"/>
     <w:tmpl w:val="48823A5E"/>
@@ -3642,7 +4832,7 @@
       </w:rPr>
     </w:lvl>
   </w:abstractNum>
-  <w:abstractNum w:abstractNumId="17">
+  <w:abstractNum w:abstractNumId="20">
     <w:nsid w:val="43D74DBD"/>
     <w:multiLevelType w:val="multilevel"/>
     <w:tmpl w:val="184468AA"/>
@@ -3755,7 +4945,7 @@
       </w:pPr>
     </w:lvl>
   </w:abstractNum>
-  <w:abstractNum w:abstractNumId="18">
+  <w:abstractNum w:abstractNumId="21">
     <w:nsid w:val="45911282"/>
     <w:multiLevelType w:val="multilevel"/>
     <w:tmpl w:val="75E8B1A0"/>
@@ -3868,7 +5058,7 @@
       </w:pPr>
     </w:lvl>
   </w:abstractNum>
-  <w:abstractNum w:abstractNumId="19">
+  <w:abstractNum w:abstractNumId="22">
     <w:nsid w:val="46DA5E11"/>
     <w:multiLevelType w:val="multilevel"/>
     <w:tmpl w:val="FE3A95B2"/>
@@ -4017,7 +5207,7 @@
       </w:rPr>
     </w:lvl>
   </w:abstractNum>
-  <w:abstractNum w:abstractNumId="20">
+  <w:abstractNum w:abstractNumId="23">
     <w:nsid w:val="4B984767"/>
     <w:multiLevelType w:val="multilevel"/>
     <w:tmpl w:val="E20A2C54"/>
@@ -4130,7 +5320,7 @@
       </w:pPr>
     </w:lvl>
   </w:abstractNum>
-  <w:abstractNum w:abstractNumId="21">
+  <w:abstractNum w:abstractNumId="24">
     <w:nsid w:val="4CE2498F"/>
     <w:multiLevelType w:val="multilevel"/>
     <w:tmpl w:val="567646FE"/>
@@ -4243,7 +5433,7 @@
       </w:pPr>
     </w:lvl>
   </w:abstractNum>
-  <w:abstractNum w:abstractNumId="22">
+  <w:abstractNum w:abstractNumId="25">
     <w:nsid w:val="4DFA2572"/>
     <w:multiLevelType w:val="multilevel"/>
     <w:tmpl w:val="A02C6148"/>
@@ -4392,7 +5582,7 @@
       </w:rPr>
     </w:lvl>
   </w:abstractNum>
-  <w:abstractNum w:abstractNumId="23">
+  <w:abstractNum w:abstractNumId="26">
     <w:nsid w:val="51B42E4D"/>
     <w:multiLevelType w:val="multilevel"/>
     <w:tmpl w:val="F8847FB4"/>
@@ -4505,7 +5695,7 @@
       </w:pPr>
     </w:lvl>
   </w:abstractNum>
-  <w:abstractNum w:abstractNumId="24">
+  <w:abstractNum w:abstractNumId="27">
     <w:nsid w:val="57CE34FD"/>
     <w:multiLevelType w:val="hybridMultilevel"/>
     <w:tmpl w:val="1F7658FE"/>
@@ -4618,7 +5808,7 @@
       </w:rPr>
     </w:lvl>
   </w:abstractNum>
-  <w:abstractNum w:abstractNumId="25">
+  <w:abstractNum w:abstractNumId="28">
     <w:nsid w:val="57F769C6"/>
     <w:multiLevelType w:val="multilevel"/>
     <w:tmpl w:val="287C6DD6"/>
@@ -4731,7 +5921,7 @@
       </w:pPr>
     </w:lvl>
   </w:abstractNum>
-  <w:abstractNum w:abstractNumId="26">
+  <w:abstractNum w:abstractNumId="29">
     <w:nsid w:val="598478C3"/>
     <w:multiLevelType w:val="multilevel"/>
     <w:tmpl w:val="2F289230"/>
@@ -4844,7 +6034,120 @@
       </w:pPr>
     </w:lvl>
   </w:abstractNum>
-  <w:abstractNum w:abstractNumId="27">
+  <w:abstractNum w:abstractNumId="30">
+    <w:nsid w:val="5BDA0F2C"/>
+    <w:multiLevelType w:val="hybridMultilevel"/>
+    <w:tmpl w:val="5DAC0D1C"/>
+    <w:lvl w:ilvl="0" w:tplc="08090001">
+      <w:start w:val="1"/>
+      <w:numFmt w:val="bullet"/>
+      <w:lvlText w:val=""/>
+      <w:lvlJc w:val="left"/>
+      <w:pPr>
+        <w:ind w:left="720" w:hanging="360"/>
+      </w:pPr>
+      <w:rPr>
+        <w:rFonts w:ascii="Symbol" w:hAnsi="Symbol" w:hint="default"/>
+      </w:rPr>
+    </w:lvl>
+    <w:lvl w:ilvl="1" w:tplc="08090003" w:tentative="1">
+      <w:start w:val="1"/>
+      <w:numFmt w:val="bullet"/>
+      <w:lvlText w:val="o"/>
+      <w:lvlJc w:val="left"/>
+      <w:pPr>
+        <w:ind w:left="1440" w:hanging="360"/>
+      </w:pPr>
+      <w:rPr>
+        <w:rFonts w:ascii="Courier New" w:hAnsi="Courier New" w:cs="Courier New" w:hint="default"/>
+      </w:rPr>
+    </w:lvl>
+    <w:lvl w:ilvl="2" w:tplc="08090005" w:tentative="1">
+      <w:start w:val="1"/>
+      <w:numFmt w:val="bullet"/>
+      <w:lvlText w:val=""/>
+      <w:lvlJc w:val="left"/>
+      <w:pPr>
+        <w:ind w:left="2160" w:hanging="360"/>
+      </w:pPr>
+      <w:rPr>
+        <w:rFonts w:ascii="Wingdings" w:hAnsi="Wingdings" w:hint="default"/>
+      </w:rPr>
+    </w:lvl>
+    <w:lvl w:ilvl="3" w:tplc="08090001" w:tentative="1">
+      <w:start w:val="1"/>
+      <w:numFmt w:val="bullet"/>
+      <w:lvlText w:val=""/>
+      <w:lvlJc w:val="left"/>
+      <w:pPr>
+        <w:ind w:left="2880" w:hanging="360"/>
+      </w:pPr>
+      <w:rPr>
+        <w:rFonts w:ascii="Symbol" w:hAnsi="Symbol" w:hint="default"/>
+      </w:rPr>
+    </w:lvl>
+    <w:lvl w:ilvl="4" w:tplc="08090003" w:tentative="1">
+      <w:start w:val="1"/>
+      <w:numFmt w:val="bullet"/>
+      <w:lvlText w:val="o"/>
+      <w:lvlJc w:val="left"/>
+      <w:pPr>
+        <w:ind w:left="3600" w:hanging="360"/>
+      </w:pPr>
+      <w:rPr>
+        <w:rFonts w:ascii="Courier New" w:hAnsi="Courier New" w:cs="Courier New" w:hint="default"/>
+      </w:rPr>
+    </w:lvl>
+    <w:lvl w:ilvl="5" w:tplc="08090005" w:tentative="1">
+      <w:start w:val="1"/>
+      <w:numFmt w:val="bullet"/>
+      <w:lvlText w:val=""/>
+      <w:lvlJc w:val="left"/>
+      <w:pPr>
+        <w:ind w:left="4320" w:hanging="360"/>
+      </w:pPr>
+      <w:rPr>
+        <w:rFonts w:ascii="Wingdings" w:hAnsi="Wingdings" w:hint="default"/>
+      </w:rPr>
+    </w:lvl>
+    <w:lvl w:ilvl="6" w:tplc="08090001" w:tentative="1">
+      <w:start w:val="1"/>
+      <w:numFmt w:val="bullet"/>
+      <w:lvlText w:val=""/>
+      <w:lvlJc w:val="left"/>
+      <w:pPr>
+        <w:ind w:left="5040" w:hanging="360"/>
+      </w:pPr>
+      <w:rPr>
+        <w:rFonts w:ascii="Symbol" w:hAnsi="Symbol" w:hint="default"/>
+      </w:rPr>
+    </w:lvl>
+    <w:lvl w:ilvl="7" w:tplc="08090003" w:tentative="1">
+      <w:start w:val="1"/>
+      <w:numFmt w:val="bullet"/>
+      <w:lvlText w:val="o"/>
+      <w:lvlJc w:val="left"/>
+      <w:pPr>
+        <w:ind w:left="5760" w:hanging="360"/>
+      </w:pPr>
+      <w:rPr>
+        <w:rFonts w:ascii="Courier New" w:hAnsi="Courier New" w:cs="Courier New" w:hint="default"/>
+      </w:rPr>
+    </w:lvl>
+    <w:lvl w:ilvl="8" w:tplc="08090005" w:tentative="1">
+      <w:start w:val="1"/>
+      <w:numFmt w:val="bullet"/>
+      <w:lvlText w:val=""/>
+      <w:lvlJc w:val="left"/>
+      <w:pPr>
+        <w:ind w:left="6480" w:hanging="360"/>
+      </w:pPr>
+      <w:rPr>
+        <w:rFonts w:ascii="Wingdings" w:hAnsi="Wingdings" w:hint="default"/>
+      </w:rPr>
+    </w:lvl>
+  </w:abstractNum>
+  <w:abstractNum w:abstractNumId="31">
     <w:nsid w:val="636D2B0A"/>
     <w:multiLevelType w:val="multilevel"/>
     <w:tmpl w:val="9C32BC2E"/>
@@ -4957,7 +6260,7 @@
       </w:pPr>
     </w:lvl>
   </w:abstractNum>
-  <w:abstractNum w:abstractNumId="28">
+  <w:abstractNum w:abstractNumId="32">
     <w:nsid w:val="657808D4"/>
     <w:multiLevelType w:val="multilevel"/>
     <w:tmpl w:val="C7127BFE"/>
@@ -5070,7 +6373,7 @@
       </w:pPr>
     </w:lvl>
   </w:abstractNum>
-  <w:abstractNum w:abstractNumId="29">
+  <w:abstractNum w:abstractNumId="33">
     <w:nsid w:val="6806707A"/>
     <w:multiLevelType w:val="multilevel"/>
     <w:tmpl w:val="A9968FE8"/>
@@ -5183,7 +6486,7 @@
       </w:pPr>
     </w:lvl>
   </w:abstractNum>
-  <w:abstractNum w:abstractNumId="30">
+  <w:abstractNum w:abstractNumId="34">
     <w:nsid w:val="68A95990"/>
     <w:multiLevelType w:val="multilevel"/>
     <w:tmpl w:val="881C0402"/>
@@ -5296,7 +6599,7 @@
       </w:pPr>
     </w:lvl>
   </w:abstractNum>
-  <w:abstractNum w:abstractNumId="31">
+  <w:abstractNum w:abstractNumId="35">
     <w:nsid w:val="6AA91DCB"/>
     <w:multiLevelType w:val="multilevel"/>
     <w:tmpl w:val="702A9898"/>
@@ -5409,7 +6712,7 @@
       </w:pPr>
     </w:lvl>
   </w:abstractNum>
-  <w:abstractNum w:abstractNumId="32">
+  <w:abstractNum w:abstractNumId="36">
     <w:nsid w:val="6EA2120F"/>
     <w:multiLevelType w:val="multilevel"/>
     <w:tmpl w:val="E586F6C4"/>
@@ -5522,7 +6825,7 @@
       </w:pPr>
     </w:lvl>
   </w:abstractNum>
-  <w:abstractNum w:abstractNumId="33">
+  <w:abstractNum w:abstractNumId="37">
     <w:nsid w:val="6FD63FF8"/>
     <w:multiLevelType w:val="multilevel"/>
     <w:tmpl w:val="A2D8CEBE"/>
@@ -5671,7 +6974,7 @@
       </w:rPr>
     </w:lvl>
   </w:abstractNum>
-  <w:abstractNum w:abstractNumId="34">
+  <w:abstractNum w:abstractNumId="38">
     <w:nsid w:val="760F734A"/>
     <w:multiLevelType w:val="multilevel"/>
     <w:tmpl w:val="7D20B782"/>
@@ -5784,7 +7087,156 @@
       </w:pPr>
     </w:lvl>
   </w:abstractNum>
-  <w:abstractNum w:abstractNumId="35">
+  <w:abstractNum w:abstractNumId="39">
+    <w:nsid w:val="78645A6B"/>
+    <w:multiLevelType w:val="multilevel"/>
+    <w:tmpl w:val="EB468904"/>
+    <w:lvl w:ilvl="0">
+      <w:start w:val="1"/>
+      <w:numFmt w:val="bullet"/>
+      <w:lvlText w:val=""/>
+      <w:lvlJc w:val="left"/>
+      <w:pPr>
+        <w:tabs>
+          <w:tab w:val="num" w:pos="720"/>
+        </w:tabs>
+        <w:ind w:left="720" w:hanging="360"/>
+      </w:pPr>
+      <w:rPr>
+        <w:rFonts w:ascii="Symbol" w:hAnsi="Symbol" w:hint="default"/>
+        <w:sz w:val="20"/>
+      </w:rPr>
+    </w:lvl>
+    <w:lvl w:ilvl="1" w:tentative="1">
+      <w:start w:val="1"/>
+      <w:numFmt w:val="bullet"/>
+      <w:lvlText w:val="o"/>
+      <w:lvlJc w:val="left"/>
+      <w:pPr>
+        <w:tabs>
+          <w:tab w:val="num" w:pos="1440"/>
+        </w:tabs>
+        <w:ind w:left="1440" w:hanging="360"/>
+      </w:pPr>
+      <w:rPr>
+        <w:rFonts w:ascii="Courier New" w:hAnsi="Courier New" w:hint="default"/>
+        <w:sz w:val="20"/>
+      </w:rPr>
+    </w:lvl>
+    <w:lvl w:ilvl="2" w:tentative="1">
+      <w:start w:val="1"/>
+      <w:numFmt w:val="bullet"/>
+      <w:lvlText w:val=""/>
+      <w:lvlJc w:val="left"/>
+      <w:pPr>
+        <w:tabs>
+          <w:tab w:val="num" w:pos="2160"/>
+        </w:tabs>
+        <w:ind w:left="2160" w:hanging="360"/>
+      </w:pPr>
+      <w:rPr>
+        <w:rFonts w:ascii="Wingdings" w:hAnsi="Wingdings" w:hint="default"/>
+        <w:sz w:val="20"/>
+      </w:rPr>
+    </w:lvl>
+    <w:lvl w:ilvl="3" w:tentative="1">
+      <w:start w:val="1"/>
+      <w:numFmt w:val="bullet"/>
+      <w:lvlText w:val=""/>
+      <w:lvlJc w:val="left"/>
+      <w:pPr>
+        <w:tabs>
+          <w:tab w:val="num" w:pos="2880"/>
+        </w:tabs>
+        <w:ind w:left="2880" w:hanging="360"/>
+      </w:pPr>
+      <w:rPr>
+        <w:rFonts w:ascii="Wingdings" w:hAnsi="Wingdings" w:hint="default"/>
+        <w:sz w:val="20"/>
+      </w:rPr>
+    </w:lvl>
+    <w:lvl w:ilvl="4" w:tentative="1">
+      <w:start w:val="1"/>
+      <w:numFmt w:val="bullet"/>
+      <w:lvlText w:val=""/>
+      <w:lvlJc w:val="left"/>
+      <w:pPr>
+        <w:tabs>
+          <w:tab w:val="num" w:pos="3600"/>
+        </w:tabs>
+        <w:ind w:left="3600" w:hanging="360"/>
+      </w:pPr>
+      <w:rPr>
+        <w:rFonts w:ascii="Wingdings" w:hAnsi="Wingdings" w:hint="default"/>
+        <w:sz w:val="20"/>
+      </w:rPr>
+    </w:lvl>
+    <w:lvl w:ilvl="5" w:tentative="1">
+      <w:start w:val="1"/>
+      <w:numFmt w:val="bullet"/>
+      <w:lvlText w:val=""/>
+      <w:lvlJc w:val="left"/>
+      <w:pPr>
+        <w:tabs>
+          <w:tab w:val="num" w:pos="4320"/>
+        </w:tabs>
+        <w:ind w:left="4320" w:hanging="360"/>
+      </w:pPr>
+      <w:rPr>
+        <w:rFonts w:ascii="Wingdings" w:hAnsi="Wingdings" w:hint="default"/>
+        <w:sz w:val="20"/>
+      </w:rPr>
+    </w:lvl>
+    <w:lvl w:ilvl="6" w:tentative="1">
+      <w:start w:val="1"/>
+      <w:numFmt w:val="bullet"/>
+      <w:lvlText w:val=""/>
+      <w:lvlJc w:val="left"/>
+      <w:pPr>
+        <w:tabs>
+          <w:tab w:val="num" w:pos="5040"/>
+        </w:tabs>
+        <w:ind w:left="5040" w:hanging="360"/>
+      </w:pPr>
+      <w:rPr>
+        <w:rFonts w:ascii="Wingdings" w:hAnsi="Wingdings" w:hint="default"/>
+        <w:sz w:val="20"/>
+      </w:rPr>
+    </w:lvl>
+    <w:lvl w:ilvl="7" w:tentative="1">
+      <w:start w:val="1"/>
+      <w:numFmt w:val="bullet"/>
+      <w:lvlText w:val=""/>
+      <w:lvlJc w:val="left"/>
+      <w:pPr>
+        <w:tabs>
+          <w:tab w:val="num" w:pos="5760"/>
+        </w:tabs>
+        <w:ind w:left="5760" w:hanging="360"/>
+      </w:pPr>
+      <w:rPr>
+        <w:rFonts w:ascii="Wingdings" w:hAnsi="Wingdings" w:hint="default"/>
+        <w:sz w:val="20"/>
+      </w:rPr>
+    </w:lvl>
+    <w:lvl w:ilvl="8" w:tentative="1">
+      <w:start w:val="1"/>
+      <w:numFmt w:val="bullet"/>
+      <w:lvlText w:val=""/>
+      <w:lvlJc w:val="left"/>
+      <w:pPr>
+        <w:tabs>
+          <w:tab w:val="num" w:pos="6480"/>
+        </w:tabs>
+        <w:ind w:left="6480" w:hanging="360"/>
+      </w:pPr>
+      <w:rPr>
+        <w:rFonts w:ascii="Wingdings" w:hAnsi="Wingdings" w:hint="default"/>
+        <w:sz w:val="20"/>
+      </w:rPr>
+    </w:lvl>
+  </w:abstractNum>
+  <w:abstractNum w:abstractNumId="40">
     <w:nsid w:val="7CEE0587"/>
     <w:multiLevelType w:val="multilevel"/>
     <w:tmpl w:val="5DC603EE"/>
@@ -5933,7 +7385,7 @@
       </w:rPr>
     </w:lvl>
   </w:abstractNum>
-  <w:abstractNum w:abstractNumId="36">
+  <w:abstractNum w:abstractNumId="41">
     <w:nsid w:val="7F011A32"/>
     <w:multiLevelType w:val="hybridMultilevel"/>
     <w:tmpl w:val="4E4C3AC0"/>
@@ -6046,7 +7498,7 @@
       </w:rPr>
     </w:lvl>
   </w:abstractNum>
-  <w:abstractNum w:abstractNumId="37">
+  <w:abstractNum w:abstractNumId="42">
     <w:nsid w:val="7F8904CA"/>
     <w:multiLevelType w:val="multilevel"/>
     <w:tmpl w:val="E97E08CA"/>
@@ -6160,118 +7612,133 @@
     </w:lvl>
   </w:abstractNum>
   <w:num w:numId="1">
+    <w:abstractNumId w:val="25"/>
+  </w:num>
+  <w:num w:numId="2">
+    <w:abstractNumId w:val="18"/>
+  </w:num>
+  <w:num w:numId="3">
+    <w:abstractNumId w:val="11"/>
+  </w:num>
+  <w:num w:numId="4">
+    <w:abstractNumId w:val="26"/>
+  </w:num>
+  <w:num w:numId="5">
+    <w:abstractNumId w:val="28"/>
+  </w:num>
+  <w:num w:numId="6">
+    <w:abstractNumId w:val="15"/>
+  </w:num>
+  <w:num w:numId="7">
+    <w:abstractNumId w:val="37"/>
+  </w:num>
+  <w:num w:numId="8">
+    <w:abstractNumId w:val="31"/>
+  </w:num>
+  <w:num w:numId="9">
+    <w:abstractNumId w:val="29"/>
+  </w:num>
+  <w:num w:numId="10">
+    <w:abstractNumId w:val="36"/>
+  </w:num>
+  <w:num w:numId="11">
+    <w:abstractNumId w:val="8"/>
+  </w:num>
+  <w:num w:numId="12">
+    <w:abstractNumId w:val="2"/>
+  </w:num>
+  <w:num w:numId="13">
+    <w:abstractNumId w:val="40"/>
+  </w:num>
+  <w:num w:numId="14">
+    <w:abstractNumId w:val="9"/>
+  </w:num>
+  <w:num w:numId="15">
+    <w:abstractNumId w:val="12"/>
+  </w:num>
+  <w:num w:numId="16">
+    <w:abstractNumId w:val="21"/>
+  </w:num>
+  <w:num w:numId="17">
+    <w:abstractNumId w:val="38"/>
+  </w:num>
+  <w:num w:numId="18">
     <w:abstractNumId w:val="22"/>
   </w:num>
-  <w:num w:numId="2">
-    <w:abstractNumId w:val="15"/>
+  <w:num w:numId="19">
+    <w:abstractNumId w:val="19"/>
   </w:num>
-  <w:num w:numId="3">
-    <w:abstractNumId w:val="8"/>
-  </w:num>
-  <w:num w:numId="4">
+  <w:num w:numId="20">
     <w:abstractNumId w:val="23"/>
   </w:num>
-  <w:num w:numId="5">
-    <w:abstractNumId w:val="25"/>
+  <w:num w:numId="21">
+    <w:abstractNumId w:val="42"/>
   </w:num>
-  <w:num w:numId="6">
-    <w:abstractNumId w:val="12"/>
+  <w:num w:numId="22">
+    <w:abstractNumId w:val="20"/>
   </w:num>
-  <w:num w:numId="7">
-    <w:abstractNumId w:val="33"/>
-  </w:num>
-  <w:num w:numId="8">
-    <w:abstractNumId w:val="27"/>
-  </w:num>
-  <w:num w:numId="9">
-    <w:abstractNumId w:val="26"/>
-  </w:num>
-  <w:num w:numId="10">
-    <w:abstractNumId w:val="32"/>
-  </w:num>
-  <w:num w:numId="11">
-    <w:abstractNumId w:val="5"/>
-  </w:num>
-  <w:num w:numId="12">
-    <w:abstractNumId w:val="1"/>
-  </w:num>
-  <w:num w:numId="13">
-    <w:abstractNumId w:val="35"/>
-  </w:num>
-  <w:num w:numId="14">
-    <w:abstractNumId w:val="6"/>
-  </w:num>
-  <w:num w:numId="15">
-    <w:abstractNumId w:val="9"/>
-  </w:num>
-  <w:num w:numId="16">
-    <w:abstractNumId w:val="18"/>
-  </w:num>
-  <w:num w:numId="17">
+  <w:num w:numId="23">
     <w:abstractNumId w:val="34"/>
   </w:num>
-  <w:num w:numId="18">
-    <w:abstractNumId w:val="19"/>
-  </w:num>
-  <w:num w:numId="19">
-    <w:abstractNumId w:val="16"/>
-  </w:num>
-  <w:num w:numId="20">
-    <w:abstractNumId w:val="20"/>
-  </w:num>
-  <w:num w:numId="21">
-    <w:abstractNumId w:val="37"/>
-  </w:num>
-  <w:num w:numId="22">
-    <w:abstractNumId w:val="17"/>
-  </w:num>
-  <w:num w:numId="23">
-    <w:abstractNumId w:val="30"/>
-  </w:num>
   <w:num w:numId="24">
-    <w:abstractNumId w:val="4"/>
+    <w:abstractNumId w:val="7"/>
   </w:num>
   <w:num w:numId="25">
     <w:abstractNumId w:val="0"/>
   </w:num>
   <w:num w:numId="26">
+    <w:abstractNumId w:val="27"/>
+  </w:num>
+  <w:num w:numId="27">
+    <w:abstractNumId w:val="3"/>
+  </w:num>
+  <w:num w:numId="28">
+    <w:abstractNumId w:val="10"/>
+  </w:num>
+  <w:num w:numId="29">
+    <w:abstractNumId w:val="13"/>
+  </w:num>
+  <w:num w:numId="30">
+    <w:abstractNumId w:val="41"/>
+  </w:num>
+  <w:num w:numId="31">
+    <w:abstractNumId w:val="33"/>
+  </w:num>
+  <w:num w:numId="32">
+    <w:abstractNumId w:val="17"/>
+  </w:num>
+  <w:num w:numId="33">
+    <w:abstractNumId w:val="14"/>
+  </w:num>
+  <w:num w:numId="34">
+    <w:abstractNumId w:val="32"/>
+  </w:num>
+  <w:num w:numId="35">
+    <w:abstractNumId w:val="5"/>
+  </w:num>
+  <w:num w:numId="36">
+    <w:abstractNumId w:val="16"/>
+  </w:num>
+  <w:num w:numId="37">
     <w:abstractNumId w:val="24"/>
   </w:num>
-  <w:num w:numId="27">
-    <w:abstractNumId w:val="2"/>
+  <w:num w:numId="38">
+    <w:abstractNumId w:val="35"/>
   </w:num>
-  <w:num w:numId="28">
-    <w:abstractNumId w:val="7"/>
+  <w:num w:numId="39">
+    <w:abstractNumId w:val="30"/>
   </w:num>
-  <w:num w:numId="29">
-    <w:abstractNumId w:val="10"/>
+  <w:num w:numId="40">
+    <w:abstractNumId w:val="1"/>
   </w:num>
-  <w:num w:numId="30">
-    <w:abstractNumId w:val="36"/>
+  <w:num w:numId="41">
+    <w:abstractNumId w:val="39"/>
   </w:num>
-  <w:num w:numId="31">
-    <w:abstractNumId w:val="29"/>
+  <w:num w:numId="42">
+    <w:abstractNumId w:val="6"/>
   </w:num>
-  <w:num w:numId="32">
-    <w:abstractNumId w:val="14"/>
-  </w:num>
-  <w:num w:numId="33">
-    <w:abstractNumId w:val="11"/>
-  </w:num>
-  <w:num w:numId="34">
-    <w:abstractNumId w:val="28"/>
-  </w:num>
-  <w:num w:numId="35">
-    <w:abstractNumId w:val="3"/>
-  </w:num>
-  <w:num w:numId="36">
-    <w:abstractNumId w:val="13"/>
-  </w:num>
-  <w:num w:numId="37">
-    <w:abstractNumId w:val="21"/>
-  </w:num>
-  <w:num w:numId="38">
-    <w:abstractNumId w:val="31"/>
+  <w:num w:numId="43">
+    <w:abstractNumId w:val="4"/>
   </w:num>
 </w:numbering>
 </file>
@@ -6429,7 +7896,7 @@
   <w:style w:type="paragraph" w:default="1" w:styleId="Normal">
     <w:name w:val="Normal"/>
     <w:qFormat/>
-    <w:rsid w:val="00AB6DED"/>
+    <w:rsid w:val="00B73E60"/>
     <w:pPr>
       <w:spacing w:after="200" w:line="276" w:lineRule="auto"/>
     </w:pPr>
@@ -6445,7 +7912,7 @@
     <w:link w:val="Heading1Char"/>
     <w:uiPriority w:val="9"/>
     <w:qFormat/>
-    <w:rsid w:val="00AB6DED"/>
+    <w:rsid w:val="00B73E60"/>
     <w:pPr>
       <w:spacing w:before="300" w:after="120"/>
       <w:outlineLvl w:val="0"/>
@@ -6465,7 +7932,7 @@
     <w:link w:val="Heading2Char"/>
     <w:uiPriority w:val="9"/>
     <w:qFormat/>
-    <w:rsid w:val="00AB6DED"/>
+    <w:rsid w:val="00B73E60"/>
     <w:pPr>
       <w:keepNext/>
       <w:spacing w:before="240" w:after="80"/>
@@ -6485,7 +7952,7 @@
     <w:link w:val="Heading3Char"/>
     <w:uiPriority w:val="9"/>
     <w:qFormat/>
-    <w:rsid w:val="00AB6DED"/>
+    <w:rsid w:val="00B73E60"/>
     <w:pPr>
       <w:spacing w:after="120"/>
       <w:outlineLvl w:val="2"/>
@@ -6501,7 +7968,7 @@
     <w:uiPriority w:val="1"/>
     <w:semiHidden/>
     <w:unhideWhenUsed/>
-    <w:rsid w:val="00AB6DED"/>
+    <w:rsid w:val="00B73E60"/>
   </w:style>
   <w:style w:type="table" w:default="1" w:styleId="TableNormal">
     <w:name w:val="Normal Table"/>
@@ -6524,14 +7991,14 @@
     <w:uiPriority w:val="99"/>
     <w:semiHidden/>
     <w:unhideWhenUsed/>
-    <w:rsid w:val="00AB6DED"/>
+    <w:rsid w:val="00B73E60"/>
   </w:style>
   <w:style w:type="character" w:styleId="Hyperlink">
     <w:name w:val="Hyperlink"/>
     <w:basedOn w:val="DefaultParagraphFont"/>
     <w:uiPriority w:val="99"/>
     <w:unhideWhenUsed/>
-    <w:rsid w:val="00AB6DED"/>
+    <w:rsid w:val="00B73E60"/>
     <w:rPr>
       <w:strike w:val="0"/>
       <w:dstrike w:val="0"/>
@@ -6546,7 +8013,7 @@
     <w:uiPriority w:val="99"/>
     <w:semiHidden/>
     <w:unhideWhenUsed/>
-    <w:rsid w:val="00AB6DED"/>
+    <w:rsid w:val="00B73E60"/>
     <w:rPr>
       <w:strike w:val="0"/>
       <w:dstrike w:val="0"/>
@@ -6560,7 +8027,7 @@
     <w:basedOn w:val="DefaultParagraphFont"/>
     <w:link w:val="Heading1"/>
     <w:uiPriority w:val="9"/>
-    <w:rsid w:val="00AB6DED"/>
+    <w:rsid w:val="00B73E60"/>
     <w:rPr>
       <w:rFonts w:ascii="Arial" w:hAnsi="Arial"/>
       <w:b/>
@@ -6575,7 +8042,7 @@
     <w:basedOn w:val="DefaultParagraphFont"/>
     <w:link w:val="Heading2"/>
     <w:uiPriority w:val="9"/>
-    <w:rsid w:val="00AB6DED"/>
+    <w:rsid w:val="00B73E60"/>
     <w:rPr>
       <w:rFonts w:ascii="Arial" w:hAnsi="Arial"/>
       <w:b/>
@@ -6589,7 +8056,7 @@
     <w:basedOn w:val="DefaultParagraphFont"/>
     <w:link w:val="Heading3"/>
     <w:uiPriority w:val="9"/>
-    <w:rsid w:val="00AB6DED"/>
+    <w:rsid w:val="00B73E60"/>
     <w:rPr>
       <w:rFonts w:ascii="Arial" w:hAnsi="Arial"/>
       <w:b/>
@@ -6601,7 +8068,7 @@
   <w:style w:type="paragraph" w:customStyle="1" w:styleId="boxout">
     <w:name w:val="boxout"/>
     <w:basedOn w:val="Normal"/>
-    <w:rsid w:val="00AB6DED"/>
+    <w:rsid w:val="00B73E60"/>
     <w:pPr>
       <w:keepLines/>
       <w:pBdr>
@@ -6620,14 +8087,14 @@
     <w:basedOn w:val="Normal"/>
     <w:uiPriority w:val="99"/>
     <w:unhideWhenUsed/>
-    <w:rsid w:val="00AB6DED"/>
+    <w:rsid w:val="00B73E60"/>
   </w:style>
   <w:style w:type="character" w:styleId="Strong">
     <w:name w:val="Strong"/>
     <w:basedOn w:val="DefaultParagraphFont"/>
     <w:uiPriority w:val="22"/>
     <w:qFormat/>
-    <w:rsid w:val="00AB6DED"/>
+    <w:rsid w:val="00B73E60"/>
     <w:rPr>
       <w:b/>
       <w:bCs/>
@@ -6638,7 +8105,7 @@
     <w:basedOn w:val="DefaultParagraphFont"/>
     <w:uiPriority w:val="20"/>
     <w:qFormat/>
-    <w:rsid w:val="00AB6DED"/>
+    <w:rsid w:val="00B73E60"/>
     <w:rPr>
       <w:i/>
       <w:iCs/>
@@ -6651,7 +8118,7 @@
     <w:uiPriority w:val="99"/>
     <w:semiHidden/>
     <w:unhideWhenUsed/>
-    <w:rsid w:val="00AB6DED"/>
+    <w:rsid w:val="00B73E60"/>
     <w:rPr>
       <w:rFonts w:ascii="Tahoma" w:hAnsi="Tahoma" w:cs="Tahoma"/>
       <w:sz w:val="16"/>
@@ -6664,7 +8131,7 @@
     <w:link w:val="BalloonText"/>
     <w:uiPriority w:val="99"/>
     <w:semiHidden/>
-    <w:rsid w:val="00AB6DED"/>
+    <w:rsid w:val="00B73E60"/>
     <w:rPr>
       <w:rFonts w:ascii="Tahoma" w:hAnsi="Tahoma" w:cs="Tahoma"/>
       <w:sz w:val="16"/>
@@ -6674,7 +8141,7 @@
   <w:style w:type="paragraph" w:customStyle="1" w:styleId="Caption1">
     <w:name w:val="Caption1"/>
     <w:basedOn w:val="Normal"/>
-    <w:rsid w:val="00AB6DED"/>
+    <w:rsid w:val="00B73E60"/>
     <w:pPr>
       <w:spacing w:before="100" w:beforeAutospacing="1" w:after="100" w:afterAutospacing="1"/>
       <w:ind w:left="68"/>
@@ -6693,7 +8160,7 @@
     <w:uiPriority w:val="99"/>
     <w:semiHidden/>
     <w:unhideWhenUsed/>
-    <w:rsid w:val="00AB6DED"/>
+    <w:rsid w:val="00B73E60"/>
     <w:pPr>
       <w:tabs>
         <w:tab w:val="center" w:pos="4513"/>
@@ -6708,7 +8175,7 @@
     <w:link w:val="Header"/>
     <w:uiPriority w:val="99"/>
     <w:semiHidden/>
-    <w:rsid w:val="00AB6DED"/>
+    <w:rsid w:val="00B73E60"/>
     <w:rPr>
       <w:rFonts w:ascii="Arial" w:hAnsi="Arial"/>
       <w:szCs w:val="24"/>
@@ -6720,7 +8187,7 @@
     <w:link w:val="FooterChar"/>
     <w:uiPriority w:val="99"/>
     <w:unhideWhenUsed/>
-    <w:rsid w:val="00AB6DED"/>
+    <w:rsid w:val="00B73E60"/>
     <w:pPr>
       <w:tabs>
         <w:tab w:val="center" w:pos="4513"/>
@@ -6734,7 +8201,7 @@
     <w:basedOn w:val="DefaultParagraphFont"/>
     <w:link w:val="Footer"/>
     <w:uiPriority w:val="99"/>
-    <w:rsid w:val="00AB6DED"/>
+    <w:rsid w:val="00B73E60"/>
     <w:rPr>
       <w:rFonts w:ascii="Arial" w:hAnsi="Arial"/>
       <w:szCs w:val="24"/>
@@ -6759,6 +8226,17 @@
     <w:rPr>
       <w:rFonts w:ascii="Arial" w:hAnsi="Arial"/>
       <w:szCs w:val="24"/>
+    </w:rPr>
+  </w:style>
+  <w:style w:type="character" w:customStyle="1" w:styleId="caption10">
+    <w:name w:val="caption1"/>
+    <w:basedOn w:val="DefaultParagraphFont"/>
+    <w:rsid w:val="00B73E60"/>
+    <w:rPr>
+      <w:i/>
+      <w:iCs/>
+      <w:sz w:val="18"/>
+      <w:szCs w:val="18"/>
     </w:rPr>
   </w:style>
 </w:styles>
@@ -7052,7 +8530,7 @@
 </file>
 
 <file path=customXml/itemProps1.xml><?xml version="1.0" encoding="utf-8"?>
-<ds:datastoreItem xmlns:ds="http://schemas.openxmlformats.org/officeDocument/2006/customXml" ds:itemID="{F136F556-7FF3-49E5-9226-4D85ACC7333F}">
+<ds:datastoreItem xmlns:ds="http://schemas.openxmlformats.org/officeDocument/2006/customXml" ds:itemID="{D72A0A52-7EDB-4A59-9949-FFDBF74B136E}">
   <ds:schemaRefs>
     <ds:schemaRef ds:uri="http://schemas.openxmlformats.org/officeDocument/2006/bibliography"/>
   </ds:schemaRefs>

</xml_diff>

<commit_message>
Update Help for new Magic Connector Viewpoint feature
</commit_message>
<xml_diff>
--- a/uk.ac.bolton.archimate.help/docs/What's New in Archi.docx
+++ b/uk.ac.bolton.archimate.help/docs/What's New in Archi.docx
@@ -467,6 +467,18 @@
       </w:pPr>
       <w:r>
         <w:t>Optimisations to Property sections in Properties Window</w:t>
+      </w:r>
+    </w:p>
+    <w:p>
+      <w:pPr>
+        <w:pStyle w:val="ListParagraph"/>
+        <w:numPr>
+          <w:ilvl w:val="0"/>
+          <w:numId w:val="39"/>
+        </w:numPr>
+      </w:pPr>
+      <w:r>
+        <w:t>Fix possible error on Mac in Save dialog if app is minimised</w:t>
       </w:r>
     </w:p>
     <w:p>
@@ -7896,7 +7908,7 @@
   <w:style w:type="paragraph" w:default="1" w:styleId="Normal">
     <w:name w:val="Normal"/>
     <w:qFormat/>
-    <w:rsid w:val="00B73E60"/>
+    <w:rsid w:val="00FF52C2"/>
     <w:pPr>
       <w:spacing w:after="200" w:line="276" w:lineRule="auto"/>
     </w:pPr>
@@ -7912,7 +7924,7 @@
     <w:link w:val="Heading1Char"/>
     <w:uiPriority w:val="9"/>
     <w:qFormat/>
-    <w:rsid w:val="00B73E60"/>
+    <w:rsid w:val="00FF52C2"/>
     <w:pPr>
       <w:spacing w:before="300" w:after="120"/>
       <w:outlineLvl w:val="0"/>
@@ -7932,7 +7944,7 @@
     <w:link w:val="Heading2Char"/>
     <w:uiPriority w:val="9"/>
     <w:qFormat/>
-    <w:rsid w:val="00B73E60"/>
+    <w:rsid w:val="00FF52C2"/>
     <w:pPr>
       <w:keepNext/>
       <w:spacing w:before="240" w:after="80"/>
@@ -7952,7 +7964,7 @@
     <w:link w:val="Heading3Char"/>
     <w:uiPriority w:val="9"/>
     <w:qFormat/>
-    <w:rsid w:val="00B73E60"/>
+    <w:rsid w:val="00FF52C2"/>
     <w:pPr>
       <w:spacing w:after="120"/>
       <w:outlineLvl w:val="2"/>
@@ -7968,7 +7980,7 @@
     <w:uiPriority w:val="1"/>
     <w:semiHidden/>
     <w:unhideWhenUsed/>
-    <w:rsid w:val="00B73E60"/>
+    <w:rsid w:val="00FF52C2"/>
   </w:style>
   <w:style w:type="table" w:default="1" w:styleId="TableNormal">
     <w:name w:val="Normal Table"/>
@@ -7991,14 +8003,14 @@
     <w:uiPriority w:val="99"/>
     <w:semiHidden/>
     <w:unhideWhenUsed/>
-    <w:rsid w:val="00B73E60"/>
+    <w:rsid w:val="00FF52C2"/>
   </w:style>
   <w:style w:type="character" w:styleId="Hyperlink">
     <w:name w:val="Hyperlink"/>
     <w:basedOn w:val="DefaultParagraphFont"/>
     <w:uiPriority w:val="99"/>
     <w:unhideWhenUsed/>
-    <w:rsid w:val="00B73E60"/>
+    <w:rsid w:val="00FF52C2"/>
     <w:rPr>
       <w:strike w:val="0"/>
       <w:dstrike w:val="0"/>
@@ -8013,7 +8025,7 @@
     <w:uiPriority w:val="99"/>
     <w:semiHidden/>
     <w:unhideWhenUsed/>
-    <w:rsid w:val="00B73E60"/>
+    <w:rsid w:val="00FF52C2"/>
     <w:rPr>
       <w:strike w:val="0"/>
       <w:dstrike w:val="0"/>
@@ -8027,7 +8039,7 @@
     <w:basedOn w:val="DefaultParagraphFont"/>
     <w:link w:val="Heading1"/>
     <w:uiPriority w:val="9"/>
-    <w:rsid w:val="00B73E60"/>
+    <w:rsid w:val="00FF52C2"/>
     <w:rPr>
       <w:rFonts w:ascii="Arial" w:hAnsi="Arial"/>
       <w:b/>
@@ -8042,7 +8054,7 @@
     <w:basedOn w:val="DefaultParagraphFont"/>
     <w:link w:val="Heading2"/>
     <w:uiPriority w:val="9"/>
-    <w:rsid w:val="00B73E60"/>
+    <w:rsid w:val="00FF52C2"/>
     <w:rPr>
       <w:rFonts w:ascii="Arial" w:hAnsi="Arial"/>
       <w:b/>
@@ -8056,7 +8068,7 @@
     <w:basedOn w:val="DefaultParagraphFont"/>
     <w:link w:val="Heading3"/>
     <w:uiPriority w:val="9"/>
-    <w:rsid w:val="00B73E60"/>
+    <w:rsid w:val="00FF52C2"/>
     <w:rPr>
       <w:rFonts w:ascii="Arial" w:hAnsi="Arial"/>
       <w:b/>
@@ -8068,7 +8080,7 @@
   <w:style w:type="paragraph" w:customStyle="1" w:styleId="boxout">
     <w:name w:val="boxout"/>
     <w:basedOn w:val="Normal"/>
-    <w:rsid w:val="00B73E60"/>
+    <w:rsid w:val="00FF52C2"/>
     <w:pPr>
       <w:keepLines/>
       <w:pBdr>
@@ -8087,14 +8099,14 @@
     <w:basedOn w:val="Normal"/>
     <w:uiPriority w:val="99"/>
     <w:unhideWhenUsed/>
-    <w:rsid w:val="00B73E60"/>
+    <w:rsid w:val="00FF52C2"/>
   </w:style>
   <w:style w:type="character" w:styleId="Strong">
     <w:name w:val="Strong"/>
     <w:basedOn w:val="DefaultParagraphFont"/>
     <w:uiPriority w:val="22"/>
     <w:qFormat/>
-    <w:rsid w:val="00B73E60"/>
+    <w:rsid w:val="00FF52C2"/>
     <w:rPr>
       <w:b/>
       <w:bCs/>
@@ -8105,7 +8117,7 @@
     <w:basedOn w:val="DefaultParagraphFont"/>
     <w:uiPriority w:val="20"/>
     <w:qFormat/>
-    <w:rsid w:val="00B73E60"/>
+    <w:rsid w:val="00FF52C2"/>
     <w:rPr>
       <w:i/>
       <w:iCs/>
@@ -8118,7 +8130,7 @@
     <w:uiPriority w:val="99"/>
     <w:semiHidden/>
     <w:unhideWhenUsed/>
-    <w:rsid w:val="00B73E60"/>
+    <w:rsid w:val="00FF52C2"/>
     <w:rPr>
       <w:rFonts w:ascii="Tahoma" w:hAnsi="Tahoma" w:cs="Tahoma"/>
       <w:sz w:val="16"/>
@@ -8131,7 +8143,7 @@
     <w:link w:val="BalloonText"/>
     <w:uiPriority w:val="99"/>
     <w:semiHidden/>
-    <w:rsid w:val="00B73E60"/>
+    <w:rsid w:val="00FF52C2"/>
     <w:rPr>
       <w:rFonts w:ascii="Tahoma" w:hAnsi="Tahoma" w:cs="Tahoma"/>
       <w:sz w:val="16"/>
@@ -8141,7 +8153,7 @@
   <w:style w:type="paragraph" w:customStyle="1" w:styleId="Caption1">
     <w:name w:val="Caption1"/>
     <w:basedOn w:val="Normal"/>
-    <w:rsid w:val="00B73E60"/>
+    <w:rsid w:val="00FF52C2"/>
     <w:pPr>
       <w:spacing w:before="100" w:beforeAutospacing="1" w:after="100" w:afterAutospacing="1"/>
       <w:ind w:left="68"/>
@@ -8160,7 +8172,7 @@
     <w:uiPriority w:val="99"/>
     <w:semiHidden/>
     <w:unhideWhenUsed/>
-    <w:rsid w:val="00B73E60"/>
+    <w:rsid w:val="00FF52C2"/>
     <w:pPr>
       <w:tabs>
         <w:tab w:val="center" w:pos="4513"/>
@@ -8175,7 +8187,7 @@
     <w:link w:val="Header"/>
     <w:uiPriority w:val="99"/>
     <w:semiHidden/>
-    <w:rsid w:val="00B73E60"/>
+    <w:rsid w:val="00FF52C2"/>
     <w:rPr>
       <w:rFonts w:ascii="Arial" w:hAnsi="Arial"/>
       <w:szCs w:val="24"/>
@@ -8187,7 +8199,7 @@
     <w:link w:val="FooterChar"/>
     <w:uiPriority w:val="99"/>
     <w:unhideWhenUsed/>
-    <w:rsid w:val="00B73E60"/>
+    <w:rsid w:val="00FF52C2"/>
     <w:pPr>
       <w:tabs>
         <w:tab w:val="center" w:pos="4513"/>
@@ -8201,7 +8213,7 @@
     <w:basedOn w:val="DefaultParagraphFont"/>
     <w:link w:val="Footer"/>
     <w:uiPriority w:val="99"/>
-    <w:rsid w:val="00B73E60"/>
+    <w:rsid w:val="00FF52C2"/>
     <w:rPr>
       <w:rFonts w:ascii="Arial" w:hAnsi="Arial"/>
       <w:szCs w:val="24"/>
@@ -8530,7 +8542,7 @@
 </file>
 
 <file path=customXml/itemProps1.xml><?xml version="1.0" encoding="utf-8"?>
-<ds:datastoreItem xmlns:ds="http://schemas.openxmlformats.org/officeDocument/2006/customXml" ds:itemID="{D72A0A52-7EDB-4A59-9949-FFDBF74B136E}">
+<ds:datastoreItem xmlns:ds="http://schemas.openxmlformats.org/officeDocument/2006/customXml" ds:itemID="{42759522-F16C-4FE3-A9E9-53B78D0F6E9B}">
   <ds:schemaRefs>
     <ds:schemaRef ds:uri="http://schemas.openxmlformats.org/officeDocument/2006/bibliography"/>
   </ds:schemaRefs>

</xml_diff>

<commit_message>
Update Help Documentation for 2.2.1
</commit_message>
<xml_diff>
--- a/uk.ac.bolton.archimate.help/docs/What's New in Archi.docx
+++ b/uk.ac.bolton.archimate.help/docs/What's New in Archi.docx
@@ -131,7 +131,25 @@
           <w:sz w:val="28"/>
           <w:szCs w:val="28"/>
         </w:rPr>
-        <w:t xml:space="preserve"> and 2.2</w:t>
+        <w:t>,</w:t>
+      </w:r>
+      <w:r>
+        <w:rPr>
+          <w:rStyle w:val="Strong"/>
+          <w:rFonts w:cs="Arial"/>
+          <w:sz w:val="28"/>
+          <w:szCs w:val="28"/>
+        </w:rPr>
+        <w:t xml:space="preserve"> 2.2</w:t>
+      </w:r>
+      <w:r>
+        <w:rPr>
+          <w:rStyle w:val="Strong"/>
+          <w:rFonts w:cs="Arial"/>
+          <w:sz w:val="28"/>
+          <w:szCs w:val="28"/>
+        </w:rPr>
+        <w:t>, and 2.2.1</w:t>
       </w:r>
     </w:p>
     <w:p>
@@ -179,6 +197,131 @@
         <w:pStyle w:val="Heading2"/>
       </w:pPr>
       <w:r>
+        <w:t>New Features in version 2.2.1</w:t>
+      </w:r>
+    </w:p>
+    <w:p>
+      <w:pPr>
+        <w:pStyle w:val="ListParagraph"/>
+        <w:numPr>
+          <w:ilvl w:val="0"/>
+          <w:numId w:val="20"/>
+        </w:numPr>
+      </w:pPr>
+      <w:r>
+        <w:t>When adding a new element from the Palette you can now immediately edit the element's name (can be turned off in Preferences)</w:t>
+      </w:r>
+    </w:p>
+    <w:p>
+      <w:pPr>
+        <w:pStyle w:val="ListParagraph"/>
+        <w:numPr>
+          <w:ilvl w:val="0"/>
+          <w:numId w:val="20"/>
+        </w:numPr>
+      </w:pPr>
+      <w:r>
+        <w:t xml:space="preserve">Allow </w:t>
+      </w:r>
+      <w:proofErr w:type="spellStart"/>
+      <w:r>
+        <w:t>WorkPackage</w:t>
+      </w:r>
+      <w:proofErr w:type="spellEnd"/>
+      <w:r>
+        <w:t xml:space="preserve"> and Platea</w:t>
+      </w:r>
+      <w:r>
+        <w:t>u types to connect to Junctions</w:t>
+      </w:r>
+    </w:p>
+    <w:p/>
+    <w:p>
+      <w:pPr>
+        <w:pStyle w:val="Heading2"/>
+      </w:pPr>
+      <w:r>
+        <w:t>Fixes in version 2.2.1</w:t>
+      </w:r>
+    </w:p>
+    <w:p>
+      <w:pPr>
+        <w:pStyle w:val="ListParagraph"/>
+        <w:numPr>
+          <w:ilvl w:val="0"/>
+          <w:numId w:val="20"/>
+        </w:numPr>
+      </w:pPr>
+      <w:r>
+        <w:t>Typo fixes</w:t>
+      </w:r>
+    </w:p>
+    <w:p>
+      <w:pPr>
+        <w:pStyle w:val="ListParagraph"/>
+        <w:numPr>
+          <w:ilvl w:val="0"/>
+          <w:numId w:val="20"/>
+        </w:numPr>
+      </w:pPr>
+      <w:r>
+        <w:t xml:space="preserve">Buttons and labels in Properties window can </w:t>
+      </w:r>
+      <w:r>
+        <w:t>accommodate</w:t>
+      </w:r>
+      <w:r>
+        <w:t xml:space="preserve"> longer strings (as used by non-English localised versions)</w:t>
+      </w:r>
+    </w:p>
+    <w:p>
+      <w:pPr>
+        <w:pStyle w:val="ListParagraph"/>
+        <w:numPr>
+          <w:ilvl w:val="0"/>
+          <w:numId w:val="20"/>
+        </w:numPr>
+      </w:pPr>
+      <w:r>
+        <w:t>Tidy up some Properties window controls</w:t>
+      </w:r>
+    </w:p>
+    <w:p>
+      <w:pPr>
+        <w:pStyle w:val="ListParagraph"/>
+        <w:numPr>
+          <w:ilvl w:val="0"/>
+          <w:numId w:val="20"/>
+        </w:numPr>
+      </w:pPr>
+      <w:proofErr w:type="spellStart"/>
+      <w:r>
+        <w:t>Archisurance</w:t>
+      </w:r>
+      <w:proofErr w:type="spellEnd"/>
+      <w:r>
+        <w:t xml:space="preserve"> example now complies with ArchiMate 2.0</w:t>
+      </w:r>
+    </w:p>
+    <w:p>
+      <w:pPr>
+        <w:pStyle w:val="ListParagraph"/>
+        <w:numPr>
+          <w:ilvl w:val="0"/>
+          <w:numId w:val="20"/>
+        </w:numPr>
+      </w:pPr>
+      <w:r>
+        <w:t>Fix pressing "x" cancel on Save confirmation dialog does not cancel</w:t>
+      </w:r>
+    </w:p>
+    <w:p/>
+    <w:p/>
+    <w:p>
+      <w:pPr>
+        <w:pStyle w:val="Heading2"/>
+      </w:pPr>
+      <w:r>
         <w:t>New Features in version 2.2</w:t>
       </w:r>
     </w:p>
@@ -207,6 +350,7 @@
       </w:r>
     </w:p>
     <w:p/>
+    <w:p/>
     <w:p>
       <w:pPr>
         <w:pStyle w:val="Heading2"/>
@@ -338,6 +482,7 @@
         <w:pStyle w:val="Heading2"/>
       </w:pPr>
       <w:r>
+        <w:lastRenderedPageBreak/>
         <w:t>Fixes</w:t>
       </w:r>
       <w:r>
@@ -2365,7 +2510,7 @@
         <w:rPr>
           <w:noProof/>
         </w:rPr>
-        <w:t>1</w:t>
+        <w:t>13</w:t>
       </w:r>
     </w:fldSimple>
   </w:p>
@@ -2631,6 +2776,643 @@
     </w:lvl>
   </w:abstractNum>
   <w:abstractNum w:abstractNumId="2">
+    <w:nsid w:val="1BD7480D"/>
+    <w:multiLevelType w:val="multilevel"/>
+    <w:tmpl w:val="B22E2D02"/>
+    <w:lvl w:ilvl="0">
+      <w:start w:val="1"/>
+      <w:numFmt w:val="decimal"/>
+      <w:lvlText w:val="%1."/>
+      <w:lvlJc w:val="left"/>
+      <w:pPr>
+        <w:tabs>
+          <w:tab w:val="num" w:pos="720"/>
+        </w:tabs>
+        <w:ind w:left="720" w:hanging="360"/>
+      </w:pPr>
+    </w:lvl>
+    <w:lvl w:ilvl="1" w:tentative="1">
+      <w:start w:val="1"/>
+      <w:numFmt w:val="decimal"/>
+      <w:lvlText w:val="%2."/>
+      <w:lvlJc w:val="left"/>
+      <w:pPr>
+        <w:tabs>
+          <w:tab w:val="num" w:pos="1440"/>
+        </w:tabs>
+        <w:ind w:left="1440" w:hanging="360"/>
+      </w:pPr>
+    </w:lvl>
+    <w:lvl w:ilvl="2" w:tentative="1">
+      <w:start w:val="1"/>
+      <w:numFmt w:val="decimal"/>
+      <w:lvlText w:val="%3."/>
+      <w:lvlJc w:val="left"/>
+      <w:pPr>
+        <w:tabs>
+          <w:tab w:val="num" w:pos="2160"/>
+        </w:tabs>
+        <w:ind w:left="2160" w:hanging="360"/>
+      </w:pPr>
+    </w:lvl>
+    <w:lvl w:ilvl="3" w:tentative="1">
+      <w:start w:val="1"/>
+      <w:numFmt w:val="decimal"/>
+      <w:lvlText w:val="%4."/>
+      <w:lvlJc w:val="left"/>
+      <w:pPr>
+        <w:tabs>
+          <w:tab w:val="num" w:pos="2880"/>
+        </w:tabs>
+        <w:ind w:left="2880" w:hanging="360"/>
+      </w:pPr>
+    </w:lvl>
+    <w:lvl w:ilvl="4" w:tentative="1">
+      <w:start w:val="1"/>
+      <w:numFmt w:val="decimal"/>
+      <w:lvlText w:val="%5."/>
+      <w:lvlJc w:val="left"/>
+      <w:pPr>
+        <w:tabs>
+          <w:tab w:val="num" w:pos="3600"/>
+        </w:tabs>
+        <w:ind w:left="3600" w:hanging="360"/>
+      </w:pPr>
+    </w:lvl>
+    <w:lvl w:ilvl="5" w:tentative="1">
+      <w:start w:val="1"/>
+      <w:numFmt w:val="decimal"/>
+      <w:lvlText w:val="%6."/>
+      <w:lvlJc w:val="left"/>
+      <w:pPr>
+        <w:tabs>
+          <w:tab w:val="num" w:pos="4320"/>
+        </w:tabs>
+        <w:ind w:left="4320" w:hanging="360"/>
+      </w:pPr>
+    </w:lvl>
+    <w:lvl w:ilvl="6" w:tentative="1">
+      <w:start w:val="1"/>
+      <w:numFmt w:val="decimal"/>
+      <w:lvlText w:val="%7."/>
+      <w:lvlJc w:val="left"/>
+      <w:pPr>
+        <w:tabs>
+          <w:tab w:val="num" w:pos="5040"/>
+        </w:tabs>
+        <w:ind w:left="5040" w:hanging="360"/>
+      </w:pPr>
+    </w:lvl>
+    <w:lvl w:ilvl="7" w:tentative="1">
+      <w:start w:val="1"/>
+      <w:numFmt w:val="decimal"/>
+      <w:lvlText w:val="%8."/>
+      <w:lvlJc w:val="left"/>
+      <w:pPr>
+        <w:tabs>
+          <w:tab w:val="num" w:pos="5760"/>
+        </w:tabs>
+        <w:ind w:left="5760" w:hanging="360"/>
+      </w:pPr>
+    </w:lvl>
+    <w:lvl w:ilvl="8" w:tentative="1">
+      <w:start w:val="1"/>
+      <w:numFmt w:val="decimal"/>
+      <w:lvlText w:val="%9."/>
+      <w:lvlJc w:val="left"/>
+      <w:pPr>
+        <w:tabs>
+          <w:tab w:val="num" w:pos="6480"/>
+        </w:tabs>
+        <w:ind w:left="6480" w:hanging="360"/>
+      </w:pPr>
+    </w:lvl>
+  </w:abstractNum>
+  <w:abstractNum w:abstractNumId="3">
+    <w:nsid w:val="223A5284"/>
+    <w:multiLevelType w:val="multilevel"/>
+    <w:tmpl w:val="9CB692E0"/>
+    <w:lvl w:ilvl="0">
+      <w:start w:val="1"/>
+      <w:numFmt w:val="bullet"/>
+      <w:lvlText w:val=""/>
+      <w:lvlJc w:val="left"/>
+      <w:pPr>
+        <w:tabs>
+          <w:tab w:val="num" w:pos="720"/>
+        </w:tabs>
+        <w:ind w:left="720" w:hanging="360"/>
+      </w:pPr>
+      <w:rPr>
+        <w:rFonts w:ascii="Symbol" w:hAnsi="Symbol" w:hint="default"/>
+        <w:sz w:val="20"/>
+      </w:rPr>
+    </w:lvl>
+    <w:lvl w:ilvl="1" w:tentative="1">
+      <w:start w:val="1"/>
+      <w:numFmt w:val="bullet"/>
+      <w:lvlText w:val="o"/>
+      <w:lvlJc w:val="left"/>
+      <w:pPr>
+        <w:tabs>
+          <w:tab w:val="num" w:pos="1440"/>
+        </w:tabs>
+        <w:ind w:left="1440" w:hanging="360"/>
+      </w:pPr>
+      <w:rPr>
+        <w:rFonts w:ascii="Courier New" w:hAnsi="Courier New" w:hint="default"/>
+        <w:sz w:val="20"/>
+      </w:rPr>
+    </w:lvl>
+    <w:lvl w:ilvl="2" w:tentative="1">
+      <w:start w:val="1"/>
+      <w:numFmt w:val="bullet"/>
+      <w:lvlText w:val=""/>
+      <w:lvlJc w:val="left"/>
+      <w:pPr>
+        <w:tabs>
+          <w:tab w:val="num" w:pos="2160"/>
+        </w:tabs>
+        <w:ind w:left="2160" w:hanging="360"/>
+      </w:pPr>
+      <w:rPr>
+        <w:rFonts w:ascii="Wingdings" w:hAnsi="Wingdings" w:hint="default"/>
+        <w:sz w:val="20"/>
+      </w:rPr>
+    </w:lvl>
+    <w:lvl w:ilvl="3" w:tentative="1">
+      <w:start w:val="1"/>
+      <w:numFmt w:val="bullet"/>
+      <w:lvlText w:val=""/>
+      <w:lvlJc w:val="left"/>
+      <w:pPr>
+        <w:tabs>
+          <w:tab w:val="num" w:pos="2880"/>
+        </w:tabs>
+        <w:ind w:left="2880" w:hanging="360"/>
+      </w:pPr>
+      <w:rPr>
+        <w:rFonts w:ascii="Wingdings" w:hAnsi="Wingdings" w:hint="default"/>
+        <w:sz w:val="20"/>
+      </w:rPr>
+    </w:lvl>
+    <w:lvl w:ilvl="4" w:tentative="1">
+      <w:start w:val="1"/>
+      <w:numFmt w:val="bullet"/>
+      <w:lvlText w:val=""/>
+      <w:lvlJc w:val="left"/>
+      <w:pPr>
+        <w:tabs>
+          <w:tab w:val="num" w:pos="3600"/>
+        </w:tabs>
+        <w:ind w:left="3600" w:hanging="360"/>
+      </w:pPr>
+      <w:rPr>
+        <w:rFonts w:ascii="Wingdings" w:hAnsi="Wingdings" w:hint="default"/>
+        <w:sz w:val="20"/>
+      </w:rPr>
+    </w:lvl>
+    <w:lvl w:ilvl="5" w:tentative="1">
+      <w:start w:val="1"/>
+      <w:numFmt w:val="bullet"/>
+      <w:lvlText w:val=""/>
+      <w:lvlJc w:val="left"/>
+      <w:pPr>
+        <w:tabs>
+          <w:tab w:val="num" w:pos="4320"/>
+        </w:tabs>
+        <w:ind w:left="4320" w:hanging="360"/>
+      </w:pPr>
+      <w:rPr>
+        <w:rFonts w:ascii="Wingdings" w:hAnsi="Wingdings" w:hint="default"/>
+        <w:sz w:val="20"/>
+      </w:rPr>
+    </w:lvl>
+    <w:lvl w:ilvl="6" w:tentative="1">
+      <w:start w:val="1"/>
+      <w:numFmt w:val="bullet"/>
+      <w:lvlText w:val=""/>
+      <w:lvlJc w:val="left"/>
+      <w:pPr>
+        <w:tabs>
+          <w:tab w:val="num" w:pos="5040"/>
+        </w:tabs>
+        <w:ind w:left="5040" w:hanging="360"/>
+      </w:pPr>
+      <w:rPr>
+        <w:rFonts w:ascii="Wingdings" w:hAnsi="Wingdings" w:hint="default"/>
+        <w:sz w:val="20"/>
+      </w:rPr>
+    </w:lvl>
+    <w:lvl w:ilvl="7" w:tentative="1">
+      <w:start w:val="1"/>
+      <w:numFmt w:val="bullet"/>
+      <w:lvlText w:val=""/>
+      <w:lvlJc w:val="left"/>
+      <w:pPr>
+        <w:tabs>
+          <w:tab w:val="num" w:pos="5760"/>
+        </w:tabs>
+        <w:ind w:left="5760" w:hanging="360"/>
+      </w:pPr>
+      <w:rPr>
+        <w:rFonts w:ascii="Wingdings" w:hAnsi="Wingdings" w:hint="default"/>
+        <w:sz w:val="20"/>
+      </w:rPr>
+    </w:lvl>
+    <w:lvl w:ilvl="8" w:tentative="1">
+      <w:start w:val="1"/>
+      <w:numFmt w:val="bullet"/>
+      <w:lvlText w:val=""/>
+      <w:lvlJc w:val="left"/>
+      <w:pPr>
+        <w:tabs>
+          <w:tab w:val="num" w:pos="6480"/>
+        </w:tabs>
+        <w:ind w:left="6480" w:hanging="360"/>
+      </w:pPr>
+      <w:rPr>
+        <w:rFonts w:ascii="Wingdings" w:hAnsi="Wingdings" w:hint="default"/>
+        <w:sz w:val="20"/>
+      </w:rPr>
+    </w:lvl>
+  </w:abstractNum>
+  <w:abstractNum w:abstractNumId="4">
+    <w:nsid w:val="23D4309F"/>
+    <w:multiLevelType w:val="multilevel"/>
+    <w:tmpl w:val="070A53EA"/>
+    <w:lvl w:ilvl="0">
+      <w:start w:val="1"/>
+      <w:numFmt w:val="decimal"/>
+      <w:lvlText w:val="%1."/>
+      <w:lvlJc w:val="left"/>
+      <w:pPr>
+        <w:tabs>
+          <w:tab w:val="num" w:pos="720"/>
+        </w:tabs>
+        <w:ind w:left="720" w:hanging="360"/>
+      </w:pPr>
+    </w:lvl>
+    <w:lvl w:ilvl="1" w:tentative="1">
+      <w:start w:val="1"/>
+      <w:numFmt w:val="decimal"/>
+      <w:lvlText w:val="%2."/>
+      <w:lvlJc w:val="left"/>
+      <w:pPr>
+        <w:tabs>
+          <w:tab w:val="num" w:pos="1440"/>
+        </w:tabs>
+        <w:ind w:left="1440" w:hanging="360"/>
+      </w:pPr>
+    </w:lvl>
+    <w:lvl w:ilvl="2" w:tentative="1">
+      <w:start w:val="1"/>
+      <w:numFmt w:val="decimal"/>
+      <w:lvlText w:val="%3."/>
+      <w:lvlJc w:val="left"/>
+      <w:pPr>
+        <w:tabs>
+          <w:tab w:val="num" w:pos="2160"/>
+        </w:tabs>
+        <w:ind w:left="2160" w:hanging="360"/>
+      </w:pPr>
+    </w:lvl>
+    <w:lvl w:ilvl="3" w:tentative="1">
+      <w:start w:val="1"/>
+      <w:numFmt w:val="decimal"/>
+      <w:lvlText w:val="%4."/>
+      <w:lvlJc w:val="left"/>
+      <w:pPr>
+        <w:tabs>
+          <w:tab w:val="num" w:pos="2880"/>
+        </w:tabs>
+        <w:ind w:left="2880" w:hanging="360"/>
+      </w:pPr>
+    </w:lvl>
+    <w:lvl w:ilvl="4" w:tentative="1">
+      <w:start w:val="1"/>
+      <w:numFmt w:val="decimal"/>
+      <w:lvlText w:val="%5."/>
+      <w:lvlJc w:val="left"/>
+      <w:pPr>
+        <w:tabs>
+          <w:tab w:val="num" w:pos="3600"/>
+        </w:tabs>
+        <w:ind w:left="3600" w:hanging="360"/>
+      </w:pPr>
+    </w:lvl>
+    <w:lvl w:ilvl="5" w:tentative="1">
+      <w:start w:val="1"/>
+      <w:numFmt w:val="decimal"/>
+      <w:lvlText w:val="%6."/>
+      <w:lvlJc w:val="left"/>
+      <w:pPr>
+        <w:tabs>
+          <w:tab w:val="num" w:pos="4320"/>
+        </w:tabs>
+        <w:ind w:left="4320" w:hanging="360"/>
+      </w:pPr>
+    </w:lvl>
+    <w:lvl w:ilvl="6" w:tentative="1">
+      <w:start w:val="1"/>
+      <w:numFmt w:val="decimal"/>
+      <w:lvlText w:val="%7."/>
+      <w:lvlJc w:val="left"/>
+      <w:pPr>
+        <w:tabs>
+          <w:tab w:val="num" w:pos="5040"/>
+        </w:tabs>
+        <w:ind w:left="5040" w:hanging="360"/>
+      </w:pPr>
+    </w:lvl>
+    <w:lvl w:ilvl="7" w:tentative="1">
+      <w:start w:val="1"/>
+      <w:numFmt w:val="decimal"/>
+      <w:lvlText w:val="%8."/>
+      <w:lvlJc w:val="left"/>
+      <w:pPr>
+        <w:tabs>
+          <w:tab w:val="num" w:pos="5760"/>
+        </w:tabs>
+        <w:ind w:left="5760" w:hanging="360"/>
+      </w:pPr>
+    </w:lvl>
+    <w:lvl w:ilvl="8" w:tentative="1">
+      <w:start w:val="1"/>
+      <w:numFmt w:val="decimal"/>
+      <w:lvlText w:val="%9."/>
+      <w:lvlJc w:val="left"/>
+      <w:pPr>
+        <w:tabs>
+          <w:tab w:val="num" w:pos="6480"/>
+        </w:tabs>
+        <w:ind w:left="6480" w:hanging="360"/>
+      </w:pPr>
+    </w:lvl>
+  </w:abstractNum>
+  <w:abstractNum w:abstractNumId="5">
+    <w:nsid w:val="36FB7AC0"/>
+    <w:multiLevelType w:val="hybridMultilevel"/>
+    <w:tmpl w:val="B7AA840A"/>
+    <w:lvl w:ilvl="0" w:tplc="08090001">
+      <w:start w:val="1"/>
+      <w:numFmt w:val="bullet"/>
+      <w:lvlText w:val=""/>
+      <w:lvlJc w:val="left"/>
+      <w:pPr>
+        <w:ind w:left="720" w:hanging="360"/>
+      </w:pPr>
+      <w:rPr>
+        <w:rFonts w:ascii="Symbol" w:hAnsi="Symbol" w:hint="default"/>
+      </w:rPr>
+    </w:lvl>
+    <w:lvl w:ilvl="1" w:tplc="08090003" w:tentative="1">
+      <w:start w:val="1"/>
+      <w:numFmt w:val="bullet"/>
+      <w:lvlText w:val="o"/>
+      <w:lvlJc w:val="left"/>
+      <w:pPr>
+        <w:ind w:left="1440" w:hanging="360"/>
+      </w:pPr>
+      <w:rPr>
+        <w:rFonts w:ascii="Courier New" w:hAnsi="Courier New" w:cs="Courier New" w:hint="default"/>
+      </w:rPr>
+    </w:lvl>
+    <w:lvl w:ilvl="2" w:tplc="08090005" w:tentative="1">
+      <w:start w:val="1"/>
+      <w:numFmt w:val="bullet"/>
+      <w:lvlText w:val=""/>
+      <w:lvlJc w:val="left"/>
+      <w:pPr>
+        <w:ind w:left="2160" w:hanging="360"/>
+      </w:pPr>
+      <w:rPr>
+        <w:rFonts w:ascii="Wingdings" w:hAnsi="Wingdings" w:hint="default"/>
+      </w:rPr>
+    </w:lvl>
+    <w:lvl w:ilvl="3" w:tplc="08090001" w:tentative="1">
+      <w:start w:val="1"/>
+      <w:numFmt w:val="bullet"/>
+      <w:lvlText w:val=""/>
+      <w:lvlJc w:val="left"/>
+      <w:pPr>
+        <w:ind w:left="2880" w:hanging="360"/>
+      </w:pPr>
+      <w:rPr>
+        <w:rFonts w:ascii="Symbol" w:hAnsi="Symbol" w:hint="default"/>
+      </w:rPr>
+    </w:lvl>
+    <w:lvl w:ilvl="4" w:tplc="08090003" w:tentative="1">
+      <w:start w:val="1"/>
+      <w:numFmt w:val="bullet"/>
+      <w:lvlText w:val="o"/>
+      <w:lvlJc w:val="left"/>
+      <w:pPr>
+        <w:ind w:left="3600" w:hanging="360"/>
+      </w:pPr>
+      <w:rPr>
+        <w:rFonts w:ascii="Courier New" w:hAnsi="Courier New" w:cs="Courier New" w:hint="default"/>
+      </w:rPr>
+    </w:lvl>
+    <w:lvl w:ilvl="5" w:tplc="08090005" w:tentative="1">
+      <w:start w:val="1"/>
+      <w:numFmt w:val="bullet"/>
+      <w:lvlText w:val=""/>
+      <w:lvlJc w:val="left"/>
+      <w:pPr>
+        <w:ind w:left="4320" w:hanging="360"/>
+      </w:pPr>
+      <w:rPr>
+        <w:rFonts w:ascii="Wingdings" w:hAnsi="Wingdings" w:hint="default"/>
+      </w:rPr>
+    </w:lvl>
+    <w:lvl w:ilvl="6" w:tplc="08090001" w:tentative="1">
+      <w:start w:val="1"/>
+      <w:numFmt w:val="bullet"/>
+      <w:lvlText w:val=""/>
+      <w:lvlJc w:val="left"/>
+      <w:pPr>
+        <w:ind w:left="5040" w:hanging="360"/>
+      </w:pPr>
+      <w:rPr>
+        <w:rFonts w:ascii="Symbol" w:hAnsi="Symbol" w:hint="default"/>
+      </w:rPr>
+    </w:lvl>
+    <w:lvl w:ilvl="7" w:tplc="08090003" w:tentative="1">
+      <w:start w:val="1"/>
+      <w:numFmt w:val="bullet"/>
+      <w:lvlText w:val="o"/>
+      <w:lvlJc w:val="left"/>
+      <w:pPr>
+        <w:ind w:left="5760" w:hanging="360"/>
+      </w:pPr>
+      <w:rPr>
+        <w:rFonts w:ascii="Courier New" w:hAnsi="Courier New" w:cs="Courier New" w:hint="default"/>
+      </w:rPr>
+    </w:lvl>
+    <w:lvl w:ilvl="8" w:tplc="08090005" w:tentative="1">
+      <w:start w:val="1"/>
+      <w:numFmt w:val="bullet"/>
+      <w:lvlText w:val=""/>
+      <w:lvlJc w:val="left"/>
+      <w:pPr>
+        <w:ind w:left="6480" w:hanging="360"/>
+      </w:pPr>
+      <w:rPr>
+        <w:rFonts w:ascii="Wingdings" w:hAnsi="Wingdings" w:hint="default"/>
+      </w:rPr>
+    </w:lvl>
+  </w:abstractNum>
+  <w:abstractNum w:abstractNumId="6">
+    <w:nsid w:val="391063F6"/>
+    <w:multiLevelType w:val="multilevel"/>
+    <w:tmpl w:val="48823A5E"/>
+    <w:lvl w:ilvl="0">
+      <w:start w:val="1"/>
+      <w:numFmt w:val="bullet"/>
+      <w:lvlText w:val=""/>
+      <w:lvlJc w:val="left"/>
+      <w:pPr>
+        <w:tabs>
+          <w:tab w:val="num" w:pos="720"/>
+        </w:tabs>
+        <w:ind w:left="720" w:hanging="360"/>
+      </w:pPr>
+      <w:rPr>
+        <w:rFonts w:ascii="Symbol" w:hAnsi="Symbol" w:hint="default"/>
+        <w:sz w:val="20"/>
+      </w:rPr>
+    </w:lvl>
+    <w:lvl w:ilvl="1" w:tentative="1">
+      <w:start w:val="1"/>
+      <w:numFmt w:val="bullet"/>
+      <w:lvlText w:val=""/>
+      <w:lvlJc w:val="left"/>
+      <w:pPr>
+        <w:tabs>
+          <w:tab w:val="num" w:pos="1440"/>
+        </w:tabs>
+        <w:ind w:left="1440" w:hanging="360"/>
+      </w:pPr>
+      <w:rPr>
+        <w:rFonts w:ascii="Symbol" w:hAnsi="Symbol" w:hint="default"/>
+        <w:sz w:val="20"/>
+      </w:rPr>
+    </w:lvl>
+    <w:lvl w:ilvl="2" w:tentative="1">
+      <w:start w:val="1"/>
+      <w:numFmt w:val="bullet"/>
+      <w:lvlText w:val=""/>
+      <w:lvlJc w:val="left"/>
+      <w:pPr>
+        <w:tabs>
+          <w:tab w:val="num" w:pos="2160"/>
+        </w:tabs>
+        <w:ind w:left="2160" w:hanging="360"/>
+      </w:pPr>
+      <w:rPr>
+        <w:rFonts w:ascii="Symbol" w:hAnsi="Symbol" w:hint="default"/>
+        <w:sz w:val="20"/>
+      </w:rPr>
+    </w:lvl>
+    <w:lvl w:ilvl="3" w:tentative="1">
+      <w:start w:val="1"/>
+      <w:numFmt w:val="bullet"/>
+      <w:lvlText w:val=""/>
+      <w:lvlJc w:val="left"/>
+      <w:pPr>
+        <w:tabs>
+          <w:tab w:val="num" w:pos="2880"/>
+        </w:tabs>
+        <w:ind w:left="2880" w:hanging="360"/>
+      </w:pPr>
+      <w:rPr>
+        <w:rFonts w:ascii="Symbol" w:hAnsi="Symbol" w:hint="default"/>
+        <w:sz w:val="20"/>
+      </w:rPr>
+    </w:lvl>
+    <w:lvl w:ilvl="4" w:tentative="1">
+      <w:start w:val="1"/>
+      <w:numFmt w:val="bullet"/>
+      <w:lvlText w:val=""/>
+      <w:lvlJc w:val="left"/>
+      <w:pPr>
+        <w:tabs>
+          <w:tab w:val="num" w:pos="3600"/>
+        </w:tabs>
+        <w:ind w:left="3600" w:hanging="360"/>
+      </w:pPr>
+      <w:rPr>
+        <w:rFonts w:ascii="Symbol" w:hAnsi="Symbol" w:hint="default"/>
+        <w:sz w:val="20"/>
+      </w:rPr>
+    </w:lvl>
+    <w:lvl w:ilvl="5" w:tentative="1">
+      <w:start w:val="1"/>
+      <w:numFmt w:val="bullet"/>
+      <w:lvlText w:val=""/>
+      <w:lvlJc w:val="left"/>
+      <w:pPr>
+        <w:tabs>
+          <w:tab w:val="num" w:pos="4320"/>
+        </w:tabs>
+        <w:ind w:left="4320" w:hanging="360"/>
+      </w:pPr>
+      <w:rPr>
+        <w:rFonts w:ascii="Symbol" w:hAnsi="Symbol" w:hint="default"/>
+        <w:sz w:val="20"/>
+      </w:rPr>
+    </w:lvl>
+    <w:lvl w:ilvl="6" w:tentative="1">
+      <w:start w:val="1"/>
+      <w:numFmt w:val="bullet"/>
+      <w:lvlText w:val=""/>
+      <w:lvlJc w:val="left"/>
+      <w:pPr>
+        <w:tabs>
+          <w:tab w:val="num" w:pos="5040"/>
+        </w:tabs>
+        <w:ind w:left="5040" w:hanging="360"/>
+      </w:pPr>
+      <w:rPr>
+        <w:rFonts w:ascii="Symbol" w:hAnsi="Symbol" w:hint="default"/>
+        <w:sz w:val="20"/>
+      </w:rPr>
+    </w:lvl>
+    <w:lvl w:ilvl="7" w:tentative="1">
+      <w:start w:val="1"/>
+      <w:numFmt w:val="bullet"/>
+      <w:lvlText w:val=""/>
+      <w:lvlJc w:val="left"/>
+      <w:pPr>
+        <w:tabs>
+          <w:tab w:val="num" w:pos="5760"/>
+        </w:tabs>
+        <w:ind w:left="5760" w:hanging="360"/>
+      </w:pPr>
+      <w:rPr>
+        <w:rFonts w:ascii="Symbol" w:hAnsi="Symbol" w:hint="default"/>
+        <w:sz w:val="20"/>
+      </w:rPr>
+    </w:lvl>
+    <w:lvl w:ilvl="8" w:tentative="1">
+      <w:start w:val="1"/>
+      <w:numFmt w:val="bullet"/>
+      <w:lvlText w:val=""/>
+      <w:lvlJc w:val="left"/>
+      <w:pPr>
+        <w:tabs>
+          <w:tab w:val="num" w:pos="6480"/>
+        </w:tabs>
+        <w:ind w:left="6480" w:hanging="360"/>
+      </w:pPr>
+      <w:rPr>
+        <w:rFonts w:ascii="Symbol" w:hAnsi="Symbol" w:hint="default"/>
+        <w:sz w:val="20"/>
+      </w:rPr>
+    </w:lvl>
+  </w:abstractNum>
+  <w:abstractNum w:abstractNumId="7">
     <w:nsid w:val="3A3C4C16"/>
     <w:multiLevelType w:val="multilevel"/>
     <w:tmpl w:val="527CDA30"/>
@@ -2743,7 +3525,495 @@
       </w:pPr>
     </w:lvl>
   </w:abstractNum>
-  <w:abstractNum w:abstractNumId="3">
+  <w:abstractNum w:abstractNumId="8">
+    <w:nsid w:val="43D74DBD"/>
+    <w:multiLevelType w:val="multilevel"/>
+    <w:tmpl w:val="184468AA"/>
+    <w:lvl w:ilvl="0">
+      <w:start w:val="1"/>
+      <w:numFmt w:val="decimal"/>
+      <w:lvlText w:val="%1."/>
+      <w:lvlJc w:val="left"/>
+      <w:pPr>
+        <w:tabs>
+          <w:tab w:val="num" w:pos="720"/>
+        </w:tabs>
+        <w:ind w:left="720" w:hanging="360"/>
+      </w:pPr>
+    </w:lvl>
+    <w:lvl w:ilvl="1" w:tentative="1">
+      <w:start w:val="1"/>
+      <w:numFmt w:val="decimal"/>
+      <w:lvlText w:val="%2."/>
+      <w:lvlJc w:val="left"/>
+      <w:pPr>
+        <w:tabs>
+          <w:tab w:val="num" w:pos="1440"/>
+        </w:tabs>
+        <w:ind w:left="1440" w:hanging="360"/>
+      </w:pPr>
+    </w:lvl>
+    <w:lvl w:ilvl="2" w:tentative="1">
+      <w:start w:val="1"/>
+      <w:numFmt w:val="decimal"/>
+      <w:lvlText w:val="%3."/>
+      <w:lvlJc w:val="left"/>
+      <w:pPr>
+        <w:tabs>
+          <w:tab w:val="num" w:pos="2160"/>
+        </w:tabs>
+        <w:ind w:left="2160" w:hanging="360"/>
+      </w:pPr>
+    </w:lvl>
+    <w:lvl w:ilvl="3" w:tentative="1">
+      <w:start w:val="1"/>
+      <w:numFmt w:val="decimal"/>
+      <w:lvlText w:val="%4."/>
+      <w:lvlJc w:val="left"/>
+      <w:pPr>
+        <w:tabs>
+          <w:tab w:val="num" w:pos="2880"/>
+        </w:tabs>
+        <w:ind w:left="2880" w:hanging="360"/>
+      </w:pPr>
+    </w:lvl>
+    <w:lvl w:ilvl="4" w:tentative="1">
+      <w:start w:val="1"/>
+      <w:numFmt w:val="decimal"/>
+      <w:lvlText w:val="%5."/>
+      <w:lvlJc w:val="left"/>
+      <w:pPr>
+        <w:tabs>
+          <w:tab w:val="num" w:pos="3600"/>
+        </w:tabs>
+        <w:ind w:left="3600" w:hanging="360"/>
+      </w:pPr>
+    </w:lvl>
+    <w:lvl w:ilvl="5" w:tentative="1">
+      <w:start w:val="1"/>
+      <w:numFmt w:val="decimal"/>
+      <w:lvlText w:val="%6."/>
+      <w:lvlJc w:val="left"/>
+      <w:pPr>
+        <w:tabs>
+          <w:tab w:val="num" w:pos="4320"/>
+        </w:tabs>
+        <w:ind w:left="4320" w:hanging="360"/>
+      </w:pPr>
+    </w:lvl>
+    <w:lvl w:ilvl="6" w:tentative="1">
+      <w:start w:val="1"/>
+      <w:numFmt w:val="decimal"/>
+      <w:lvlText w:val="%7."/>
+      <w:lvlJc w:val="left"/>
+      <w:pPr>
+        <w:tabs>
+          <w:tab w:val="num" w:pos="5040"/>
+        </w:tabs>
+        <w:ind w:left="5040" w:hanging="360"/>
+      </w:pPr>
+    </w:lvl>
+    <w:lvl w:ilvl="7" w:tentative="1">
+      <w:start w:val="1"/>
+      <w:numFmt w:val="decimal"/>
+      <w:lvlText w:val="%8."/>
+      <w:lvlJc w:val="left"/>
+      <w:pPr>
+        <w:tabs>
+          <w:tab w:val="num" w:pos="5760"/>
+        </w:tabs>
+        <w:ind w:left="5760" w:hanging="360"/>
+      </w:pPr>
+    </w:lvl>
+    <w:lvl w:ilvl="8" w:tentative="1">
+      <w:start w:val="1"/>
+      <w:numFmt w:val="decimal"/>
+      <w:lvlText w:val="%9."/>
+      <w:lvlJc w:val="left"/>
+      <w:pPr>
+        <w:tabs>
+          <w:tab w:val="num" w:pos="6480"/>
+        </w:tabs>
+        <w:ind w:left="6480" w:hanging="360"/>
+      </w:pPr>
+    </w:lvl>
+  </w:abstractNum>
+  <w:abstractNum w:abstractNumId="9">
+    <w:nsid w:val="45911282"/>
+    <w:multiLevelType w:val="multilevel"/>
+    <w:tmpl w:val="75E8B1A0"/>
+    <w:lvl w:ilvl="0">
+      <w:start w:val="1"/>
+      <w:numFmt w:val="decimal"/>
+      <w:lvlText w:val="%1."/>
+      <w:lvlJc w:val="left"/>
+      <w:pPr>
+        <w:tabs>
+          <w:tab w:val="num" w:pos="720"/>
+        </w:tabs>
+        <w:ind w:left="720" w:hanging="360"/>
+      </w:pPr>
+    </w:lvl>
+    <w:lvl w:ilvl="1" w:tentative="1">
+      <w:start w:val="1"/>
+      <w:numFmt w:val="decimal"/>
+      <w:lvlText w:val="%2."/>
+      <w:lvlJc w:val="left"/>
+      <w:pPr>
+        <w:tabs>
+          <w:tab w:val="num" w:pos="1440"/>
+        </w:tabs>
+        <w:ind w:left="1440" w:hanging="360"/>
+      </w:pPr>
+    </w:lvl>
+    <w:lvl w:ilvl="2" w:tentative="1">
+      <w:start w:val="1"/>
+      <w:numFmt w:val="decimal"/>
+      <w:lvlText w:val="%3."/>
+      <w:lvlJc w:val="left"/>
+      <w:pPr>
+        <w:tabs>
+          <w:tab w:val="num" w:pos="2160"/>
+        </w:tabs>
+        <w:ind w:left="2160" w:hanging="360"/>
+      </w:pPr>
+    </w:lvl>
+    <w:lvl w:ilvl="3" w:tentative="1">
+      <w:start w:val="1"/>
+      <w:numFmt w:val="decimal"/>
+      <w:lvlText w:val="%4."/>
+      <w:lvlJc w:val="left"/>
+      <w:pPr>
+        <w:tabs>
+          <w:tab w:val="num" w:pos="2880"/>
+        </w:tabs>
+        <w:ind w:left="2880" w:hanging="360"/>
+      </w:pPr>
+    </w:lvl>
+    <w:lvl w:ilvl="4" w:tentative="1">
+      <w:start w:val="1"/>
+      <w:numFmt w:val="decimal"/>
+      <w:lvlText w:val="%5."/>
+      <w:lvlJc w:val="left"/>
+      <w:pPr>
+        <w:tabs>
+          <w:tab w:val="num" w:pos="3600"/>
+        </w:tabs>
+        <w:ind w:left="3600" w:hanging="360"/>
+      </w:pPr>
+    </w:lvl>
+    <w:lvl w:ilvl="5" w:tentative="1">
+      <w:start w:val="1"/>
+      <w:numFmt w:val="decimal"/>
+      <w:lvlText w:val="%6."/>
+      <w:lvlJc w:val="left"/>
+      <w:pPr>
+        <w:tabs>
+          <w:tab w:val="num" w:pos="4320"/>
+        </w:tabs>
+        <w:ind w:left="4320" w:hanging="360"/>
+      </w:pPr>
+    </w:lvl>
+    <w:lvl w:ilvl="6" w:tentative="1">
+      <w:start w:val="1"/>
+      <w:numFmt w:val="decimal"/>
+      <w:lvlText w:val="%7."/>
+      <w:lvlJc w:val="left"/>
+      <w:pPr>
+        <w:tabs>
+          <w:tab w:val="num" w:pos="5040"/>
+        </w:tabs>
+        <w:ind w:left="5040" w:hanging="360"/>
+      </w:pPr>
+    </w:lvl>
+    <w:lvl w:ilvl="7" w:tentative="1">
+      <w:start w:val="1"/>
+      <w:numFmt w:val="decimal"/>
+      <w:lvlText w:val="%8."/>
+      <w:lvlJc w:val="left"/>
+      <w:pPr>
+        <w:tabs>
+          <w:tab w:val="num" w:pos="5760"/>
+        </w:tabs>
+        <w:ind w:left="5760" w:hanging="360"/>
+      </w:pPr>
+    </w:lvl>
+    <w:lvl w:ilvl="8" w:tentative="1">
+      <w:start w:val="1"/>
+      <w:numFmt w:val="decimal"/>
+      <w:lvlText w:val="%9."/>
+      <w:lvlJc w:val="left"/>
+      <w:pPr>
+        <w:tabs>
+          <w:tab w:val="num" w:pos="6480"/>
+        </w:tabs>
+        <w:ind w:left="6480" w:hanging="360"/>
+      </w:pPr>
+    </w:lvl>
+  </w:abstractNum>
+  <w:abstractNum w:abstractNumId="10">
+    <w:nsid w:val="46DA5E11"/>
+    <w:multiLevelType w:val="multilevel"/>
+    <w:tmpl w:val="FE3A95B2"/>
+    <w:lvl w:ilvl="0">
+      <w:start w:val="1"/>
+      <w:numFmt w:val="bullet"/>
+      <w:lvlText w:val=""/>
+      <w:lvlJc w:val="left"/>
+      <w:pPr>
+        <w:tabs>
+          <w:tab w:val="num" w:pos="720"/>
+        </w:tabs>
+        <w:ind w:left="720" w:hanging="360"/>
+      </w:pPr>
+      <w:rPr>
+        <w:rFonts w:ascii="Symbol" w:hAnsi="Symbol" w:hint="default"/>
+        <w:sz w:val="20"/>
+      </w:rPr>
+    </w:lvl>
+    <w:lvl w:ilvl="1" w:tentative="1">
+      <w:start w:val="1"/>
+      <w:numFmt w:val="bullet"/>
+      <w:lvlText w:val=""/>
+      <w:lvlJc w:val="left"/>
+      <w:pPr>
+        <w:tabs>
+          <w:tab w:val="num" w:pos="1440"/>
+        </w:tabs>
+        <w:ind w:left="1440" w:hanging="360"/>
+      </w:pPr>
+      <w:rPr>
+        <w:rFonts w:ascii="Symbol" w:hAnsi="Symbol" w:hint="default"/>
+        <w:sz w:val="20"/>
+      </w:rPr>
+    </w:lvl>
+    <w:lvl w:ilvl="2" w:tentative="1">
+      <w:start w:val="1"/>
+      <w:numFmt w:val="bullet"/>
+      <w:lvlText w:val=""/>
+      <w:lvlJc w:val="left"/>
+      <w:pPr>
+        <w:tabs>
+          <w:tab w:val="num" w:pos="2160"/>
+        </w:tabs>
+        <w:ind w:left="2160" w:hanging="360"/>
+      </w:pPr>
+      <w:rPr>
+        <w:rFonts w:ascii="Symbol" w:hAnsi="Symbol" w:hint="default"/>
+        <w:sz w:val="20"/>
+      </w:rPr>
+    </w:lvl>
+    <w:lvl w:ilvl="3" w:tentative="1">
+      <w:start w:val="1"/>
+      <w:numFmt w:val="bullet"/>
+      <w:lvlText w:val=""/>
+      <w:lvlJc w:val="left"/>
+      <w:pPr>
+        <w:tabs>
+          <w:tab w:val="num" w:pos="2880"/>
+        </w:tabs>
+        <w:ind w:left="2880" w:hanging="360"/>
+      </w:pPr>
+      <w:rPr>
+        <w:rFonts w:ascii="Symbol" w:hAnsi="Symbol" w:hint="default"/>
+        <w:sz w:val="20"/>
+      </w:rPr>
+    </w:lvl>
+    <w:lvl w:ilvl="4" w:tentative="1">
+      <w:start w:val="1"/>
+      <w:numFmt w:val="bullet"/>
+      <w:lvlText w:val=""/>
+      <w:lvlJc w:val="left"/>
+      <w:pPr>
+        <w:tabs>
+          <w:tab w:val="num" w:pos="3600"/>
+        </w:tabs>
+        <w:ind w:left="3600" w:hanging="360"/>
+      </w:pPr>
+      <w:rPr>
+        <w:rFonts w:ascii="Symbol" w:hAnsi="Symbol" w:hint="default"/>
+        <w:sz w:val="20"/>
+      </w:rPr>
+    </w:lvl>
+    <w:lvl w:ilvl="5" w:tentative="1">
+      <w:start w:val="1"/>
+      <w:numFmt w:val="bullet"/>
+      <w:lvlText w:val=""/>
+      <w:lvlJc w:val="left"/>
+      <w:pPr>
+        <w:tabs>
+          <w:tab w:val="num" w:pos="4320"/>
+        </w:tabs>
+        <w:ind w:left="4320" w:hanging="360"/>
+      </w:pPr>
+      <w:rPr>
+        <w:rFonts w:ascii="Symbol" w:hAnsi="Symbol" w:hint="default"/>
+        <w:sz w:val="20"/>
+      </w:rPr>
+    </w:lvl>
+    <w:lvl w:ilvl="6" w:tentative="1">
+      <w:start w:val="1"/>
+      <w:numFmt w:val="bullet"/>
+      <w:lvlText w:val=""/>
+      <w:lvlJc w:val="left"/>
+      <w:pPr>
+        <w:tabs>
+          <w:tab w:val="num" w:pos="5040"/>
+        </w:tabs>
+        <w:ind w:left="5040" w:hanging="360"/>
+      </w:pPr>
+      <w:rPr>
+        <w:rFonts w:ascii="Symbol" w:hAnsi="Symbol" w:hint="default"/>
+        <w:sz w:val="20"/>
+      </w:rPr>
+    </w:lvl>
+    <w:lvl w:ilvl="7" w:tentative="1">
+      <w:start w:val="1"/>
+      <w:numFmt w:val="bullet"/>
+      <w:lvlText w:val=""/>
+      <w:lvlJc w:val="left"/>
+      <w:pPr>
+        <w:tabs>
+          <w:tab w:val="num" w:pos="5760"/>
+        </w:tabs>
+        <w:ind w:left="5760" w:hanging="360"/>
+      </w:pPr>
+      <w:rPr>
+        <w:rFonts w:ascii="Symbol" w:hAnsi="Symbol" w:hint="default"/>
+        <w:sz w:val="20"/>
+      </w:rPr>
+    </w:lvl>
+    <w:lvl w:ilvl="8" w:tentative="1">
+      <w:start w:val="1"/>
+      <w:numFmt w:val="bullet"/>
+      <w:lvlText w:val=""/>
+      <w:lvlJc w:val="left"/>
+      <w:pPr>
+        <w:tabs>
+          <w:tab w:val="num" w:pos="6480"/>
+        </w:tabs>
+        <w:ind w:left="6480" w:hanging="360"/>
+      </w:pPr>
+      <w:rPr>
+        <w:rFonts w:ascii="Symbol" w:hAnsi="Symbol" w:hint="default"/>
+        <w:sz w:val="20"/>
+      </w:rPr>
+    </w:lvl>
+  </w:abstractNum>
+  <w:abstractNum w:abstractNumId="11">
+    <w:nsid w:val="4B984767"/>
+    <w:multiLevelType w:val="multilevel"/>
+    <w:tmpl w:val="E20A2C54"/>
+    <w:lvl w:ilvl="0">
+      <w:start w:val="1"/>
+      <w:numFmt w:val="decimal"/>
+      <w:lvlText w:val="%1."/>
+      <w:lvlJc w:val="left"/>
+      <w:pPr>
+        <w:tabs>
+          <w:tab w:val="num" w:pos="720"/>
+        </w:tabs>
+        <w:ind w:left="720" w:hanging="360"/>
+      </w:pPr>
+    </w:lvl>
+    <w:lvl w:ilvl="1" w:tentative="1">
+      <w:start w:val="1"/>
+      <w:numFmt w:val="decimal"/>
+      <w:lvlText w:val="%2."/>
+      <w:lvlJc w:val="left"/>
+      <w:pPr>
+        <w:tabs>
+          <w:tab w:val="num" w:pos="1440"/>
+        </w:tabs>
+        <w:ind w:left="1440" w:hanging="360"/>
+      </w:pPr>
+    </w:lvl>
+    <w:lvl w:ilvl="2" w:tentative="1">
+      <w:start w:val="1"/>
+      <w:numFmt w:val="decimal"/>
+      <w:lvlText w:val="%3."/>
+      <w:lvlJc w:val="left"/>
+      <w:pPr>
+        <w:tabs>
+          <w:tab w:val="num" w:pos="2160"/>
+        </w:tabs>
+        <w:ind w:left="2160" w:hanging="360"/>
+      </w:pPr>
+    </w:lvl>
+    <w:lvl w:ilvl="3" w:tentative="1">
+      <w:start w:val="1"/>
+      <w:numFmt w:val="decimal"/>
+      <w:lvlText w:val="%4."/>
+      <w:lvlJc w:val="left"/>
+      <w:pPr>
+        <w:tabs>
+          <w:tab w:val="num" w:pos="2880"/>
+        </w:tabs>
+        <w:ind w:left="2880" w:hanging="360"/>
+      </w:pPr>
+    </w:lvl>
+    <w:lvl w:ilvl="4" w:tentative="1">
+      <w:start w:val="1"/>
+      <w:numFmt w:val="decimal"/>
+      <w:lvlText w:val="%5."/>
+      <w:lvlJc w:val="left"/>
+      <w:pPr>
+        <w:tabs>
+          <w:tab w:val="num" w:pos="3600"/>
+        </w:tabs>
+        <w:ind w:left="3600" w:hanging="360"/>
+      </w:pPr>
+    </w:lvl>
+    <w:lvl w:ilvl="5" w:tentative="1">
+      <w:start w:val="1"/>
+      <w:numFmt w:val="decimal"/>
+      <w:lvlText w:val="%6."/>
+      <w:lvlJc w:val="left"/>
+      <w:pPr>
+        <w:tabs>
+          <w:tab w:val="num" w:pos="4320"/>
+        </w:tabs>
+        <w:ind w:left="4320" w:hanging="360"/>
+      </w:pPr>
+    </w:lvl>
+    <w:lvl w:ilvl="6" w:tentative="1">
+      <w:start w:val="1"/>
+      <w:numFmt w:val="decimal"/>
+      <w:lvlText w:val="%7."/>
+      <w:lvlJc w:val="left"/>
+      <w:pPr>
+        <w:tabs>
+          <w:tab w:val="num" w:pos="5040"/>
+        </w:tabs>
+        <w:ind w:left="5040" w:hanging="360"/>
+      </w:pPr>
+    </w:lvl>
+    <w:lvl w:ilvl="7" w:tentative="1">
+      <w:start w:val="1"/>
+      <w:numFmt w:val="decimal"/>
+      <w:lvlText w:val="%8."/>
+      <w:lvlJc w:val="left"/>
+      <w:pPr>
+        <w:tabs>
+          <w:tab w:val="num" w:pos="5760"/>
+        </w:tabs>
+        <w:ind w:left="5760" w:hanging="360"/>
+      </w:pPr>
+    </w:lvl>
+    <w:lvl w:ilvl="8" w:tentative="1">
+      <w:start w:val="1"/>
+      <w:numFmt w:val="decimal"/>
+      <w:lvlText w:val="%9."/>
+      <w:lvlJc w:val="left"/>
+      <w:pPr>
+        <w:tabs>
+          <w:tab w:val="num" w:pos="6480"/>
+        </w:tabs>
+        <w:ind w:left="6480" w:hanging="360"/>
+      </w:pPr>
+    </w:lvl>
+  </w:abstractNum>
+  <w:abstractNum w:abstractNumId="12">
     <w:nsid w:val="5BDA0F2C"/>
     <w:multiLevelType w:val="hybridMultilevel"/>
     <w:tmpl w:val="702835A6"/>
@@ -2856,7 +4126,7 @@
       </w:rPr>
     </w:lvl>
   </w:abstractNum>
-  <w:abstractNum w:abstractNumId="4">
+  <w:abstractNum w:abstractNumId="13">
     <w:nsid w:val="602820E4"/>
     <w:multiLevelType w:val="multilevel"/>
     <w:tmpl w:val="10C0F1D0"/>
@@ -2969,7 +4239,233 @@
       </w:pPr>
     </w:lvl>
   </w:abstractNum>
-  <w:abstractNum w:abstractNumId="5">
+  <w:abstractNum w:abstractNumId="14">
+    <w:nsid w:val="68A95990"/>
+    <w:multiLevelType w:val="multilevel"/>
+    <w:tmpl w:val="881C0402"/>
+    <w:lvl w:ilvl="0">
+      <w:start w:val="1"/>
+      <w:numFmt w:val="decimal"/>
+      <w:lvlText w:val="%1."/>
+      <w:lvlJc w:val="left"/>
+      <w:pPr>
+        <w:tabs>
+          <w:tab w:val="num" w:pos="720"/>
+        </w:tabs>
+        <w:ind w:left="720" w:hanging="360"/>
+      </w:pPr>
+    </w:lvl>
+    <w:lvl w:ilvl="1" w:tentative="1">
+      <w:start w:val="1"/>
+      <w:numFmt w:val="decimal"/>
+      <w:lvlText w:val="%2."/>
+      <w:lvlJc w:val="left"/>
+      <w:pPr>
+        <w:tabs>
+          <w:tab w:val="num" w:pos="1440"/>
+        </w:tabs>
+        <w:ind w:left="1440" w:hanging="360"/>
+      </w:pPr>
+    </w:lvl>
+    <w:lvl w:ilvl="2" w:tentative="1">
+      <w:start w:val="1"/>
+      <w:numFmt w:val="decimal"/>
+      <w:lvlText w:val="%3."/>
+      <w:lvlJc w:val="left"/>
+      <w:pPr>
+        <w:tabs>
+          <w:tab w:val="num" w:pos="2160"/>
+        </w:tabs>
+        <w:ind w:left="2160" w:hanging="360"/>
+      </w:pPr>
+    </w:lvl>
+    <w:lvl w:ilvl="3" w:tentative="1">
+      <w:start w:val="1"/>
+      <w:numFmt w:val="decimal"/>
+      <w:lvlText w:val="%4."/>
+      <w:lvlJc w:val="left"/>
+      <w:pPr>
+        <w:tabs>
+          <w:tab w:val="num" w:pos="2880"/>
+        </w:tabs>
+        <w:ind w:left="2880" w:hanging="360"/>
+      </w:pPr>
+    </w:lvl>
+    <w:lvl w:ilvl="4" w:tentative="1">
+      <w:start w:val="1"/>
+      <w:numFmt w:val="decimal"/>
+      <w:lvlText w:val="%5."/>
+      <w:lvlJc w:val="left"/>
+      <w:pPr>
+        <w:tabs>
+          <w:tab w:val="num" w:pos="3600"/>
+        </w:tabs>
+        <w:ind w:left="3600" w:hanging="360"/>
+      </w:pPr>
+    </w:lvl>
+    <w:lvl w:ilvl="5" w:tentative="1">
+      <w:start w:val="1"/>
+      <w:numFmt w:val="decimal"/>
+      <w:lvlText w:val="%6."/>
+      <w:lvlJc w:val="left"/>
+      <w:pPr>
+        <w:tabs>
+          <w:tab w:val="num" w:pos="4320"/>
+        </w:tabs>
+        <w:ind w:left="4320" w:hanging="360"/>
+      </w:pPr>
+    </w:lvl>
+    <w:lvl w:ilvl="6" w:tentative="1">
+      <w:start w:val="1"/>
+      <w:numFmt w:val="decimal"/>
+      <w:lvlText w:val="%7."/>
+      <w:lvlJc w:val="left"/>
+      <w:pPr>
+        <w:tabs>
+          <w:tab w:val="num" w:pos="5040"/>
+        </w:tabs>
+        <w:ind w:left="5040" w:hanging="360"/>
+      </w:pPr>
+    </w:lvl>
+    <w:lvl w:ilvl="7" w:tentative="1">
+      <w:start w:val="1"/>
+      <w:numFmt w:val="decimal"/>
+      <w:lvlText w:val="%8."/>
+      <w:lvlJc w:val="left"/>
+      <w:pPr>
+        <w:tabs>
+          <w:tab w:val="num" w:pos="5760"/>
+        </w:tabs>
+        <w:ind w:left="5760" w:hanging="360"/>
+      </w:pPr>
+    </w:lvl>
+    <w:lvl w:ilvl="8" w:tentative="1">
+      <w:start w:val="1"/>
+      <w:numFmt w:val="decimal"/>
+      <w:lvlText w:val="%9."/>
+      <w:lvlJc w:val="left"/>
+      <w:pPr>
+        <w:tabs>
+          <w:tab w:val="num" w:pos="6480"/>
+        </w:tabs>
+        <w:ind w:left="6480" w:hanging="360"/>
+      </w:pPr>
+    </w:lvl>
+  </w:abstractNum>
+  <w:abstractNum w:abstractNumId="15">
+    <w:nsid w:val="760F734A"/>
+    <w:multiLevelType w:val="multilevel"/>
+    <w:tmpl w:val="7D20B782"/>
+    <w:lvl w:ilvl="0">
+      <w:start w:val="1"/>
+      <w:numFmt w:val="decimal"/>
+      <w:lvlText w:val="%1."/>
+      <w:lvlJc w:val="left"/>
+      <w:pPr>
+        <w:tabs>
+          <w:tab w:val="num" w:pos="720"/>
+        </w:tabs>
+        <w:ind w:left="720" w:hanging="360"/>
+      </w:pPr>
+    </w:lvl>
+    <w:lvl w:ilvl="1" w:tentative="1">
+      <w:start w:val="1"/>
+      <w:numFmt w:val="decimal"/>
+      <w:lvlText w:val="%2."/>
+      <w:lvlJc w:val="left"/>
+      <w:pPr>
+        <w:tabs>
+          <w:tab w:val="num" w:pos="1440"/>
+        </w:tabs>
+        <w:ind w:left="1440" w:hanging="360"/>
+      </w:pPr>
+    </w:lvl>
+    <w:lvl w:ilvl="2" w:tentative="1">
+      <w:start w:val="1"/>
+      <w:numFmt w:val="decimal"/>
+      <w:lvlText w:val="%3."/>
+      <w:lvlJc w:val="left"/>
+      <w:pPr>
+        <w:tabs>
+          <w:tab w:val="num" w:pos="2160"/>
+        </w:tabs>
+        <w:ind w:left="2160" w:hanging="360"/>
+      </w:pPr>
+    </w:lvl>
+    <w:lvl w:ilvl="3" w:tentative="1">
+      <w:start w:val="1"/>
+      <w:numFmt w:val="decimal"/>
+      <w:lvlText w:val="%4."/>
+      <w:lvlJc w:val="left"/>
+      <w:pPr>
+        <w:tabs>
+          <w:tab w:val="num" w:pos="2880"/>
+        </w:tabs>
+        <w:ind w:left="2880" w:hanging="360"/>
+      </w:pPr>
+    </w:lvl>
+    <w:lvl w:ilvl="4" w:tentative="1">
+      <w:start w:val="1"/>
+      <w:numFmt w:val="decimal"/>
+      <w:lvlText w:val="%5."/>
+      <w:lvlJc w:val="left"/>
+      <w:pPr>
+        <w:tabs>
+          <w:tab w:val="num" w:pos="3600"/>
+        </w:tabs>
+        <w:ind w:left="3600" w:hanging="360"/>
+      </w:pPr>
+    </w:lvl>
+    <w:lvl w:ilvl="5" w:tentative="1">
+      <w:start w:val="1"/>
+      <w:numFmt w:val="decimal"/>
+      <w:lvlText w:val="%6."/>
+      <w:lvlJc w:val="left"/>
+      <w:pPr>
+        <w:tabs>
+          <w:tab w:val="num" w:pos="4320"/>
+        </w:tabs>
+        <w:ind w:left="4320" w:hanging="360"/>
+      </w:pPr>
+    </w:lvl>
+    <w:lvl w:ilvl="6" w:tentative="1">
+      <w:start w:val="1"/>
+      <w:numFmt w:val="decimal"/>
+      <w:lvlText w:val="%7."/>
+      <w:lvlJc w:val="left"/>
+      <w:pPr>
+        <w:tabs>
+          <w:tab w:val="num" w:pos="5040"/>
+        </w:tabs>
+        <w:ind w:left="5040" w:hanging="360"/>
+      </w:pPr>
+    </w:lvl>
+    <w:lvl w:ilvl="7" w:tentative="1">
+      <w:start w:val="1"/>
+      <w:numFmt w:val="decimal"/>
+      <w:lvlText w:val="%8."/>
+      <w:lvlJc w:val="left"/>
+      <w:pPr>
+        <w:tabs>
+          <w:tab w:val="num" w:pos="5760"/>
+        </w:tabs>
+        <w:ind w:left="5760" w:hanging="360"/>
+      </w:pPr>
+    </w:lvl>
+    <w:lvl w:ilvl="8" w:tentative="1">
+      <w:start w:val="1"/>
+      <w:numFmt w:val="decimal"/>
+      <w:lvlText w:val="%9."/>
+      <w:lvlJc w:val="left"/>
+      <w:pPr>
+        <w:tabs>
+          <w:tab w:val="num" w:pos="6480"/>
+        </w:tabs>
+        <w:ind w:left="6480" w:hanging="360"/>
+      </w:pPr>
+    </w:lvl>
+  </w:abstractNum>
+  <w:abstractNum w:abstractNumId="16">
     <w:nsid w:val="7B55301B"/>
     <w:multiLevelType w:val="hybridMultilevel"/>
     <w:tmpl w:val="7A46693A"/>
@@ -3082,7 +4578,156 @@
       </w:rPr>
     </w:lvl>
   </w:abstractNum>
-  <w:abstractNum w:abstractNumId="6">
+  <w:abstractNum w:abstractNumId="17">
+    <w:nsid w:val="7CEE0587"/>
+    <w:multiLevelType w:val="multilevel"/>
+    <w:tmpl w:val="5DC603EE"/>
+    <w:lvl w:ilvl="0">
+      <w:start w:val="1"/>
+      <w:numFmt w:val="bullet"/>
+      <w:lvlText w:val=""/>
+      <w:lvlJc w:val="left"/>
+      <w:pPr>
+        <w:tabs>
+          <w:tab w:val="num" w:pos="720"/>
+        </w:tabs>
+        <w:ind w:left="720" w:hanging="360"/>
+      </w:pPr>
+      <w:rPr>
+        <w:rFonts w:ascii="Symbol" w:hAnsi="Symbol" w:hint="default"/>
+        <w:sz w:val="20"/>
+      </w:rPr>
+    </w:lvl>
+    <w:lvl w:ilvl="1" w:tentative="1">
+      <w:start w:val="1"/>
+      <w:numFmt w:val="bullet"/>
+      <w:lvlText w:val="o"/>
+      <w:lvlJc w:val="left"/>
+      <w:pPr>
+        <w:tabs>
+          <w:tab w:val="num" w:pos="1440"/>
+        </w:tabs>
+        <w:ind w:left="1440" w:hanging="360"/>
+      </w:pPr>
+      <w:rPr>
+        <w:rFonts w:ascii="Courier New" w:hAnsi="Courier New" w:hint="default"/>
+        <w:sz w:val="20"/>
+      </w:rPr>
+    </w:lvl>
+    <w:lvl w:ilvl="2" w:tentative="1">
+      <w:start w:val="1"/>
+      <w:numFmt w:val="bullet"/>
+      <w:lvlText w:val=""/>
+      <w:lvlJc w:val="left"/>
+      <w:pPr>
+        <w:tabs>
+          <w:tab w:val="num" w:pos="2160"/>
+        </w:tabs>
+        <w:ind w:left="2160" w:hanging="360"/>
+      </w:pPr>
+      <w:rPr>
+        <w:rFonts w:ascii="Wingdings" w:hAnsi="Wingdings" w:hint="default"/>
+        <w:sz w:val="20"/>
+      </w:rPr>
+    </w:lvl>
+    <w:lvl w:ilvl="3" w:tentative="1">
+      <w:start w:val="1"/>
+      <w:numFmt w:val="bullet"/>
+      <w:lvlText w:val=""/>
+      <w:lvlJc w:val="left"/>
+      <w:pPr>
+        <w:tabs>
+          <w:tab w:val="num" w:pos="2880"/>
+        </w:tabs>
+        <w:ind w:left="2880" w:hanging="360"/>
+      </w:pPr>
+      <w:rPr>
+        <w:rFonts w:ascii="Wingdings" w:hAnsi="Wingdings" w:hint="default"/>
+        <w:sz w:val="20"/>
+      </w:rPr>
+    </w:lvl>
+    <w:lvl w:ilvl="4" w:tentative="1">
+      <w:start w:val="1"/>
+      <w:numFmt w:val="bullet"/>
+      <w:lvlText w:val=""/>
+      <w:lvlJc w:val="left"/>
+      <w:pPr>
+        <w:tabs>
+          <w:tab w:val="num" w:pos="3600"/>
+        </w:tabs>
+        <w:ind w:left="3600" w:hanging="360"/>
+      </w:pPr>
+      <w:rPr>
+        <w:rFonts w:ascii="Wingdings" w:hAnsi="Wingdings" w:hint="default"/>
+        <w:sz w:val="20"/>
+      </w:rPr>
+    </w:lvl>
+    <w:lvl w:ilvl="5" w:tentative="1">
+      <w:start w:val="1"/>
+      <w:numFmt w:val="bullet"/>
+      <w:lvlText w:val=""/>
+      <w:lvlJc w:val="left"/>
+      <w:pPr>
+        <w:tabs>
+          <w:tab w:val="num" w:pos="4320"/>
+        </w:tabs>
+        <w:ind w:left="4320" w:hanging="360"/>
+      </w:pPr>
+      <w:rPr>
+        <w:rFonts w:ascii="Wingdings" w:hAnsi="Wingdings" w:hint="default"/>
+        <w:sz w:val="20"/>
+      </w:rPr>
+    </w:lvl>
+    <w:lvl w:ilvl="6" w:tentative="1">
+      <w:start w:val="1"/>
+      <w:numFmt w:val="bullet"/>
+      <w:lvlText w:val=""/>
+      <w:lvlJc w:val="left"/>
+      <w:pPr>
+        <w:tabs>
+          <w:tab w:val="num" w:pos="5040"/>
+        </w:tabs>
+        <w:ind w:left="5040" w:hanging="360"/>
+      </w:pPr>
+      <w:rPr>
+        <w:rFonts w:ascii="Wingdings" w:hAnsi="Wingdings" w:hint="default"/>
+        <w:sz w:val="20"/>
+      </w:rPr>
+    </w:lvl>
+    <w:lvl w:ilvl="7" w:tentative="1">
+      <w:start w:val="1"/>
+      <w:numFmt w:val="bullet"/>
+      <w:lvlText w:val=""/>
+      <w:lvlJc w:val="left"/>
+      <w:pPr>
+        <w:tabs>
+          <w:tab w:val="num" w:pos="5760"/>
+        </w:tabs>
+        <w:ind w:left="5760" w:hanging="360"/>
+      </w:pPr>
+      <w:rPr>
+        <w:rFonts w:ascii="Wingdings" w:hAnsi="Wingdings" w:hint="default"/>
+        <w:sz w:val="20"/>
+      </w:rPr>
+    </w:lvl>
+    <w:lvl w:ilvl="8" w:tentative="1">
+      <w:start w:val="1"/>
+      <w:numFmt w:val="bullet"/>
+      <w:lvlText w:val=""/>
+      <w:lvlJc w:val="left"/>
+      <w:pPr>
+        <w:tabs>
+          <w:tab w:val="num" w:pos="6480"/>
+        </w:tabs>
+        <w:ind w:left="6480" w:hanging="360"/>
+      </w:pPr>
+      <w:rPr>
+        <w:rFonts w:ascii="Wingdings" w:hAnsi="Wingdings" w:hint="default"/>
+        <w:sz w:val="20"/>
+      </w:rPr>
+    </w:lvl>
+  </w:abstractNum>
+  <w:abstractNum w:abstractNumId="18">
     <w:nsid w:val="7D8F34E0"/>
     <w:multiLevelType w:val="hybridMultilevel"/>
     <w:tmpl w:val="41CEFEC8"/>
@@ -3195,26 +4840,178 @@
       </w:rPr>
     </w:lvl>
   </w:abstractNum>
+  <w:abstractNum w:abstractNumId="19">
+    <w:nsid w:val="7F8904CA"/>
+    <w:multiLevelType w:val="multilevel"/>
+    <w:tmpl w:val="E97E08CA"/>
+    <w:lvl w:ilvl="0">
+      <w:start w:val="1"/>
+      <w:numFmt w:val="decimal"/>
+      <w:lvlText w:val="%1."/>
+      <w:lvlJc w:val="left"/>
+      <w:pPr>
+        <w:tabs>
+          <w:tab w:val="num" w:pos="720"/>
+        </w:tabs>
+        <w:ind w:left="720" w:hanging="360"/>
+      </w:pPr>
+    </w:lvl>
+    <w:lvl w:ilvl="1" w:tentative="1">
+      <w:start w:val="1"/>
+      <w:numFmt w:val="decimal"/>
+      <w:lvlText w:val="%2."/>
+      <w:lvlJc w:val="left"/>
+      <w:pPr>
+        <w:tabs>
+          <w:tab w:val="num" w:pos="1440"/>
+        </w:tabs>
+        <w:ind w:left="1440" w:hanging="360"/>
+      </w:pPr>
+    </w:lvl>
+    <w:lvl w:ilvl="2" w:tentative="1">
+      <w:start w:val="1"/>
+      <w:numFmt w:val="decimal"/>
+      <w:lvlText w:val="%3."/>
+      <w:lvlJc w:val="left"/>
+      <w:pPr>
+        <w:tabs>
+          <w:tab w:val="num" w:pos="2160"/>
+        </w:tabs>
+        <w:ind w:left="2160" w:hanging="360"/>
+      </w:pPr>
+    </w:lvl>
+    <w:lvl w:ilvl="3" w:tentative="1">
+      <w:start w:val="1"/>
+      <w:numFmt w:val="decimal"/>
+      <w:lvlText w:val="%4."/>
+      <w:lvlJc w:val="left"/>
+      <w:pPr>
+        <w:tabs>
+          <w:tab w:val="num" w:pos="2880"/>
+        </w:tabs>
+        <w:ind w:left="2880" w:hanging="360"/>
+      </w:pPr>
+    </w:lvl>
+    <w:lvl w:ilvl="4" w:tentative="1">
+      <w:start w:val="1"/>
+      <w:numFmt w:val="decimal"/>
+      <w:lvlText w:val="%5."/>
+      <w:lvlJc w:val="left"/>
+      <w:pPr>
+        <w:tabs>
+          <w:tab w:val="num" w:pos="3600"/>
+        </w:tabs>
+        <w:ind w:left="3600" w:hanging="360"/>
+      </w:pPr>
+    </w:lvl>
+    <w:lvl w:ilvl="5" w:tentative="1">
+      <w:start w:val="1"/>
+      <w:numFmt w:val="decimal"/>
+      <w:lvlText w:val="%6."/>
+      <w:lvlJc w:val="left"/>
+      <w:pPr>
+        <w:tabs>
+          <w:tab w:val="num" w:pos="4320"/>
+        </w:tabs>
+        <w:ind w:left="4320" w:hanging="360"/>
+      </w:pPr>
+    </w:lvl>
+    <w:lvl w:ilvl="6" w:tentative="1">
+      <w:start w:val="1"/>
+      <w:numFmt w:val="decimal"/>
+      <w:lvlText w:val="%7."/>
+      <w:lvlJc w:val="left"/>
+      <w:pPr>
+        <w:tabs>
+          <w:tab w:val="num" w:pos="5040"/>
+        </w:tabs>
+        <w:ind w:left="5040" w:hanging="360"/>
+      </w:pPr>
+    </w:lvl>
+    <w:lvl w:ilvl="7" w:tentative="1">
+      <w:start w:val="1"/>
+      <w:numFmt w:val="decimal"/>
+      <w:lvlText w:val="%8."/>
+      <w:lvlJc w:val="left"/>
+      <w:pPr>
+        <w:tabs>
+          <w:tab w:val="num" w:pos="5760"/>
+        </w:tabs>
+        <w:ind w:left="5760" w:hanging="360"/>
+      </w:pPr>
+    </w:lvl>
+    <w:lvl w:ilvl="8" w:tentative="1">
+      <w:start w:val="1"/>
+      <w:numFmt w:val="decimal"/>
+      <w:lvlText w:val="%9."/>
+      <w:lvlJc w:val="left"/>
+      <w:pPr>
+        <w:tabs>
+          <w:tab w:val="num" w:pos="6480"/>
+        </w:tabs>
+        <w:ind w:left="6480" w:hanging="360"/>
+      </w:pPr>
+    </w:lvl>
+  </w:abstractNum>
   <w:num w:numId="1">
-    <w:abstractNumId w:val="3"/>
+    <w:abstractNumId w:val="12"/>
   </w:num>
   <w:num w:numId="2">
-    <w:abstractNumId w:val="4"/>
+    <w:abstractNumId w:val="13"/>
   </w:num>
   <w:num w:numId="3">
-    <w:abstractNumId w:val="2"/>
+    <w:abstractNumId w:val="7"/>
   </w:num>
   <w:num w:numId="4">
     <w:abstractNumId w:val="1"/>
   </w:num>
   <w:num w:numId="5">
-    <w:abstractNumId w:val="6"/>
+    <w:abstractNumId w:val="18"/>
   </w:num>
   <w:num w:numId="6">
-    <w:abstractNumId w:val="5"/>
+    <w:abstractNumId w:val="16"/>
   </w:num>
   <w:num w:numId="7">
     <w:abstractNumId w:val="0"/>
+  </w:num>
+  <w:num w:numId="8">
+    <w:abstractNumId w:val="17"/>
+  </w:num>
+  <w:num w:numId="9">
+    <w:abstractNumId w:val="3"/>
+  </w:num>
+  <w:num w:numId="10">
+    <w:abstractNumId w:val="4"/>
+  </w:num>
+  <w:num w:numId="11">
+    <w:abstractNumId w:val="9"/>
+  </w:num>
+  <w:num w:numId="12">
+    <w:abstractNumId w:val="15"/>
+  </w:num>
+  <w:num w:numId="13">
+    <w:abstractNumId w:val="10"/>
+  </w:num>
+  <w:num w:numId="14">
+    <w:abstractNumId w:val="6"/>
+  </w:num>
+  <w:num w:numId="15">
+    <w:abstractNumId w:val="11"/>
+  </w:num>
+  <w:num w:numId="16">
+    <w:abstractNumId w:val="19"/>
+  </w:num>
+  <w:num w:numId="17">
+    <w:abstractNumId w:val="8"/>
+  </w:num>
+  <w:num w:numId="18">
+    <w:abstractNumId w:val="14"/>
+  </w:num>
+  <w:num w:numId="19">
+    <w:abstractNumId w:val="2"/>
+  </w:num>
+  <w:num w:numId="20">
+    <w:abstractNumId w:val="5"/>
   </w:num>
   <w:numIdMacAtCleanup w:val="7"/>
 </w:numbering>
@@ -3373,7 +5170,7 @@
   <w:style w:type="paragraph" w:default="1" w:styleId="Normal">
     <w:name w:val="Normal"/>
     <w:qFormat/>
-    <w:rsid w:val="00D77E34"/>
+    <w:rsid w:val="007949BA"/>
     <w:pPr>
       <w:spacing w:after="200" w:line="276" w:lineRule="auto"/>
     </w:pPr>
@@ -3389,7 +5186,7 @@
     <w:link w:val="Heading1Char"/>
     <w:uiPriority w:val="9"/>
     <w:qFormat/>
-    <w:rsid w:val="00D77E34"/>
+    <w:rsid w:val="007949BA"/>
     <w:pPr>
       <w:spacing w:before="300" w:after="120"/>
       <w:outlineLvl w:val="0"/>
@@ -3409,7 +5206,7 @@
     <w:link w:val="Heading2Char"/>
     <w:uiPriority w:val="9"/>
     <w:qFormat/>
-    <w:rsid w:val="00D77E34"/>
+    <w:rsid w:val="007949BA"/>
     <w:pPr>
       <w:keepNext/>
       <w:spacing w:before="240" w:after="80"/>
@@ -3429,7 +5226,7 @@
     <w:link w:val="Heading3Char"/>
     <w:uiPriority w:val="9"/>
     <w:qFormat/>
-    <w:rsid w:val="00D77E34"/>
+    <w:rsid w:val="007949BA"/>
     <w:pPr>
       <w:spacing w:after="120"/>
       <w:outlineLvl w:val="2"/>
@@ -3444,7 +5241,7 @@
     <w:name w:val="Default Paragraph Font"/>
     <w:uiPriority w:val="1"/>
     <w:unhideWhenUsed/>
-    <w:rsid w:val="00D77E34"/>
+    <w:rsid w:val="007949BA"/>
   </w:style>
   <w:style w:type="table" w:default="1" w:styleId="TableNormal">
     <w:name w:val="Normal Table"/>
@@ -3467,14 +5264,14 @@
     <w:uiPriority w:val="99"/>
     <w:semiHidden/>
     <w:unhideWhenUsed/>
-    <w:rsid w:val="00D77E34"/>
+    <w:rsid w:val="007949BA"/>
   </w:style>
   <w:style w:type="character" w:styleId="Hyperlink">
     <w:name w:val="Hyperlink"/>
     <w:basedOn w:val="DefaultParagraphFont"/>
     <w:uiPriority w:val="99"/>
     <w:unhideWhenUsed/>
-    <w:rsid w:val="00D77E34"/>
+    <w:rsid w:val="007949BA"/>
     <w:rPr>
       <w:strike w:val="0"/>
       <w:dstrike w:val="0"/>
@@ -3489,7 +5286,7 @@
     <w:uiPriority w:val="99"/>
     <w:semiHidden/>
     <w:unhideWhenUsed/>
-    <w:rsid w:val="00D77E34"/>
+    <w:rsid w:val="007949BA"/>
     <w:rPr>
       <w:strike w:val="0"/>
       <w:dstrike w:val="0"/>
@@ -3503,7 +5300,7 @@
     <w:basedOn w:val="DefaultParagraphFont"/>
     <w:link w:val="Heading1"/>
     <w:uiPriority w:val="9"/>
-    <w:rsid w:val="00D77E34"/>
+    <w:rsid w:val="007949BA"/>
     <w:rPr>
       <w:rFonts w:ascii="Arial" w:hAnsi="Arial"/>
       <w:b/>
@@ -3518,7 +5315,7 @@
     <w:basedOn w:val="DefaultParagraphFont"/>
     <w:link w:val="Heading2"/>
     <w:uiPriority w:val="9"/>
-    <w:rsid w:val="00D77E34"/>
+    <w:rsid w:val="007949BA"/>
     <w:rPr>
       <w:rFonts w:ascii="Arial" w:hAnsi="Arial"/>
       <w:b/>
@@ -3532,7 +5329,7 @@
     <w:basedOn w:val="DefaultParagraphFont"/>
     <w:link w:val="Heading3"/>
     <w:uiPriority w:val="9"/>
-    <w:rsid w:val="00D77E34"/>
+    <w:rsid w:val="007949BA"/>
     <w:rPr>
       <w:rFonts w:ascii="Arial" w:hAnsi="Arial"/>
       <w:b/>
@@ -3544,7 +5341,7 @@
   <w:style w:type="paragraph" w:customStyle="1" w:styleId="boxout">
     <w:name w:val="boxout"/>
     <w:basedOn w:val="Normal"/>
-    <w:rsid w:val="00D77E34"/>
+    <w:rsid w:val="007949BA"/>
     <w:pPr>
       <w:keepLines/>
       <w:pBdr>
@@ -3563,14 +5360,14 @@
     <w:basedOn w:val="Normal"/>
     <w:uiPriority w:val="99"/>
     <w:unhideWhenUsed/>
-    <w:rsid w:val="00D77E34"/>
+    <w:rsid w:val="007949BA"/>
   </w:style>
   <w:style w:type="character" w:styleId="Strong">
     <w:name w:val="Strong"/>
     <w:basedOn w:val="DefaultParagraphFont"/>
     <w:uiPriority w:val="22"/>
     <w:qFormat/>
-    <w:rsid w:val="00D77E34"/>
+    <w:rsid w:val="007949BA"/>
     <w:rPr>
       <w:b/>
       <w:bCs/>
@@ -3581,7 +5378,7 @@
     <w:basedOn w:val="DefaultParagraphFont"/>
     <w:uiPriority w:val="20"/>
     <w:qFormat/>
-    <w:rsid w:val="00D77E34"/>
+    <w:rsid w:val="007949BA"/>
     <w:rPr>
       <w:i/>
       <w:iCs/>
@@ -3594,7 +5391,7 @@
     <w:uiPriority w:val="99"/>
     <w:semiHidden/>
     <w:unhideWhenUsed/>
-    <w:rsid w:val="00D77E34"/>
+    <w:rsid w:val="007949BA"/>
     <w:rPr>
       <w:rFonts w:ascii="Tahoma" w:hAnsi="Tahoma" w:cs="Tahoma"/>
       <w:sz w:val="16"/>
@@ -3607,7 +5404,7 @@
     <w:link w:val="BalloonText"/>
     <w:uiPriority w:val="99"/>
     <w:semiHidden/>
-    <w:rsid w:val="00D77E34"/>
+    <w:rsid w:val="007949BA"/>
     <w:rPr>
       <w:rFonts w:ascii="Tahoma" w:hAnsi="Tahoma" w:cs="Tahoma"/>
       <w:sz w:val="16"/>
@@ -3617,7 +5414,7 @@
   <w:style w:type="paragraph" w:customStyle="1" w:styleId="Caption1">
     <w:name w:val="Caption1"/>
     <w:basedOn w:val="Normal"/>
-    <w:rsid w:val="00D77E34"/>
+    <w:rsid w:val="007949BA"/>
     <w:pPr>
       <w:spacing w:before="100" w:beforeAutospacing="1" w:after="100" w:afterAutospacing="1"/>
       <w:ind w:left="68"/>
@@ -3636,7 +5433,7 @@
     <w:uiPriority w:val="99"/>
     <w:semiHidden/>
     <w:unhideWhenUsed/>
-    <w:rsid w:val="00D77E34"/>
+    <w:rsid w:val="007949BA"/>
     <w:pPr>
       <w:tabs>
         <w:tab w:val="center" w:pos="4513"/>
@@ -3651,7 +5448,7 @@
     <w:link w:val="Header"/>
     <w:uiPriority w:val="99"/>
     <w:semiHidden/>
-    <w:rsid w:val="00D77E34"/>
+    <w:rsid w:val="007949BA"/>
     <w:rPr>
       <w:rFonts w:ascii="Arial" w:hAnsi="Arial"/>
       <w:szCs w:val="24"/>
@@ -3663,7 +5460,7 @@
     <w:link w:val="FooterChar"/>
     <w:uiPriority w:val="99"/>
     <w:unhideWhenUsed/>
-    <w:rsid w:val="00D77E34"/>
+    <w:rsid w:val="007949BA"/>
     <w:pPr>
       <w:tabs>
         <w:tab w:val="center" w:pos="4513"/>
@@ -3677,7 +5474,7 @@
     <w:basedOn w:val="DefaultParagraphFont"/>
     <w:link w:val="Footer"/>
     <w:uiPriority w:val="99"/>
-    <w:rsid w:val="00D77E34"/>
+    <w:rsid w:val="007949BA"/>
     <w:rPr>
       <w:rFonts w:ascii="Arial" w:hAnsi="Arial"/>
       <w:szCs w:val="24"/>
@@ -4006,7 +5803,7 @@
 </file>
 
 <file path=customXml/itemProps1.xml><?xml version="1.0" encoding="utf-8"?>
-<ds:datastoreItem xmlns:ds="http://schemas.openxmlformats.org/officeDocument/2006/customXml" ds:itemID="{0C84AD11-C19A-46F2-8AE5-F9E24539A219}">
+<ds:datastoreItem xmlns:ds="http://schemas.openxmlformats.org/officeDocument/2006/customXml" ds:itemID="{6A05EBB4-42D2-4014-90A8-6CDB81BFC5EB}">
   <ds:schemaRefs>
     <ds:schemaRef ds:uri="http://schemas.openxmlformats.org/officeDocument/2006/bibliography"/>
   </ds:schemaRefs>

</xml_diff>

<commit_message>
Update "What's New" document
</commit_message>
<xml_diff>
--- a/uk.ac.bolton.archimate.help/docs/What's New in Archi.docx
+++ b/uk.ac.bolton.archimate.help/docs/What's New in Archi.docx
@@ -149,7 +149,16 @@
           <w:sz w:val="28"/>
           <w:szCs w:val="28"/>
         </w:rPr>
-        <w:t>, and 2.2.1</w:t>
+        <w:t>, 2.2.1</w:t>
+      </w:r>
+      <w:r>
+        <w:rPr>
+          <w:rStyle w:val="Strong"/>
+          <w:rFonts w:cs="Arial"/>
+          <w:sz w:val="28"/>
+          <w:szCs w:val="28"/>
+        </w:rPr>
+        <w:t>, and 2.2.2</w:t>
       </w:r>
     </w:p>
     <w:p>
@@ -197,7 +206,7 @@
         <w:pStyle w:val="Heading2"/>
       </w:pPr>
       <w:r>
-        <w:t>New Features in version 2.2.1</w:t>
+        <w:t>Fixes in version 2.2.2</w:t>
       </w:r>
     </w:p>
     <w:p>
@@ -209,110 +218,7 @@
         </w:numPr>
       </w:pPr>
       <w:r>
-        <w:t>When adding a new element from the Palette you can now immediately edit the element's name (can be turned off in Preferences)</w:t>
-      </w:r>
-    </w:p>
-    <w:p>
-      <w:pPr>
-        <w:pStyle w:val="ListParagraph"/>
-        <w:numPr>
-          <w:ilvl w:val="0"/>
-          <w:numId w:val="20"/>
-        </w:numPr>
-      </w:pPr>
-      <w:r>
-        <w:t xml:space="preserve">Allow </w:t>
-      </w:r>
-      <w:proofErr w:type="spellStart"/>
-      <w:r>
-        <w:t>WorkPackage</w:t>
-      </w:r>
-      <w:proofErr w:type="spellEnd"/>
-      <w:r>
-        <w:t xml:space="preserve"> and Platea</w:t>
-      </w:r>
-      <w:r>
-        <w:t>u types to connect to Junctions</w:t>
-      </w:r>
-    </w:p>
-    <w:p/>
-    <w:p>
-      <w:pPr>
-        <w:pStyle w:val="Heading2"/>
-      </w:pPr>
-      <w:r>
-        <w:t>Fixes in version 2.2.1</w:t>
-      </w:r>
-    </w:p>
-    <w:p>
-      <w:pPr>
-        <w:pStyle w:val="ListParagraph"/>
-        <w:numPr>
-          <w:ilvl w:val="0"/>
-          <w:numId w:val="20"/>
-        </w:numPr>
-      </w:pPr>
-      <w:r>
-        <w:t>Typo fixes</w:t>
-      </w:r>
-    </w:p>
-    <w:p>
-      <w:pPr>
-        <w:pStyle w:val="ListParagraph"/>
-        <w:numPr>
-          <w:ilvl w:val="0"/>
-          <w:numId w:val="20"/>
-        </w:numPr>
-      </w:pPr>
-      <w:r>
-        <w:t xml:space="preserve">Buttons and labels in Properties window can </w:t>
-      </w:r>
-      <w:r>
-        <w:t>accommodate</w:t>
-      </w:r>
-      <w:r>
-        <w:t xml:space="preserve"> longer strings (as used by non-English localised versions)</w:t>
-      </w:r>
-    </w:p>
-    <w:p>
-      <w:pPr>
-        <w:pStyle w:val="ListParagraph"/>
-        <w:numPr>
-          <w:ilvl w:val="0"/>
-          <w:numId w:val="20"/>
-        </w:numPr>
-      </w:pPr>
-      <w:r>
-        <w:t>Tidy up some Properties window controls</w:t>
-      </w:r>
-    </w:p>
-    <w:p>
-      <w:pPr>
-        <w:pStyle w:val="ListParagraph"/>
-        <w:numPr>
-          <w:ilvl w:val="0"/>
-          <w:numId w:val="20"/>
-        </w:numPr>
-      </w:pPr>
-      <w:proofErr w:type="spellStart"/>
-      <w:r>
-        <w:t>Archisurance</w:t>
-      </w:r>
-      <w:proofErr w:type="spellEnd"/>
-      <w:r>
-        <w:t xml:space="preserve"> example now complies with ArchiMate 2.0</w:t>
-      </w:r>
-    </w:p>
-    <w:p>
-      <w:pPr>
-        <w:pStyle w:val="ListParagraph"/>
-        <w:numPr>
-          <w:ilvl w:val="0"/>
-          <w:numId w:val="20"/>
-        </w:numPr>
-      </w:pPr>
-      <w:r>
-        <w:t>Fix pressing "x" cancel on Save confirmation dialog does not cancel</w:t>
+        <w:t>Fix global key bindings not cleared in Search bar and Zoom combo</w:t>
       </w:r>
     </w:p>
     <w:p/>
@@ -322,7 +228,7 @@
         <w:pStyle w:val="Heading2"/>
       </w:pPr>
       <w:r>
-        <w:t>New Features in version 2.2</w:t>
+        <w:t>New Features in version 2.2.1</w:t>
       </w:r>
     </w:p>
     <w:p>
@@ -330,11 +236,11 @@
         <w:pStyle w:val="ListParagraph"/>
         <w:numPr>
           <w:ilvl w:val="0"/>
-          <w:numId w:val="1"/>
-        </w:numPr>
-      </w:pPr>
-      <w:r>
-        <w:t>Support for ArchiMate 2.0</w:t>
+          <w:numId w:val="20"/>
+        </w:numPr>
+      </w:pPr>
+      <w:r>
+        <w:t>When adding a new element from the Palette you can now immediately edit the element's name (can be turned off in Preferences)</w:t>
       </w:r>
     </w:p>
     <w:p>
@@ -342,11 +248,102 @@
         <w:pStyle w:val="ListParagraph"/>
         <w:numPr>
           <w:ilvl w:val="0"/>
-          <w:numId w:val="1"/>
-        </w:numPr>
-      </w:pPr>
-      <w:r>
-        <w:t>Model Tree selection synchroniser can now select active View in Model Tree</w:t>
+          <w:numId w:val="20"/>
+        </w:numPr>
+      </w:pPr>
+      <w:r>
+        <w:t xml:space="preserve">Allow </w:t>
+      </w:r>
+      <w:proofErr w:type="spellStart"/>
+      <w:r>
+        <w:t>WorkPackage</w:t>
+      </w:r>
+      <w:proofErr w:type="spellEnd"/>
+      <w:r>
+        <w:t xml:space="preserve"> and Platea</w:t>
+      </w:r>
+      <w:r>
+        <w:t>u types to connect to Junctions</w:t>
+      </w:r>
+    </w:p>
+    <w:p/>
+    <w:p>
+      <w:pPr>
+        <w:pStyle w:val="Heading2"/>
+      </w:pPr>
+      <w:r>
+        <w:t>Fixes in version 2.2.1</w:t>
+      </w:r>
+    </w:p>
+    <w:p>
+      <w:pPr>
+        <w:pStyle w:val="ListParagraph"/>
+        <w:numPr>
+          <w:ilvl w:val="0"/>
+          <w:numId w:val="20"/>
+        </w:numPr>
+      </w:pPr>
+      <w:r>
+        <w:t>Typo fixes</w:t>
+      </w:r>
+    </w:p>
+    <w:p>
+      <w:pPr>
+        <w:pStyle w:val="ListParagraph"/>
+        <w:numPr>
+          <w:ilvl w:val="0"/>
+          <w:numId w:val="20"/>
+        </w:numPr>
+      </w:pPr>
+      <w:r>
+        <w:t xml:space="preserve">Buttons and labels in Properties window can </w:t>
+      </w:r>
+      <w:r>
+        <w:t>accommodate</w:t>
+      </w:r>
+      <w:r>
+        <w:t xml:space="preserve"> longer strings (as used by non-English localised versions)</w:t>
+      </w:r>
+    </w:p>
+    <w:p>
+      <w:pPr>
+        <w:pStyle w:val="ListParagraph"/>
+        <w:numPr>
+          <w:ilvl w:val="0"/>
+          <w:numId w:val="20"/>
+        </w:numPr>
+      </w:pPr>
+      <w:r>
+        <w:t>Tidy up some Properties window controls</w:t>
+      </w:r>
+    </w:p>
+    <w:p>
+      <w:pPr>
+        <w:pStyle w:val="ListParagraph"/>
+        <w:numPr>
+          <w:ilvl w:val="0"/>
+          <w:numId w:val="20"/>
+        </w:numPr>
+      </w:pPr>
+      <w:proofErr w:type="spellStart"/>
+      <w:r>
+        <w:t>Archisurance</w:t>
+      </w:r>
+      <w:proofErr w:type="spellEnd"/>
+      <w:r>
+        <w:t xml:space="preserve"> example now complies with ArchiMate 2.0</w:t>
+      </w:r>
+    </w:p>
+    <w:p>
+      <w:pPr>
+        <w:pStyle w:val="ListParagraph"/>
+        <w:numPr>
+          <w:ilvl w:val="0"/>
+          <w:numId w:val="20"/>
+        </w:numPr>
+      </w:pPr>
+      <w:r>
+        <w:t>Fix pressing "x" cancel on Save confirmation dialog does not cancel</w:t>
       </w:r>
     </w:p>
     <w:p/>
@@ -356,6 +353,40 @@
         <w:pStyle w:val="Heading2"/>
       </w:pPr>
       <w:r>
+        <w:t>New Features in version 2.2</w:t>
+      </w:r>
+    </w:p>
+    <w:p>
+      <w:pPr>
+        <w:pStyle w:val="ListParagraph"/>
+        <w:numPr>
+          <w:ilvl w:val="0"/>
+          <w:numId w:val="1"/>
+        </w:numPr>
+      </w:pPr>
+      <w:r>
+        <w:t>Support for ArchiMate 2.0</w:t>
+      </w:r>
+    </w:p>
+    <w:p>
+      <w:pPr>
+        <w:pStyle w:val="ListParagraph"/>
+        <w:numPr>
+          <w:ilvl w:val="0"/>
+          <w:numId w:val="1"/>
+        </w:numPr>
+      </w:pPr>
+      <w:r>
+        <w:t>Model Tree selection synchroniser can now select active View in Model Tree</w:t>
+      </w:r>
+    </w:p>
+    <w:p/>
+    <w:p/>
+    <w:p>
+      <w:pPr>
+        <w:pStyle w:val="Heading2"/>
+      </w:pPr>
+      <w:r>
         <w:t>New Features</w:t>
       </w:r>
       <w:r>
@@ -419,6 +450,7 @@
         </w:numPr>
       </w:pPr>
       <w:r>
+        <w:lastRenderedPageBreak/>
         <w:t>Shortcut keys implemented for Mac OS X Lion full screen. Also menu item added to main "Window" menu</w:t>
       </w:r>
     </w:p>
@@ -482,7 +514,6 @@
         <w:pStyle w:val="Heading2"/>
       </w:pPr>
       <w:r>
-        <w:lastRenderedPageBreak/>
         <w:t>Fixes</w:t>
       </w:r>
       <w:r>
@@ -2510,7 +2541,7 @@
         <w:rPr>
           <w:noProof/>
         </w:rPr>
-        <w:t>13</w:t>
+        <w:t>1</w:t>
       </w:r>
     </w:fldSimple>
   </w:p>
@@ -5170,7 +5201,7 @@
   <w:style w:type="paragraph" w:default="1" w:styleId="Normal">
     <w:name w:val="Normal"/>
     <w:qFormat/>
-    <w:rsid w:val="007949BA"/>
+    <w:rsid w:val="00846BEA"/>
     <w:pPr>
       <w:spacing w:after="200" w:line="276" w:lineRule="auto"/>
     </w:pPr>
@@ -5186,7 +5217,7 @@
     <w:link w:val="Heading1Char"/>
     <w:uiPriority w:val="9"/>
     <w:qFormat/>
-    <w:rsid w:val="007949BA"/>
+    <w:rsid w:val="00846BEA"/>
     <w:pPr>
       <w:spacing w:before="300" w:after="120"/>
       <w:outlineLvl w:val="0"/>
@@ -5206,7 +5237,7 @@
     <w:link w:val="Heading2Char"/>
     <w:uiPriority w:val="9"/>
     <w:qFormat/>
-    <w:rsid w:val="007949BA"/>
+    <w:rsid w:val="00846BEA"/>
     <w:pPr>
       <w:keepNext/>
       <w:spacing w:before="240" w:after="80"/>
@@ -5226,7 +5257,7 @@
     <w:link w:val="Heading3Char"/>
     <w:uiPriority w:val="9"/>
     <w:qFormat/>
-    <w:rsid w:val="007949BA"/>
+    <w:rsid w:val="00846BEA"/>
     <w:pPr>
       <w:spacing w:after="120"/>
       <w:outlineLvl w:val="2"/>
@@ -5240,8 +5271,9 @@
   <w:style w:type="character" w:default="1" w:styleId="DefaultParagraphFont">
     <w:name w:val="Default Paragraph Font"/>
     <w:uiPriority w:val="1"/>
+    <w:semiHidden/>
     <w:unhideWhenUsed/>
-    <w:rsid w:val="007949BA"/>
+    <w:rsid w:val="00846BEA"/>
   </w:style>
   <w:style w:type="table" w:default="1" w:styleId="TableNormal">
     <w:name w:val="Normal Table"/>
@@ -5264,14 +5296,14 @@
     <w:uiPriority w:val="99"/>
     <w:semiHidden/>
     <w:unhideWhenUsed/>
-    <w:rsid w:val="007949BA"/>
+    <w:rsid w:val="00846BEA"/>
   </w:style>
   <w:style w:type="character" w:styleId="Hyperlink">
     <w:name w:val="Hyperlink"/>
     <w:basedOn w:val="DefaultParagraphFont"/>
     <w:uiPriority w:val="99"/>
     <w:unhideWhenUsed/>
-    <w:rsid w:val="007949BA"/>
+    <w:rsid w:val="00846BEA"/>
     <w:rPr>
       <w:strike w:val="0"/>
       <w:dstrike w:val="0"/>
@@ -5286,7 +5318,7 @@
     <w:uiPriority w:val="99"/>
     <w:semiHidden/>
     <w:unhideWhenUsed/>
-    <w:rsid w:val="007949BA"/>
+    <w:rsid w:val="00846BEA"/>
     <w:rPr>
       <w:strike w:val="0"/>
       <w:dstrike w:val="0"/>
@@ -5300,7 +5332,7 @@
     <w:basedOn w:val="DefaultParagraphFont"/>
     <w:link w:val="Heading1"/>
     <w:uiPriority w:val="9"/>
-    <w:rsid w:val="007949BA"/>
+    <w:rsid w:val="00846BEA"/>
     <w:rPr>
       <w:rFonts w:ascii="Arial" w:hAnsi="Arial"/>
       <w:b/>
@@ -5315,7 +5347,7 @@
     <w:basedOn w:val="DefaultParagraphFont"/>
     <w:link w:val="Heading2"/>
     <w:uiPriority w:val="9"/>
-    <w:rsid w:val="007949BA"/>
+    <w:rsid w:val="00846BEA"/>
     <w:rPr>
       <w:rFonts w:ascii="Arial" w:hAnsi="Arial"/>
       <w:b/>
@@ -5329,7 +5361,7 @@
     <w:basedOn w:val="DefaultParagraphFont"/>
     <w:link w:val="Heading3"/>
     <w:uiPriority w:val="9"/>
-    <w:rsid w:val="007949BA"/>
+    <w:rsid w:val="00846BEA"/>
     <w:rPr>
       <w:rFonts w:ascii="Arial" w:hAnsi="Arial"/>
       <w:b/>
@@ -5341,7 +5373,7 @@
   <w:style w:type="paragraph" w:customStyle="1" w:styleId="boxout">
     <w:name w:val="boxout"/>
     <w:basedOn w:val="Normal"/>
-    <w:rsid w:val="007949BA"/>
+    <w:rsid w:val="00846BEA"/>
     <w:pPr>
       <w:keepLines/>
       <w:pBdr>
@@ -5360,14 +5392,14 @@
     <w:basedOn w:val="Normal"/>
     <w:uiPriority w:val="99"/>
     <w:unhideWhenUsed/>
-    <w:rsid w:val="007949BA"/>
+    <w:rsid w:val="00846BEA"/>
   </w:style>
   <w:style w:type="character" w:styleId="Strong">
     <w:name w:val="Strong"/>
     <w:basedOn w:val="DefaultParagraphFont"/>
     <w:uiPriority w:val="22"/>
     <w:qFormat/>
-    <w:rsid w:val="007949BA"/>
+    <w:rsid w:val="00846BEA"/>
     <w:rPr>
       <w:b/>
       <w:bCs/>
@@ -5378,7 +5410,7 @@
     <w:basedOn w:val="DefaultParagraphFont"/>
     <w:uiPriority w:val="20"/>
     <w:qFormat/>
-    <w:rsid w:val="007949BA"/>
+    <w:rsid w:val="00846BEA"/>
     <w:rPr>
       <w:i/>
       <w:iCs/>
@@ -5391,7 +5423,7 @@
     <w:uiPriority w:val="99"/>
     <w:semiHidden/>
     <w:unhideWhenUsed/>
-    <w:rsid w:val="007949BA"/>
+    <w:rsid w:val="00846BEA"/>
     <w:rPr>
       <w:rFonts w:ascii="Tahoma" w:hAnsi="Tahoma" w:cs="Tahoma"/>
       <w:sz w:val="16"/>
@@ -5404,7 +5436,7 @@
     <w:link w:val="BalloonText"/>
     <w:uiPriority w:val="99"/>
     <w:semiHidden/>
-    <w:rsid w:val="007949BA"/>
+    <w:rsid w:val="00846BEA"/>
     <w:rPr>
       <w:rFonts w:ascii="Tahoma" w:hAnsi="Tahoma" w:cs="Tahoma"/>
       <w:sz w:val="16"/>
@@ -5414,7 +5446,7 @@
   <w:style w:type="paragraph" w:customStyle="1" w:styleId="Caption1">
     <w:name w:val="Caption1"/>
     <w:basedOn w:val="Normal"/>
-    <w:rsid w:val="007949BA"/>
+    <w:rsid w:val="00846BEA"/>
     <w:pPr>
       <w:spacing w:before="100" w:beforeAutospacing="1" w:after="100" w:afterAutospacing="1"/>
       <w:ind w:left="68"/>
@@ -5433,7 +5465,7 @@
     <w:uiPriority w:val="99"/>
     <w:semiHidden/>
     <w:unhideWhenUsed/>
-    <w:rsid w:val="007949BA"/>
+    <w:rsid w:val="00846BEA"/>
     <w:pPr>
       <w:tabs>
         <w:tab w:val="center" w:pos="4513"/>
@@ -5448,7 +5480,7 @@
     <w:link w:val="Header"/>
     <w:uiPriority w:val="99"/>
     <w:semiHidden/>
-    <w:rsid w:val="007949BA"/>
+    <w:rsid w:val="00846BEA"/>
     <w:rPr>
       <w:rFonts w:ascii="Arial" w:hAnsi="Arial"/>
       <w:szCs w:val="24"/>
@@ -5460,7 +5492,7 @@
     <w:link w:val="FooterChar"/>
     <w:uiPriority w:val="99"/>
     <w:unhideWhenUsed/>
-    <w:rsid w:val="007949BA"/>
+    <w:rsid w:val="00846BEA"/>
     <w:pPr>
       <w:tabs>
         <w:tab w:val="center" w:pos="4513"/>
@@ -5474,7 +5506,7 @@
     <w:basedOn w:val="DefaultParagraphFont"/>
     <w:link w:val="Footer"/>
     <w:uiPriority w:val="99"/>
-    <w:rsid w:val="007949BA"/>
+    <w:rsid w:val="00846BEA"/>
     <w:rPr>
       <w:rFonts w:ascii="Arial" w:hAnsi="Arial"/>
       <w:szCs w:val="24"/>
@@ -5803,7 +5835,7 @@
 </file>
 
 <file path=customXml/itemProps1.xml><?xml version="1.0" encoding="utf-8"?>
-<ds:datastoreItem xmlns:ds="http://schemas.openxmlformats.org/officeDocument/2006/customXml" ds:itemID="{6A05EBB4-42D2-4014-90A8-6CDB81BFC5EB}">
+<ds:datastoreItem xmlns:ds="http://schemas.openxmlformats.org/officeDocument/2006/customXml" ds:itemID="{AA5CDCD3-1854-47B5-B7FC-DF2FAD60F8BE}">
   <ds:schemaRefs>
     <ds:schemaRef ds:uri="http://schemas.openxmlformats.org/officeDocument/2006/bibliography"/>
   </ds:schemaRefs>

</xml_diff>

<commit_message>
Update version and help to 2.2.3
</commit_message>
<xml_diff>
--- a/uk.ac.bolton.archimate.help/docs/What's New in Archi.docx
+++ b/uk.ac.bolton.archimate.help/docs/What's New in Archi.docx
@@ -104,7 +104,25 @@
           <w:sz w:val="28"/>
           <w:szCs w:val="28"/>
         </w:rPr>
-        <w:t>What’s New in Version</w:t>
+        <w:t xml:space="preserve">What’s New in </w:t>
+      </w:r>
+      <w:r>
+        <w:rPr>
+          <w:rStyle w:val="Strong"/>
+          <w:rFonts w:cs="Arial"/>
+          <w:sz w:val="28"/>
+          <w:szCs w:val="28"/>
+        </w:rPr>
+        <w:t xml:space="preserve">Archi </w:t>
+      </w:r>
+      <w:r>
+        <w:rPr>
+          <w:rStyle w:val="Strong"/>
+          <w:rFonts w:cs="Arial"/>
+          <w:sz w:val="28"/>
+          <w:szCs w:val="28"/>
+        </w:rPr>
+        <w:t>Version</w:t>
       </w:r>
       <w:r>
         <w:rPr>
@@ -131,34 +149,7 @@
           <w:sz w:val="28"/>
           <w:szCs w:val="28"/>
         </w:rPr>
-        <w:t>,</w:t>
-      </w:r>
-      <w:r>
-        <w:rPr>
-          <w:rStyle w:val="Strong"/>
-          <w:rFonts w:cs="Arial"/>
-          <w:sz w:val="28"/>
-          <w:szCs w:val="28"/>
-        </w:rPr>
-        <w:t xml:space="preserve"> 2.2</w:t>
-      </w:r>
-      <w:r>
-        <w:rPr>
-          <w:rStyle w:val="Strong"/>
-          <w:rFonts w:cs="Arial"/>
-          <w:sz w:val="28"/>
-          <w:szCs w:val="28"/>
-        </w:rPr>
-        <w:t>, 2.2.1</w:t>
-      </w:r>
-      <w:r>
-        <w:rPr>
-          <w:rStyle w:val="Strong"/>
-          <w:rFonts w:cs="Arial"/>
-          <w:sz w:val="28"/>
-          <w:szCs w:val="28"/>
-        </w:rPr>
-        <w:t>, and 2.2.2</w:t>
+        <w:t xml:space="preserve"> - 2.2.3</w:t>
       </w:r>
     </w:p>
     <w:p>
@@ -206,7 +197,7 @@
         <w:pStyle w:val="Heading2"/>
       </w:pPr>
       <w:r>
-        <w:t>Fixes in version 2.2.2</w:t>
+        <w:t>Fixes in version 2.2.3</w:t>
       </w:r>
     </w:p>
     <w:p>
@@ -218,7 +209,7 @@
         </w:numPr>
       </w:pPr>
       <w:r>
-        <w:t>Fix global key bindings not cleared in Search bar and Zoom combo</w:t>
+        <w:t>Fix global key bindings not cleared when editing new View added in Models Tree</w:t>
       </w:r>
     </w:p>
     <w:p/>
@@ -228,7 +219,7 @@
         <w:pStyle w:val="Heading2"/>
       </w:pPr>
       <w:r>
-        <w:t>New Features in version 2.2.1</w:t>
+        <w:t>Fixes in version 2.2.2</w:t>
       </w:r>
     </w:p>
     <w:p>
@@ -240,110 +231,7 @@
         </w:numPr>
       </w:pPr>
       <w:r>
-        <w:t>When adding a new element from the Palette you can now immediately edit the element's name (can be turned off in Preferences)</w:t>
-      </w:r>
-    </w:p>
-    <w:p>
-      <w:pPr>
-        <w:pStyle w:val="ListParagraph"/>
-        <w:numPr>
-          <w:ilvl w:val="0"/>
-          <w:numId w:val="20"/>
-        </w:numPr>
-      </w:pPr>
-      <w:r>
-        <w:t xml:space="preserve">Allow </w:t>
-      </w:r>
-      <w:proofErr w:type="spellStart"/>
-      <w:r>
-        <w:t>WorkPackage</w:t>
-      </w:r>
-      <w:proofErr w:type="spellEnd"/>
-      <w:r>
-        <w:t xml:space="preserve"> and Platea</w:t>
-      </w:r>
-      <w:r>
-        <w:t>u types to connect to Junctions</w:t>
-      </w:r>
-    </w:p>
-    <w:p/>
-    <w:p>
-      <w:pPr>
-        <w:pStyle w:val="Heading2"/>
-      </w:pPr>
-      <w:r>
-        <w:t>Fixes in version 2.2.1</w:t>
-      </w:r>
-    </w:p>
-    <w:p>
-      <w:pPr>
-        <w:pStyle w:val="ListParagraph"/>
-        <w:numPr>
-          <w:ilvl w:val="0"/>
-          <w:numId w:val="20"/>
-        </w:numPr>
-      </w:pPr>
-      <w:r>
-        <w:t>Typo fixes</w:t>
-      </w:r>
-    </w:p>
-    <w:p>
-      <w:pPr>
-        <w:pStyle w:val="ListParagraph"/>
-        <w:numPr>
-          <w:ilvl w:val="0"/>
-          <w:numId w:val="20"/>
-        </w:numPr>
-      </w:pPr>
-      <w:r>
-        <w:t xml:space="preserve">Buttons and labels in Properties window can </w:t>
-      </w:r>
-      <w:r>
-        <w:t>accommodate</w:t>
-      </w:r>
-      <w:r>
-        <w:t xml:space="preserve"> longer strings (as used by non-English localised versions)</w:t>
-      </w:r>
-    </w:p>
-    <w:p>
-      <w:pPr>
-        <w:pStyle w:val="ListParagraph"/>
-        <w:numPr>
-          <w:ilvl w:val="0"/>
-          <w:numId w:val="20"/>
-        </w:numPr>
-      </w:pPr>
-      <w:r>
-        <w:t>Tidy up some Properties window controls</w:t>
-      </w:r>
-    </w:p>
-    <w:p>
-      <w:pPr>
-        <w:pStyle w:val="ListParagraph"/>
-        <w:numPr>
-          <w:ilvl w:val="0"/>
-          <w:numId w:val="20"/>
-        </w:numPr>
-      </w:pPr>
-      <w:proofErr w:type="spellStart"/>
-      <w:r>
-        <w:t>Archisurance</w:t>
-      </w:r>
-      <w:proofErr w:type="spellEnd"/>
-      <w:r>
-        <w:t xml:space="preserve"> example now complies with ArchiMate 2.0</w:t>
-      </w:r>
-    </w:p>
-    <w:p>
-      <w:pPr>
-        <w:pStyle w:val="ListParagraph"/>
-        <w:numPr>
-          <w:ilvl w:val="0"/>
-          <w:numId w:val="20"/>
-        </w:numPr>
-      </w:pPr>
-      <w:r>
-        <w:t>Fix pressing "x" cancel on Save confirmation dialog does not cancel</w:t>
+        <w:t>Fix global key bindings not cleared in Search bar and Zoom combo</w:t>
       </w:r>
     </w:p>
     <w:p/>
@@ -353,7 +241,7 @@
         <w:pStyle w:val="Heading2"/>
       </w:pPr>
       <w:r>
-        <w:t>New Features in version 2.2</w:t>
+        <w:t>New Features in version 2.2.1</w:t>
       </w:r>
     </w:p>
     <w:p>
@@ -361,11 +249,11 @@
         <w:pStyle w:val="ListParagraph"/>
         <w:numPr>
           <w:ilvl w:val="0"/>
-          <w:numId w:val="1"/>
-        </w:numPr>
-      </w:pPr>
-      <w:r>
-        <w:t>Support for ArchiMate 2.0</w:t>
+          <w:numId w:val="20"/>
+        </w:numPr>
+      </w:pPr>
+      <w:r>
+        <w:t>When adding a new element from the Palette you can now immediately edit the element's name (can be turned off in Preferences)</w:t>
       </w:r>
     </w:p>
     <w:p>
@@ -373,11 +261,102 @@
         <w:pStyle w:val="ListParagraph"/>
         <w:numPr>
           <w:ilvl w:val="0"/>
-          <w:numId w:val="1"/>
-        </w:numPr>
-      </w:pPr>
-      <w:r>
-        <w:t>Model Tree selection synchroniser can now select active View in Model Tree</w:t>
+          <w:numId w:val="20"/>
+        </w:numPr>
+      </w:pPr>
+      <w:r>
+        <w:t xml:space="preserve">Allow </w:t>
+      </w:r>
+      <w:proofErr w:type="spellStart"/>
+      <w:r>
+        <w:t>WorkPackage</w:t>
+      </w:r>
+      <w:proofErr w:type="spellEnd"/>
+      <w:r>
+        <w:t xml:space="preserve"> and Platea</w:t>
+      </w:r>
+      <w:r>
+        <w:t>u types to connect to Junctions</w:t>
+      </w:r>
+    </w:p>
+    <w:p/>
+    <w:p>
+      <w:pPr>
+        <w:pStyle w:val="Heading2"/>
+      </w:pPr>
+      <w:r>
+        <w:t>Fixes in version 2.2.1</w:t>
+      </w:r>
+    </w:p>
+    <w:p>
+      <w:pPr>
+        <w:pStyle w:val="ListParagraph"/>
+        <w:numPr>
+          <w:ilvl w:val="0"/>
+          <w:numId w:val="20"/>
+        </w:numPr>
+      </w:pPr>
+      <w:r>
+        <w:t>Typo fixes</w:t>
+      </w:r>
+    </w:p>
+    <w:p>
+      <w:pPr>
+        <w:pStyle w:val="ListParagraph"/>
+        <w:numPr>
+          <w:ilvl w:val="0"/>
+          <w:numId w:val="20"/>
+        </w:numPr>
+      </w:pPr>
+      <w:r>
+        <w:t xml:space="preserve">Buttons and labels in Properties window can </w:t>
+      </w:r>
+      <w:r>
+        <w:t>accommodate</w:t>
+      </w:r>
+      <w:r>
+        <w:t xml:space="preserve"> longer strings (as used by non-English localised versions)</w:t>
+      </w:r>
+    </w:p>
+    <w:p>
+      <w:pPr>
+        <w:pStyle w:val="ListParagraph"/>
+        <w:numPr>
+          <w:ilvl w:val="0"/>
+          <w:numId w:val="20"/>
+        </w:numPr>
+      </w:pPr>
+      <w:r>
+        <w:t>Tidy up some Properties window controls</w:t>
+      </w:r>
+    </w:p>
+    <w:p>
+      <w:pPr>
+        <w:pStyle w:val="ListParagraph"/>
+        <w:numPr>
+          <w:ilvl w:val="0"/>
+          <w:numId w:val="20"/>
+        </w:numPr>
+      </w:pPr>
+      <w:proofErr w:type="spellStart"/>
+      <w:r>
+        <w:t>Archisurance</w:t>
+      </w:r>
+      <w:proofErr w:type="spellEnd"/>
+      <w:r>
+        <w:t xml:space="preserve"> example now complies with ArchiMate 2.0</w:t>
+      </w:r>
+    </w:p>
+    <w:p>
+      <w:pPr>
+        <w:pStyle w:val="ListParagraph"/>
+        <w:numPr>
+          <w:ilvl w:val="0"/>
+          <w:numId w:val="20"/>
+        </w:numPr>
+      </w:pPr>
+      <w:r>
+        <w:t>Fix pressing "x" cancel on Save confirmation dialog does not cancel</w:t>
       </w:r>
     </w:p>
     <w:p/>
@@ -387,6 +366,41 @@
         <w:pStyle w:val="Heading2"/>
       </w:pPr>
       <w:r>
+        <w:t>New Features in version 2.2</w:t>
+      </w:r>
+    </w:p>
+    <w:p>
+      <w:pPr>
+        <w:pStyle w:val="ListParagraph"/>
+        <w:numPr>
+          <w:ilvl w:val="0"/>
+          <w:numId w:val="1"/>
+        </w:numPr>
+      </w:pPr>
+      <w:r>
+        <w:t>Support for ArchiMate 2.0</w:t>
+      </w:r>
+    </w:p>
+    <w:p>
+      <w:pPr>
+        <w:pStyle w:val="ListParagraph"/>
+        <w:numPr>
+          <w:ilvl w:val="0"/>
+          <w:numId w:val="1"/>
+        </w:numPr>
+      </w:pPr>
+      <w:r>
+        <w:t>Model Tree selection synchroniser can now select active View in Model Tree</w:t>
+      </w:r>
+    </w:p>
+    <w:p/>
+    <w:p/>
+    <w:p>
+      <w:pPr>
+        <w:pStyle w:val="Heading2"/>
+      </w:pPr>
+      <w:r>
+        <w:lastRenderedPageBreak/>
         <w:t>New Features</w:t>
       </w:r>
       <w:r>
@@ -450,7 +464,6 @@
         </w:numPr>
       </w:pPr>
       <w:r>
-        <w:lastRenderedPageBreak/>
         <w:t>Shortcut keys implemented for Mac OS X Lion full screen. Also menu item added to main "Window" menu</w:t>
       </w:r>
     </w:p>
@@ -2541,7 +2554,7 @@
         <w:rPr>
           <w:noProof/>
         </w:rPr>
-        <w:t>1</w:t>
+        <w:t>13</w:t>
       </w:r>
     </w:fldSimple>
   </w:p>
@@ -5201,7 +5214,7 @@
   <w:style w:type="paragraph" w:default="1" w:styleId="Normal">
     <w:name w:val="Normal"/>
     <w:qFormat/>
-    <w:rsid w:val="00846BEA"/>
+    <w:rsid w:val="00B20A81"/>
     <w:pPr>
       <w:spacing w:after="200" w:line="276" w:lineRule="auto"/>
     </w:pPr>
@@ -5217,7 +5230,7 @@
     <w:link w:val="Heading1Char"/>
     <w:uiPriority w:val="9"/>
     <w:qFormat/>
-    <w:rsid w:val="00846BEA"/>
+    <w:rsid w:val="00B20A81"/>
     <w:pPr>
       <w:spacing w:before="300" w:after="120"/>
       <w:outlineLvl w:val="0"/>
@@ -5237,7 +5250,7 @@
     <w:link w:val="Heading2Char"/>
     <w:uiPriority w:val="9"/>
     <w:qFormat/>
-    <w:rsid w:val="00846BEA"/>
+    <w:rsid w:val="00B20A81"/>
     <w:pPr>
       <w:keepNext/>
       <w:spacing w:before="240" w:after="80"/>
@@ -5257,7 +5270,7 @@
     <w:link w:val="Heading3Char"/>
     <w:uiPriority w:val="9"/>
     <w:qFormat/>
-    <w:rsid w:val="00846BEA"/>
+    <w:rsid w:val="00B20A81"/>
     <w:pPr>
       <w:spacing w:after="120"/>
       <w:outlineLvl w:val="2"/>
@@ -5273,7 +5286,7 @@
     <w:uiPriority w:val="1"/>
     <w:semiHidden/>
     <w:unhideWhenUsed/>
-    <w:rsid w:val="00846BEA"/>
+    <w:rsid w:val="00B20A81"/>
   </w:style>
   <w:style w:type="table" w:default="1" w:styleId="TableNormal">
     <w:name w:val="Normal Table"/>
@@ -5296,14 +5309,14 @@
     <w:uiPriority w:val="99"/>
     <w:semiHidden/>
     <w:unhideWhenUsed/>
-    <w:rsid w:val="00846BEA"/>
+    <w:rsid w:val="00B20A81"/>
   </w:style>
   <w:style w:type="character" w:styleId="Hyperlink">
     <w:name w:val="Hyperlink"/>
     <w:basedOn w:val="DefaultParagraphFont"/>
     <w:uiPriority w:val="99"/>
     <w:unhideWhenUsed/>
-    <w:rsid w:val="00846BEA"/>
+    <w:rsid w:val="00B20A81"/>
     <w:rPr>
       <w:strike w:val="0"/>
       <w:dstrike w:val="0"/>
@@ -5318,7 +5331,7 @@
     <w:uiPriority w:val="99"/>
     <w:semiHidden/>
     <w:unhideWhenUsed/>
-    <w:rsid w:val="00846BEA"/>
+    <w:rsid w:val="00B20A81"/>
     <w:rPr>
       <w:strike w:val="0"/>
       <w:dstrike w:val="0"/>
@@ -5332,7 +5345,7 @@
     <w:basedOn w:val="DefaultParagraphFont"/>
     <w:link w:val="Heading1"/>
     <w:uiPriority w:val="9"/>
-    <w:rsid w:val="00846BEA"/>
+    <w:rsid w:val="00B20A81"/>
     <w:rPr>
       <w:rFonts w:ascii="Arial" w:hAnsi="Arial"/>
       <w:b/>
@@ -5347,7 +5360,7 @@
     <w:basedOn w:val="DefaultParagraphFont"/>
     <w:link w:val="Heading2"/>
     <w:uiPriority w:val="9"/>
-    <w:rsid w:val="00846BEA"/>
+    <w:rsid w:val="00B20A81"/>
     <w:rPr>
       <w:rFonts w:ascii="Arial" w:hAnsi="Arial"/>
       <w:b/>
@@ -5361,7 +5374,7 @@
     <w:basedOn w:val="DefaultParagraphFont"/>
     <w:link w:val="Heading3"/>
     <w:uiPriority w:val="9"/>
-    <w:rsid w:val="00846BEA"/>
+    <w:rsid w:val="00B20A81"/>
     <w:rPr>
       <w:rFonts w:ascii="Arial" w:hAnsi="Arial"/>
       <w:b/>
@@ -5373,7 +5386,7 @@
   <w:style w:type="paragraph" w:customStyle="1" w:styleId="boxout">
     <w:name w:val="boxout"/>
     <w:basedOn w:val="Normal"/>
-    <w:rsid w:val="00846BEA"/>
+    <w:rsid w:val="00B20A81"/>
     <w:pPr>
       <w:keepLines/>
       <w:pBdr>
@@ -5392,14 +5405,14 @@
     <w:basedOn w:val="Normal"/>
     <w:uiPriority w:val="99"/>
     <w:unhideWhenUsed/>
-    <w:rsid w:val="00846BEA"/>
+    <w:rsid w:val="00B20A81"/>
   </w:style>
   <w:style w:type="character" w:styleId="Strong">
     <w:name w:val="Strong"/>
     <w:basedOn w:val="DefaultParagraphFont"/>
     <w:uiPriority w:val="22"/>
     <w:qFormat/>
-    <w:rsid w:val="00846BEA"/>
+    <w:rsid w:val="00B20A81"/>
     <w:rPr>
       <w:b/>
       <w:bCs/>
@@ -5410,7 +5423,7 @@
     <w:basedOn w:val="DefaultParagraphFont"/>
     <w:uiPriority w:val="20"/>
     <w:qFormat/>
-    <w:rsid w:val="00846BEA"/>
+    <w:rsid w:val="00B20A81"/>
     <w:rPr>
       <w:i/>
       <w:iCs/>
@@ -5423,7 +5436,7 @@
     <w:uiPriority w:val="99"/>
     <w:semiHidden/>
     <w:unhideWhenUsed/>
-    <w:rsid w:val="00846BEA"/>
+    <w:rsid w:val="00B20A81"/>
     <w:rPr>
       <w:rFonts w:ascii="Tahoma" w:hAnsi="Tahoma" w:cs="Tahoma"/>
       <w:sz w:val="16"/>
@@ -5436,7 +5449,7 @@
     <w:link w:val="BalloonText"/>
     <w:uiPriority w:val="99"/>
     <w:semiHidden/>
-    <w:rsid w:val="00846BEA"/>
+    <w:rsid w:val="00B20A81"/>
     <w:rPr>
       <w:rFonts w:ascii="Tahoma" w:hAnsi="Tahoma" w:cs="Tahoma"/>
       <w:sz w:val="16"/>
@@ -5446,7 +5459,7 @@
   <w:style w:type="paragraph" w:customStyle="1" w:styleId="Caption1">
     <w:name w:val="Caption1"/>
     <w:basedOn w:val="Normal"/>
-    <w:rsid w:val="00846BEA"/>
+    <w:rsid w:val="00B20A81"/>
     <w:pPr>
       <w:spacing w:before="100" w:beforeAutospacing="1" w:after="100" w:afterAutospacing="1"/>
       <w:ind w:left="68"/>
@@ -5465,7 +5478,7 @@
     <w:uiPriority w:val="99"/>
     <w:semiHidden/>
     <w:unhideWhenUsed/>
-    <w:rsid w:val="00846BEA"/>
+    <w:rsid w:val="00B20A81"/>
     <w:pPr>
       <w:tabs>
         <w:tab w:val="center" w:pos="4513"/>
@@ -5480,7 +5493,7 @@
     <w:link w:val="Header"/>
     <w:uiPriority w:val="99"/>
     <w:semiHidden/>
-    <w:rsid w:val="00846BEA"/>
+    <w:rsid w:val="00B20A81"/>
     <w:rPr>
       <w:rFonts w:ascii="Arial" w:hAnsi="Arial"/>
       <w:szCs w:val="24"/>
@@ -5492,7 +5505,7 @@
     <w:link w:val="FooterChar"/>
     <w:uiPriority w:val="99"/>
     <w:unhideWhenUsed/>
-    <w:rsid w:val="00846BEA"/>
+    <w:rsid w:val="00B20A81"/>
     <w:pPr>
       <w:tabs>
         <w:tab w:val="center" w:pos="4513"/>
@@ -5506,7 +5519,7 @@
     <w:basedOn w:val="DefaultParagraphFont"/>
     <w:link w:val="Footer"/>
     <w:uiPriority w:val="99"/>
-    <w:rsid w:val="00846BEA"/>
+    <w:rsid w:val="00B20A81"/>
     <w:rPr>
       <w:rFonts w:ascii="Arial" w:hAnsi="Arial"/>
       <w:szCs w:val="24"/>
@@ -5835,7 +5848,7 @@
 </file>
 
 <file path=customXml/itemProps1.xml><?xml version="1.0" encoding="utf-8"?>
-<ds:datastoreItem xmlns:ds="http://schemas.openxmlformats.org/officeDocument/2006/customXml" ds:itemID="{AA5CDCD3-1854-47B5-B7FC-DF2FAD60F8BE}">
+<ds:datastoreItem xmlns:ds="http://schemas.openxmlformats.org/officeDocument/2006/customXml" ds:itemID="{0FA0F2B6-C26C-44BD-9C62-A069D9B2101F}">
   <ds:schemaRefs>
     <ds:schemaRef ds:uri="http://schemas.openxmlformats.org/officeDocument/2006/bibliography"/>
   </ds:schemaRefs>

</xml_diff>

<commit_message>
Update Help files for version 2.3.0
</commit_message>
<xml_diff>
--- a/uk.ac.bolton.archimate.help/docs/What's New in Archi.docx
+++ b/uk.ac.bolton.archimate.help/docs/What's New in Archi.docx
@@ -131,25 +131,7 @@
           <w:sz w:val="28"/>
           <w:szCs w:val="28"/>
         </w:rPr>
-        <w:t>s</w:t>
-      </w:r>
-      <w:r>
-        <w:rPr>
-          <w:rStyle w:val="Strong"/>
-          <w:rFonts w:cs="Arial"/>
-          <w:sz w:val="28"/>
-          <w:szCs w:val="28"/>
-        </w:rPr>
-        <w:t xml:space="preserve"> 2.1</w:t>
-      </w:r>
-      <w:r>
-        <w:rPr>
-          <w:rStyle w:val="Strong"/>
-          <w:rFonts w:cs="Arial"/>
-          <w:sz w:val="28"/>
-          <w:szCs w:val="28"/>
-        </w:rPr>
-        <w:t xml:space="preserve"> - 2.2.3</w:t>
+        <w:t xml:space="preserve"> 2.3</w:t>
       </w:r>
     </w:p>
     <w:p>
@@ -197,7 +179,10 @@
         <w:pStyle w:val="Heading2"/>
       </w:pPr>
       <w:r>
-        <w:t>Fixes in version 2.2.3</w:t>
+        <w:t>Fixes in version 2.</w:t>
+      </w:r>
+      <w:r>
+        <w:t>3</w:t>
       </w:r>
     </w:p>
     <w:p>
@@ -209,17 +194,7 @@
         </w:numPr>
       </w:pPr>
       <w:r>
-        <w:t>Fix global key bindings not cleared when editing new View added in Models Tree</w:t>
-      </w:r>
-    </w:p>
-    <w:p/>
-    <w:p/>
-    <w:p>
-      <w:pPr>
-        <w:pStyle w:val="Heading2"/>
-      </w:pPr>
-      <w:r>
-        <w:t>Fixes in version 2.2.2</w:t>
+        <w:t>Fix Magic Connector sometimes not creating connection on Mac</w:t>
       </w:r>
     </w:p>
     <w:p>
@@ -231,52 +206,7 @@
         </w:numPr>
       </w:pPr>
       <w:r>
-        <w:t>Fix global key bindings not cleared in Search bar and Zoom combo</w:t>
-      </w:r>
-    </w:p>
-    <w:p/>
-    <w:p/>
-    <w:p>
-      <w:pPr>
-        <w:pStyle w:val="Heading2"/>
-      </w:pPr>
-      <w:r>
-        <w:t>New Features in version 2.2.1</w:t>
-      </w:r>
-    </w:p>
-    <w:p>
-      <w:pPr>
-        <w:pStyle w:val="ListParagraph"/>
-        <w:numPr>
-          <w:ilvl w:val="0"/>
-          <w:numId w:val="20"/>
-        </w:numPr>
-      </w:pPr>
-      <w:r>
-        <w:t>When adding a new element from the Palette you can now immediately edit the element's name (can be turned off in Preferences)</w:t>
-      </w:r>
-    </w:p>
-    <w:p>
-      <w:pPr>
-        <w:pStyle w:val="ListParagraph"/>
-        <w:numPr>
-          <w:ilvl w:val="0"/>
-          <w:numId w:val="20"/>
-        </w:numPr>
-      </w:pPr>
-      <w:r>
-        <w:t xml:space="preserve">Allow </w:t>
-      </w:r>
-      <w:proofErr w:type="spellStart"/>
-      <w:r>
-        <w:t>WorkPackage</w:t>
-      </w:r>
-      <w:proofErr w:type="spellEnd"/>
-      <w:r>
-        <w:t xml:space="preserve"> and Platea</w:t>
-      </w:r>
-      <w:r>
-        <w:t>u types to connect to Junctions</w:t>
+        <w:t>Fix preferred figure type not used when adding elements from Models Tree to a View</w:t>
       </w:r>
     </w:p>
     <w:p/>
@@ -285,88 +215,7 @@
         <w:pStyle w:val="Heading2"/>
       </w:pPr>
       <w:r>
-        <w:t>Fixes in version 2.2.1</w:t>
-      </w:r>
-    </w:p>
-    <w:p>
-      <w:pPr>
-        <w:pStyle w:val="ListParagraph"/>
-        <w:numPr>
-          <w:ilvl w:val="0"/>
-          <w:numId w:val="20"/>
-        </w:numPr>
-      </w:pPr>
-      <w:r>
-        <w:t>Typo fixes</w:t>
-      </w:r>
-    </w:p>
-    <w:p>
-      <w:pPr>
-        <w:pStyle w:val="ListParagraph"/>
-        <w:numPr>
-          <w:ilvl w:val="0"/>
-          <w:numId w:val="20"/>
-        </w:numPr>
-      </w:pPr>
-      <w:r>
-        <w:t xml:space="preserve">Buttons and labels in Properties window can </w:t>
-      </w:r>
-      <w:r>
-        <w:t>accommodate</w:t>
-      </w:r>
-      <w:r>
-        <w:t xml:space="preserve"> longer strings (as used by non-English localised versions)</w:t>
-      </w:r>
-    </w:p>
-    <w:p>
-      <w:pPr>
-        <w:pStyle w:val="ListParagraph"/>
-        <w:numPr>
-          <w:ilvl w:val="0"/>
-          <w:numId w:val="20"/>
-        </w:numPr>
-      </w:pPr>
-      <w:r>
-        <w:t>Tidy up some Properties window controls</w:t>
-      </w:r>
-    </w:p>
-    <w:p>
-      <w:pPr>
-        <w:pStyle w:val="ListParagraph"/>
-        <w:numPr>
-          <w:ilvl w:val="0"/>
-          <w:numId w:val="20"/>
-        </w:numPr>
-      </w:pPr>
-      <w:proofErr w:type="spellStart"/>
-      <w:r>
-        <w:t>Archisurance</w:t>
-      </w:r>
-      <w:proofErr w:type="spellEnd"/>
-      <w:r>
-        <w:t xml:space="preserve"> example now complies with ArchiMate 2.0</w:t>
-      </w:r>
-    </w:p>
-    <w:p>
-      <w:pPr>
-        <w:pStyle w:val="ListParagraph"/>
-        <w:numPr>
-          <w:ilvl w:val="0"/>
-          <w:numId w:val="20"/>
-        </w:numPr>
-      </w:pPr>
-      <w:r>
-        <w:t>Fix pressing "x" cancel on Save confirmation dialog does not cancel</w:t>
-      </w:r>
-    </w:p>
-    <w:p/>
-    <w:p/>
-    <w:p>
-      <w:pPr>
-        <w:pStyle w:val="Heading2"/>
-      </w:pPr>
-      <w:r>
-        <w:t>New Features in version 2.2</w:t>
+        <w:t>New Features in version 2.3</w:t>
       </w:r>
     </w:p>
     <w:p>
@@ -378,7 +227,7 @@
         </w:numPr>
       </w:pPr>
       <w:r>
-        <w:t>Support for ArchiMate 2.0</w:t>
+        <w:t>Improved UI performance when there are many tree nodes open in the Models Tree</w:t>
       </w:r>
     </w:p>
     <w:p>
@@ -390,21 +239,7 @@
         </w:numPr>
       </w:pPr>
       <w:r>
-        <w:t>Model Tree selection synchroniser can now select active View in Model Tree</w:t>
-      </w:r>
-    </w:p>
-    <w:p/>
-    <w:p/>
-    <w:p>
-      <w:pPr>
-        <w:pStyle w:val="Heading2"/>
-      </w:pPr>
-      <w:r>
-        <w:lastRenderedPageBreak/>
-        <w:t>New Features</w:t>
-      </w:r>
-      <w:r>
-        <w:t xml:space="preserve"> in version 2.1</w:t>
+        <w:t>Can now connect lines between View reference figures and other figures</w:t>
       </w:r>
     </w:p>
     <w:p>
@@ -416,7 +251,7 @@
         </w:numPr>
       </w:pPr>
       <w:r>
-        <w:t>Canvas Modelling Toolkit</w:t>
+        <w:t>Double-click in blank area of User Properties Table creates new Property</w:t>
       </w:r>
     </w:p>
     <w:p>
@@ -428,7 +263,7 @@
         </w:numPr>
       </w:pPr>
       <w:r>
-        <w:t>ArchiMate connection tooltips now display the full meaning of the relationship</w:t>
+        <w:t>The background for a Sketch view can now be set per view to one of "None", "Brown Paper" or "Cork" from the "Appearance" tab in Properties</w:t>
       </w:r>
     </w:p>
     <w:p>
@@ -440,85 +275,29 @@
         </w:numPr>
       </w:pPr>
       <w:r>
-        <w:t>Cut/Copy/Paste/Select All shortcut keys now work in elements' label editors</w:t>
+        <w:t>The Java version shipped with the Windows installer is now version 1.6.0_31</w:t>
       </w:r>
     </w:p>
     <w:p>
       <w:pPr>
-        <w:pStyle w:val="ListParagraph"/>
-        <w:numPr>
-          <w:ilvl w:val="0"/>
-          <w:numId w:val="1"/>
-        </w:numPr>
-      </w:pPr>
-      <w:r>
-        <w:t>Holding down a key (Ctrl on Windows and Linux, Alt on Mac) when dragging elements from the Models Tree to a View ensures connections are not added</w:t>
+        <w:rPr>
+          <w:kern w:val="36"/>
+        </w:rPr>
+      </w:pPr>
+      <w:r>
+        <w:br w:type="page"/>
       </w:r>
     </w:p>
     <w:p>
       <w:pPr>
-        <w:pStyle w:val="ListParagraph"/>
-        <w:numPr>
-          <w:ilvl w:val="0"/>
-          <w:numId w:val="1"/>
-        </w:numPr>
-      </w:pPr>
-      <w:r>
-        <w:t>Shortcut keys implemented for Mac OS X Lion full screen. Also menu item added to main "Window" menu</w:t>
-      </w:r>
-    </w:p>
-    <w:p>
-      <w:pPr>
-        <w:pStyle w:val="ListParagraph"/>
-        <w:numPr>
-          <w:ilvl w:val="0"/>
-          <w:numId w:val="1"/>
-        </w:numPr>
-      </w:pPr>
-      <w:r>
-        <w:t>The Backspace key is now bound to the Delete command on Mac OS X</w:t>
-      </w:r>
-    </w:p>
-    <w:p>
-      <w:pPr>
-        <w:pStyle w:val="ListParagraph"/>
-        <w:numPr>
-          <w:ilvl w:val="0"/>
-          <w:numId w:val="1"/>
-        </w:numPr>
-      </w:pPr>
-      <w:r>
-        <w:t>The F1 key now invokes dynamic help on Mac OS X</w:t>
-      </w:r>
-    </w:p>
-    <w:p>
-      <w:pPr>
-        <w:pStyle w:val="ListParagraph"/>
-        <w:numPr>
-          <w:ilvl w:val="0"/>
-          <w:numId w:val="1"/>
-        </w:numPr>
-      </w:pPr>
-      <w:r>
-        <w:t>Improve</w:t>
-      </w:r>
-      <w:r>
-        <w:t>d</w:t>
-      </w:r>
-      <w:r>
-        <w:t xml:space="preserve"> Diagram Connection Line Styles</w:t>
-      </w:r>
-    </w:p>
-    <w:p>
-      <w:pPr>
-        <w:pStyle w:val="ListParagraph"/>
-        <w:numPr>
-          <w:ilvl w:val="0"/>
-          <w:numId w:val="1"/>
-        </w:numPr>
-      </w:pPr>
-      <w:r>
-        <w:t>A Relationship's name is now used as the text on a connection</w:t>
+        <w:pStyle w:val="Heading1"/>
+      </w:pPr>
+      <w:r>
+        <w:lastRenderedPageBreak/>
+        <w:t xml:space="preserve">Review of the </w:t>
+      </w:r>
+      <w:r>
+        <w:t>Main New Features</w:t>
       </w:r>
     </w:p>
     <w:p/>
@@ -527,161 +306,12 @@
         <w:pStyle w:val="Heading2"/>
       </w:pPr>
       <w:r>
-        <w:t>Fixes</w:t>
-      </w:r>
-      <w:r>
-        <w:t xml:space="preserve"> in version 2.1</w:t>
+        <w:t>Improved UI performance when there are many tree nodes open in the Models Tree</w:t>
       </w:r>
     </w:p>
     <w:p>
-      <w:pPr>
-        <w:pStyle w:val="ListParagraph"/>
-        <w:numPr>
-          <w:ilvl w:val="0"/>
-          <w:numId w:val="1"/>
-        </w:numPr>
-      </w:pPr>
-      <w:r>
-        <w:t>BiZZdesign Architect Import/Export is no longer supported</w:t>
-      </w:r>
-    </w:p>
-    <w:p>
-      <w:pPr>
-        <w:pStyle w:val="ListParagraph"/>
-        <w:numPr>
-          <w:ilvl w:val="0"/>
-          <w:numId w:val="1"/>
-        </w:numPr>
-      </w:pPr>
-      <w:r>
-        <w:t>Fixed "Bring Forward" and "Send Backward" commands to move only one position in Z-order</w:t>
-      </w:r>
-    </w:p>
-    <w:p>
-      <w:pPr>
-        <w:pStyle w:val="ListParagraph"/>
-        <w:numPr>
-          <w:ilvl w:val="0"/>
-          <w:numId w:val="1"/>
-        </w:numPr>
-      </w:pPr>
-      <w:r>
-        <w:t>Fixed unnecessary page breaks in Jasper Reports</w:t>
-      </w:r>
-    </w:p>
-    <w:p>
-      <w:pPr>
-        <w:pStyle w:val="ListParagraph"/>
-        <w:numPr>
-          <w:ilvl w:val="0"/>
-          <w:numId w:val="1"/>
-        </w:numPr>
-      </w:pPr>
-      <w:r>
-        <w:t>The "Add to my template collection" option is now enabled by default in the "Save As Template" wizard</w:t>
-      </w:r>
-    </w:p>
-    <w:p>
-      <w:pPr>
-        <w:pStyle w:val="ListParagraph"/>
-        <w:numPr>
-          <w:ilvl w:val="0"/>
-          <w:numId w:val="1"/>
-        </w:numPr>
-      </w:pPr>
-      <w:r>
-        <w:t>Improvements to Template management</w:t>
-      </w:r>
-    </w:p>
-    <w:p>
-      <w:pPr>
-        <w:pStyle w:val="ListParagraph"/>
-        <w:numPr>
-          <w:ilvl w:val="0"/>
-          <w:numId w:val="1"/>
-        </w:numPr>
-      </w:pPr>
-      <w:r>
-        <w:t>"Save Model As Template" wizard: Fixed template could not be added to template collection if no user category selected</w:t>
-      </w:r>
-    </w:p>
-    <w:p>
-      <w:pPr>
-        <w:pStyle w:val="ListParagraph"/>
-        <w:numPr>
-          <w:ilvl w:val="0"/>
-          <w:numId w:val="1"/>
-        </w:numPr>
-      </w:pPr>
-      <w:r>
-        <w:t>"Save Model As Template" wizard: File location is set in wizard, not in separate dialog</w:t>
-      </w:r>
-    </w:p>
-    <w:p>
-      <w:pPr>
-        <w:pStyle w:val="ListParagraph"/>
-        <w:numPr>
-          <w:ilvl w:val="0"/>
-          <w:numId w:val="1"/>
-        </w:numPr>
-      </w:pPr>
-      <w:r>
-        <w:t>Fixed error when tooltips disabled in Preferences and View contained Access Relationship</w:t>
-      </w:r>
-    </w:p>
-    <w:p>
-      <w:pPr>
-        <w:pStyle w:val="ListParagraph"/>
-        <w:numPr>
-          <w:ilvl w:val="0"/>
-          <w:numId w:val="1"/>
-        </w:numPr>
-        <w:rPr>
-          <w:kern w:val="36"/>
-        </w:rPr>
-      </w:pPr>
-      <w:r>
-        <w:t>Business Event type is allowed in Application Usage Viewpoint</w:t>
-      </w:r>
-    </w:p>
-    <w:p>
-      <w:pPr>
-        <w:pStyle w:val="ListParagraph"/>
-        <w:numPr>
-          <w:ilvl w:val="0"/>
-          <w:numId w:val="1"/>
-        </w:numPr>
-        <w:rPr>
-          <w:kern w:val="36"/>
-        </w:rPr>
-      </w:pPr>
-      <w:r>
-        <w:rPr>
-          <w:kern w:val="36"/>
-        </w:rPr>
-        <w:t>Fixed crash when editor is in Full Screen mode and "Undo New View" is performed on the same View</w:t>
-      </w:r>
-    </w:p>
-    <w:p>
-      <w:pPr>
-        <w:rPr>
-          <w:kern w:val="36"/>
-        </w:rPr>
-      </w:pPr>
-      <w:r>
-        <w:br w:type="page"/>
-      </w:r>
-    </w:p>
-    <w:p>
-      <w:pPr>
-        <w:pStyle w:val="Heading1"/>
-      </w:pPr>
-      <w:r>
-        <w:lastRenderedPageBreak/>
-        <w:t xml:space="preserve">Review of the </w:t>
-      </w:r>
-      <w:r>
-        <w:t>Main New Features</w:t>
+      <w:r>
+        <w:t>If you have a lot of very large models open in the Models Tree and showing many tree nodes, UI performance could be very slow when renaming, creating and removing elements. This has now been improved.</w:t>
       </w:r>
     </w:p>
     <w:p/>
@@ -690,211 +320,12 @@
         <w:pStyle w:val="Heading2"/>
       </w:pPr>
       <w:r>
-        <w:t>ArchiMate 2.0 support</w:t>
+        <w:t>Can now connect lines between View reference figures and other figures</w:t>
       </w:r>
     </w:p>
     <w:p>
       <w:r>
-        <w:t>Archi now supports the additions introduced in ArchiMate 2.0:</w:t>
-      </w:r>
-    </w:p>
-    <w:p>
-      <w:r>
-        <w:t>2 new core concepts:</w:t>
-      </w:r>
-    </w:p>
-    <w:p>
-      <w:pPr>
-        <w:pStyle w:val="ListParagraph"/>
-        <w:numPr>
-          <w:ilvl w:val="0"/>
-          <w:numId w:val="5"/>
-        </w:numPr>
-      </w:pPr>
-      <w:r>
-        <w:t>Location, to model a conceptual point or extent in space that can be assigned to structural elements and, indirectly, of behaviour elements.</w:t>
-      </w:r>
-    </w:p>
-    <w:p>
-      <w:pPr>
-        <w:pStyle w:val="ListParagraph"/>
-        <w:numPr>
-          <w:ilvl w:val="0"/>
-          <w:numId w:val="5"/>
-        </w:numPr>
-      </w:pPr>
-      <w:r>
-        <w:t>Infrastructure Function, to model the internal behaviour of a node in the technology layer. This makes the technology layer more consistent with the other two layers.</w:t>
-      </w:r>
-    </w:p>
-    <w:p>
-      <w:r>
-        <w:t>The Motivation extension defines the following concepts:</w:t>
-      </w:r>
-    </w:p>
-    <w:p>
-      <w:pPr>
-        <w:pStyle w:val="ListParagraph"/>
-        <w:numPr>
-          <w:ilvl w:val="0"/>
-          <w:numId w:val="6"/>
-        </w:numPr>
-      </w:pPr>
-      <w:r>
-        <w:t>Stakeholder: The role of an individual, team, or organization (or classes thereof) that represents their interests in, or concerns relative to, the outcome of the architecture.</w:t>
-      </w:r>
-    </w:p>
-    <w:p>
-      <w:pPr>
-        <w:pStyle w:val="ListParagraph"/>
-        <w:numPr>
-          <w:ilvl w:val="0"/>
-          <w:numId w:val="6"/>
-        </w:numPr>
-      </w:pPr>
-      <w:r>
-        <w:t>Driver: Something that creates, motivates, and fuels the change in an organization.</w:t>
-      </w:r>
-    </w:p>
-    <w:p>
-      <w:pPr>
-        <w:pStyle w:val="ListParagraph"/>
-        <w:numPr>
-          <w:ilvl w:val="0"/>
-          <w:numId w:val="6"/>
-        </w:numPr>
-      </w:pPr>
-      <w:r>
-        <w:t>Assessment: The outcome of some analysis of some driver.</w:t>
-      </w:r>
-    </w:p>
-    <w:p>
-      <w:pPr>
-        <w:pStyle w:val="ListParagraph"/>
-        <w:numPr>
-          <w:ilvl w:val="0"/>
-          <w:numId w:val="6"/>
-        </w:numPr>
-      </w:pPr>
-      <w:r>
-        <w:t>Goal: An end state that a stakeholder intends to achieve.</w:t>
-      </w:r>
-    </w:p>
-    <w:p>
-      <w:pPr>
-        <w:pStyle w:val="ListParagraph"/>
-        <w:numPr>
-          <w:ilvl w:val="0"/>
-          <w:numId w:val="6"/>
-        </w:numPr>
-      </w:pPr>
-      <w:r>
-        <w:t>Requirement: A statement of need that must be realized by a system.</w:t>
-      </w:r>
-    </w:p>
-    <w:p>
-      <w:pPr>
-        <w:pStyle w:val="ListParagraph"/>
-        <w:numPr>
-          <w:ilvl w:val="0"/>
-          <w:numId w:val="6"/>
-        </w:numPr>
-      </w:pPr>
-      <w:r>
-        <w:t>Constraint: A restriction on the way in which a system is realized.</w:t>
-      </w:r>
-    </w:p>
-    <w:p>
-      <w:pPr>
-        <w:pStyle w:val="ListParagraph"/>
-        <w:numPr>
-          <w:ilvl w:val="0"/>
-          <w:numId w:val="6"/>
-        </w:numPr>
-      </w:pPr>
-      <w:r>
-        <w:t>Principle: A normative property of all systems in a given context, or the way in which they are realized.</w:t>
-      </w:r>
-    </w:p>
-    <w:p>
-      <w:r>
-        <w:t xml:space="preserve">A new relationship </w:t>
-      </w:r>
-      <w:r>
-        <w:t>has been added,</w:t>
-      </w:r>
-      <w:r>
-        <w:t xml:space="preserve"> </w:t>
-      </w:r>
-      <w:r>
-        <w:t>“</w:t>
-      </w:r>
-      <w:r>
-        <w:t>Influence</w:t>
-      </w:r>
-      <w:r>
-        <w:t>”</w:t>
-      </w:r>
-      <w:r>
-        <w:br/>
-      </w:r>
-      <w:r>
-        <w:br/>
-        <w:t>The Implementation &amp; Migration extension defines the following concepts (and reuses the relationships of the Core):</w:t>
-      </w:r>
-    </w:p>
-    <w:p>
-      <w:pPr>
-        <w:pStyle w:val="ListParagraph"/>
-        <w:numPr>
-          <w:ilvl w:val="0"/>
-          <w:numId w:val="7"/>
-        </w:numPr>
-      </w:pPr>
-      <w:r>
-        <w:t>Work Package: A series of actions designed to accomplish a unique goal within a specified time.</w:t>
-      </w:r>
-    </w:p>
-    <w:p>
-      <w:pPr>
-        <w:pStyle w:val="ListParagraph"/>
-        <w:numPr>
-          <w:ilvl w:val="0"/>
-          <w:numId w:val="7"/>
-        </w:numPr>
-      </w:pPr>
-      <w:r>
-        <w:t>Deliverable: A precisely defined outcome of a work package.</w:t>
-      </w:r>
-    </w:p>
-    <w:p>
-      <w:pPr>
-        <w:pStyle w:val="ListParagraph"/>
-        <w:numPr>
-          <w:ilvl w:val="0"/>
-          <w:numId w:val="7"/>
-        </w:numPr>
-      </w:pPr>
-      <w:r>
-        <w:t>Plat</w:t>
-      </w:r>
-      <w:r>
-        <w:t>eau</w:t>
-      </w:r>
-      <w:r>
-        <w:t>: A relatively stable state of the architecture that exists during a limited period of time.</w:t>
-      </w:r>
-    </w:p>
-    <w:p>
-      <w:pPr>
-        <w:pStyle w:val="ListParagraph"/>
-        <w:numPr>
-          <w:ilvl w:val="0"/>
-          <w:numId w:val="7"/>
-        </w:numPr>
-      </w:pPr>
-      <w:r>
-        <w:t>Gap: An outcome of a gap analysis between two plateaus.</w:t>
+        <w:t>The general connection tool in the palette can now create connections to and from View reference figures. You can also connect Groups to other Groups.</w:t>
       </w:r>
     </w:p>
     <w:p/>
@@ -903,23 +334,24 @@
         <w:pStyle w:val="Heading2"/>
       </w:pPr>
       <w:r>
-        <w:t>Canvas Modelling Toolkit</w:t>
+        <w:t>The background for a Sketch view can now be set per view to one of "None", "Brown Paper" or "Cork" from the "Appearance" tab in Properties</w:t>
       </w:r>
     </w:p>
     <w:p>
       <w:r>
-        <w:t xml:space="preserve">The Canvas Modelling Toolkit is an extension to Archi somewhat akin to the Sketch View that provides the tools for you to create and edit a "Canvas" such as the </w:t>
-      </w:r>
-      <w:hyperlink r:id="rId9" w:tgtFrame="_blank" w:history="1">
-        <w:r>
-          <w:rPr>
-            <w:rStyle w:val="Hyperlink"/>
-          </w:rPr>
-          <w:t>Business Model Canvas</w:t>
-        </w:r>
-      </w:hyperlink>
-      <w:r>
-        <w:t>. With the Canvas Modelling Toolkit you can design and create re-usable Canvas Templates to share with colleagues or simply or you can use it as a pre-design tool to sketch out ideas and models. You can also link to other Views in your model so you could, for example, link from an ArchiMate View to a Business Model Canvas View to provide a Business Plan.</w:t>
+        <w:t xml:space="preserve">In Preferences you can set the default background to use for a </w:t>
+      </w:r>
+      <w:r>
+        <w:t xml:space="preserve">new </w:t>
+      </w:r>
+      <w:r>
+        <w:t>Sketch View</w:t>
+      </w:r>
+      <w:r>
+        <w:t xml:space="preserve"> to one of “None”, “Brown Paper”, or “Cork”</w:t>
+      </w:r>
+      <w:r>
+        <w:t>:</w:t>
       </w:r>
     </w:p>
     <w:p>
@@ -933,14 +365,12 @@
         <w:rPr>
           <w:i/>
           <w:iCs/>
-          <w:noProof/>
         </w:rPr>
-        <w:lastRenderedPageBreak/>
         <w:drawing>
           <wp:inline distT="0" distB="0" distL="0" distR="0">
-            <wp:extent cx="4562475" cy="2847975"/>
-            <wp:effectExtent l="19050" t="0" r="9525" b="0"/>
-            <wp:docPr id="2" name="Picture 130" descr="D:\projekts\code\archi\archi\uk.ac.bolton.archimate.help\help\img\canvas_bmc.png"/>
+            <wp:extent cx="3067050" cy="3810000"/>
+            <wp:effectExtent l="19050" t="0" r="0" b="0"/>
+            <wp:docPr id="17" name="Picture 170" descr="D:\projekts\code\archi\archi\uk.ac.bolton.archimate.help\help\img\prefs_diagram.png"/>
             <wp:cNvGraphicFramePr>
               <a:graphicFrameLocks xmlns:a="http://schemas.openxmlformats.org/drawingml/2006/main" noChangeAspect="1"/>
             </wp:cNvGraphicFramePr>
@@ -948,13 +378,13 @@
               <a:graphicData uri="http://schemas.openxmlformats.org/drawingml/2006/picture">
                 <pic:pic xmlns:pic="http://schemas.openxmlformats.org/drawingml/2006/picture">
                   <pic:nvPicPr>
-                    <pic:cNvPr id="0" name="Picture 130" descr="D:\projekts\code\archi\archi\uk.ac.bolton.archimate.help\help\img\canvas_bmc.png"/>
+                    <pic:cNvPr id="0" name="Picture 170" descr="D:\projekts\code\archi\archi\uk.ac.bolton.archimate.help\help\img\prefs_diagram.png"/>
                     <pic:cNvPicPr>
                       <a:picLocks noChangeAspect="1" noChangeArrowheads="1"/>
                     </pic:cNvPicPr>
                   </pic:nvPicPr>
                   <pic:blipFill>
-                    <a:blip r:embed="rId10" cstate="print"/>
+                    <a:blip r:embed="rId9" cstate="print"/>
                     <a:srcRect/>
                     <a:stretch>
                       <a:fillRect/>
@@ -963,7 +393,7 @@
                   <pic:spPr bwMode="auto">
                     <a:xfrm>
                       <a:off x="0" y="0"/>
-                      <a:ext cx="4562475" cy="2847975"/>
+                      <a:ext cx="3067050" cy="3810000"/>
                     </a:xfrm>
                     <a:prstGeom prst="rect">
                       <a:avLst/>
@@ -988,84 +418,26 @@
           <w:iCs/>
         </w:rPr>
         <w:br/>
-        <w:t>The Business Model Canvas in Archi</w:t>
+        <w:t>Diagram Preferences</w:t>
+      </w:r>
+    </w:p>
+    <w:p/>
+    <w:p>
+      <w:r>
+        <w:t>And you can also set it individually for each Sketch View in the Properties Window:</w:t>
       </w:r>
     </w:p>
     <w:p>
-      <w:pPr>
+      <w:r>
         <w:rPr>
-          <w:b/>
-          <w:bCs/>
-        </w:rPr>
-      </w:pPr>
-    </w:p>
-    <w:p>
-      <w:pPr>
-        <w:rPr>
-          <w:b/>
-          <w:bCs/>
-        </w:rPr>
-      </w:pPr>
-      <w:r>
-        <w:rPr>
-          <w:b/>
-          <w:bCs/>
-        </w:rPr>
-        <w:t>Getting Started</w:t>
-      </w:r>
-    </w:p>
-    <w:p>
-      <w:r>
-        <w:t xml:space="preserve">The quickest way to get started with the Canvas Modelling Toolkit is to create a new Canvas based on an existing template. We'll create a new </w:t>
-      </w:r>
-      <w:hyperlink r:id="rId11" w:tgtFrame="_blank" w:history="1">
-        <w:r>
-          <w:rPr>
-            <w:rStyle w:val="Hyperlink"/>
-          </w:rPr>
-          <w:t>Business Model Canvas</w:t>
-        </w:r>
-      </w:hyperlink>
-      <w:r>
-        <w:t>.</w:t>
-      </w:r>
-    </w:p>
-    <w:p>
-      <w:pPr>
-        <w:numPr>
-          <w:ilvl w:val="0"/>
-          <w:numId w:val="2"/>
-        </w:numPr>
-      </w:pPr>
-      <w:r>
-        <w:t>Create a new Empty Model in the Model Tree.</w:t>
-      </w:r>
-    </w:p>
-    <w:p>
-      <w:pPr>
-        <w:numPr>
-          <w:ilvl w:val="0"/>
-          <w:numId w:val="2"/>
-        </w:numPr>
-      </w:pPr>
-      <w:r>
-        <w:t>Select the "Views" folder on the Model Tree, right-click on it and select "New-&gt;Canvas from Template..."</w:t>
-      </w:r>
-      <w:r>
-        <w:br/>
-      </w:r>
-      <w:r>
-        <w:br/>
-      </w:r>
-      <w:r>
-        <w:rPr>
-          <w:noProof/>
+          <w:i/>
+          <w:iCs/>
         </w:rPr>
         <w:drawing>
           <wp:inline distT="0" distB="0" distL="0" distR="0">
-            <wp:extent cx="3276600" cy="2343150"/>
-            <wp:effectExtent l="19050" t="0" r="0" b="0"/>
-            <wp:docPr id="3" name="Picture 131" descr="D:\projekts\code\archi\archi\uk.ac.bolton.archimate.help\help\img\canvas_new_from_template.png"/>
+            <wp:extent cx="3990975" cy="1428750"/>
+            <wp:effectExtent l="19050" t="0" r="9525" b="0"/>
+            <wp:docPr id="7" name="Picture 131" descr="D:\projekts\code\archi\archi\uk.ac.bolton.archimate.help\help\img\properties_sketch_appearance.png"/>
             <wp:cNvGraphicFramePr>
               <a:graphicFrameLocks xmlns:a="http://schemas.openxmlformats.org/drawingml/2006/main" noChangeAspect="1"/>
             </wp:cNvGraphicFramePr>
@@ -1073,13 +445,13 @@
               <a:graphicData uri="http://schemas.openxmlformats.org/drawingml/2006/picture">
                 <pic:pic xmlns:pic="http://schemas.openxmlformats.org/drawingml/2006/picture">
                   <pic:nvPicPr>
-                    <pic:cNvPr id="0" name="Picture 131" descr="D:\projekts\code\archi\archi\uk.ac.bolton.archimate.help\help\img\canvas_new_from_template.png"/>
+                    <pic:cNvPr id="0" name="Picture 131" descr="D:\projekts\code\archi\archi\uk.ac.bolton.archimate.help\help\img\properties_sketch_appearance.png"/>
                     <pic:cNvPicPr>
                       <a:picLocks noChangeAspect="1" noChangeArrowheads="1"/>
                     </pic:cNvPicPr>
                   </pic:nvPicPr>
                   <pic:blipFill>
-                    <a:blip r:embed="rId12" cstate="print"/>
+                    <a:blip r:embed="rId10" cstate="print"/>
                     <a:srcRect/>
                     <a:stretch>
                       <a:fillRect/>
@@ -1088,7 +460,7 @@
                   <pic:spPr bwMode="auto">
                     <a:xfrm>
                       <a:off x="0" y="0"/>
-                      <a:ext cx="3276600" cy="2343150"/>
+                      <a:ext cx="3990975" cy="1428750"/>
                     </a:xfrm>
                     <a:prstGeom prst="rect">
                       <a:avLst/>
@@ -1107,33 +479,33 @@
           </wp:inline>
         </w:drawing>
       </w:r>
+      <w:r>
+        <w:rPr>
+          <w:i/>
+          <w:iCs/>
+        </w:rPr>
+        <w:br/>
+        <w:t>Sketch View background options</w:t>
+      </w:r>
     </w:p>
+    <w:p/>
     <w:p>
       <w:pPr>
-        <w:numPr>
-          <w:ilvl w:val="0"/>
-          <w:numId w:val="2"/>
-        </w:numPr>
-      </w:pPr>
-      <w:r>
-        <w:t>A wizard dialog window will open. Select the "Business Model Canvas" template from the templates in the "Installed Templates" section:</w:t>
-      </w:r>
-      <w:r>
-        <w:br/>
-      </w:r>
-      <w:r>
-        <w:lastRenderedPageBreak/>
-        <w:br/>
-      </w:r>
-      <w:r>
         <w:rPr>
+          <w:b/>
+          <w:bCs/>
+        </w:rPr>
+      </w:pPr>
+      <w:r>
+        <w:rPr>
+          <w:bCs/>
           <w:noProof/>
         </w:rPr>
         <w:drawing>
           <wp:inline distT="0" distB="0" distL="0" distR="0">
-            <wp:extent cx="4419600" cy="4152900"/>
-            <wp:effectExtent l="19050" t="0" r="0" b="0"/>
-            <wp:docPr id="4" name="Picture 132" descr="D:\projekts\code\archi\archi\uk.ac.bolton.archimate.help\help\img\canvas_new_from_template_wizard1.png"/>
+            <wp:extent cx="5731510" cy="4738524"/>
+            <wp:effectExtent l="19050" t="0" r="2540" b="0"/>
+            <wp:docPr id="20" name="Picture 1"/>
             <wp:cNvGraphicFramePr>
               <a:graphicFrameLocks xmlns:a="http://schemas.openxmlformats.org/drawingml/2006/main" noChangeAspect="1"/>
             </wp:cNvGraphicFramePr>
@@ -1141,13 +513,13 @@
               <a:graphicData uri="http://schemas.openxmlformats.org/drawingml/2006/picture">
                 <pic:pic xmlns:pic="http://schemas.openxmlformats.org/drawingml/2006/picture">
                   <pic:nvPicPr>
-                    <pic:cNvPr id="0" name="Picture 132" descr="D:\projekts\code\archi\archi\uk.ac.bolton.archimate.help\help\img\canvas_new_from_template_wizard1.png"/>
+                    <pic:cNvPr id="0" name="Picture 1"/>
                     <pic:cNvPicPr>
                       <a:picLocks noChangeAspect="1" noChangeArrowheads="1"/>
                     </pic:cNvPicPr>
                   </pic:nvPicPr>
                   <pic:blipFill>
-                    <a:blip r:embed="rId13" cstate="print"/>
+                    <a:blip r:embed="rId11" cstate="print"/>
                     <a:srcRect/>
                     <a:stretch>
                       <a:fillRect/>
@@ -1156,7 +528,7 @@
                   <pic:spPr bwMode="auto">
                     <a:xfrm>
                       <a:off x="0" y="0"/>
-                      <a:ext cx="4419600" cy="4152900"/>
+                      <a:ext cx="5731510" cy="4738524"/>
                     </a:xfrm>
                     <a:prstGeom prst="rect">
                       <a:avLst/>
@@ -1175,1337 +547,16 @@
           </wp:inline>
         </w:drawing>
       </w:r>
-    </w:p>
-    <w:p>
-      <w:pPr>
-        <w:numPr>
-          <w:ilvl w:val="0"/>
-          <w:numId w:val="2"/>
-        </w:numPr>
-      </w:pPr>
-      <w:r>
-        <w:t>Press "Finish". A new "Business Model Canvas" View will appear in the Model Tree where you can edit the default name. The View itself will be open ready for you to edit:</w:t>
-      </w:r>
-      <w:r>
-        <w:br/>
-      </w:r>
-      <w:r>
-        <w:br/>
-      </w:r>
-      <w:r>
-        <w:rPr>
-          <w:noProof/>
-        </w:rPr>
-        <w:drawing>
-          <wp:inline distT="0" distB="0" distL="0" distR="0">
-            <wp:extent cx="4876800" cy="3028950"/>
-            <wp:effectExtent l="19050" t="0" r="0" b="0"/>
-            <wp:docPr id="5" name="Picture 133" descr="D:\projekts\code\archi\archi\uk.ac.bolton.archimate.help\help\img\canvas_bmc2.png"/>
-            <wp:cNvGraphicFramePr>
-              <a:graphicFrameLocks xmlns:a="http://schemas.openxmlformats.org/drawingml/2006/main" noChangeAspect="1"/>
-            </wp:cNvGraphicFramePr>
-            <a:graphic xmlns:a="http://schemas.openxmlformats.org/drawingml/2006/main">
-              <a:graphicData uri="http://schemas.openxmlformats.org/drawingml/2006/picture">
-                <pic:pic xmlns:pic="http://schemas.openxmlformats.org/drawingml/2006/picture">
-                  <pic:nvPicPr>
-                    <pic:cNvPr id="0" name="Picture 133" descr="D:\projekts\code\archi\archi\uk.ac.bolton.archimate.help\help\img\canvas_bmc2.png"/>
-                    <pic:cNvPicPr>
-                      <a:picLocks noChangeAspect="1" noChangeArrowheads="1"/>
-                    </pic:cNvPicPr>
-                  </pic:nvPicPr>
-                  <pic:blipFill>
-                    <a:blip r:embed="rId14" cstate="print"/>
-                    <a:srcRect/>
-                    <a:stretch>
-                      <a:fillRect/>
-                    </a:stretch>
-                  </pic:blipFill>
-                  <pic:spPr bwMode="auto">
-                    <a:xfrm>
-                      <a:off x="0" y="0"/>
-                      <a:ext cx="4876800" cy="3028950"/>
-                    </a:xfrm>
-                    <a:prstGeom prst="rect">
-                      <a:avLst/>
-                    </a:prstGeom>
-                    <a:noFill/>
-                    <a:ln w="9525">
-                      <a:noFill/>
-                      <a:miter lim="800000"/>
-                      <a:headEnd/>
-                      <a:tailEnd/>
-                    </a:ln>
-                  </pic:spPr>
-                </pic:pic>
-              </a:graphicData>
-            </a:graphic>
-          </wp:inline>
-        </w:drawing>
-      </w:r>
-    </w:p>
-    <w:p>
-      <w:r>
-        <w:t xml:space="preserve">The Canvas consists of 9 empty "Blocks". Each Block acts as container that can contain "Stickies" and other elements that are added from the Palette. Each Block is currently locked so that you cannot move or resize it. Effectively, the Blocks act as backdrop containers. Each Block also has a textual "hint" associated with it that show in the </w:t>
-      </w:r>
-      <w:r>
-        <w:t>Hints Window</w:t>
-      </w:r>
-      <w:r>
-        <w:t>.</w:t>
-      </w:r>
-    </w:p>
-    <w:p>
-      <w:r>
-        <w:lastRenderedPageBreak/>
-        <w:t>Add "Stickies" from the Palette and edit the text in the Sticky to create your Canvas model:</w:t>
-      </w:r>
-    </w:p>
-    <w:p>
-      <w:pPr>
-        <w:rPr>
-          <w:i/>
-          <w:iCs/>
-        </w:rPr>
-      </w:pPr>
-      <w:r>
-        <w:rPr>
-          <w:i/>
-          <w:iCs/>
-          <w:noProof/>
-        </w:rPr>
-        <w:drawing>
-          <wp:inline distT="0" distB="0" distL="0" distR="0">
-            <wp:extent cx="3486150" cy="2552700"/>
-            <wp:effectExtent l="19050" t="0" r="0" b="0"/>
-            <wp:docPr id="6" name="Picture 134" descr="D:\projekts\code\archi\archi\uk.ac.bolton.archimate.help\help\img\canvas_bmc3.png"/>
-            <wp:cNvGraphicFramePr>
-              <a:graphicFrameLocks xmlns:a="http://schemas.openxmlformats.org/drawingml/2006/main" noChangeAspect="1"/>
-            </wp:cNvGraphicFramePr>
-            <a:graphic xmlns:a="http://schemas.openxmlformats.org/drawingml/2006/main">
-              <a:graphicData uri="http://schemas.openxmlformats.org/drawingml/2006/picture">
-                <pic:pic xmlns:pic="http://schemas.openxmlformats.org/drawingml/2006/picture">
-                  <pic:nvPicPr>
-                    <pic:cNvPr id="0" name="Picture 134" descr="D:\projekts\code\archi\archi\uk.ac.bolton.archimate.help\help\img\canvas_bmc3.png"/>
-                    <pic:cNvPicPr>
-                      <a:picLocks noChangeAspect="1" noChangeArrowheads="1"/>
-                    </pic:cNvPicPr>
-                  </pic:nvPicPr>
-                  <pic:blipFill>
-                    <a:blip r:embed="rId15" cstate="print"/>
-                    <a:srcRect/>
-                    <a:stretch>
-                      <a:fillRect/>
-                    </a:stretch>
-                  </pic:blipFill>
-                  <pic:spPr bwMode="auto">
-                    <a:xfrm>
-                      <a:off x="0" y="0"/>
-                      <a:ext cx="3486150" cy="2552700"/>
-                    </a:xfrm>
-                    <a:prstGeom prst="rect">
-                      <a:avLst/>
-                    </a:prstGeom>
-                    <a:noFill/>
-                    <a:ln w="9525">
-                      <a:noFill/>
-                      <a:miter lim="800000"/>
-                      <a:headEnd/>
-                      <a:tailEnd/>
-                    </a:ln>
-                  </pic:spPr>
-                </pic:pic>
-              </a:graphicData>
-            </a:graphic>
-          </wp:inline>
-        </w:drawing>
-      </w:r>
-      <w:r>
-        <w:rPr>
-          <w:i/>
-          <w:iCs/>
-        </w:rPr>
-        <w:br/>
-        <w:t>Adding "Stickies" to the Canvas</w:t>
-      </w:r>
-    </w:p>
-    <w:p>
-      <w:pPr>
+      <w:r>
         <w:rPr>
           <w:b/>
           <w:bCs/>
         </w:rPr>
-      </w:pPr>
+        <w:br/>
+      </w:r>
     </w:p>
-    <w:p>
-      <w:pPr>
-        <w:rPr>
-          <w:b/>
-          <w:bCs/>
-        </w:rPr>
-      </w:pPr>
-      <w:r>
-        <w:rPr>
-          <w:b/>
-          <w:bCs/>
-        </w:rPr>
-        <w:t>Constructing a new Canvas - an Example</w:t>
-      </w:r>
-    </w:p>
-    <w:p>
-      <w:r>
-        <w:t>Let's work through the process of constructing our own Canvas based on mapping Past, Present and Future concepts.</w:t>
-      </w:r>
-    </w:p>
-    <w:p>
-      <w:r>
-        <w:t>Assuming that you have a model selected in the Model Tree follow these steps:</w:t>
-      </w:r>
-    </w:p>
-    <w:p>
-      <w:pPr>
-        <w:numPr>
-          <w:ilvl w:val="0"/>
-          <w:numId w:val="3"/>
-        </w:numPr>
-      </w:pPr>
-      <w:r>
-        <w:t>Right click on the "Views" folder of your model on the Model Tree and select "New-&gt;Blank Canvas":</w:t>
-      </w:r>
-      <w:r>
-        <w:br/>
-      </w:r>
-      <w:r>
-        <w:br/>
-      </w:r>
-      <w:r>
-        <w:rPr>
-          <w:noProof/>
-        </w:rPr>
-        <w:drawing>
-          <wp:inline distT="0" distB="0" distL="0" distR="0">
-            <wp:extent cx="3076575" cy="1590675"/>
-            <wp:effectExtent l="19050" t="0" r="9525" b="0"/>
-            <wp:docPr id="8" name="Picture 136" descr="D:\projekts\code\archi\archi\uk.ac.bolton.archimate.help\help\img\canvas_new_blank.png"/>
-            <wp:cNvGraphicFramePr>
-              <a:graphicFrameLocks xmlns:a="http://schemas.openxmlformats.org/drawingml/2006/main" noChangeAspect="1"/>
-            </wp:cNvGraphicFramePr>
-            <a:graphic xmlns:a="http://schemas.openxmlformats.org/drawingml/2006/main">
-              <a:graphicData uri="http://schemas.openxmlformats.org/drawingml/2006/picture">
-                <pic:pic xmlns:pic="http://schemas.openxmlformats.org/drawingml/2006/picture">
-                  <pic:nvPicPr>
-                    <pic:cNvPr id="0" name="Picture 136" descr="D:\projekts\code\archi\archi\uk.ac.bolton.archimate.help\help\img\canvas_new_blank.png"/>
-                    <pic:cNvPicPr>
-                      <a:picLocks noChangeAspect="1" noChangeArrowheads="1"/>
-                    </pic:cNvPicPr>
-                  </pic:nvPicPr>
-                  <pic:blipFill>
-                    <a:blip r:embed="rId16" cstate="print"/>
-                    <a:srcRect/>
-                    <a:stretch>
-                      <a:fillRect/>
-                    </a:stretch>
-                  </pic:blipFill>
-                  <pic:spPr bwMode="auto">
-                    <a:xfrm>
-                      <a:off x="0" y="0"/>
-                      <a:ext cx="3076575" cy="1590675"/>
-                    </a:xfrm>
-                    <a:prstGeom prst="rect">
-                      <a:avLst/>
-                    </a:prstGeom>
-                    <a:noFill/>
-                    <a:ln w="9525">
-                      <a:noFill/>
-                      <a:miter lim="800000"/>
-                      <a:headEnd/>
-                      <a:tailEnd/>
-                    </a:ln>
-                  </pic:spPr>
-                </pic:pic>
-              </a:graphicData>
-            </a:graphic>
-          </wp:inline>
-        </w:drawing>
-      </w:r>
-    </w:p>
-    <w:p>
-      <w:pPr>
-        <w:numPr>
-          <w:ilvl w:val="0"/>
-          <w:numId w:val="3"/>
-        </w:numPr>
-      </w:pPr>
-      <w:r>
-        <w:t>The Blank Canvas View will automatically open. You can rename it at this point in the Model Tree if you wish.</w:t>
-      </w:r>
-    </w:p>
-    <w:p>
-      <w:pPr>
-        <w:numPr>
-          <w:ilvl w:val="0"/>
-          <w:numId w:val="3"/>
-        </w:numPr>
-      </w:pPr>
-      <w:r>
-        <w:t>From the Palette select the Block tool and draw a tall rectangular Block on the Canvas. Edit its text content by clicking on it and changing it to "Past":</w:t>
-      </w:r>
-      <w:r>
-        <w:br/>
-      </w:r>
-      <w:r>
-        <w:lastRenderedPageBreak/>
-        <w:br/>
-      </w:r>
-      <w:r>
-        <w:rPr>
-          <w:noProof/>
-        </w:rPr>
-        <w:drawing>
-          <wp:inline distT="0" distB="0" distL="0" distR="0">
-            <wp:extent cx="2581275" cy="4086225"/>
-            <wp:effectExtent l="19050" t="0" r="9525" b="0"/>
-            <wp:docPr id="9" name="Picture 137" descr="D:\projekts\code\archi\archi\uk.ac.bolton.archimate.help\help\img\canvas_example1.png"/>
-            <wp:cNvGraphicFramePr>
-              <a:graphicFrameLocks xmlns:a="http://schemas.openxmlformats.org/drawingml/2006/main" noChangeAspect="1"/>
-            </wp:cNvGraphicFramePr>
-            <a:graphic xmlns:a="http://schemas.openxmlformats.org/drawingml/2006/main">
-              <a:graphicData uri="http://schemas.openxmlformats.org/drawingml/2006/picture">
-                <pic:pic xmlns:pic="http://schemas.openxmlformats.org/drawingml/2006/picture">
-                  <pic:nvPicPr>
-                    <pic:cNvPr id="0" name="Picture 137" descr="D:\projekts\code\archi\archi\uk.ac.bolton.archimate.help\help\img\canvas_example1.png"/>
-                    <pic:cNvPicPr>
-                      <a:picLocks noChangeAspect="1" noChangeArrowheads="1"/>
-                    </pic:cNvPicPr>
-                  </pic:nvPicPr>
-                  <pic:blipFill>
-                    <a:blip r:embed="rId17" cstate="print"/>
-                    <a:srcRect/>
-                    <a:stretch>
-                      <a:fillRect/>
-                    </a:stretch>
-                  </pic:blipFill>
-                  <pic:spPr bwMode="auto">
-                    <a:xfrm>
-                      <a:off x="0" y="0"/>
-                      <a:ext cx="2581275" cy="4086225"/>
-                    </a:xfrm>
-                    <a:prstGeom prst="rect">
-                      <a:avLst/>
-                    </a:prstGeom>
-                    <a:noFill/>
-                    <a:ln w="9525">
-                      <a:noFill/>
-                      <a:miter lim="800000"/>
-                      <a:headEnd/>
-                      <a:tailEnd/>
-                    </a:ln>
-                  </pic:spPr>
-                </pic:pic>
-              </a:graphicData>
-            </a:graphic>
-          </wp:inline>
-        </w:drawing>
-      </w:r>
-    </w:p>
-    <w:p>
-      <w:pPr>
-        <w:numPr>
-          <w:ilvl w:val="0"/>
-          <w:numId w:val="3"/>
-        </w:numPr>
-      </w:pPr>
-      <w:r>
-        <w:t>Create two more Blocks named "Present" and "Future" adding them to the Canvas so that they line up as follows:</w:t>
-      </w:r>
-      <w:r>
-        <w:br/>
-      </w:r>
-      <w:r>
-        <w:br/>
-      </w:r>
-      <w:r>
-        <w:rPr>
-          <w:noProof/>
-        </w:rPr>
-        <w:drawing>
-          <wp:inline distT="0" distB="0" distL="0" distR="0">
-            <wp:extent cx="3657600" cy="3943350"/>
-            <wp:effectExtent l="19050" t="0" r="0" b="0"/>
-            <wp:docPr id="10" name="Picture 138" descr="D:\projekts\code\archi\archi\uk.ac.bolton.archimate.help\help\img\canvas_example2.png"/>
-            <wp:cNvGraphicFramePr>
-              <a:graphicFrameLocks xmlns:a="http://schemas.openxmlformats.org/drawingml/2006/main" noChangeAspect="1"/>
-            </wp:cNvGraphicFramePr>
-            <a:graphic xmlns:a="http://schemas.openxmlformats.org/drawingml/2006/main">
-              <a:graphicData uri="http://schemas.openxmlformats.org/drawingml/2006/picture">
-                <pic:pic xmlns:pic="http://schemas.openxmlformats.org/drawingml/2006/picture">
-                  <pic:nvPicPr>
-                    <pic:cNvPr id="0" name="Picture 138" descr="D:\projekts\code\archi\archi\uk.ac.bolton.archimate.help\help\img\canvas_example2.png"/>
-                    <pic:cNvPicPr>
-                      <a:picLocks noChangeAspect="1" noChangeArrowheads="1"/>
-                    </pic:cNvPicPr>
-                  </pic:nvPicPr>
-                  <pic:blipFill>
-                    <a:blip r:embed="rId18" cstate="print"/>
-                    <a:srcRect/>
-                    <a:stretch>
-                      <a:fillRect/>
-                    </a:stretch>
-                  </pic:blipFill>
-                  <pic:spPr bwMode="auto">
-                    <a:xfrm>
-                      <a:off x="0" y="0"/>
-                      <a:ext cx="3657600" cy="3943350"/>
-                    </a:xfrm>
-                    <a:prstGeom prst="rect">
-                      <a:avLst/>
-                    </a:prstGeom>
-                    <a:noFill/>
-                    <a:ln w="9525">
-                      <a:noFill/>
-                      <a:miter lim="800000"/>
-                      <a:headEnd/>
-                      <a:tailEnd/>
-                    </a:ln>
-                  </pic:spPr>
-                </pic:pic>
-              </a:graphicData>
-            </a:graphic>
-          </wp:inline>
-        </w:drawing>
-      </w:r>
-    </w:p>
-    <w:p>
-      <w:pPr>
-        <w:numPr>
-          <w:ilvl w:val="0"/>
-          <w:numId w:val="3"/>
-        </w:numPr>
-      </w:pPr>
-      <w:r>
-        <w:lastRenderedPageBreak/>
-        <w:t>Now let's add some icons to these Blocks to make them visually more appealing. Double-click on the first Block to open the Properties Window. In the Properties Window select the "Image" tab. Then select the "Choose..." drop-down box and the "Set Image..." item:</w:t>
-      </w:r>
-      <w:r>
-        <w:br/>
-      </w:r>
-      <w:r>
-        <w:br/>
-      </w:r>
-      <w:r>
-        <w:rPr>
-          <w:noProof/>
-        </w:rPr>
-        <w:drawing>
-          <wp:inline distT="0" distB="0" distL="0" distR="0">
-            <wp:extent cx="2714625" cy="1647825"/>
-            <wp:effectExtent l="19050" t="0" r="9525" b="0"/>
-            <wp:docPr id="11" name="Picture 139" descr="D:\projekts\code\archi\archi\uk.ac.bolton.archimate.help\help\img\canvas_example3.png"/>
-            <wp:cNvGraphicFramePr>
-              <a:graphicFrameLocks xmlns:a="http://schemas.openxmlformats.org/drawingml/2006/main" noChangeAspect="1"/>
-            </wp:cNvGraphicFramePr>
-            <a:graphic xmlns:a="http://schemas.openxmlformats.org/drawingml/2006/main">
-              <a:graphicData uri="http://schemas.openxmlformats.org/drawingml/2006/picture">
-                <pic:pic xmlns:pic="http://schemas.openxmlformats.org/drawingml/2006/picture">
-                  <pic:nvPicPr>
-                    <pic:cNvPr id="0" name="Picture 139" descr="D:\projekts\code\archi\archi\uk.ac.bolton.archimate.help\help\img\canvas_example3.png"/>
-                    <pic:cNvPicPr>
-                      <a:picLocks noChangeAspect="1" noChangeArrowheads="1"/>
-                    </pic:cNvPicPr>
-                  </pic:nvPicPr>
-                  <pic:blipFill>
-                    <a:blip r:embed="rId19" cstate="print"/>
-                    <a:srcRect/>
-                    <a:stretch>
-                      <a:fillRect/>
-                    </a:stretch>
-                  </pic:blipFill>
-                  <pic:spPr bwMode="auto">
-                    <a:xfrm>
-                      <a:off x="0" y="0"/>
-                      <a:ext cx="2714625" cy="1647825"/>
-                    </a:xfrm>
-                    <a:prstGeom prst="rect">
-                      <a:avLst/>
-                    </a:prstGeom>
-                    <a:noFill/>
-                    <a:ln w="9525">
-                      <a:noFill/>
-                      <a:miter lim="800000"/>
-                      <a:headEnd/>
-                      <a:tailEnd/>
-                    </a:ln>
-                  </pic:spPr>
-                </pic:pic>
-              </a:graphicData>
-            </a:graphic>
-          </wp:inline>
-        </w:drawing>
-      </w:r>
-      <w:r>
-        <w:br/>
-      </w:r>
-      <w:r>
-        <w:br/>
-        <w:t>When the "My Images" Image Manager dialog window opens, select the "Open from File..." option and choose an appropriate image from your computer's file system. Do the same for the other Blocks.</w:t>
-      </w:r>
-    </w:p>
-    <w:p>
-      <w:pPr>
-        <w:numPr>
-          <w:ilvl w:val="0"/>
-          <w:numId w:val="3"/>
-        </w:numPr>
-      </w:pPr>
-      <w:r>
-        <w:t>Here's how it looks so far with the images that we have selected for the three Blocks:</w:t>
-      </w:r>
-      <w:r>
-        <w:br/>
-      </w:r>
-      <w:r>
-        <w:br/>
-      </w:r>
-      <w:r>
-        <w:rPr>
-          <w:noProof/>
-        </w:rPr>
-        <w:drawing>
-          <wp:inline distT="0" distB="0" distL="0" distR="0">
-            <wp:extent cx="3705225" cy="4038600"/>
-            <wp:effectExtent l="19050" t="0" r="9525" b="0"/>
-            <wp:docPr id="12" name="Picture 140" descr="D:\projekts\code\archi\archi\uk.ac.bolton.archimate.help\help\img\canvas_example4.png"/>
-            <wp:cNvGraphicFramePr>
-              <a:graphicFrameLocks xmlns:a="http://schemas.openxmlformats.org/drawingml/2006/main" noChangeAspect="1"/>
-            </wp:cNvGraphicFramePr>
-            <a:graphic xmlns:a="http://schemas.openxmlformats.org/drawingml/2006/main">
-              <a:graphicData uri="http://schemas.openxmlformats.org/drawingml/2006/picture">
-                <pic:pic xmlns:pic="http://schemas.openxmlformats.org/drawingml/2006/picture">
-                  <pic:nvPicPr>
-                    <pic:cNvPr id="0" name="Picture 140" descr="D:\projekts\code\archi\archi\uk.ac.bolton.archimate.help\help\img\canvas_example4.png"/>
-                    <pic:cNvPicPr>
-                      <a:picLocks noChangeAspect="1" noChangeArrowheads="1"/>
-                    </pic:cNvPicPr>
-                  </pic:nvPicPr>
-                  <pic:blipFill>
-                    <a:blip r:embed="rId20" cstate="print"/>
-                    <a:srcRect/>
-                    <a:stretch>
-                      <a:fillRect/>
-                    </a:stretch>
-                  </pic:blipFill>
-                  <pic:spPr bwMode="auto">
-                    <a:xfrm>
-                      <a:off x="0" y="0"/>
-                      <a:ext cx="3705225" cy="4038600"/>
-                    </a:xfrm>
-                    <a:prstGeom prst="rect">
-                      <a:avLst/>
-                    </a:prstGeom>
-                    <a:noFill/>
-                    <a:ln w="9525">
-                      <a:noFill/>
-                      <a:miter lim="800000"/>
-                      <a:headEnd/>
-                      <a:tailEnd/>
-                    </a:ln>
-                  </pic:spPr>
-                </pic:pic>
-              </a:graphicData>
-            </a:graphic>
-          </wp:inline>
-        </w:drawing>
-      </w:r>
-    </w:p>
-    <w:p>
-      <w:pPr>
-        <w:numPr>
-          <w:ilvl w:val="0"/>
-          <w:numId w:val="3"/>
-        </w:numPr>
-      </w:pPr>
-      <w:r>
-        <w:t xml:space="preserve">Now that we have constructed our three main Blocks we could take this opportunity to change their background colour, their text fonts and positions in the Properties Window. But for now let's add an Image underneath the Blocks. From the Palette select the Image tool and draw a rectangular Image place-holder on the Canvas right underneath the Blocks. Double-click on the Image place-holder to open the Properties Window. In the Properties Window on the "Main" tab select the "Choose..." drop-down box and the "Set Image..." item, as you did before for a Block, and select an appropriate image from your computer's file system. Then </w:t>
-      </w:r>
-      <w:r>
-        <w:lastRenderedPageBreak/>
-        <w:t>from the "Appearance" tab set the border to "None". The Canvas now looks like the following:</w:t>
-      </w:r>
-      <w:r>
-        <w:br/>
-      </w:r>
-      <w:r>
-        <w:br/>
-      </w:r>
-      <w:r>
-        <w:rPr>
-          <w:noProof/>
-        </w:rPr>
-        <w:drawing>
-          <wp:inline distT="0" distB="0" distL="0" distR="0">
-            <wp:extent cx="3819525" cy="4257675"/>
-            <wp:effectExtent l="19050" t="0" r="9525" b="0"/>
-            <wp:docPr id="13" name="Picture 141" descr="D:\projekts\code\archi\archi\uk.ac.bolton.archimate.help\help\img\canvas_example5.png"/>
-            <wp:cNvGraphicFramePr>
-              <a:graphicFrameLocks xmlns:a="http://schemas.openxmlformats.org/drawingml/2006/main" noChangeAspect="1"/>
-            </wp:cNvGraphicFramePr>
-            <a:graphic xmlns:a="http://schemas.openxmlformats.org/drawingml/2006/main">
-              <a:graphicData uri="http://schemas.openxmlformats.org/drawingml/2006/picture">
-                <pic:pic xmlns:pic="http://schemas.openxmlformats.org/drawingml/2006/picture">
-                  <pic:nvPicPr>
-                    <pic:cNvPr id="0" name="Picture 141" descr="D:\projekts\code\archi\archi\uk.ac.bolton.archimate.help\help\img\canvas_example5.png"/>
-                    <pic:cNvPicPr>
-                      <a:picLocks noChangeAspect="1" noChangeArrowheads="1"/>
-                    </pic:cNvPicPr>
-                  </pic:nvPicPr>
-                  <pic:blipFill>
-                    <a:blip r:embed="rId21" cstate="print"/>
-                    <a:srcRect/>
-                    <a:stretch>
-                      <a:fillRect/>
-                    </a:stretch>
-                  </pic:blipFill>
-                  <pic:spPr bwMode="auto">
-                    <a:xfrm>
-                      <a:off x="0" y="0"/>
-                      <a:ext cx="3819525" cy="4257675"/>
-                    </a:xfrm>
-                    <a:prstGeom prst="rect">
-                      <a:avLst/>
-                    </a:prstGeom>
-                    <a:noFill/>
-                    <a:ln w="9525">
-                      <a:noFill/>
-                      <a:miter lim="800000"/>
-                      <a:headEnd/>
-                      <a:tailEnd/>
-                    </a:ln>
-                  </pic:spPr>
-                </pic:pic>
-              </a:graphicData>
-            </a:graphic>
-          </wp:inline>
-        </w:drawing>
-      </w:r>
-    </w:p>
-    <w:p>
-      <w:r>
-        <w:rPr>
-          <w:b/>
-          <w:bCs/>
-        </w:rPr>
-        <w:t>Adding Hints and Locking</w:t>
-      </w:r>
-    </w:p>
-    <w:p>
-      <w:r>
-        <w:t>For the finishing touches let's add some Hints to the Blocks and then lock them so that we can re-use the Canvas as a Template. Why do we want to add Hints to the Blocks? Well, as with the other elements in Archi models it's extremely helpful to provide a rubric that suggests to the end user the intent of the element and how it can be used in the model. Let's add the hints:</w:t>
-      </w:r>
-    </w:p>
-    <w:p>
-      <w:pPr>
-        <w:numPr>
-          <w:ilvl w:val="0"/>
-          <w:numId w:val="4"/>
-        </w:numPr>
-      </w:pPr>
-      <w:r>
-        <w:t xml:space="preserve">First ensure that the </w:t>
-      </w:r>
-      <w:r>
-        <w:t>Hints Window</w:t>
-      </w:r>
-      <w:r>
-        <w:t xml:space="preserve"> is open. You can open it from the main "Window" menu.</w:t>
-      </w:r>
-    </w:p>
-    <w:p>
-      <w:pPr>
-        <w:numPr>
-          <w:ilvl w:val="0"/>
-          <w:numId w:val="4"/>
-        </w:numPr>
-      </w:pPr>
-      <w:r>
-        <w:t>Double-click on the first Block (the "Past" Block) in order to open the Properties Window.</w:t>
-      </w:r>
-    </w:p>
-    <w:p>
-      <w:pPr>
-        <w:numPr>
-          <w:ilvl w:val="0"/>
-          <w:numId w:val="4"/>
-        </w:numPr>
-      </w:pPr>
-      <w:r>
-        <w:t>In the Properties Window select the "Hint" tab.</w:t>
-      </w:r>
-    </w:p>
-    <w:p>
-      <w:pPr>
-        <w:numPr>
-          <w:ilvl w:val="0"/>
-          <w:numId w:val="4"/>
-        </w:numPr>
-      </w:pPr>
-      <w:r>
-        <w:t>Type "Past" for the Hint title, and some text for the Hint Content. Note that you can use HTML to mark up your content text. Here's what it looks like now:</w:t>
-      </w:r>
-      <w:r>
-        <w:br/>
-      </w:r>
-      <w:r>
-        <w:lastRenderedPageBreak/>
-        <w:br/>
-      </w:r>
-      <w:r>
-        <w:rPr>
-          <w:noProof/>
-        </w:rPr>
-        <w:drawing>
-          <wp:inline distT="0" distB="0" distL="0" distR="0">
-            <wp:extent cx="5067300" cy="3990975"/>
-            <wp:effectExtent l="19050" t="0" r="0" b="0"/>
-            <wp:docPr id="14" name="Picture 142" descr="D:\projekts\code\archi\archi\uk.ac.bolton.archimate.help\help\img\canvas_example6.png"/>
-            <wp:cNvGraphicFramePr>
-              <a:graphicFrameLocks xmlns:a="http://schemas.openxmlformats.org/drawingml/2006/main" noChangeAspect="1"/>
-            </wp:cNvGraphicFramePr>
-            <a:graphic xmlns:a="http://schemas.openxmlformats.org/drawingml/2006/main">
-              <a:graphicData uri="http://schemas.openxmlformats.org/drawingml/2006/picture">
-                <pic:pic xmlns:pic="http://schemas.openxmlformats.org/drawingml/2006/picture">
-                  <pic:nvPicPr>
-                    <pic:cNvPr id="0" name="Picture 142" descr="D:\projekts\code\archi\archi\uk.ac.bolton.archimate.help\help\img\canvas_example6.png"/>
-                    <pic:cNvPicPr>
-                      <a:picLocks noChangeAspect="1" noChangeArrowheads="1"/>
-                    </pic:cNvPicPr>
-                  </pic:nvPicPr>
-                  <pic:blipFill>
-                    <a:blip r:embed="rId22" cstate="print"/>
-                    <a:srcRect/>
-                    <a:stretch>
-                      <a:fillRect/>
-                    </a:stretch>
-                  </pic:blipFill>
-                  <pic:spPr bwMode="auto">
-                    <a:xfrm>
-                      <a:off x="0" y="0"/>
-                      <a:ext cx="5067300" cy="3990975"/>
-                    </a:xfrm>
-                    <a:prstGeom prst="rect">
-                      <a:avLst/>
-                    </a:prstGeom>
-                    <a:noFill/>
-                    <a:ln w="9525">
-                      <a:noFill/>
-                      <a:miter lim="800000"/>
-                      <a:headEnd/>
-                      <a:tailEnd/>
-                    </a:ln>
-                  </pic:spPr>
-                </pic:pic>
-              </a:graphicData>
-            </a:graphic>
-          </wp:inline>
-        </w:drawing>
-      </w:r>
-    </w:p>
-    <w:p>
-      <w:pPr>
-        <w:numPr>
-          <w:ilvl w:val="0"/>
-          <w:numId w:val="4"/>
-        </w:numPr>
-      </w:pPr>
-      <w:r>
-        <w:t>Add Hints for the other Blocks.</w:t>
-      </w:r>
-    </w:p>
-    <w:p>
-      <w:pPr>
-        <w:numPr>
-          <w:ilvl w:val="0"/>
-          <w:numId w:val="4"/>
-        </w:numPr>
-      </w:pPr>
-      <w:r>
-        <w:t>Now let's lock all these elements so that we can use the Canvas. Select each Block and the Image in turn. In the Properties Window tick the "Locked" checkbox:</w:t>
-      </w:r>
-      <w:r>
-        <w:br/>
-      </w:r>
-      <w:r>
-        <w:br/>
-      </w:r>
-      <w:r>
-        <w:rPr>
-          <w:noProof/>
-        </w:rPr>
-        <w:drawing>
-          <wp:inline distT="0" distB="0" distL="0" distR="0">
-            <wp:extent cx="4010025" cy="1390650"/>
-            <wp:effectExtent l="19050" t="0" r="9525" b="0"/>
-            <wp:docPr id="15" name="Picture 143" descr="D:\projekts\code\archi\archi\uk.ac.bolton.archimate.help\help\img\canvas_example7.png"/>
-            <wp:cNvGraphicFramePr>
-              <a:graphicFrameLocks xmlns:a="http://schemas.openxmlformats.org/drawingml/2006/main" noChangeAspect="1"/>
-            </wp:cNvGraphicFramePr>
-            <a:graphic xmlns:a="http://schemas.openxmlformats.org/drawingml/2006/main">
-              <a:graphicData uri="http://schemas.openxmlformats.org/drawingml/2006/picture">
-                <pic:pic xmlns:pic="http://schemas.openxmlformats.org/drawingml/2006/picture">
-                  <pic:nvPicPr>
-                    <pic:cNvPr id="0" name="Picture 143" descr="D:\projekts\code\archi\archi\uk.ac.bolton.archimate.help\help\img\canvas_example7.png"/>
-                    <pic:cNvPicPr>
-                      <a:picLocks noChangeAspect="1" noChangeArrowheads="1"/>
-                    </pic:cNvPicPr>
-                  </pic:nvPicPr>
-                  <pic:blipFill>
-                    <a:blip r:embed="rId23" cstate="print"/>
-                    <a:srcRect/>
-                    <a:stretch>
-                      <a:fillRect/>
-                    </a:stretch>
-                  </pic:blipFill>
-                  <pic:spPr bwMode="auto">
-                    <a:xfrm>
-                      <a:off x="0" y="0"/>
-                      <a:ext cx="4010025" cy="1390650"/>
-                    </a:xfrm>
-                    <a:prstGeom prst="rect">
-                      <a:avLst/>
-                    </a:prstGeom>
-                    <a:noFill/>
-                    <a:ln w="9525">
-                      <a:noFill/>
-                      <a:miter lim="800000"/>
-                      <a:headEnd/>
-                      <a:tailEnd/>
-                    </a:ln>
-                  </pic:spPr>
-                </pic:pic>
-              </a:graphicData>
-            </a:graphic>
-          </wp:inline>
-        </w:drawing>
-      </w:r>
-    </w:p>
-    <w:p>
-      <w:r>
-        <w:br/>
-        <w:t>Now that we have created the Blocks, added an Image, provided the Hints and locked the elements we can save the whole thing as a Canvas Template and then create new instances of the Canvas from the template</w:t>
-      </w:r>
-      <w:r>
-        <w:t>.</w:t>
-      </w:r>
-    </w:p>
-    <w:p>
-      <w:r>
-        <w:t>Creating a new Canvas instance from the template means we can now start using it for real:</w:t>
-      </w:r>
-    </w:p>
-    <w:p>
-      <w:pPr>
-        <w:rPr>
-          <w:i/>
-          <w:iCs/>
-        </w:rPr>
-      </w:pPr>
-      <w:r>
-        <w:rPr>
-          <w:i/>
-          <w:iCs/>
-          <w:noProof/>
-        </w:rPr>
-        <w:lastRenderedPageBreak/>
-        <w:drawing>
-          <wp:inline distT="0" distB="0" distL="0" distR="0">
-            <wp:extent cx="3562350" cy="4010025"/>
-            <wp:effectExtent l="19050" t="0" r="0" b="0"/>
-            <wp:docPr id="16" name="Picture 144" descr="D:\projekts\code\archi\archi\uk.ac.bolton.archimate.help\help\img\canvas_example8.png"/>
-            <wp:cNvGraphicFramePr>
-              <a:graphicFrameLocks xmlns:a="http://schemas.openxmlformats.org/drawingml/2006/main" noChangeAspect="1"/>
-            </wp:cNvGraphicFramePr>
-            <a:graphic xmlns:a="http://schemas.openxmlformats.org/drawingml/2006/main">
-              <a:graphicData uri="http://schemas.openxmlformats.org/drawingml/2006/picture">
-                <pic:pic xmlns:pic="http://schemas.openxmlformats.org/drawingml/2006/picture">
-                  <pic:nvPicPr>
-                    <pic:cNvPr id="0" name="Picture 144" descr="D:\projekts\code\archi\archi\uk.ac.bolton.archimate.help\help\img\canvas_example8.png"/>
-                    <pic:cNvPicPr>
-                      <a:picLocks noChangeAspect="1" noChangeArrowheads="1"/>
-                    </pic:cNvPicPr>
-                  </pic:nvPicPr>
-                  <pic:blipFill>
-                    <a:blip r:embed="rId24" cstate="print"/>
-                    <a:srcRect/>
-                    <a:stretch>
-                      <a:fillRect/>
-                    </a:stretch>
-                  </pic:blipFill>
-                  <pic:spPr bwMode="auto">
-                    <a:xfrm>
-                      <a:off x="0" y="0"/>
-                      <a:ext cx="3562350" cy="4010025"/>
-                    </a:xfrm>
-                    <a:prstGeom prst="rect">
-                      <a:avLst/>
-                    </a:prstGeom>
-                    <a:noFill/>
-                    <a:ln w="9525">
-                      <a:noFill/>
-                      <a:miter lim="800000"/>
-                      <a:headEnd/>
-                      <a:tailEnd/>
-                    </a:ln>
-                  </pic:spPr>
-                </pic:pic>
-              </a:graphicData>
-            </a:graphic>
-          </wp:inline>
-        </w:drawing>
-      </w:r>
-      <w:r>
-        <w:rPr>
-          <w:i/>
-          <w:iCs/>
-        </w:rPr>
-        <w:br/>
-        <w:t xml:space="preserve">Our imaginary Canvas </w:t>
-      </w:r>
-    </w:p>
-    <w:p>
-      <w:r>
-        <w:t>For more ideas, look at how the built-in Canvas templates are constructed for further examples.</w:t>
-      </w:r>
-    </w:p>
-    <w:p>
-      <w:pPr>
-        <w:pStyle w:val="boxout"/>
-        <w:pBdr>
-          <w:left w:val="single" w:sz="6" w:space="0" w:color="000000"/>
-        </w:pBdr>
-        <w:ind w:left="567" w:right="521"/>
-        <w:rPr>
-          <w:rFonts w:cs="Arial"/>
-          <w:szCs w:val="20"/>
-        </w:rPr>
-      </w:pPr>
-      <w:r>
-        <w:rPr>
-          <w:rFonts w:cs="Arial"/>
-          <w:noProof/>
-          <w:szCs w:val="20"/>
-        </w:rPr>
-        <w:drawing>
-          <wp:inline distT="0" distB="0" distL="0" distR="0">
-            <wp:extent cx="85725" cy="114300"/>
-            <wp:effectExtent l="19050" t="0" r="9525" b="0"/>
-            <wp:docPr id="18" name="Picture 145" descr="D:\projekts\code\archi\archi\uk.ac.bolton.archimate.help\help\img\tip.png"/>
-            <wp:cNvGraphicFramePr>
-              <a:graphicFrameLocks xmlns:a="http://schemas.openxmlformats.org/drawingml/2006/main" noChangeAspect="1"/>
-            </wp:cNvGraphicFramePr>
-            <a:graphic xmlns:a="http://schemas.openxmlformats.org/drawingml/2006/main">
-              <a:graphicData uri="http://schemas.openxmlformats.org/drawingml/2006/picture">
-                <pic:pic xmlns:pic="http://schemas.openxmlformats.org/drawingml/2006/picture">
-                  <pic:nvPicPr>
-                    <pic:cNvPr id="0" name="Picture 145" descr="D:\projekts\code\archi\archi\uk.ac.bolton.archimate.help\help\img\tip.png"/>
-                    <pic:cNvPicPr>
-                      <a:picLocks noChangeAspect="1" noChangeArrowheads="1"/>
-                    </pic:cNvPicPr>
-                  </pic:nvPicPr>
-                  <pic:blipFill>
-                    <a:blip r:embed="rId25" cstate="print"/>
-                    <a:srcRect/>
-                    <a:stretch>
-                      <a:fillRect/>
-                    </a:stretch>
-                  </pic:blipFill>
-                  <pic:spPr bwMode="auto">
-                    <a:xfrm>
-                      <a:off x="0" y="0"/>
-                      <a:ext cx="85725" cy="114300"/>
-                    </a:xfrm>
-                    <a:prstGeom prst="rect">
-                      <a:avLst/>
-                    </a:prstGeom>
-                    <a:noFill/>
-                    <a:ln w="9525">
-                      <a:noFill/>
-                      <a:miter lim="800000"/>
-                      <a:headEnd/>
-                      <a:tailEnd/>
-                    </a:ln>
-                  </pic:spPr>
-                </pic:pic>
-              </a:graphicData>
-            </a:graphic>
-          </wp:inline>
-        </w:drawing>
-      </w:r>
-      <w:r>
-        <w:rPr>
-          <w:rStyle w:val="Strong"/>
-          <w:rFonts w:cs="Arial"/>
-          <w:szCs w:val="20"/>
-        </w:rPr>
-        <w:t>Archi uses a different file format for "*.archimate" files when adding Canvasses that contain images.</w:t>
-      </w:r>
-      <w:r>
-        <w:rPr>
-          <w:rFonts w:cs="Arial"/>
-          <w:szCs w:val="20"/>
-        </w:rPr>
-        <w:br/>
-      </w:r>
-      <w:r>
-        <w:rPr>
-          <w:rFonts w:cs="Arial"/>
-          <w:szCs w:val="20"/>
-        </w:rPr>
-        <w:br/>
-        <w:t>Normally Archi saves "*.archimate" files as single plain text XML format files. However, when images are used in a Canvas the file format used is a binary archive file (zip format) that contains both the model's XML file and any image files. This is to keep all related files together ensuring that you don't have to worry about managing the image files.</w:t>
-      </w:r>
-    </w:p>
-    <w:p/>
-    <w:p>
-      <w:r>
-        <w:t> </w:t>
-      </w:r>
-    </w:p>
-    <w:p>
-      <w:pPr>
-        <w:spacing w:after="0" w:line="240" w:lineRule="auto"/>
-      </w:pPr>
-      <w:r>
-        <w:br w:type="page"/>
-      </w:r>
-    </w:p>
-    <w:p>
-      <w:pPr>
-        <w:pStyle w:val="Heading2"/>
-      </w:pPr>
-      <w:r>
-        <w:lastRenderedPageBreak/>
-        <w:t>ArchiMate connection tooltips now display the full meaning of the relationship</w:t>
-      </w:r>
-    </w:p>
-    <w:p>
-      <w:r>
-        <w:t>Some</w:t>
-      </w:r>
-      <w:r>
-        <w:t xml:space="preserve"> useful information can be revealed when the mouse cursor hovers over </w:t>
-      </w:r>
-      <w:r>
-        <w:t>an ArchiMate</w:t>
-      </w:r>
-      <w:r>
-        <w:t xml:space="preserve"> connection to reveal a tooltip. The tooltip displays the relationship's name, its type, and some text that describes the nature of the relationship between the source and target elements.</w:t>
-      </w:r>
-    </w:p>
-    <w:p>
-      <w:r>
-        <w:rPr>
-          <w:i/>
-          <w:iCs/>
-          <w:noProof/>
-        </w:rPr>
-        <w:drawing>
-          <wp:inline distT="0" distB="0" distL="0" distR="0">
-            <wp:extent cx="3276600" cy="1857375"/>
-            <wp:effectExtent l="19050" t="0" r="0" b="0"/>
-            <wp:docPr id="19" name="Picture 34" descr="D:\projekts\code\archi\archi\uk.ac.bolton.archimate.help\help\img\connection_tooltip.png"/>
-            <wp:cNvGraphicFramePr>
-              <a:graphicFrameLocks xmlns:a="http://schemas.openxmlformats.org/drawingml/2006/main" noChangeAspect="1"/>
-            </wp:cNvGraphicFramePr>
-            <a:graphic xmlns:a="http://schemas.openxmlformats.org/drawingml/2006/main">
-              <a:graphicData uri="http://schemas.openxmlformats.org/drawingml/2006/picture">
-                <pic:pic xmlns:pic="http://schemas.openxmlformats.org/drawingml/2006/picture">
-                  <pic:nvPicPr>
-                    <pic:cNvPr id="0" name="Picture 34" descr="D:\projekts\code\archi\archi\uk.ac.bolton.archimate.help\help\img\connection_tooltip.png"/>
-                    <pic:cNvPicPr>
-                      <a:picLocks noChangeAspect="1" noChangeArrowheads="1"/>
-                    </pic:cNvPicPr>
-                  </pic:nvPicPr>
-                  <pic:blipFill>
-                    <a:blip r:embed="rId26" cstate="print"/>
-                    <a:srcRect/>
-                    <a:stretch>
-                      <a:fillRect/>
-                    </a:stretch>
-                  </pic:blipFill>
-                  <pic:spPr bwMode="auto">
-                    <a:xfrm>
-                      <a:off x="0" y="0"/>
-                      <a:ext cx="3276600" cy="1857375"/>
-                    </a:xfrm>
-                    <a:prstGeom prst="rect">
-                      <a:avLst/>
-                    </a:prstGeom>
-                    <a:noFill/>
-                    <a:ln w="9525">
-                      <a:noFill/>
-                      <a:miter lim="800000"/>
-                      <a:headEnd/>
-                      <a:tailEnd/>
-                    </a:ln>
-                  </pic:spPr>
-                </pic:pic>
-              </a:graphicData>
-            </a:graphic>
-          </wp:inline>
-        </w:drawing>
-      </w:r>
-      <w:r>
-        <w:rPr>
-          <w:i/>
-          <w:iCs/>
-        </w:rPr>
-        <w:br/>
-        <w:t>A tooltip shows useful information when hovering over a connection</w:t>
-      </w:r>
-    </w:p>
-    <w:p/>
-    <w:p/>
-    <w:p/>
-    <w:p>
-      <w:pPr>
-        <w:pStyle w:val="Heading2"/>
-      </w:pPr>
-      <w:r>
-        <w:t>Cut/Copy/Paste/Select All shortcut keys now work in elements' label editors</w:t>
-      </w:r>
-    </w:p>
-    <w:p>
-      <w:r>
-        <w:t xml:space="preserve">In previous versions of Archi when directly editing the text inside elements in a View, the </w:t>
-      </w:r>
-      <w:r>
-        <w:t>Cut/Copy/Paste/Select All shortcut keys</w:t>
-      </w:r>
-      <w:r>
-        <w:t xml:space="preserve"> did not work with selected text. This is now fixed.</w:t>
-      </w:r>
-    </w:p>
-    <w:p/>
-    <w:p/>
-    <w:p>
-      <w:pPr>
-        <w:pStyle w:val="Heading2"/>
-      </w:pPr>
-      <w:r>
-        <w:t>Holding down a key (Ctrl on Windows and Linux, Alt on Mac) when dragging elements from the Models Tree to a View ensures connections are not added</w:t>
-      </w:r>
-    </w:p>
-    <w:p>
-      <w:r>
-        <w:t>Exis</w:t>
-      </w:r>
-      <w:r>
-        <w:t>ting elements and relationships can be</w:t>
-      </w:r>
-      <w:r>
-        <w:t xml:space="preserve"> added to a View by dragging and droppi</w:t>
-      </w:r>
-      <w:r>
-        <w:t>ng them from the Model Tree to the</w:t>
-      </w:r>
-      <w:r>
-        <w:t xml:space="preserve"> View.</w:t>
-      </w:r>
-    </w:p>
-    <w:p>
-      <w:r>
-        <w:t>Normally, w</w:t>
-      </w:r>
-      <w:r>
-        <w:t>hen you drag and drop elements from the Model Tree to a View any associated relationships are also added to the view as connections. There may be times when you do not want this to happen, you may simply wish to drag another instance of an element onto the View, for example. In order to do this, on Windows and Linux hold the Ctrl key down, or on Mac hold the Alt key down when dragging and dropping.</w:t>
-      </w:r>
-    </w:p>
-    <w:p/>
-    <w:p/>
-    <w:p/>
-    <w:p>
-      <w:pPr>
-        <w:pStyle w:val="Heading2"/>
-      </w:pPr>
-      <w:r>
-        <w:lastRenderedPageBreak/>
-        <w:t>Apple Mac Improvements</w:t>
-      </w:r>
-    </w:p>
-    <w:p>
-      <w:pPr>
-        <w:pStyle w:val="ListParagraph"/>
-        <w:numPr>
-          <w:ilvl w:val="0"/>
-          <w:numId w:val="1"/>
-        </w:numPr>
-      </w:pPr>
-      <w:r>
-        <w:t xml:space="preserve">Shortcut keys </w:t>
-      </w:r>
-      <w:r>
-        <w:t xml:space="preserve">are now </w:t>
-      </w:r>
-      <w:r>
-        <w:t>implemented for Mac OS X Lion full screen</w:t>
-      </w:r>
-      <w:r>
-        <w:t xml:space="preserve"> (press Escape to leave full screen mode)</w:t>
-      </w:r>
-      <w:r>
-        <w:t xml:space="preserve">. Also </w:t>
-      </w:r>
-      <w:r>
-        <w:t xml:space="preserve">a </w:t>
-      </w:r>
-      <w:r>
-        <w:t xml:space="preserve">menu item </w:t>
-      </w:r>
-      <w:r>
-        <w:t xml:space="preserve">has been </w:t>
-      </w:r>
-      <w:r>
-        <w:t xml:space="preserve">added to </w:t>
-      </w:r>
-      <w:r>
-        <w:t xml:space="preserve">the </w:t>
-      </w:r>
-      <w:r>
-        <w:t>main "Window" menu</w:t>
-      </w:r>
-    </w:p>
-    <w:p>
-      <w:pPr>
-        <w:pStyle w:val="ListParagraph"/>
-        <w:numPr>
-          <w:ilvl w:val="0"/>
-          <w:numId w:val="1"/>
-        </w:numPr>
-      </w:pPr>
-      <w:r>
-        <w:t>The Backspace key is now bound to the Delete command on Mac OS X</w:t>
-      </w:r>
-      <w:r>
-        <w:t>. Previous</w:t>
-      </w:r>
-      <w:r>
-        <w:t>ly this was accessed with the Fn</w:t>
-      </w:r>
-      <w:r>
-        <w:t>+Backspace key</w:t>
-      </w:r>
-    </w:p>
-    <w:p>
-      <w:pPr>
-        <w:pStyle w:val="ListParagraph"/>
-        <w:numPr>
-          <w:ilvl w:val="0"/>
-          <w:numId w:val="1"/>
-        </w:numPr>
-      </w:pPr>
-      <w:r>
-        <w:t>The F1 key now invokes dynamic help on Mac OS X</w:t>
-      </w:r>
-    </w:p>
-    <w:p/>
-    <w:p/>
-    <w:p>
-      <w:pPr>
-        <w:pStyle w:val="Heading2"/>
-      </w:pPr>
-      <w:r>
-        <w:t>Improve</w:t>
-      </w:r>
-      <w:r>
-        <w:t>d</w:t>
-      </w:r>
-      <w:r>
-        <w:t xml:space="preserve"> Diagram Connection Line Styles</w:t>
-      </w:r>
-    </w:p>
-    <w:p>
-      <w:r>
-        <w:t>Connection lines between Notes and elements in ArchiMate Views, in Sketch Views are improved. You can specify the source and target arrow-heads and line-style:</w:t>
-      </w:r>
-    </w:p>
-    <w:p>
-      <w:r>
-        <w:rPr>
-          <w:noProof/>
-        </w:rPr>
-        <w:drawing>
-          <wp:inline distT="0" distB="0" distL="0" distR="0">
-            <wp:extent cx="4410075" cy="1743075"/>
-            <wp:effectExtent l="19050" t="0" r="9525" b="0"/>
-            <wp:docPr id="93" name="Picture 93" descr="D:\projekts\code\archi\archi\uk.ac.bolton.archimate.help\help\img\properties_note_connection.png"/>
-            <wp:cNvGraphicFramePr>
-              <a:graphicFrameLocks xmlns:a="http://schemas.openxmlformats.org/drawingml/2006/main" noChangeAspect="1"/>
-            </wp:cNvGraphicFramePr>
-            <a:graphic xmlns:a="http://schemas.openxmlformats.org/drawingml/2006/main">
-              <a:graphicData uri="http://schemas.openxmlformats.org/drawingml/2006/picture">
-                <pic:pic xmlns:pic="http://schemas.openxmlformats.org/drawingml/2006/picture">
-                  <pic:nvPicPr>
-                    <pic:cNvPr id="0" name="Picture 93" descr="D:\projekts\code\archi\archi\uk.ac.bolton.archimate.help\help\img\properties_note_connection.png"/>
-                    <pic:cNvPicPr>
-                      <a:picLocks noChangeAspect="1" noChangeArrowheads="1"/>
-                    </pic:cNvPicPr>
-                  </pic:nvPicPr>
-                  <pic:blipFill>
-                    <a:blip r:embed="rId27" cstate="print"/>
-                    <a:srcRect/>
-                    <a:stretch>
-                      <a:fillRect/>
-                    </a:stretch>
-                  </pic:blipFill>
-                  <pic:spPr bwMode="auto">
-                    <a:xfrm>
-                      <a:off x="0" y="0"/>
-                      <a:ext cx="4410075" cy="1743075"/>
-                    </a:xfrm>
-                    <a:prstGeom prst="rect">
-                      <a:avLst/>
-                    </a:prstGeom>
-                    <a:noFill/>
-                    <a:ln w="9525">
-                      <a:noFill/>
-                      <a:miter lim="800000"/>
-                      <a:headEnd/>
-                      <a:tailEnd/>
-                    </a:ln>
-                  </pic:spPr>
-                </pic:pic>
-              </a:graphicData>
-            </a:graphic>
-          </wp:inline>
-        </w:drawing>
-      </w:r>
-    </w:p>
-    <w:p/>
-    <w:p/>
-    <w:p>
-      <w:pPr>
-        <w:pStyle w:val="Heading2"/>
-      </w:pPr>
-      <w:r>
-        <w:t>A Relationship's name is now used as the text on a connection</w:t>
-      </w:r>
-    </w:p>
-    <w:p>
-      <w:r>
-        <w:t>In previous versions of Archi you had to set the text that displays for a relationship in a View separately</w:t>
-      </w:r>
-      <w:r>
-        <w:t xml:space="preserve"> in the “Appearance” tab in the Properties Window</w:t>
-      </w:r>
-      <w:r>
-        <w:t>. This is now changed so that the relationship’s name is used for the connection text. This ensures that you only have to input it once for the relationship.</w:t>
-      </w:r>
-    </w:p>
-    <w:p/>
-    <w:p/>
-    <w:p/>
-    <w:p/>
-    <w:p/>
     <w:sectPr>
-      <w:footerReference w:type="default" r:id="rId28"/>
+      <w:footerReference w:type="default" r:id="rId12"/>
       <w:pgSz w:w="11906" w:h="16838"/>
       <w:pgMar w:top="1440" w:right="1440" w:bottom="1440" w:left="1440" w:header="708" w:footer="708" w:gutter="0"/>
       <w:pgNumType w:start="0"/>
@@ -2554,7 +605,7 @@
         <w:rPr>
           <w:noProof/>
         </w:rPr>
-        <w:t>13</w:t>
+        <w:t>2</w:t>
       </w:r>
     </w:fldSimple>
   </w:p>
@@ -5214,7 +3265,7 @@
   <w:style w:type="paragraph" w:default="1" w:styleId="Normal">
     <w:name w:val="Normal"/>
     <w:qFormat/>
-    <w:rsid w:val="00B20A81"/>
+    <w:rsid w:val="00D0097A"/>
     <w:pPr>
       <w:spacing w:after="200" w:line="276" w:lineRule="auto"/>
     </w:pPr>
@@ -5230,7 +3281,7 @@
     <w:link w:val="Heading1Char"/>
     <w:uiPriority w:val="9"/>
     <w:qFormat/>
-    <w:rsid w:val="00B20A81"/>
+    <w:rsid w:val="00D0097A"/>
     <w:pPr>
       <w:spacing w:before="300" w:after="120"/>
       <w:outlineLvl w:val="0"/>
@@ -5250,7 +3301,7 @@
     <w:link w:val="Heading2Char"/>
     <w:uiPriority w:val="9"/>
     <w:qFormat/>
-    <w:rsid w:val="00B20A81"/>
+    <w:rsid w:val="00D0097A"/>
     <w:pPr>
       <w:keepNext/>
       <w:spacing w:before="240" w:after="80"/>
@@ -5270,7 +3321,7 @@
     <w:link w:val="Heading3Char"/>
     <w:uiPriority w:val="9"/>
     <w:qFormat/>
-    <w:rsid w:val="00B20A81"/>
+    <w:rsid w:val="00D0097A"/>
     <w:pPr>
       <w:spacing w:after="120"/>
       <w:outlineLvl w:val="2"/>
@@ -5284,9 +3335,8 @@
   <w:style w:type="character" w:default="1" w:styleId="DefaultParagraphFont">
     <w:name w:val="Default Paragraph Font"/>
     <w:uiPriority w:val="1"/>
-    <w:semiHidden/>
     <w:unhideWhenUsed/>
-    <w:rsid w:val="00B20A81"/>
+    <w:rsid w:val="00D0097A"/>
   </w:style>
   <w:style w:type="table" w:default="1" w:styleId="TableNormal">
     <w:name w:val="Normal Table"/>
@@ -5309,14 +3359,14 @@
     <w:uiPriority w:val="99"/>
     <w:semiHidden/>
     <w:unhideWhenUsed/>
-    <w:rsid w:val="00B20A81"/>
+    <w:rsid w:val="00D0097A"/>
   </w:style>
   <w:style w:type="character" w:styleId="Hyperlink">
     <w:name w:val="Hyperlink"/>
     <w:basedOn w:val="DefaultParagraphFont"/>
     <w:uiPriority w:val="99"/>
     <w:unhideWhenUsed/>
-    <w:rsid w:val="00B20A81"/>
+    <w:rsid w:val="00D0097A"/>
     <w:rPr>
       <w:strike w:val="0"/>
       <w:dstrike w:val="0"/>
@@ -5331,7 +3381,7 @@
     <w:uiPriority w:val="99"/>
     <w:semiHidden/>
     <w:unhideWhenUsed/>
-    <w:rsid w:val="00B20A81"/>
+    <w:rsid w:val="00D0097A"/>
     <w:rPr>
       <w:strike w:val="0"/>
       <w:dstrike w:val="0"/>
@@ -5345,7 +3395,7 @@
     <w:basedOn w:val="DefaultParagraphFont"/>
     <w:link w:val="Heading1"/>
     <w:uiPriority w:val="9"/>
-    <w:rsid w:val="00B20A81"/>
+    <w:rsid w:val="00D0097A"/>
     <w:rPr>
       <w:rFonts w:ascii="Arial" w:hAnsi="Arial"/>
       <w:b/>
@@ -5360,7 +3410,7 @@
     <w:basedOn w:val="DefaultParagraphFont"/>
     <w:link w:val="Heading2"/>
     <w:uiPriority w:val="9"/>
-    <w:rsid w:val="00B20A81"/>
+    <w:rsid w:val="00D0097A"/>
     <w:rPr>
       <w:rFonts w:ascii="Arial" w:hAnsi="Arial"/>
       <w:b/>
@@ -5374,7 +3424,7 @@
     <w:basedOn w:val="DefaultParagraphFont"/>
     <w:link w:val="Heading3"/>
     <w:uiPriority w:val="9"/>
-    <w:rsid w:val="00B20A81"/>
+    <w:rsid w:val="00D0097A"/>
     <w:rPr>
       <w:rFonts w:ascii="Arial" w:hAnsi="Arial"/>
       <w:b/>
@@ -5386,7 +3436,7 @@
   <w:style w:type="paragraph" w:customStyle="1" w:styleId="boxout">
     <w:name w:val="boxout"/>
     <w:basedOn w:val="Normal"/>
-    <w:rsid w:val="00B20A81"/>
+    <w:rsid w:val="00D0097A"/>
     <w:pPr>
       <w:keepLines/>
       <w:pBdr>
@@ -5405,14 +3455,14 @@
     <w:basedOn w:val="Normal"/>
     <w:uiPriority w:val="99"/>
     <w:unhideWhenUsed/>
-    <w:rsid w:val="00B20A81"/>
+    <w:rsid w:val="00D0097A"/>
   </w:style>
   <w:style w:type="character" w:styleId="Strong">
     <w:name w:val="Strong"/>
     <w:basedOn w:val="DefaultParagraphFont"/>
     <w:uiPriority w:val="22"/>
     <w:qFormat/>
-    <w:rsid w:val="00B20A81"/>
+    <w:rsid w:val="00D0097A"/>
     <w:rPr>
       <w:b/>
       <w:bCs/>
@@ -5423,7 +3473,7 @@
     <w:basedOn w:val="DefaultParagraphFont"/>
     <w:uiPriority w:val="20"/>
     <w:qFormat/>
-    <w:rsid w:val="00B20A81"/>
+    <w:rsid w:val="00D0097A"/>
     <w:rPr>
       <w:i/>
       <w:iCs/>
@@ -5436,7 +3486,7 @@
     <w:uiPriority w:val="99"/>
     <w:semiHidden/>
     <w:unhideWhenUsed/>
-    <w:rsid w:val="00B20A81"/>
+    <w:rsid w:val="00D0097A"/>
     <w:rPr>
       <w:rFonts w:ascii="Tahoma" w:hAnsi="Tahoma" w:cs="Tahoma"/>
       <w:sz w:val="16"/>
@@ -5449,7 +3499,7 @@
     <w:link w:val="BalloonText"/>
     <w:uiPriority w:val="99"/>
     <w:semiHidden/>
-    <w:rsid w:val="00B20A81"/>
+    <w:rsid w:val="00D0097A"/>
     <w:rPr>
       <w:rFonts w:ascii="Tahoma" w:hAnsi="Tahoma" w:cs="Tahoma"/>
       <w:sz w:val="16"/>
@@ -5459,7 +3509,7 @@
   <w:style w:type="paragraph" w:customStyle="1" w:styleId="Caption1">
     <w:name w:val="Caption1"/>
     <w:basedOn w:val="Normal"/>
-    <w:rsid w:val="00B20A81"/>
+    <w:rsid w:val="00D0097A"/>
     <w:pPr>
       <w:spacing w:before="100" w:beforeAutospacing="1" w:after="100" w:afterAutospacing="1"/>
       <w:ind w:left="68"/>
@@ -5478,7 +3528,7 @@
     <w:uiPriority w:val="99"/>
     <w:semiHidden/>
     <w:unhideWhenUsed/>
-    <w:rsid w:val="00B20A81"/>
+    <w:rsid w:val="00D0097A"/>
     <w:pPr>
       <w:tabs>
         <w:tab w:val="center" w:pos="4513"/>
@@ -5493,7 +3543,7 @@
     <w:link w:val="Header"/>
     <w:uiPriority w:val="99"/>
     <w:semiHidden/>
-    <w:rsid w:val="00B20A81"/>
+    <w:rsid w:val="00D0097A"/>
     <w:rPr>
       <w:rFonts w:ascii="Arial" w:hAnsi="Arial"/>
       <w:szCs w:val="24"/>
@@ -5505,7 +3555,7 @@
     <w:link w:val="FooterChar"/>
     <w:uiPriority w:val="99"/>
     <w:unhideWhenUsed/>
-    <w:rsid w:val="00B20A81"/>
+    <w:rsid w:val="00D0097A"/>
     <w:pPr>
       <w:tabs>
         <w:tab w:val="center" w:pos="4513"/>
@@ -5519,7 +3569,7 @@
     <w:basedOn w:val="DefaultParagraphFont"/>
     <w:link w:val="Footer"/>
     <w:uiPriority w:val="99"/>
-    <w:rsid w:val="00B20A81"/>
+    <w:rsid w:val="00D0097A"/>
     <w:rPr>
       <w:rFonts w:ascii="Arial" w:hAnsi="Arial"/>
       <w:szCs w:val="24"/>
@@ -5848,7 +3898,7 @@
 </file>
 
 <file path=customXml/itemProps1.xml><?xml version="1.0" encoding="utf-8"?>
-<ds:datastoreItem xmlns:ds="http://schemas.openxmlformats.org/officeDocument/2006/customXml" ds:itemID="{0FA0F2B6-C26C-44BD-9C62-A069D9B2101F}">
+<ds:datastoreItem xmlns:ds="http://schemas.openxmlformats.org/officeDocument/2006/customXml" ds:itemID="{84829037-FF96-4722-ADB9-9B8AB2A7C6E8}">
   <ds:schemaRefs>
     <ds:schemaRef ds:uri="http://schemas.openxmlformats.org/officeDocument/2006/bibliography"/>
   </ds:schemaRefs>

</xml_diff>

<commit_message>
Update Help for 2.3.1 release
</commit_message>
<xml_diff>
--- a/uk.ac.bolton.archimate.help/docs/What's New in Archi.docx
+++ b/uk.ac.bolton.archimate.help/docs/What's New in Archi.docx
@@ -133,6 +133,15 @@
         </w:rPr>
         <w:t xml:space="preserve"> 2.3</w:t>
       </w:r>
+      <w:r>
+        <w:rPr>
+          <w:rStyle w:val="Strong"/>
+          <w:rFonts w:cs="Arial"/>
+          <w:sz w:val="28"/>
+          <w:szCs w:val="28"/>
+        </w:rPr>
+        <w:t>.1</w:t>
+      </w:r>
     </w:p>
     <w:p>
       <w:pPr>
@@ -179,10 +188,200 @@
         <w:pStyle w:val="Heading2"/>
       </w:pPr>
       <w:r>
-        <w:t>Fixes in version 2.</w:t>
-      </w:r>
-      <w:r>
-        <w:t>3</w:t>
+        <w:t>New Features in version 2.3.1</w:t>
+      </w:r>
+    </w:p>
+    <w:p>
+      <w:pPr>
+        <w:pStyle w:val="ListParagraph"/>
+        <w:numPr>
+          <w:ilvl w:val="0"/>
+          <w:numId w:val="1"/>
+        </w:numPr>
+      </w:pPr>
+      <w:r>
+        <w:t>Built on Eclipse 3.8 RCP</w:t>
+      </w:r>
+    </w:p>
+    <w:p>
+      <w:pPr>
+        <w:pStyle w:val="ListParagraph"/>
+        <w:numPr>
+          <w:ilvl w:val="0"/>
+          <w:numId w:val="1"/>
+        </w:numPr>
+      </w:pPr>
+      <w:r>
+        <w:t>Support for Java 7</w:t>
+      </w:r>
+    </w:p>
+    <w:p>
+      <w:pPr>
+        <w:pStyle w:val="ListParagraph"/>
+        <w:numPr>
+          <w:ilvl w:val="0"/>
+          <w:numId w:val="1"/>
+        </w:numPr>
+      </w:pPr>
+      <w:r>
+        <w:t>Support for Windows 8 32-bit and 64-bit versions</w:t>
+      </w:r>
+    </w:p>
+    <w:p>
+      <w:pPr>
+        <w:pStyle w:val="ListParagraph"/>
+        <w:numPr>
+          <w:ilvl w:val="0"/>
+          <w:numId w:val="1"/>
+        </w:numPr>
+      </w:pPr>
+      <w:r>
+        <w:t>Improved native launcher for Mac OS X version</w:t>
+      </w:r>
+    </w:p>
+    <w:p>
+      <w:pPr>
+        <w:pStyle w:val="ListParagraph"/>
+        <w:numPr>
+          <w:ilvl w:val="0"/>
+          <w:numId w:val="1"/>
+        </w:numPr>
+      </w:pPr>
+      <w:r>
+        <w:t>Added "Archi on the Web" menu item to Help menu</w:t>
+      </w:r>
+    </w:p>
+    <w:p>
+      <w:pPr>
+        <w:pStyle w:val="ListParagraph"/>
+        <w:numPr>
+          <w:ilvl w:val="0"/>
+          <w:numId w:val="1"/>
+        </w:numPr>
+      </w:pPr>
+      <w:r>
+        <w:t>The Java version shipped with the Windows installer is now version 1.6.0_34</w:t>
+      </w:r>
+    </w:p>
+    <w:p>
+      <w:pPr>
+        <w:pStyle w:val="Heading2"/>
+      </w:pPr>
+      <w:r>
+        <w:t>Fixes in version 2.3.1</w:t>
+      </w:r>
+    </w:p>
+    <w:p>
+      <w:pPr>
+        <w:pStyle w:val="ListParagraph"/>
+        <w:numPr>
+          <w:ilvl w:val="0"/>
+          <w:numId w:val="1"/>
+        </w:numPr>
+      </w:pPr>
+      <w:r>
+        <w:t>Fix hyperlinks not working in some Operating Systems in Properties window's multi-line text controls</w:t>
+      </w:r>
+    </w:p>
+    <w:p>
+      <w:pPr>
+        <w:pStyle w:val="ListParagraph"/>
+        <w:numPr>
+          <w:ilvl w:val="0"/>
+          <w:numId w:val="1"/>
+        </w:numPr>
+      </w:pPr>
+      <w:r>
+        <w:t>Internal bug fixes</w:t>
+      </w:r>
+    </w:p>
+    <w:p>
+      <w:pPr>
+        <w:pStyle w:val="ListParagraph"/>
+        <w:numPr>
+          <w:ilvl w:val="0"/>
+          <w:numId w:val="1"/>
+        </w:numPr>
+      </w:pPr>
+      <w:r>
+        <w:t>View Full Screen removed from Mac OS X version as it now conflicts with Mac's own Full Screen support</w:t>
+      </w:r>
+    </w:p>
+    <w:p/>
+    <w:p>
+      <w:pPr>
+        <w:pStyle w:val="Heading2"/>
+      </w:pPr>
+      <w:r>
+        <w:t>New Features in version 2.3</w:t>
+      </w:r>
+    </w:p>
+    <w:p>
+      <w:pPr>
+        <w:pStyle w:val="ListParagraph"/>
+        <w:numPr>
+          <w:ilvl w:val="0"/>
+          <w:numId w:val="1"/>
+        </w:numPr>
+      </w:pPr>
+      <w:r>
+        <w:t>Improved UI performance when there are many tree nodes open in the Models Tree</w:t>
+      </w:r>
+    </w:p>
+    <w:p>
+      <w:pPr>
+        <w:pStyle w:val="ListParagraph"/>
+        <w:numPr>
+          <w:ilvl w:val="0"/>
+          <w:numId w:val="1"/>
+        </w:numPr>
+      </w:pPr>
+      <w:r>
+        <w:t>Can now connect lines between View reference figures and other figures</w:t>
+      </w:r>
+    </w:p>
+    <w:p>
+      <w:pPr>
+        <w:pStyle w:val="ListParagraph"/>
+        <w:numPr>
+          <w:ilvl w:val="0"/>
+          <w:numId w:val="1"/>
+        </w:numPr>
+      </w:pPr>
+      <w:r>
+        <w:t>Double-click in blank area of User Properties Table creates new Property</w:t>
+      </w:r>
+    </w:p>
+    <w:p>
+      <w:pPr>
+        <w:pStyle w:val="ListParagraph"/>
+        <w:numPr>
+          <w:ilvl w:val="0"/>
+          <w:numId w:val="1"/>
+        </w:numPr>
+      </w:pPr>
+      <w:r>
+        <w:t>The background for a Sketch view can now be set per view to one of "None", "Brown Paper" or "Cork" from the "Appearance" tab in Properties</w:t>
+      </w:r>
+    </w:p>
+    <w:p>
+      <w:pPr>
+        <w:pStyle w:val="ListParagraph"/>
+        <w:numPr>
+          <w:ilvl w:val="0"/>
+          <w:numId w:val="1"/>
+        </w:numPr>
+      </w:pPr>
+      <w:r>
+        <w:t>The Java version shipped with the Windows installer is now version 1.6.0_31</w:t>
+      </w:r>
+    </w:p>
+    <w:p>
+      <w:pPr>
+        <w:pStyle w:val="Heading2"/>
+      </w:pPr>
+      <w:r>
+        <w:t>Fixes in version 2.3</w:t>
       </w:r>
     </w:p>
     <w:p>
@@ -209,75 +408,6 @@
         <w:t>Fix preferred figure type not used when adding elements from Models Tree to a View</w:t>
       </w:r>
     </w:p>
-    <w:p/>
-    <w:p>
-      <w:pPr>
-        <w:pStyle w:val="Heading2"/>
-      </w:pPr>
-      <w:r>
-        <w:t>New Features in version 2.3</w:t>
-      </w:r>
-    </w:p>
-    <w:p>
-      <w:pPr>
-        <w:pStyle w:val="ListParagraph"/>
-        <w:numPr>
-          <w:ilvl w:val="0"/>
-          <w:numId w:val="1"/>
-        </w:numPr>
-      </w:pPr>
-      <w:r>
-        <w:t>Improved UI performance when there are many tree nodes open in the Models Tree</w:t>
-      </w:r>
-    </w:p>
-    <w:p>
-      <w:pPr>
-        <w:pStyle w:val="ListParagraph"/>
-        <w:numPr>
-          <w:ilvl w:val="0"/>
-          <w:numId w:val="1"/>
-        </w:numPr>
-      </w:pPr>
-      <w:r>
-        <w:t>Can now connect lines between View reference figures and other figures</w:t>
-      </w:r>
-    </w:p>
-    <w:p>
-      <w:pPr>
-        <w:pStyle w:val="ListParagraph"/>
-        <w:numPr>
-          <w:ilvl w:val="0"/>
-          <w:numId w:val="1"/>
-        </w:numPr>
-      </w:pPr>
-      <w:r>
-        <w:t>Double-click in blank area of User Properties Table creates new Property</w:t>
-      </w:r>
-    </w:p>
-    <w:p>
-      <w:pPr>
-        <w:pStyle w:val="ListParagraph"/>
-        <w:numPr>
-          <w:ilvl w:val="0"/>
-          <w:numId w:val="1"/>
-        </w:numPr>
-      </w:pPr>
-      <w:r>
-        <w:t>The background for a Sketch view can now be set per view to one of "None", "Brown Paper" or "Cork" from the "Appearance" tab in Properties</w:t>
-      </w:r>
-    </w:p>
-    <w:p>
-      <w:pPr>
-        <w:pStyle w:val="ListParagraph"/>
-        <w:numPr>
-          <w:ilvl w:val="0"/>
-          <w:numId w:val="1"/>
-        </w:numPr>
-      </w:pPr>
-      <w:r>
-        <w:t>The Java version shipped with the Windows installer is now version 1.6.0_31</w:t>
-      </w:r>
-    </w:p>
     <w:p>
       <w:pPr>
         <w:rPr>
@@ -365,6 +495,7 @@
         <w:rPr>
           <w:i/>
           <w:iCs/>
+          <w:noProof/>
         </w:rPr>
         <w:drawing>
           <wp:inline distT="0" distB="0" distL="0" distR="0">
@@ -432,6 +563,7 @@
         <w:rPr>
           <w:i/>
           <w:iCs/>
+          <w:noProof/>
         </w:rPr>
         <w:drawing>
           <wp:inline distT="0" distB="0" distL="0" distR="0">
@@ -605,7 +737,7 @@
         <w:rPr>
           <w:noProof/>
         </w:rPr>
-        <w:t>2</w:t>
+        <w:t>1</w:t>
       </w:r>
     </w:fldSimple>
   </w:p>
@@ -2111,7 +2243,7 @@
   <w:abstractNum w:abstractNumId="12">
     <w:nsid w:val="5BDA0F2C"/>
     <w:multiLevelType w:val="hybridMultilevel"/>
-    <w:tmpl w:val="702835A6"/>
+    <w:tmpl w:val="A97EE8E8"/>
     <w:lvl w:ilvl="0" w:tplc="08090001">
       <w:start w:val="1"/>
       <w:numFmt w:val="bullet"/>
@@ -2448,6 +2580,119 @@
     </w:lvl>
   </w:abstractNum>
   <w:abstractNum w:abstractNumId="15">
+    <w:nsid w:val="73474042"/>
+    <w:multiLevelType w:val="hybridMultilevel"/>
+    <w:tmpl w:val="C2A8196C"/>
+    <w:lvl w:ilvl="0" w:tplc="08090001">
+      <w:start w:val="1"/>
+      <w:numFmt w:val="bullet"/>
+      <w:lvlText w:val=""/>
+      <w:lvlJc w:val="left"/>
+      <w:pPr>
+        <w:ind w:left="720" w:hanging="360"/>
+      </w:pPr>
+      <w:rPr>
+        <w:rFonts w:ascii="Symbol" w:hAnsi="Symbol" w:hint="default"/>
+      </w:rPr>
+    </w:lvl>
+    <w:lvl w:ilvl="1" w:tplc="08090003" w:tentative="1">
+      <w:start w:val="1"/>
+      <w:numFmt w:val="bullet"/>
+      <w:lvlText w:val="o"/>
+      <w:lvlJc w:val="left"/>
+      <w:pPr>
+        <w:ind w:left="1440" w:hanging="360"/>
+      </w:pPr>
+      <w:rPr>
+        <w:rFonts w:ascii="Courier New" w:hAnsi="Courier New" w:cs="Courier New" w:hint="default"/>
+      </w:rPr>
+    </w:lvl>
+    <w:lvl w:ilvl="2" w:tplc="08090005" w:tentative="1">
+      <w:start w:val="1"/>
+      <w:numFmt w:val="bullet"/>
+      <w:lvlText w:val=""/>
+      <w:lvlJc w:val="left"/>
+      <w:pPr>
+        <w:ind w:left="2160" w:hanging="360"/>
+      </w:pPr>
+      <w:rPr>
+        <w:rFonts w:ascii="Wingdings" w:hAnsi="Wingdings" w:hint="default"/>
+      </w:rPr>
+    </w:lvl>
+    <w:lvl w:ilvl="3" w:tplc="08090001" w:tentative="1">
+      <w:start w:val="1"/>
+      <w:numFmt w:val="bullet"/>
+      <w:lvlText w:val=""/>
+      <w:lvlJc w:val="left"/>
+      <w:pPr>
+        <w:ind w:left="2880" w:hanging="360"/>
+      </w:pPr>
+      <w:rPr>
+        <w:rFonts w:ascii="Symbol" w:hAnsi="Symbol" w:hint="default"/>
+      </w:rPr>
+    </w:lvl>
+    <w:lvl w:ilvl="4" w:tplc="08090003" w:tentative="1">
+      <w:start w:val="1"/>
+      <w:numFmt w:val="bullet"/>
+      <w:lvlText w:val="o"/>
+      <w:lvlJc w:val="left"/>
+      <w:pPr>
+        <w:ind w:left="3600" w:hanging="360"/>
+      </w:pPr>
+      <w:rPr>
+        <w:rFonts w:ascii="Courier New" w:hAnsi="Courier New" w:cs="Courier New" w:hint="default"/>
+      </w:rPr>
+    </w:lvl>
+    <w:lvl w:ilvl="5" w:tplc="08090005" w:tentative="1">
+      <w:start w:val="1"/>
+      <w:numFmt w:val="bullet"/>
+      <w:lvlText w:val=""/>
+      <w:lvlJc w:val="left"/>
+      <w:pPr>
+        <w:ind w:left="4320" w:hanging="360"/>
+      </w:pPr>
+      <w:rPr>
+        <w:rFonts w:ascii="Wingdings" w:hAnsi="Wingdings" w:hint="default"/>
+      </w:rPr>
+    </w:lvl>
+    <w:lvl w:ilvl="6" w:tplc="08090001" w:tentative="1">
+      <w:start w:val="1"/>
+      <w:numFmt w:val="bullet"/>
+      <w:lvlText w:val=""/>
+      <w:lvlJc w:val="left"/>
+      <w:pPr>
+        <w:ind w:left="5040" w:hanging="360"/>
+      </w:pPr>
+      <w:rPr>
+        <w:rFonts w:ascii="Symbol" w:hAnsi="Symbol" w:hint="default"/>
+      </w:rPr>
+    </w:lvl>
+    <w:lvl w:ilvl="7" w:tplc="08090003" w:tentative="1">
+      <w:start w:val="1"/>
+      <w:numFmt w:val="bullet"/>
+      <w:lvlText w:val="o"/>
+      <w:lvlJc w:val="left"/>
+      <w:pPr>
+        <w:ind w:left="5760" w:hanging="360"/>
+      </w:pPr>
+      <w:rPr>
+        <w:rFonts w:ascii="Courier New" w:hAnsi="Courier New" w:cs="Courier New" w:hint="default"/>
+      </w:rPr>
+    </w:lvl>
+    <w:lvl w:ilvl="8" w:tplc="08090005" w:tentative="1">
+      <w:start w:val="1"/>
+      <w:numFmt w:val="bullet"/>
+      <w:lvlText w:val=""/>
+      <w:lvlJc w:val="left"/>
+      <w:pPr>
+        <w:ind w:left="6480" w:hanging="360"/>
+      </w:pPr>
+      <w:rPr>
+        <w:rFonts w:ascii="Wingdings" w:hAnsi="Wingdings" w:hint="default"/>
+      </w:rPr>
+    </w:lvl>
+  </w:abstractNum>
+  <w:abstractNum w:abstractNumId="16">
     <w:nsid w:val="760F734A"/>
     <w:multiLevelType w:val="multilevel"/>
     <w:tmpl w:val="7D20B782"/>
@@ -2560,7 +2805,7 @@
       </w:pPr>
     </w:lvl>
   </w:abstractNum>
-  <w:abstractNum w:abstractNumId="16">
+  <w:abstractNum w:abstractNumId="17">
     <w:nsid w:val="7B55301B"/>
     <w:multiLevelType w:val="hybridMultilevel"/>
     <w:tmpl w:val="7A46693A"/>
@@ -2673,7 +2918,7 @@
       </w:rPr>
     </w:lvl>
   </w:abstractNum>
-  <w:abstractNum w:abstractNumId="17">
+  <w:abstractNum w:abstractNumId="18">
     <w:nsid w:val="7CEE0587"/>
     <w:multiLevelType w:val="multilevel"/>
     <w:tmpl w:val="5DC603EE"/>
@@ -2822,7 +3067,7 @@
       </w:rPr>
     </w:lvl>
   </w:abstractNum>
-  <w:abstractNum w:abstractNumId="18">
+  <w:abstractNum w:abstractNumId="19">
     <w:nsid w:val="7D8F34E0"/>
     <w:multiLevelType w:val="hybridMultilevel"/>
     <w:tmpl w:val="41CEFEC8"/>
@@ -2935,7 +3180,7 @@
       </w:rPr>
     </w:lvl>
   </w:abstractNum>
-  <w:abstractNum w:abstractNumId="19">
+  <w:abstractNum w:abstractNumId="20">
     <w:nsid w:val="7F8904CA"/>
     <w:multiLevelType w:val="multilevel"/>
     <w:tmpl w:val="E97E08CA"/>
@@ -3061,16 +3306,16 @@
     <w:abstractNumId w:val="1"/>
   </w:num>
   <w:num w:numId="5">
-    <w:abstractNumId w:val="18"/>
+    <w:abstractNumId w:val="19"/>
   </w:num>
   <w:num w:numId="6">
-    <w:abstractNumId w:val="16"/>
+    <w:abstractNumId w:val="17"/>
   </w:num>
   <w:num w:numId="7">
     <w:abstractNumId w:val="0"/>
   </w:num>
   <w:num w:numId="8">
-    <w:abstractNumId w:val="17"/>
+    <w:abstractNumId w:val="18"/>
   </w:num>
   <w:num w:numId="9">
     <w:abstractNumId w:val="3"/>
@@ -3082,7 +3327,7 @@
     <w:abstractNumId w:val="9"/>
   </w:num>
   <w:num w:numId="12">
-    <w:abstractNumId w:val="15"/>
+    <w:abstractNumId w:val="16"/>
   </w:num>
   <w:num w:numId="13">
     <w:abstractNumId w:val="10"/>
@@ -3094,7 +3339,7 @@
     <w:abstractNumId w:val="11"/>
   </w:num>
   <w:num w:numId="16">
-    <w:abstractNumId w:val="19"/>
+    <w:abstractNumId w:val="20"/>
   </w:num>
   <w:num w:numId="17">
     <w:abstractNumId w:val="8"/>
@@ -3107,6 +3352,9 @@
   </w:num>
   <w:num w:numId="20">
     <w:abstractNumId w:val="5"/>
+  </w:num>
+  <w:num w:numId="21">
+    <w:abstractNumId w:val="15"/>
   </w:num>
   <w:numIdMacAtCleanup w:val="7"/>
 </w:numbering>
@@ -3265,7 +3513,7 @@
   <w:style w:type="paragraph" w:default="1" w:styleId="Normal">
     <w:name w:val="Normal"/>
     <w:qFormat/>
-    <w:rsid w:val="00D0097A"/>
+    <w:rsid w:val="00E859F1"/>
     <w:pPr>
       <w:spacing w:after="200" w:line="276" w:lineRule="auto"/>
     </w:pPr>
@@ -3281,7 +3529,7 @@
     <w:link w:val="Heading1Char"/>
     <w:uiPriority w:val="9"/>
     <w:qFormat/>
-    <w:rsid w:val="00D0097A"/>
+    <w:rsid w:val="00E859F1"/>
     <w:pPr>
       <w:spacing w:before="300" w:after="120"/>
       <w:outlineLvl w:val="0"/>
@@ -3301,7 +3549,7 @@
     <w:link w:val="Heading2Char"/>
     <w:uiPriority w:val="9"/>
     <w:qFormat/>
-    <w:rsid w:val="00D0097A"/>
+    <w:rsid w:val="00E859F1"/>
     <w:pPr>
       <w:keepNext/>
       <w:spacing w:before="240" w:after="80"/>
@@ -3321,7 +3569,7 @@
     <w:link w:val="Heading3Char"/>
     <w:uiPriority w:val="9"/>
     <w:qFormat/>
-    <w:rsid w:val="00D0097A"/>
+    <w:rsid w:val="00E859F1"/>
     <w:pPr>
       <w:spacing w:after="120"/>
       <w:outlineLvl w:val="2"/>
@@ -3336,7 +3584,7 @@
     <w:name w:val="Default Paragraph Font"/>
     <w:uiPriority w:val="1"/>
     <w:unhideWhenUsed/>
-    <w:rsid w:val="00D0097A"/>
+    <w:rsid w:val="00E859F1"/>
   </w:style>
   <w:style w:type="table" w:default="1" w:styleId="TableNormal">
     <w:name w:val="Normal Table"/>
@@ -3359,14 +3607,14 @@
     <w:uiPriority w:val="99"/>
     <w:semiHidden/>
     <w:unhideWhenUsed/>
-    <w:rsid w:val="00D0097A"/>
+    <w:rsid w:val="00E859F1"/>
   </w:style>
   <w:style w:type="character" w:styleId="Hyperlink">
     <w:name w:val="Hyperlink"/>
     <w:basedOn w:val="DefaultParagraphFont"/>
     <w:uiPriority w:val="99"/>
     <w:unhideWhenUsed/>
-    <w:rsid w:val="00D0097A"/>
+    <w:rsid w:val="00E859F1"/>
     <w:rPr>
       <w:strike w:val="0"/>
       <w:dstrike w:val="0"/>
@@ -3381,7 +3629,7 @@
     <w:uiPriority w:val="99"/>
     <w:semiHidden/>
     <w:unhideWhenUsed/>
-    <w:rsid w:val="00D0097A"/>
+    <w:rsid w:val="00E859F1"/>
     <w:rPr>
       <w:strike w:val="0"/>
       <w:dstrike w:val="0"/>
@@ -3395,7 +3643,7 @@
     <w:basedOn w:val="DefaultParagraphFont"/>
     <w:link w:val="Heading1"/>
     <w:uiPriority w:val="9"/>
-    <w:rsid w:val="00D0097A"/>
+    <w:rsid w:val="00E859F1"/>
     <w:rPr>
       <w:rFonts w:ascii="Arial" w:hAnsi="Arial"/>
       <w:b/>
@@ -3410,7 +3658,7 @@
     <w:basedOn w:val="DefaultParagraphFont"/>
     <w:link w:val="Heading2"/>
     <w:uiPriority w:val="9"/>
-    <w:rsid w:val="00D0097A"/>
+    <w:rsid w:val="00E859F1"/>
     <w:rPr>
       <w:rFonts w:ascii="Arial" w:hAnsi="Arial"/>
       <w:b/>
@@ -3424,7 +3672,7 @@
     <w:basedOn w:val="DefaultParagraphFont"/>
     <w:link w:val="Heading3"/>
     <w:uiPriority w:val="9"/>
-    <w:rsid w:val="00D0097A"/>
+    <w:rsid w:val="00E859F1"/>
     <w:rPr>
       <w:rFonts w:ascii="Arial" w:hAnsi="Arial"/>
       <w:b/>
@@ -3436,7 +3684,7 @@
   <w:style w:type="paragraph" w:customStyle="1" w:styleId="boxout">
     <w:name w:val="boxout"/>
     <w:basedOn w:val="Normal"/>
-    <w:rsid w:val="00D0097A"/>
+    <w:rsid w:val="00E859F1"/>
     <w:pPr>
       <w:keepLines/>
       <w:pBdr>
@@ -3455,14 +3703,14 @@
     <w:basedOn w:val="Normal"/>
     <w:uiPriority w:val="99"/>
     <w:unhideWhenUsed/>
-    <w:rsid w:val="00D0097A"/>
+    <w:rsid w:val="00E859F1"/>
   </w:style>
   <w:style w:type="character" w:styleId="Strong">
     <w:name w:val="Strong"/>
     <w:basedOn w:val="DefaultParagraphFont"/>
     <w:uiPriority w:val="22"/>
     <w:qFormat/>
-    <w:rsid w:val="00D0097A"/>
+    <w:rsid w:val="00E859F1"/>
     <w:rPr>
       <w:b/>
       <w:bCs/>
@@ -3473,7 +3721,7 @@
     <w:basedOn w:val="DefaultParagraphFont"/>
     <w:uiPriority w:val="20"/>
     <w:qFormat/>
-    <w:rsid w:val="00D0097A"/>
+    <w:rsid w:val="00E859F1"/>
     <w:rPr>
       <w:i/>
       <w:iCs/>
@@ -3486,7 +3734,7 @@
     <w:uiPriority w:val="99"/>
     <w:semiHidden/>
     <w:unhideWhenUsed/>
-    <w:rsid w:val="00D0097A"/>
+    <w:rsid w:val="00E859F1"/>
     <w:rPr>
       <w:rFonts w:ascii="Tahoma" w:hAnsi="Tahoma" w:cs="Tahoma"/>
       <w:sz w:val="16"/>
@@ -3499,7 +3747,7 @@
     <w:link w:val="BalloonText"/>
     <w:uiPriority w:val="99"/>
     <w:semiHidden/>
-    <w:rsid w:val="00D0097A"/>
+    <w:rsid w:val="00E859F1"/>
     <w:rPr>
       <w:rFonts w:ascii="Tahoma" w:hAnsi="Tahoma" w:cs="Tahoma"/>
       <w:sz w:val="16"/>
@@ -3509,7 +3757,7 @@
   <w:style w:type="paragraph" w:customStyle="1" w:styleId="Caption1">
     <w:name w:val="Caption1"/>
     <w:basedOn w:val="Normal"/>
-    <w:rsid w:val="00D0097A"/>
+    <w:rsid w:val="00E859F1"/>
     <w:pPr>
       <w:spacing w:before="100" w:beforeAutospacing="1" w:after="100" w:afterAutospacing="1"/>
       <w:ind w:left="68"/>
@@ -3528,7 +3776,7 @@
     <w:uiPriority w:val="99"/>
     <w:semiHidden/>
     <w:unhideWhenUsed/>
-    <w:rsid w:val="00D0097A"/>
+    <w:rsid w:val="00E859F1"/>
     <w:pPr>
       <w:tabs>
         <w:tab w:val="center" w:pos="4513"/>
@@ -3543,7 +3791,7 @@
     <w:link w:val="Header"/>
     <w:uiPriority w:val="99"/>
     <w:semiHidden/>
-    <w:rsid w:val="00D0097A"/>
+    <w:rsid w:val="00E859F1"/>
     <w:rPr>
       <w:rFonts w:ascii="Arial" w:hAnsi="Arial"/>
       <w:szCs w:val="24"/>
@@ -3555,7 +3803,7 @@
     <w:link w:val="FooterChar"/>
     <w:uiPriority w:val="99"/>
     <w:unhideWhenUsed/>
-    <w:rsid w:val="00D0097A"/>
+    <w:rsid w:val="00E859F1"/>
     <w:pPr>
       <w:tabs>
         <w:tab w:val="center" w:pos="4513"/>
@@ -3569,7 +3817,7 @@
     <w:basedOn w:val="DefaultParagraphFont"/>
     <w:link w:val="Footer"/>
     <w:uiPriority w:val="99"/>
-    <w:rsid w:val="00D0097A"/>
+    <w:rsid w:val="00E859F1"/>
     <w:rPr>
       <w:rFonts w:ascii="Arial" w:hAnsi="Arial"/>
       <w:szCs w:val="24"/>
@@ -3898,7 +4146,7 @@
 </file>
 
 <file path=customXml/itemProps1.xml><?xml version="1.0" encoding="utf-8"?>
-<ds:datastoreItem xmlns:ds="http://schemas.openxmlformats.org/officeDocument/2006/customXml" ds:itemID="{84829037-FF96-4722-ADB9-9B8AB2A7C6E8}">
+<ds:datastoreItem xmlns:ds="http://schemas.openxmlformats.org/officeDocument/2006/customXml" ds:itemID="{7A630E88-DDC3-44C9-A923-EE84F9E25907}">
   <ds:schemaRefs>
     <ds:schemaRef ds:uri="http://schemas.openxmlformats.org/officeDocument/2006/bibliography"/>
   </ds:schemaRefs>

</xml_diff>

<commit_message>
Add Help Docs for 2.4
</commit_message>
<xml_diff>
--- a/uk.ac.bolton.archimate.help/docs/What's New in Archi.docx
+++ b/uk.ac.bolton.archimate.help/docs/What's New in Archi.docx
@@ -131,16 +131,7 @@
           <w:sz w:val="28"/>
           <w:szCs w:val="28"/>
         </w:rPr>
-        <w:t xml:space="preserve"> 2.3</w:t>
-      </w:r>
-      <w:r>
-        <w:rPr>
-          <w:rStyle w:val="Strong"/>
-          <w:rFonts w:cs="Arial"/>
-          <w:sz w:val="28"/>
-          <w:szCs w:val="28"/>
-        </w:rPr>
-        <w:t>.1</w:t>
+        <w:t xml:space="preserve"> 2.4</w:t>
       </w:r>
     </w:p>
     <w:p>
@@ -188,7 +179,161 @@
         <w:pStyle w:val="Heading2"/>
       </w:pPr>
       <w:r>
-        <w:t>New Features in version 2.3.1</w:t>
+        <w:t>New Features in version 2.</w:t>
+      </w:r>
+      <w:r>
+        <w:t>4</w:t>
+      </w:r>
+    </w:p>
+    <w:p>
+      <w:pPr>
+        <w:pStyle w:val="ListParagraph"/>
+        <w:numPr>
+          <w:ilvl w:val="0"/>
+          <w:numId w:val="23"/>
+        </w:numPr>
+      </w:pPr>
+      <w:r>
+        <w:t xml:space="preserve">Added new </w:t>
+      </w:r>
+      <w:proofErr w:type="spellStart"/>
+      <w:r>
+        <w:t>Visualiser</w:t>
+      </w:r>
+      <w:proofErr w:type="spellEnd"/>
+      <w:r>
+        <w:t xml:space="preserve"> Window</w:t>
+      </w:r>
+    </w:p>
+    <w:p>
+      <w:pPr>
+        <w:pStyle w:val="ListParagraph"/>
+        <w:numPr>
+          <w:ilvl w:val="0"/>
+          <w:numId w:val="23"/>
+        </w:numPr>
+      </w:pPr>
+      <w:r>
+        <w:t>When creating a new connection between two elements, if there is an existing relationship of the same type, offer to reference that one</w:t>
+      </w:r>
+    </w:p>
+    <w:p>
+      <w:pPr>
+        <w:pStyle w:val="ListParagraph"/>
+        <w:numPr>
+          <w:ilvl w:val="0"/>
+          <w:numId w:val="23"/>
+        </w:numPr>
+      </w:pPr>
+      <w:r>
+        <w:t>Business Process figure can be displayed as an arrow figure</w:t>
+      </w:r>
+    </w:p>
+    <w:p>
+      <w:pPr>
+        <w:pStyle w:val="ListParagraph"/>
+        <w:numPr>
+          <w:ilvl w:val="0"/>
+          <w:numId w:val="23"/>
+        </w:numPr>
+      </w:pPr>
+      <w:r>
+        <w:t>Preferences option to set default fill colours</w:t>
+      </w:r>
+    </w:p>
+    <w:p>
+      <w:pPr>
+        <w:pStyle w:val="ListParagraph"/>
+        <w:numPr>
+          <w:ilvl w:val="0"/>
+          <w:numId w:val="23"/>
+        </w:numPr>
+      </w:pPr>
+      <w:r>
+        <w:t>Preferences option to choose whether to automatically create a backup file (*.bak) when saving</w:t>
+      </w:r>
+    </w:p>
+    <w:p>
+      <w:pPr>
+        <w:pStyle w:val="ListParagraph"/>
+        <w:numPr>
+          <w:ilvl w:val="0"/>
+          <w:numId w:val="23"/>
+        </w:numPr>
+      </w:pPr>
+      <w:r>
+        <w:t>Preferences option to use orthogonal anchor points for connections (contributed by Jean-</w:t>
+      </w:r>
+      <w:proofErr w:type="spellStart"/>
+      <w:r>
+        <w:t>Baptiste</w:t>
+      </w:r>
+      <w:proofErr w:type="spellEnd"/>
+      <w:r>
+        <w:t xml:space="preserve"> </w:t>
+      </w:r>
+      <w:proofErr w:type="spellStart"/>
+      <w:r>
+        <w:t>Sarrodie</w:t>
+      </w:r>
+      <w:proofErr w:type="spellEnd"/>
+      <w:r>
+        <w:t xml:space="preserve">, aka </w:t>
+      </w:r>
+      <w:proofErr w:type="spellStart"/>
+      <w:r>
+        <w:t>Jaiguru</w:t>
+      </w:r>
+      <w:proofErr w:type="spellEnd"/>
+      <w:r>
+        <w:t>)</w:t>
+      </w:r>
+    </w:p>
+    <w:p>
+      <w:pPr>
+        <w:pStyle w:val="ListParagraph"/>
+        <w:numPr>
+          <w:ilvl w:val="0"/>
+          <w:numId w:val="23"/>
+        </w:numPr>
+      </w:pPr>
+      <w:r>
+        <w:t>The Java version shipped with the Windows installer is now version 1.6.0_37</w:t>
+      </w:r>
+    </w:p>
+    <w:p>
+      <w:pPr>
+        <w:pStyle w:val="ListParagraph"/>
+        <w:numPr>
+          <w:ilvl w:val="0"/>
+          <w:numId w:val="23"/>
+        </w:numPr>
+      </w:pPr>
+      <w:r>
+        <w:t>Built on Eclipse 3.8.1 RCP</w:t>
+      </w:r>
+    </w:p>
+    <w:p>
+      <w:pPr>
+        <w:pStyle w:val="ListParagraph"/>
+        <w:numPr>
+          <w:ilvl w:val="0"/>
+          <w:numId w:val="23"/>
+        </w:numPr>
+      </w:pPr>
+      <w:r>
+        <w:t>Allow all ArchiMate elements to be accessed by Jasper Reports</w:t>
+      </w:r>
+    </w:p>
+    <w:p>
+      <w:pPr>
+        <w:pStyle w:val="Heading2"/>
+      </w:pPr>
+      <w:r>
+        <w:t>Fixes in version 2.</w:t>
+      </w:r>
+      <w:r>
+        <w:t>4</w:t>
       </w:r>
     </w:p>
     <w:p>
@@ -200,7 +345,7 @@
         </w:numPr>
       </w:pPr>
       <w:r>
-        <w:t>Built on Eclipse 3.8 RCP</w:t>
+        <w:t>Fixed bug where Navigator View didn't update in response to some model changes</w:t>
       </w:r>
     </w:p>
     <w:p>
@@ -212,7 +357,7 @@
         </w:numPr>
       </w:pPr>
       <w:r>
-        <w:t>Support for Java 7</w:t>
+        <w:t>Relationship rule added - Deliverable Realises Plateau</w:t>
       </w:r>
     </w:p>
     <w:p>
@@ -224,7 +369,7 @@
         </w:numPr>
       </w:pPr>
       <w:r>
-        <w:t>Support for Windows 8 32-bit and 64-bit versions</w:t>
+        <w:t>Canvas Editor locked text controls are selectable/scrollable</w:t>
       </w:r>
     </w:p>
     <w:p>
@@ -236,178 +381,10 @@
         </w:numPr>
       </w:pPr>
       <w:r>
-        <w:t>Improved native launcher for Mac OS X version</w:t>
-      </w:r>
-    </w:p>
-    <w:p>
-      <w:pPr>
-        <w:pStyle w:val="ListParagraph"/>
-        <w:numPr>
-          <w:ilvl w:val="0"/>
-          <w:numId w:val="1"/>
-        </w:numPr>
-      </w:pPr>
-      <w:r>
-        <w:t>Added "Archi on the Web" menu item to Help menu</w:t>
-      </w:r>
-    </w:p>
-    <w:p>
-      <w:pPr>
-        <w:pStyle w:val="ListParagraph"/>
-        <w:numPr>
-          <w:ilvl w:val="0"/>
-          <w:numId w:val="1"/>
-        </w:numPr>
-      </w:pPr>
-      <w:r>
-        <w:t>The Java version shipped with the Windows installer is now version 1.6.0_34</w:t>
-      </w:r>
-    </w:p>
-    <w:p>
-      <w:pPr>
-        <w:pStyle w:val="Heading2"/>
-      </w:pPr>
-      <w:r>
-        <w:t>Fixes in version 2.3.1</w:t>
-      </w:r>
-    </w:p>
-    <w:p>
-      <w:pPr>
-        <w:pStyle w:val="ListParagraph"/>
-        <w:numPr>
-          <w:ilvl w:val="0"/>
-          <w:numId w:val="1"/>
-        </w:numPr>
-      </w:pPr>
-      <w:r>
-        <w:t>Fix hyperlinks not working in some Operating Systems in Properties window's multi-line text controls</w:t>
-      </w:r>
-    </w:p>
-    <w:p>
-      <w:pPr>
-        <w:pStyle w:val="ListParagraph"/>
-        <w:numPr>
-          <w:ilvl w:val="0"/>
-          <w:numId w:val="1"/>
-        </w:numPr>
-      </w:pPr>
-      <w:r>
-        <w:t>Internal bug fixes</w:t>
-      </w:r>
-    </w:p>
-    <w:p>
-      <w:pPr>
-        <w:pStyle w:val="ListParagraph"/>
-        <w:numPr>
-          <w:ilvl w:val="0"/>
-          <w:numId w:val="1"/>
-        </w:numPr>
-      </w:pPr>
-      <w:r>
-        <w:t>View Full Screen removed from Mac OS X version as it now conflicts with Mac's own Full Screen support</w:t>
+        <w:t>Fix Outline view not updating on Mac</w:t>
       </w:r>
     </w:p>
     <w:p/>
-    <w:p>
-      <w:pPr>
-        <w:pStyle w:val="Heading2"/>
-      </w:pPr>
-      <w:r>
-        <w:t>New Features in version 2.3</w:t>
-      </w:r>
-    </w:p>
-    <w:p>
-      <w:pPr>
-        <w:pStyle w:val="ListParagraph"/>
-        <w:numPr>
-          <w:ilvl w:val="0"/>
-          <w:numId w:val="1"/>
-        </w:numPr>
-      </w:pPr>
-      <w:r>
-        <w:t>Improved UI performance when there are many tree nodes open in the Models Tree</w:t>
-      </w:r>
-    </w:p>
-    <w:p>
-      <w:pPr>
-        <w:pStyle w:val="ListParagraph"/>
-        <w:numPr>
-          <w:ilvl w:val="0"/>
-          <w:numId w:val="1"/>
-        </w:numPr>
-      </w:pPr>
-      <w:r>
-        <w:t>Can now connect lines between View reference figures and other figures</w:t>
-      </w:r>
-    </w:p>
-    <w:p>
-      <w:pPr>
-        <w:pStyle w:val="ListParagraph"/>
-        <w:numPr>
-          <w:ilvl w:val="0"/>
-          <w:numId w:val="1"/>
-        </w:numPr>
-      </w:pPr>
-      <w:r>
-        <w:t>Double-click in blank area of User Properties Table creates new Property</w:t>
-      </w:r>
-    </w:p>
-    <w:p>
-      <w:pPr>
-        <w:pStyle w:val="ListParagraph"/>
-        <w:numPr>
-          <w:ilvl w:val="0"/>
-          <w:numId w:val="1"/>
-        </w:numPr>
-      </w:pPr>
-      <w:r>
-        <w:t>The background for a Sketch view can now be set per view to one of "None", "Brown Paper" or "Cork" from the "Appearance" tab in Properties</w:t>
-      </w:r>
-    </w:p>
-    <w:p>
-      <w:pPr>
-        <w:pStyle w:val="ListParagraph"/>
-        <w:numPr>
-          <w:ilvl w:val="0"/>
-          <w:numId w:val="1"/>
-        </w:numPr>
-      </w:pPr>
-      <w:r>
-        <w:t>The Java version shipped with the Windows installer is now version 1.6.0_31</w:t>
-      </w:r>
-    </w:p>
-    <w:p>
-      <w:pPr>
-        <w:pStyle w:val="Heading2"/>
-      </w:pPr>
-      <w:r>
-        <w:t>Fixes in version 2.3</w:t>
-      </w:r>
-    </w:p>
-    <w:p>
-      <w:pPr>
-        <w:pStyle w:val="ListParagraph"/>
-        <w:numPr>
-          <w:ilvl w:val="0"/>
-          <w:numId w:val="20"/>
-        </w:numPr>
-      </w:pPr>
-      <w:r>
-        <w:t>Fix Magic Connector sometimes not creating connection on Mac</w:t>
-      </w:r>
-    </w:p>
-    <w:p>
-      <w:pPr>
-        <w:pStyle w:val="ListParagraph"/>
-        <w:numPr>
-          <w:ilvl w:val="0"/>
-          <w:numId w:val="20"/>
-        </w:numPr>
-      </w:pPr>
-      <w:r>
-        <w:t>Fix preferred figure type not used when adding elements from Models Tree to a View</w:t>
-      </w:r>
-    </w:p>
     <w:p>
       <w:pPr>
         <w:rPr>
@@ -436,52 +413,36 @@
         <w:pStyle w:val="Heading2"/>
       </w:pPr>
       <w:r>
-        <w:t>Improved UI performance when there are many tree nodes open in the Models Tree</w:t>
-      </w:r>
-    </w:p>
-    <w:p>
-      <w:r>
-        <w:t>If you have a lot of very large models open in the Models Tree and showing many tree nodes, UI performance could be very slow when renaming, creating and removing elements. This has now been improved.</w:t>
-      </w:r>
-    </w:p>
-    <w:p/>
-    <w:p>
-      <w:pPr>
-        <w:pStyle w:val="Heading2"/>
-      </w:pPr>
-      <w:r>
-        <w:t>Can now connect lines between View reference figures and other figures</w:t>
-      </w:r>
-    </w:p>
-    <w:p>
-      <w:r>
-        <w:t>The general connection tool in the palette can now create connections to and from View reference figures. You can also connect Groups to other Groups.</w:t>
-      </w:r>
-    </w:p>
-    <w:p/>
-    <w:p>
-      <w:pPr>
-        <w:pStyle w:val="Heading2"/>
-      </w:pPr>
-      <w:r>
-        <w:t>The background for a Sketch view can now be set per view to one of "None", "Brown Paper" or "Cork" from the "Appearance" tab in Properties</w:t>
-      </w:r>
-    </w:p>
-    <w:p>
-      <w:r>
-        <w:t xml:space="preserve">In Preferences you can set the default background to use for a </w:t>
-      </w:r>
-      <w:r>
-        <w:t xml:space="preserve">new </w:t>
-      </w:r>
-      <w:r>
-        <w:t>Sketch View</w:t>
-      </w:r>
-      <w:r>
-        <w:t xml:space="preserve"> to one of “None”, “Brown Paper”, or “Cork”</w:t>
-      </w:r>
-      <w:r>
-        <w:t>:</w:t>
+        <w:t xml:space="preserve">Added new </w:t>
+      </w:r>
+      <w:proofErr w:type="spellStart"/>
+      <w:r>
+        <w:t>Visualiser</w:t>
+      </w:r>
+      <w:proofErr w:type="spellEnd"/>
+      <w:r>
+        <w:t xml:space="preserve"> Window</w:t>
+      </w:r>
+    </w:p>
+    <w:p>
+      <w:r>
+        <w:t xml:space="preserve">The </w:t>
+      </w:r>
+      <w:proofErr w:type="spellStart"/>
+      <w:r>
+        <w:t>Visualiser</w:t>
+      </w:r>
+      <w:proofErr w:type="spellEnd"/>
+      <w:r>
+        <w:t xml:space="preserve"> window displays the selected model element and all of its relationships with other model elements in a graphical way. It is the graphical equivalent of the Navigator. Selecting an element or relationship in the Model Tree, the Navigator or in a Diagram View will update the selection in the </w:t>
+      </w:r>
+      <w:proofErr w:type="spellStart"/>
+      <w:r>
+        <w:t>Visualiser</w:t>
+      </w:r>
+      <w:proofErr w:type="spellEnd"/>
+      <w:r>
+        <w:t>.</w:t>
       </w:r>
     </w:p>
     <w:p>
@@ -499,9 +460,9 @@
         </w:rPr>
         <w:drawing>
           <wp:inline distT="0" distB="0" distL="0" distR="0">
-            <wp:extent cx="3067050" cy="3810000"/>
-            <wp:effectExtent l="19050" t="0" r="0" b="0"/>
-            <wp:docPr id="17" name="Picture 170" descr="D:\projekts\code\archi\archi\uk.ac.bolton.archimate.help\help\img\prefs_diagram.png"/>
+            <wp:extent cx="4813300" cy="2317750"/>
+            <wp:effectExtent l="19050" t="0" r="6350" b="0"/>
+            <wp:docPr id="2" name="Picture 109" descr="The Visualiser Window"/>
             <wp:cNvGraphicFramePr>
               <a:graphicFrameLocks xmlns:a="http://schemas.openxmlformats.org/drawingml/2006/main" noChangeAspect="1"/>
             </wp:cNvGraphicFramePr>
@@ -509,7 +470,7 @@
               <a:graphicData uri="http://schemas.openxmlformats.org/drawingml/2006/picture">
                 <pic:pic xmlns:pic="http://schemas.openxmlformats.org/drawingml/2006/picture">
                   <pic:nvPicPr>
-                    <pic:cNvPr id="0" name="Picture 170" descr="D:\projekts\code\archi\archi\uk.ac.bolton.archimate.help\help\img\prefs_diagram.png"/>
+                    <pic:cNvPr id="0" name="Picture 109" descr="The Visualiser Window"/>
                     <pic:cNvPicPr>
                       <a:picLocks noChangeAspect="1" noChangeArrowheads="1"/>
                     </pic:cNvPicPr>
@@ -524,7 +485,7 @@
                   <pic:spPr bwMode="auto">
                     <a:xfrm>
                       <a:off x="0" y="0"/>
-                      <a:ext cx="3067050" cy="3810000"/>
+                      <a:ext cx="4813300" cy="2317750"/>
                     </a:xfrm>
                     <a:prstGeom prst="rect">
                       <a:avLst/>
@@ -549,16 +510,90 @@
           <w:iCs/>
         </w:rPr>
         <w:br/>
-        <w:t>Diagram Preferences</w:t>
-      </w:r>
-    </w:p>
-    <w:p/>
-    <w:p>
-      <w:r>
-        <w:t>And you can also set it individually for each Sketch View in the Properties Window:</w:t>
-      </w:r>
-    </w:p>
-    <w:p>
+        <w:t xml:space="preserve">The </w:t>
+      </w:r>
+      <w:proofErr w:type="spellStart"/>
+      <w:r>
+        <w:rPr>
+          <w:i/>
+          <w:iCs/>
+        </w:rPr>
+        <w:t>Visualiser</w:t>
+      </w:r>
+      <w:proofErr w:type="spellEnd"/>
+      <w:r>
+        <w:rPr>
+          <w:i/>
+          <w:iCs/>
+        </w:rPr>
+        <w:t xml:space="preserve"> Window</w:t>
+      </w:r>
+    </w:p>
+    <w:p>
+      <w:r>
+        <w:t xml:space="preserve">To use the </w:t>
+      </w:r>
+      <w:proofErr w:type="spellStart"/>
+      <w:r>
+        <w:t>Visualiser</w:t>
+      </w:r>
+      <w:proofErr w:type="spellEnd"/>
+      <w:r>
+        <w:t xml:space="preserve">, select any element or relationship in the Model Tree, the Navigator, or in a View. The </w:t>
+      </w:r>
+      <w:proofErr w:type="spellStart"/>
+      <w:r>
+        <w:t>Visualiser</w:t>
+      </w:r>
+      <w:proofErr w:type="spellEnd"/>
+      <w:r>
+        <w:t xml:space="preserve"> will update to reflect the current selection. The </w:t>
+      </w:r>
+      <w:proofErr w:type="spellStart"/>
+      <w:r>
+        <w:t>Visualiser</w:t>
+      </w:r>
+      <w:proofErr w:type="spellEnd"/>
+      <w:r>
+        <w:t xml:space="preserve"> highlights the selected element and shows all relationships and any connected elements. Double-clicking on one of the connected elements allows you to "Go Into" to the element so that it is the focal central element, and all of its relationships and connected elements are displayed. You can also "Go Into" an element from the toolbar in the </w:t>
+      </w:r>
+      <w:proofErr w:type="spellStart"/>
+      <w:r>
+        <w:t>Visualiser</w:t>
+      </w:r>
+      <w:proofErr w:type="spellEnd"/>
+      <w:r>
+        <w:t xml:space="preserve"> window, and also select "Back" to return to the previous element. Select "Home" on the toolbar to return to the first selected element.</w:t>
+      </w:r>
+    </w:p>
+    <w:p>
+      <w:r>
+        <w:t xml:space="preserve">The </w:t>
+      </w:r>
+      <w:proofErr w:type="spellStart"/>
+      <w:r>
+        <w:t>Visualiser</w:t>
+      </w:r>
+      <w:proofErr w:type="spellEnd"/>
+      <w:r>
+        <w:t xml:space="preserve"> will display the selected element's connected elements to a default depth of one level (immediate connections). To change the depth level of how far the connections are calculated, select the Depth level from the drop-down menu in the </w:t>
+      </w:r>
+      <w:proofErr w:type="spellStart"/>
+      <w:r>
+        <w:t>Visualiser</w:t>
+      </w:r>
+      <w:proofErr w:type="spellEnd"/>
+      <w:r>
+        <w:t xml:space="preserve"> window:</w:t>
+      </w:r>
+    </w:p>
+    <w:p>
+      <w:pPr>
+        <w:rPr>
+          <w:i/>
+          <w:iCs/>
+        </w:rPr>
+      </w:pPr>
       <w:r>
         <w:rPr>
           <w:i/>
@@ -567,9 +602,9 @@
         </w:rPr>
         <w:drawing>
           <wp:inline distT="0" distB="0" distL="0" distR="0">
-            <wp:extent cx="3990975" cy="1428750"/>
-            <wp:effectExtent l="19050" t="0" r="9525" b="0"/>
-            <wp:docPr id="7" name="Picture 131" descr="D:\projekts\code\archi\archi\uk.ac.bolton.archimate.help\help\img\properties_sketch_appearance.png"/>
+            <wp:extent cx="1924050" cy="1212850"/>
+            <wp:effectExtent l="19050" t="0" r="0" b="0"/>
+            <wp:docPr id="3" name="Picture 110" descr="The Visualiser Menu"/>
             <wp:cNvGraphicFramePr>
               <a:graphicFrameLocks xmlns:a="http://schemas.openxmlformats.org/drawingml/2006/main" noChangeAspect="1"/>
             </wp:cNvGraphicFramePr>
@@ -577,7 +612,7 @@
               <a:graphicData uri="http://schemas.openxmlformats.org/drawingml/2006/picture">
                 <pic:pic xmlns:pic="http://schemas.openxmlformats.org/drawingml/2006/picture">
                   <pic:nvPicPr>
-                    <pic:cNvPr id="0" name="Picture 131" descr="D:\projekts\code\archi\archi\uk.ac.bolton.archimate.help\help\img\properties_sketch_appearance.png"/>
+                    <pic:cNvPr id="0" name="Picture 110" descr="The Visualiser Menu"/>
                     <pic:cNvPicPr>
                       <a:picLocks noChangeAspect="1" noChangeArrowheads="1"/>
                     </pic:cNvPicPr>
@@ -592,7 +627,7 @@
                   <pic:spPr bwMode="auto">
                     <a:xfrm>
                       <a:off x="0" y="0"/>
-                      <a:ext cx="3990975" cy="1428750"/>
+                      <a:ext cx="1924050" cy="1212850"/>
                     </a:xfrm>
                     <a:prstGeom prst="rect">
                       <a:avLst/>
@@ -617,27 +652,116 @@
           <w:iCs/>
         </w:rPr>
         <w:br/>
-        <w:t>Sketch View background options</w:t>
+        <w:t xml:space="preserve">The </w:t>
+      </w:r>
+      <w:proofErr w:type="spellStart"/>
+      <w:r>
+        <w:rPr>
+          <w:i/>
+          <w:iCs/>
+        </w:rPr>
+        <w:t>Visualiser</w:t>
+      </w:r>
+      <w:proofErr w:type="spellEnd"/>
+      <w:r>
+        <w:rPr>
+          <w:i/>
+          <w:iCs/>
+        </w:rPr>
+        <w:t xml:space="preserve"> Menu for Depth</w:t>
+      </w:r>
+    </w:p>
+    <w:p>
+      <w:r>
+        <w:t xml:space="preserve">Selecting an element or relationship in the Model Tree, the Navigator, or in a View will update the focussed selection in the </w:t>
+      </w:r>
+      <w:proofErr w:type="spellStart"/>
+      <w:r>
+        <w:t>Visualiser</w:t>
+      </w:r>
+      <w:proofErr w:type="spellEnd"/>
+      <w:r>
+        <w:t xml:space="preserve"> window. To stop this from updating, you can press the "Pins the current view" button on the toolbar in the </w:t>
+      </w:r>
+      <w:proofErr w:type="spellStart"/>
+      <w:r>
+        <w:t>Visualiser</w:t>
+      </w:r>
+      <w:proofErr w:type="spellEnd"/>
+      <w:r>
+        <w:t xml:space="preserve"> window.</w:t>
+      </w:r>
+    </w:p>
+    <w:p>
+      <w:r>
+        <w:lastRenderedPageBreak/>
+        <w:t xml:space="preserve">The first time a focussed element is displayed in the </w:t>
+      </w:r>
+      <w:proofErr w:type="spellStart"/>
+      <w:r>
+        <w:t>Visualiser</w:t>
+      </w:r>
+      <w:proofErr w:type="spellEnd"/>
+      <w:r>
+        <w:t xml:space="preserve"> window it is laid out with an animation. This animation can be turned off in </w:t>
+      </w:r>
+      <w:hyperlink w:anchor="prefs_general.html" w:history="1">
+        <w:r>
+          <w:rPr>
+            <w:rStyle w:val="Hyperlink"/>
+          </w:rPr>
+          <w:t>Preferences</w:t>
+        </w:r>
+      </w:hyperlink>
+      <w:r>
+        <w:t xml:space="preserve">. If you wish to re-layout, you can press the "Layout" button on the toolbar in the </w:t>
+      </w:r>
+      <w:proofErr w:type="spellStart"/>
+      <w:r>
+        <w:t>Visualiser</w:t>
+      </w:r>
+      <w:proofErr w:type="spellEnd"/>
+      <w:r>
+        <w:t xml:space="preserve"> window.  </w:t>
       </w:r>
     </w:p>
     <w:p/>
-    <w:p>
-      <w:pPr>
+    <w:p/>
+    <w:p>
+      <w:pPr>
+        <w:pStyle w:val="Heading2"/>
+      </w:pPr>
+      <w:r>
+        <w:t>When creating a new connection between two elements, if there is an existing relationship of the same type, offer to reference that one</w:t>
+      </w:r>
+    </w:p>
+    <w:p>
+      <w:r>
+        <w:t xml:space="preserve">When adding a new connection in a View, if the same type of model relationship already exists between the source and target elements, a dialog box will appear giving you the option to reference that model relationship from the connection, or create a new connection </w:t>
+      </w:r>
+      <w:r>
         <w:rPr>
-          <w:b/>
-          <w:bCs/>
+          <w:i/>
+          <w:iCs/>
         </w:rPr>
-      </w:pPr>
+        <w:t>and</w:t>
+      </w:r>
+      <w:r>
+        <w:t xml:space="preserve"> model relationship:</w:t>
+      </w:r>
+    </w:p>
+    <w:p>
       <w:r>
         <w:rPr>
-          <w:bCs/>
+          <w:i/>
+          <w:iCs/>
           <w:noProof/>
         </w:rPr>
         <w:drawing>
           <wp:inline distT="0" distB="0" distL="0" distR="0">
-            <wp:extent cx="5731510" cy="4738524"/>
-            <wp:effectExtent l="19050" t="0" r="2540" b="0"/>
-            <wp:docPr id="20" name="Picture 1"/>
+            <wp:extent cx="3378200" cy="1028700"/>
+            <wp:effectExtent l="19050" t="0" r="0" b="0"/>
+            <wp:docPr id="4" name="Picture 34" descr="Reuse Dialog"/>
             <wp:cNvGraphicFramePr>
               <a:graphicFrameLocks xmlns:a="http://schemas.openxmlformats.org/drawingml/2006/main" noChangeAspect="1"/>
             </wp:cNvGraphicFramePr>
@@ -645,7 +769,7 @@
               <a:graphicData uri="http://schemas.openxmlformats.org/drawingml/2006/picture">
                 <pic:pic xmlns:pic="http://schemas.openxmlformats.org/drawingml/2006/picture">
                   <pic:nvPicPr>
-                    <pic:cNvPr id="0" name="Picture 1"/>
+                    <pic:cNvPr id="0" name="Picture 34" descr="Reuse Dialog"/>
                     <pic:cNvPicPr>
                       <a:picLocks noChangeAspect="1" noChangeArrowheads="1"/>
                     </pic:cNvPicPr>
@@ -660,7 +784,7 @@
                   <pic:spPr bwMode="auto">
                     <a:xfrm>
                       <a:off x="0" y="0"/>
-                      <a:ext cx="5731510" cy="4738524"/>
+                      <a:ext cx="3378200" cy="1028700"/>
                     </a:xfrm>
                     <a:prstGeom prst="rect">
                       <a:avLst/>
@@ -681,14 +805,618 @@
       </w:r>
       <w:r>
         <w:rPr>
+          <w:i/>
+          <w:iCs/>
+        </w:rPr>
+        <w:br/>
+        <w:t>A dialog providing the option of re-using a model relationship.</w:t>
+      </w:r>
+    </w:p>
+    <w:p/>
+    <w:p/>
+    <w:p>
+      <w:pPr>
+        <w:pStyle w:val="Heading2"/>
+      </w:pPr>
+      <w:r>
+        <w:t>Business Process figure can be displayed as an arrow figure</w:t>
+      </w:r>
+    </w:p>
+    <w:p>
+      <w:r>
+        <w:t>You can now use an arrow figure for a Business Process. You can set this as the default in Preferences:</w:t>
+      </w:r>
+    </w:p>
+    <w:p>
+      <w:pPr>
+        <w:spacing w:after="0" w:line="240" w:lineRule="auto"/>
+      </w:pPr>
+      <w:r>
+        <w:rPr>
+          <w:noProof/>
+        </w:rPr>
+        <w:drawing>
+          <wp:inline distT="0" distB="0" distL="0" distR="0">
+            <wp:extent cx="2717800" cy="3333750"/>
+            <wp:effectExtent l="19050" t="0" r="6350" b="0"/>
+            <wp:docPr id="177" name="Picture 177" descr="C:\dev\archi\archi\uk.ac.bolton.archimate.help\help\img\prefs_figures.png"/>
+            <wp:cNvGraphicFramePr>
+              <a:graphicFrameLocks xmlns:a="http://schemas.openxmlformats.org/drawingml/2006/main" noChangeAspect="1"/>
+            </wp:cNvGraphicFramePr>
+            <a:graphic xmlns:a="http://schemas.openxmlformats.org/drawingml/2006/main">
+              <a:graphicData uri="http://schemas.openxmlformats.org/drawingml/2006/picture">
+                <pic:pic xmlns:pic="http://schemas.openxmlformats.org/drawingml/2006/picture">
+                  <pic:nvPicPr>
+                    <pic:cNvPr id="0" name="Picture 177" descr="C:\dev\archi\archi\uk.ac.bolton.archimate.help\help\img\prefs_figures.png"/>
+                    <pic:cNvPicPr>
+                      <a:picLocks noChangeAspect="1" noChangeArrowheads="1"/>
+                    </pic:cNvPicPr>
+                  </pic:nvPicPr>
+                  <pic:blipFill>
+                    <a:blip r:embed="rId12" cstate="print"/>
+                    <a:srcRect/>
+                    <a:stretch>
+                      <a:fillRect/>
+                    </a:stretch>
+                  </pic:blipFill>
+                  <pic:spPr bwMode="auto">
+                    <a:xfrm>
+                      <a:off x="0" y="0"/>
+                      <a:ext cx="2717800" cy="3333750"/>
+                    </a:xfrm>
+                    <a:prstGeom prst="rect">
+                      <a:avLst/>
+                    </a:prstGeom>
+                    <a:noFill/>
+                    <a:ln w="9525">
+                      <a:noFill/>
+                      <a:miter lim="800000"/>
+                      <a:headEnd/>
+                      <a:tailEnd/>
+                    </a:ln>
+                  </pic:spPr>
+                </pic:pic>
+              </a:graphicData>
+            </a:graphic>
+          </wp:inline>
+        </w:drawing>
+      </w:r>
+    </w:p>
+    <w:p>
+      <w:pPr>
+        <w:spacing w:after="0" w:line="240" w:lineRule="auto"/>
+      </w:pPr>
+    </w:p>
+    <w:p>
+      <w:pPr>
+        <w:spacing w:after="0" w:line="240" w:lineRule="auto"/>
+      </w:pPr>
+      <w:r>
+        <w:lastRenderedPageBreak/>
+        <w:t>Or on an instance basis in</w:t>
+      </w:r>
+      <w:r>
+        <w:t xml:space="preserve"> the Properties window</w:t>
+      </w:r>
+      <w:r>
+        <w:t>:</w:t>
+      </w:r>
+    </w:p>
+    <w:p>
+      <w:pPr>
+        <w:spacing w:after="0" w:line="240" w:lineRule="auto"/>
+      </w:pPr>
+    </w:p>
+    <w:p>
+      <w:pPr>
+        <w:spacing w:after="0" w:line="240" w:lineRule="auto"/>
+      </w:pPr>
+      <w:r>
+        <w:rPr>
+          <w:noProof/>
+        </w:rPr>
+        <w:drawing>
+          <wp:inline distT="0" distB="0" distL="0" distR="0">
+            <wp:extent cx="4169410" cy="1485265"/>
+            <wp:effectExtent l="19050" t="0" r="2540" b="0"/>
+            <wp:docPr id="5" name="Picture 1"/>
+            <wp:cNvGraphicFramePr>
+              <a:graphicFrameLocks xmlns:a="http://schemas.openxmlformats.org/drawingml/2006/main" noChangeAspect="1"/>
+            </wp:cNvGraphicFramePr>
+            <a:graphic xmlns:a="http://schemas.openxmlformats.org/drawingml/2006/main">
+              <a:graphicData uri="http://schemas.openxmlformats.org/drawingml/2006/picture">
+                <pic:pic xmlns:pic="http://schemas.openxmlformats.org/drawingml/2006/picture">
+                  <pic:nvPicPr>
+                    <pic:cNvPr id="0" name="Picture 1"/>
+                    <pic:cNvPicPr>
+                      <a:picLocks noChangeAspect="1" noChangeArrowheads="1"/>
+                    </pic:cNvPicPr>
+                  </pic:nvPicPr>
+                  <pic:blipFill>
+                    <a:blip r:embed="rId13" cstate="print"/>
+                    <a:srcRect/>
+                    <a:stretch>
+                      <a:fillRect/>
+                    </a:stretch>
+                  </pic:blipFill>
+                  <pic:spPr bwMode="auto">
+                    <a:xfrm>
+                      <a:off x="0" y="0"/>
+                      <a:ext cx="4169410" cy="1485265"/>
+                    </a:xfrm>
+                    <a:prstGeom prst="rect">
+                      <a:avLst/>
+                    </a:prstGeom>
+                    <a:noFill/>
+                    <a:ln w="9525">
+                      <a:noFill/>
+                      <a:miter lim="800000"/>
+                      <a:headEnd/>
+                      <a:tailEnd/>
+                    </a:ln>
+                  </pic:spPr>
+                </pic:pic>
+              </a:graphicData>
+            </a:graphic>
+          </wp:inline>
+        </w:drawing>
+      </w:r>
+    </w:p>
+    <w:p>
+      <w:pPr>
+        <w:spacing w:after="0" w:line="240" w:lineRule="auto"/>
+      </w:pPr>
+    </w:p>
+    <w:p>
+      <w:pPr>
+        <w:spacing w:after="0" w:line="240" w:lineRule="auto"/>
+      </w:pPr>
+    </w:p>
+    <w:p>
+      <w:pPr>
+        <w:pStyle w:val="Heading2"/>
+      </w:pPr>
+      <w:r>
+        <w:t>Preferences option to set default fill colours</w:t>
+      </w:r>
+    </w:p>
+    <w:p>
+      <w:pPr>
+        <w:spacing w:after="0" w:line="240" w:lineRule="auto"/>
+        <w:rPr>
+          <w:i/>
+          <w:iCs/>
+        </w:rPr>
+      </w:pPr>
+      <w:r>
+        <w:rPr>
+          <w:i/>
+          <w:iCs/>
+          <w:noProof/>
+        </w:rPr>
+        <w:drawing>
+          <wp:inline distT="0" distB="0" distL="0" distR="0">
+            <wp:extent cx="4083050" cy="3943350"/>
+            <wp:effectExtent l="19050" t="0" r="0" b="0"/>
+            <wp:docPr id="6" name="Picture 172" descr="C:\dev\archi\archi\uk.ac.bolton.archimate.help\help\img\prefs_fillcolors.png"/>
+            <wp:cNvGraphicFramePr>
+              <a:graphicFrameLocks xmlns:a="http://schemas.openxmlformats.org/drawingml/2006/main" noChangeAspect="1"/>
+            </wp:cNvGraphicFramePr>
+            <a:graphic xmlns:a="http://schemas.openxmlformats.org/drawingml/2006/main">
+              <a:graphicData uri="http://schemas.openxmlformats.org/drawingml/2006/picture">
+                <pic:pic xmlns:pic="http://schemas.openxmlformats.org/drawingml/2006/picture">
+                  <pic:nvPicPr>
+                    <pic:cNvPr id="0" name="Picture 172" descr="C:\dev\archi\archi\uk.ac.bolton.archimate.help\help\img\prefs_fillcolors.png"/>
+                    <pic:cNvPicPr>
+                      <a:picLocks noChangeAspect="1" noChangeArrowheads="1"/>
+                    </pic:cNvPicPr>
+                  </pic:nvPicPr>
+                  <pic:blipFill>
+                    <a:blip r:embed="rId14" cstate="print"/>
+                    <a:srcRect/>
+                    <a:stretch>
+                      <a:fillRect/>
+                    </a:stretch>
+                  </pic:blipFill>
+                  <pic:spPr bwMode="auto">
+                    <a:xfrm>
+                      <a:off x="0" y="0"/>
+                      <a:ext cx="4083050" cy="3943350"/>
+                    </a:xfrm>
+                    <a:prstGeom prst="rect">
+                      <a:avLst/>
+                    </a:prstGeom>
+                    <a:noFill/>
+                    <a:ln w="9525">
+                      <a:noFill/>
+                      <a:miter lim="800000"/>
+                      <a:headEnd/>
+                      <a:tailEnd/>
+                    </a:ln>
+                  </pic:spPr>
+                </pic:pic>
+              </a:graphicData>
+            </a:graphic>
+          </wp:inline>
+        </w:drawing>
+      </w:r>
+      <w:r>
+        <w:rPr>
+          <w:i/>
+          <w:iCs/>
+        </w:rPr>
+        <w:br/>
+        <w:t>Colours Preferences</w:t>
+      </w:r>
+    </w:p>
+    <w:p>
+      <w:pPr>
+        <w:spacing w:after="0" w:line="240" w:lineRule="auto"/>
+      </w:pPr>
+      <w:r>
+        <w:t> </w:t>
+      </w:r>
+    </w:p>
+    <w:p>
+      <w:pPr>
+        <w:spacing w:after="0" w:line="240" w:lineRule="auto"/>
+        <w:rPr>
           <w:b/>
           <w:bCs/>
         </w:rPr>
+      </w:pPr>
+      <w:r>
+        <w:rPr>
+          <w:b/>
+          <w:bCs/>
+        </w:rPr>
+        <w:t>Default Fill Colours</w:t>
+      </w:r>
+    </w:p>
+    <w:p>
+      <w:pPr>
+        <w:spacing w:after="0" w:line="240" w:lineRule="auto"/>
+      </w:pPr>
+      <w:r>
+        <w:t>Choose the default fill colours to use for ArchiMate elements. These are the colours that will be displayed when the fill colour is set to "Default" in the Properties window for a diagram element. The default fill colours can be set differently for each installation of Archi so, for example, one user can have a completely different set of default fill colours than another user. The colours will not be saved in the .</w:t>
+      </w:r>
+      <w:proofErr w:type="spellStart"/>
+      <w:r>
+        <w:t>archimate</w:t>
+      </w:r>
+      <w:proofErr w:type="spellEnd"/>
+      <w:r>
+        <w:t xml:space="preserve"> model file unless the option to "Save the default fill colour for a new element in </w:t>
+      </w:r>
+      <w:r>
+        <w:t>the .</w:t>
+      </w:r>
+      <w:proofErr w:type="spellStart"/>
+      <w:r>
+        <w:t>archimate</w:t>
+      </w:r>
+      <w:proofErr w:type="spellEnd"/>
+      <w:r>
+        <w:t xml:space="preserve"> file" is ticked.</w:t>
+      </w:r>
+    </w:p>
+    <w:p>
+      <w:pPr>
+        <w:spacing w:after="0" w:line="240" w:lineRule="auto"/>
+      </w:pPr>
+    </w:p>
+    <w:p>
+      <w:pPr>
+        <w:spacing w:after="0" w:line="240" w:lineRule="auto"/>
+      </w:pPr>
+      <w:r>
+        <w:rPr>
+          <w:b/>
+          <w:bCs/>
+        </w:rPr>
+        <w:t>Save the default fill colour for a new element in the .</w:t>
+      </w:r>
+      <w:proofErr w:type="spellStart"/>
+      <w:r>
+        <w:rPr>
+          <w:b/>
+          <w:bCs/>
+        </w:rPr>
+        <w:t>archimate</w:t>
+      </w:r>
+      <w:proofErr w:type="spellEnd"/>
+      <w:r>
+        <w:rPr>
+          <w:b/>
+          <w:bCs/>
+        </w:rPr>
+        <w:t xml:space="preserve"> file</w:t>
+      </w:r>
+      <w:r>
         <w:br/>
-      </w:r>
+        <w:t>If this is checked a diagram element's default fill colour is saved in the .</w:t>
+      </w:r>
+      <w:proofErr w:type="spellStart"/>
+      <w:r>
+        <w:t>archimate</w:t>
+      </w:r>
+      <w:proofErr w:type="spellEnd"/>
+      <w:r>
+        <w:t xml:space="preserve"> file and will then be "fixed" in the file. This ensures that if the file is shared the recipient will see these colours.</w:t>
+      </w:r>
+    </w:p>
+    <w:p>
+      <w:pPr>
+        <w:spacing w:after="0" w:line="240" w:lineRule="auto"/>
+      </w:pPr>
+    </w:p>
+    <w:p>
+      <w:pPr>
+        <w:spacing w:after="0" w:line="240" w:lineRule="auto"/>
+      </w:pPr>
+    </w:p>
+    <w:p>
+      <w:pPr>
+        <w:spacing w:after="0" w:line="240" w:lineRule="auto"/>
+      </w:pPr>
+    </w:p>
+    <w:p>
+      <w:pPr>
+        <w:pStyle w:val="Heading2"/>
+      </w:pPr>
+      <w:r>
+        <w:lastRenderedPageBreak/>
+        <w:t>Preferences option to use orthogonal anchor points for connections</w:t>
+      </w:r>
+    </w:p>
+    <w:p>
+      <w:pPr>
+        <w:spacing w:after="0" w:line="240" w:lineRule="auto"/>
+      </w:pPr>
+    </w:p>
+    <w:p>
+      <w:pPr>
+        <w:spacing w:after="0" w:line="240" w:lineRule="auto"/>
+      </w:pPr>
+      <w:r>
+        <w:rPr>
+          <w:noProof/>
+        </w:rPr>
+        <w:drawing>
+          <wp:inline distT="0" distB="0" distL="0" distR="0">
+            <wp:extent cx="3072130" cy="3635375"/>
+            <wp:effectExtent l="19050" t="0" r="0" b="0"/>
+            <wp:docPr id="8" name="Picture 4"/>
+            <wp:cNvGraphicFramePr>
+              <a:graphicFrameLocks xmlns:a="http://schemas.openxmlformats.org/drawingml/2006/main" noChangeAspect="1"/>
+            </wp:cNvGraphicFramePr>
+            <a:graphic xmlns:a="http://schemas.openxmlformats.org/drawingml/2006/main">
+              <a:graphicData uri="http://schemas.openxmlformats.org/drawingml/2006/picture">
+                <pic:pic xmlns:pic="http://schemas.openxmlformats.org/drawingml/2006/picture">
+                  <pic:nvPicPr>
+                    <pic:cNvPr id="0" name="Picture 4"/>
+                    <pic:cNvPicPr>
+                      <a:picLocks noChangeAspect="1" noChangeArrowheads="1"/>
+                    </pic:cNvPicPr>
+                  </pic:nvPicPr>
+                  <pic:blipFill>
+                    <a:blip r:embed="rId15" cstate="print"/>
+                    <a:srcRect/>
+                    <a:stretch>
+                      <a:fillRect/>
+                    </a:stretch>
+                  </pic:blipFill>
+                  <pic:spPr bwMode="auto">
+                    <a:xfrm>
+                      <a:off x="0" y="0"/>
+                      <a:ext cx="3072130" cy="3635375"/>
+                    </a:xfrm>
+                    <a:prstGeom prst="rect">
+                      <a:avLst/>
+                    </a:prstGeom>
+                    <a:noFill/>
+                    <a:ln w="9525">
+                      <a:noFill/>
+                      <a:miter lim="800000"/>
+                      <a:headEnd/>
+                      <a:tailEnd/>
+                    </a:ln>
+                  </pic:spPr>
+                </pic:pic>
+              </a:graphicData>
+            </a:graphic>
+          </wp:inline>
+        </w:drawing>
+      </w:r>
+    </w:p>
+    <w:p>
+      <w:pPr>
+        <w:spacing w:after="0" w:line="240" w:lineRule="auto"/>
+      </w:pPr>
+    </w:p>
+    <w:p>
+      <w:pPr>
+        <w:spacing w:after="0" w:line="240" w:lineRule="auto"/>
+      </w:pPr>
+      <w:r>
+        <w:rPr>
+          <w:b/>
+          <w:bCs/>
+        </w:rPr>
+        <w:t>Use orthogonal connection anchors</w:t>
+      </w:r>
+      <w:r>
+        <w:br/>
+        <w:t>If this is ticked then a new method to calculate the anchor point for a connection is used (the position where a connection connects to a figure). By default (option not ticked), the anchor point is computed as the intersection of the figure's border and the connection targeting the figure's centre. With this option, the anchor point is computed to make the connection either a vertical or horizontal line (if this not possible, it connects to one of the figure's corners). It is possible to move this anchor point just by moving the figure or by creating a bend point in the connection and moving that.</w:t>
+      </w:r>
+    </w:p>
+    <w:p>
+      <w:pPr>
+        <w:spacing w:after="0" w:line="240" w:lineRule="auto"/>
+      </w:pPr>
+      <w:r>
+        <w:t>For example if not ticked (default) the connections appear as follows:</w:t>
+      </w:r>
+    </w:p>
+    <w:p>
+      <w:pPr>
+        <w:spacing w:after="0" w:line="240" w:lineRule="auto"/>
+      </w:pPr>
+    </w:p>
+    <w:p>
+      <w:pPr>
+        <w:spacing w:after="0" w:line="240" w:lineRule="auto"/>
+      </w:pPr>
+      <w:r>
+        <w:rPr>
+          <w:noProof/>
+        </w:rPr>
+        <w:drawing>
+          <wp:inline distT="0" distB="0" distL="0" distR="0">
+            <wp:extent cx="4051300" cy="1771650"/>
+            <wp:effectExtent l="19050" t="0" r="6350" b="0"/>
+            <wp:docPr id="9" name="Picture 174" descr="Orthogonal 1"/>
+            <wp:cNvGraphicFramePr>
+              <a:graphicFrameLocks xmlns:a="http://schemas.openxmlformats.org/drawingml/2006/main" noChangeAspect="1"/>
+            </wp:cNvGraphicFramePr>
+            <a:graphic xmlns:a="http://schemas.openxmlformats.org/drawingml/2006/main">
+              <a:graphicData uri="http://schemas.openxmlformats.org/drawingml/2006/picture">
+                <pic:pic xmlns:pic="http://schemas.openxmlformats.org/drawingml/2006/picture">
+                  <pic:nvPicPr>
+                    <pic:cNvPr id="0" name="Picture 174" descr="Orthogonal 1"/>
+                    <pic:cNvPicPr>
+                      <a:picLocks noChangeAspect="1" noChangeArrowheads="1"/>
+                    </pic:cNvPicPr>
+                  </pic:nvPicPr>
+                  <pic:blipFill>
+                    <a:blip r:embed="rId16" cstate="print"/>
+                    <a:srcRect/>
+                    <a:stretch>
+                      <a:fillRect/>
+                    </a:stretch>
+                  </pic:blipFill>
+                  <pic:spPr bwMode="auto">
+                    <a:xfrm>
+                      <a:off x="0" y="0"/>
+                      <a:ext cx="4051300" cy="1771650"/>
+                    </a:xfrm>
+                    <a:prstGeom prst="rect">
+                      <a:avLst/>
+                    </a:prstGeom>
+                    <a:noFill/>
+                    <a:ln w="9525">
+                      <a:noFill/>
+                      <a:miter lim="800000"/>
+                      <a:headEnd/>
+                      <a:tailEnd/>
+                    </a:ln>
+                  </pic:spPr>
+                </pic:pic>
+              </a:graphicData>
+            </a:graphic>
+          </wp:inline>
+        </w:drawing>
+      </w:r>
+    </w:p>
+    <w:p>
+      <w:pPr>
+        <w:spacing w:after="0" w:line="240" w:lineRule="auto"/>
+      </w:pPr>
+      <w:r>
+        <w:t> </w:t>
+      </w:r>
+    </w:p>
+    <w:p>
+      <w:pPr>
+        <w:spacing w:after="0" w:line="240" w:lineRule="auto"/>
+      </w:pPr>
+    </w:p>
+    <w:p>
+      <w:pPr>
+        <w:spacing w:after="0" w:line="240" w:lineRule="auto"/>
+      </w:pPr>
+      <w:r>
+        <w:t>If ticked the connections appear as follows:</w:t>
+      </w:r>
+    </w:p>
+    <w:p>
+      <w:pPr>
+        <w:spacing w:after="0" w:line="240" w:lineRule="auto"/>
+      </w:pPr>
+    </w:p>
+    <w:p>
+      <w:pPr>
+        <w:spacing w:after="0" w:line="240" w:lineRule="auto"/>
+      </w:pPr>
+      <w:r>
+        <w:rPr>
+          <w:noProof/>
+        </w:rPr>
+        <w:lastRenderedPageBreak/>
+        <w:drawing>
+          <wp:inline distT="0" distB="0" distL="0" distR="0">
+            <wp:extent cx="4076700" cy="1790700"/>
+            <wp:effectExtent l="19050" t="0" r="0" b="0"/>
+            <wp:docPr id="10" name="Picture 175" descr="Orthogonal 2"/>
+            <wp:cNvGraphicFramePr>
+              <a:graphicFrameLocks xmlns:a="http://schemas.openxmlformats.org/drawingml/2006/main" noChangeAspect="1"/>
+            </wp:cNvGraphicFramePr>
+            <a:graphic xmlns:a="http://schemas.openxmlformats.org/drawingml/2006/main">
+              <a:graphicData uri="http://schemas.openxmlformats.org/drawingml/2006/picture">
+                <pic:pic xmlns:pic="http://schemas.openxmlformats.org/drawingml/2006/picture">
+                  <pic:nvPicPr>
+                    <pic:cNvPr id="0" name="Picture 175" descr="Orthogonal 2"/>
+                    <pic:cNvPicPr>
+                      <a:picLocks noChangeAspect="1" noChangeArrowheads="1"/>
+                    </pic:cNvPicPr>
+                  </pic:nvPicPr>
+                  <pic:blipFill>
+                    <a:blip r:embed="rId17" cstate="print"/>
+                    <a:srcRect/>
+                    <a:stretch>
+                      <a:fillRect/>
+                    </a:stretch>
+                  </pic:blipFill>
+                  <pic:spPr bwMode="auto">
+                    <a:xfrm>
+                      <a:off x="0" y="0"/>
+                      <a:ext cx="4076700" cy="1790700"/>
+                    </a:xfrm>
+                    <a:prstGeom prst="rect">
+                      <a:avLst/>
+                    </a:prstGeom>
+                    <a:noFill/>
+                    <a:ln w="9525">
+                      <a:noFill/>
+                      <a:miter lim="800000"/>
+                      <a:headEnd/>
+                      <a:tailEnd/>
+                    </a:ln>
+                  </pic:spPr>
+                </pic:pic>
+              </a:graphicData>
+            </a:graphic>
+          </wp:inline>
+        </w:drawing>
+      </w:r>
+    </w:p>
+    <w:p>
+      <w:pPr>
+        <w:spacing w:after="0" w:line="240" w:lineRule="auto"/>
+      </w:pPr>
+    </w:p>
+    <w:p>
+      <w:pPr>
+        <w:spacing w:after="0" w:line="240" w:lineRule="auto"/>
+      </w:pPr>
+    </w:p>
+    <w:p>
+      <w:pPr>
+        <w:spacing w:after="0" w:line="240" w:lineRule="auto"/>
+      </w:pPr>
     </w:p>
     <w:sectPr>
-      <w:footerReference w:type="default" r:id="rId12"/>
+      <w:footerReference w:type="default" r:id="rId18"/>
       <w:pgSz w:w="11906" w:h="16838"/>
       <w:pgMar w:top="1440" w:right="1440" w:bottom="1440" w:left="1440" w:header="708" w:footer="708" w:gutter="0"/>
       <w:pgNumType w:start="0"/>
@@ -1378,6 +2106,119 @@
     </w:lvl>
   </w:abstractNum>
   <w:abstractNum w:abstractNumId="5">
+    <w:nsid w:val="336A34A3"/>
+    <w:multiLevelType w:val="hybridMultilevel"/>
+    <w:tmpl w:val="210890B4"/>
+    <w:lvl w:ilvl="0" w:tplc="08090001">
+      <w:start w:val="1"/>
+      <w:numFmt w:val="bullet"/>
+      <w:lvlText w:val=""/>
+      <w:lvlJc w:val="left"/>
+      <w:pPr>
+        <w:ind w:left="720" w:hanging="360"/>
+      </w:pPr>
+      <w:rPr>
+        <w:rFonts w:ascii="Symbol" w:hAnsi="Symbol" w:hint="default"/>
+      </w:rPr>
+    </w:lvl>
+    <w:lvl w:ilvl="1" w:tplc="08090003" w:tentative="1">
+      <w:start w:val="1"/>
+      <w:numFmt w:val="bullet"/>
+      <w:lvlText w:val="o"/>
+      <w:lvlJc w:val="left"/>
+      <w:pPr>
+        <w:ind w:left="1440" w:hanging="360"/>
+      </w:pPr>
+      <w:rPr>
+        <w:rFonts w:ascii="Courier New" w:hAnsi="Courier New" w:cs="Courier New" w:hint="default"/>
+      </w:rPr>
+    </w:lvl>
+    <w:lvl w:ilvl="2" w:tplc="08090005" w:tentative="1">
+      <w:start w:val="1"/>
+      <w:numFmt w:val="bullet"/>
+      <w:lvlText w:val=""/>
+      <w:lvlJc w:val="left"/>
+      <w:pPr>
+        <w:ind w:left="2160" w:hanging="360"/>
+      </w:pPr>
+      <w:rPr>
+        <w:rFonts w:ascii="Wingdings" w:hAnsi="Wingdings" w:hint="default"/>
+      </w:rPr>
+    </w:lvl>
+    <w:lvl w:ilvl="3" w:tplc="08090001" w:tentative="1">
+      <w:start w:val="1"/>
+      <w:numFmt w:val="bullet"/>
+      <w:lvlText w:val=""/>
+      <w:lvlJc w:val="left"/>
+      <w:pPr>
+        <w:ind w:left="2880" w:hanging="360"/>
+      </w:pPr>
+      <w:rPr>
+        <w:rFonts w:ascii="Symbol" w:hAnsi="Symbol" w:hint="default"/>
+      </w:rPr>
+    </w:lvl>
+    <w:lvl w:ilvl="4" w:tplc="08090003" w:tentative="1">
+      <w:start w:val="1"/>
+      <w:numFmt w:val="bullet"/>
+      <w:lvlText w:val="o"/>
+      <w:lvlJc w:val="left"/>
+      <w:pPr>
+        <w:ind w:left="3600" w:hanging="360"/>
+      </w:pPr>
+      <w:rPr>
+        <w:rFonts w:ascii="Courier New" w:hAnsi="Courier New" w:cs="Courier New" w:hint="default"/>
+      </w:rPr>
+    </w:lvl>
+    <w:lvl w:ilvl="5" w:tplc="08090005" w:tentative="1">
+      <w:start w:val="1"/>
+      <w:numFmt w:val="bullet"/>
+      <w:lvlText w:val=""/>
+      <w:lvlJc w:val="left"/>
+      <w:pPr>
+        <w:ind w:left="4320" w:hanging="360"/>
+      </w:pPr>
+      <w:rPr>
+        <w:rFonts w:ascii="Wingdings" w:hAnsi="Wingdings" w:hint="default"/>
+      </w:rPr>
+    </w:lvl>
+    <w:lvl w:ilvl="6" w:tplc="08090001" w:tentative="1">
+      <w:start w:val="1"/>
+      <w:numFmt w:val="bullet"/>
+      <w:lvlText w:val=""/>
+      <w:lvlJc w:val="left"/>
+      <w:pPr>
+        <w:ind w:left="5040" w:hanging="360"/>
+      </w:pPr>
+      <w:rPr>
+        <w:rFonts w:ascii="Symbol" w:hAnsi="Symbol" w:hint="default"/>
+      </w:rPr>
+    </w:lvl>
+    <w:lvl w:ilvl="7" w:tplc="08090003" w:tentative="1">
+      <w:start w:val="1"/>
+      <w:numFmt w:val="bullet"/>
+      <w:lvlText w:val="o"/>
+      <w:lvlJc w:val="left"/>
+      <w:pPr>
+        <w:ind w:left="5760" w:hanging="360"/>
+      </w:pPr>
+      <w:rPr>
+        <w:rFonts w:ascii="Courier New" w:hAnsi="Courier New" w:cs="Courier New" w:hint="default"/>
+      </w:rPr>
+    </w:lvl>
+    <w:lvl w:ilvl="8" w:tplc="08090005" w:tentative="1">
+      <w:start w:val="1"/>
+      <w:numFmt w:val="bullet"/>
+      <w:lvlText w:val=""/>
+      <w:lvlJc w:val="left"/>
+      <w:pPr>
+        <w:ind w:left="6480" w:hanging="360"/>
+      </w:pPr>
+      <w:rPr>
+        <w:rFonts w:ascii="Wingdings" w:hAnsi="Wingdings" w:hint="default"/>
+      </w:rPr>
+    </w:lvl>
+  </w:abstractNum>
+  <w:abstractNum w:abstractNumId="6">
     <w:nsid w:val="36FB7AC0"/>
     <w:multiLevelType w:val="hybridMultilevel"/>
     <w:tmpl w:val="B7AA840A"/>
@@ -1490,7 +2331,120 @@
       </w:rPr>
     </w:lvl>
   </w:abstractNum>
-  <w:abstractNum w:abstractNumId="6">
+  <w:abstractNum w:abstractNumId="7">
+    <w:nsid w:val="37964375"/>
+    <w:multiLevelType w:val="hybridMultilevel"/>
+    <w:tmpl w:val="5C72EA8C"/>
+    <w:lvl w:ilvl="0" w:tplc="08090001">
+      <w:start w:val="1"/>
+      <w:numFmt w:val="bullet"/>
+      <w:lvlText w:val=""/>
+      <w:lvlJc w:val="left"/>
+      <w:pPr>
+        <w:ind w:left="1080" w:hanging="360"/>
+      </w:pPr>
+      <w:rPr>
+        <w:rFonts w:ascii="Symbol" w:hAnsi="Symbol" w:hint="default"/>
+      </w:rPr>
+    </w:lvl>
+    <w:lvl w:ilvl="1" w:tplc="08090003" w:tentative="1">
+      <w:start w:val="1"/>
+      <w:numFmt w:val="bullet"/>
+      <w:lvlText w:val="o"/>
+      <w:lvlJc w:val="left"/>
+      <w:pPr>
+        <w:ind w:left="1800" w:hanging="360"/>
+      </w:pPr>
+      <w:rPr>
+        <w:rFonts w:ascii="Courier New" w:hAnsi="Courier New" w:cs="Courier New" w:hint="default"/>
+      </w:rPr>
+    </w:lvl>
+    <w:lvl w:ilvl="2" w:tplc="08090005" w:tentative="1">
+      <w:start w:val="1"/>
+      <w:numFmt w:val="bullet"/>
+      <w:lvlText w:val=""/>
+      <w:lvlJc w:val="left"/>
+      <w:pPr>
+        <w:ind w:left="2520" w:hanging="360"/>
+      </w:pPr>
+      <w:rPr>
+        <w:rFonts w:ascii="Wingdings" w:hAnsi="Wingdings" w:hint="default"/>
+      </w:rPr>
+    </w:lvl>
+    <w:lvl w:ilvl="3" w:tplc="08090001" w:tentative="1">
+      <w:start w:val="1"/>
+      <w:numFmt w:val="bullet"/>
+      <w:lvlText w:val=""/>
+      <w:lvlJc w:val="left"/>
+      <w:pPr>
+        <w:ind w:left="3240" w:hanging="360"/>
+      </w:pPr>
+      <w:rPr>
+        <w:rFonts w:ascii="Symbol" w:hAnsi="Symbol" w:hint="default"/>
+      </w:rPr>
+    </w:lvl>
+    <w:lvl w:ilvl="4" w:tplc="08090003" w:tentative="1">
+      <w:start w:val="1"/>
+      <w:numFmt w:val="bullet"/>
+      <w:lvlText w:val="o"/>
+      <w:lvlJc w:val="left"/>
+      <w:pPr>
+        <w:ind w:left="3960" w:hanging="360"/>
+      </w:pPr>
+      <w:rPr>
+        <w:rFonts w:ascii="Courier New" w:hAnsi="Courier New" w:cs="Courier New" w:hint="default"/>
+      </w:rPr>
+    </w:lvl>
+    <w:lvl w:ilvl="5" w:tplc="08090005" w:tentative="1">
+      <w:start w:val="1"/>
+      <w:numFmt w:val="bullet"/>
+      <w:lvlText w:val=""/>
+      <w:lvlJc w:val="left"/>
+      <w:pPr>
+        <w:ind w:left="4680" w:hanging="360"/>
+      </w:pPr>
+      <w:rPr>
+        <w:rFonts w:ascii="Wingdings" w:hAnsi="Wingdings" w:hint="default"/>
+      </w:rPr>
+    </w:lvl>
+    <w:lvl w:ilvl="6" w:tplc="08090001" w:tentative="1">
+      <w:start w:val="1"/>
+      <w:numFmt w:val="bullet"/>
+      <w:lvlText w:val=""/>
+      <w:lvlJc w:val="left"/>
+      <w:pPr>
+        <w:ind w:left="5400" w:hanging="360"/>
+      </w:pPr>
+      <w:rPr>
+        <w:rFonts w:ascii="Symbol" w:hAnsi="Symbol" w:hint="default"/>
+      </w:rPr>
+    </w:lvl>
+    <w:lvl w:ilvl="7" w:tplc="08090003" w:tentative="1">
+      <w:start w:val="1"/>
+      <w:numFmt w:val="bullet"/>
+      <w:lvlText w:val="o"/>
+      <w:lvlJc w:val="left"/>
+      <w:pPr>
+        <w:ind w:left="6120" w:hanging="360"/>
+      </w:pPr>
+      <w:rPr>
+        <w:rFonts w:ascii="Courier New" w:hAnsi="Courier New" w:cs="Courier New" w:hint="default"/>
+      </w:rPr>
+    </w:lvl>
+    <w:lvl w:ilvl="8" w:tplc="08090005" w:tentative="1">
+      <w:start w:val="1"/>
+      <w:numFmt w:val="bullet"/>
+      <w:lvlText w:val=""/>
+      <w:lvlJc w:val="left"/>
+      <w:pPr>
+        <w:ind w:left="6840" w:hanging="360"/>
+      </w:pPr>
+      <w:rPr>
+        <w:rFonts w:ascii="Wingdings" w:hAnsi="Wingdings" w:hint="default"/>
+      </w:rPr>
+    </w:lvl>
+  </w:abstractNum>
+  <w:abstractNum w:abstractNumId="8">
     <w:nsid w:val="391063F6"/>
     <w:multiLevelType w:val="multilevel"/>
     <w:tmpl w:val="48823A5E"/>
@@ -1639,7 +2593,7 @@
       </w:rPr>
     </w:lvl>
   </w:abstractNum>
-  <w:abstractNum w:abstractNumId="7">
+  <w:abstractNum w:abstractNumId="9">
     <w:nsid w:val="3A3C4C16"/>
     <w:multiLevelType w:val="multilevel"/>
     <w:tmpl w:val="527CDA30"/>
@@ -1752,7 +2706,7 @@
       </w:pPr>
     </w:lvl>
   </w:abstractNum>
-  <w:abstractNum w:abstractNumId="8">
+  <w:abstractNum w:abstractNumId="10">
     <w:nsid w:val="43D74DBD"/>
     <w:multiLevelType w:val="multilevel"/>
     <w:tmpl w:val="184468AA"/>
@@ -1865,7 +2819,7 @@
       </w:pPr>
     </w:lvl>
   </w:abstractNum>
-  <w:abstractNum w:abstractNumId="9">
+  <w:abstractNum w:abstractNumId="11">
     <w:nsid w:val="45911282"/>
     <w:multiLevelType w:val="multilevel"/>
     <w:tmpl w:val="75E8B1A0"/>
@@ -1978,7 +2932,7 @@
       </w:pPr>
     </w:lvl>
   </w:abstractNum>
-  <w:abstractNum w:abstractNumId="10">
+  <w:abstractNum w:abstractNumId="12">
     <w:nsid w:val="46DA5E11"/>
     <w:multiLevelType w:val="multilevel"/>
     <w:tmpl w:val="FE3A95B2"/>
@@ -2127,7 +3081,7 @@
       </w:rPr>
     </w:lvl>
   </w:abstractNum>
-  <w:abstractNum w:abstractNumId="11">
+  <w:abstractNum w:abstractNumId="13">
     <w:nsid w:val="4B984767"/>
     <w:multiLevelType w:val="multilevel"/>
     <w:tmpl w:val="E20A2C54"/>
@@ -2240,7 +3194,7 @@
       </w:pPr>
     </w:lvl>
   </w:abstractNum>
-  <w:abstractNum w:abstractNumId="12">
+  <w:abstractNum w:abstractNumId="14">
     <w:nsid w:val="5BDA0F2C"/>
     <w:multiLevelType w:val="hybridMultilevel"/>
     <w:tmpl w:val="A97EE8E8"/>
@@ -2353,7 +3307,7 @@
       </w:rPr>
     </w:lvl>
   </w:abstractNum>
-  <w:abstractNum w:abstractNumId="13">
+  <w:abstractNum w:abstractNumId="15">
     <w:nsid w:val="602820E4"/>
     <w:multiLevelType w:val="multilevel"/>
     <w:tmpl w:val="10C0F1D0"/>
@@ -2466,7 +3420,7 @@
       </w:pPr>
     </w:lvl>
   </w:abstractNum>
-  <w:abstractNum w:abstractNumId="14">
+  <w:abstractNum w:abstractNumId="16">
     <w:nsid w:val="68A95990"/>
     <w:multiLevelType w:val="multilevel"/>
     <w:tmpl w:val="881C0402"/>
@@ -2579,7 +3533,7 @@
       </w:pPr>
     </w:lvl>
   </w:abstractNum>
-  <w:abstractNum w:abstractNumId="15">
+  <w:abstractNum w:abstractNumId="17">
     <w:nsid w:val="73474042"/>
     <w:multiLevelType w:val="hybridMultilevel"/>
     <w:tmpl w:val="C2A8196C"/>
@@ -2692,7 +3646,7 @@
       </w:rPr>
     </w:lvl>
   </w:abstractNum>
-  <w:abstractNum w:abstractNumId="16">
+  <w:abstractNum w:abstractNumId="18">
     <w:nsid w:val="760F734A"/>
     <w:multiLevelType w:val="multilevel"/>
     <w:tmpl w:val="7D20B782"/>
@@ -2805,7 +3759,7 @@
       </w:pPr>
     </w:lvl>
   </w:abstractNum>
-  <w:abstractNum w:abstractNumId="17">
+  <w:abstractNum w:abstractNumId="19">
     <w:nsid w:val="7B55301B"/>
     <w:multiLevelType w:val="hybridMultilevel"/>
     <w:tmpl w:val="7A46693A"/>
@@ -2918,7 +3872,7 @@
       </w:rPr>
     </w:lvl>
   </w:abstractNum>
-  <w:abstractNum w:abstractNumId="18">
+  <w:abstractNum w:abstractNumId="20">
     <w:nsid w:val="7CEE0587"/>
     <w:multiLevelType w:val="multilevel"/>
     <w:tmpl w:val="5DC603EE"/>
@@ -3067,7 +4021,7 @@
       </w:rPr>
     </w:lvl>
   </w:abstractNum>
-  <w:abstractNum w:abstractNumId="19">
+  <w:abstractNum w:abstractNumId="21">
     <w:nsid w:val="7D8F34E0"/>
     <w:multiLevelType w:val="hybridMultilevel"/>
     <w:tmpl w:val="41CEFEC8"/>
@@ -3180,7 +4134,7 @@
       </w:rPr>
     </w:lvl>
   </w:abstractNum>
-  <w:abstractNum w:abstractNumId="20">
+  <w:abstractNum w:abstractNumId="22">
     <w:nsid w:val="7F8904CA"/>
     <w:multiLevelType w:val="multilevel"/>
     <w:tmpl w:val="E97E08CA"/>
@@ -3294,28 +4248,28 @@
     </w:lvl>
   </w:abstractNum>
   <w:num w:numId="1">
-    <w:abstractNumId w:val="12"/>
+    <w:abstractNumId w:val="14"/>
   </w:num>
   <w:num w:numId="2">
-    <w:abstractNumId w:val="13"/>
+    <w:abstractNumId w:val="15"/>
   </w:num>
   <w:num w:numId="3">
-    <w:abstractNumId w:val="7"/>
+    <w:abstractNumId w:val="9"/>
   </w:num>
   <w:num w:numId="4">
     <w:abstractNumId w:val="1"/>
   </w:num>
   <w:num w:numId="5">
-    <w:abstractNumId w:val="19"/>
+    <w:abstractNumId w:val="21"/>
   </w:num>
   <w:num w:numId="6">
-    <w:abstractNumId w:val="17"/>
+    <w:abstractNumId w:val="19"/>
   </w:num>
   <w:num w:numId="7">
     <w:abstractNumId w:val="0"/>
   </w:num>
   <w:num w:numId="8">
-    <w:abstractNumId w:val="18"/>
+    <w:abstractNumId w:val="20"/>
   </w:num>
   <w:num w:numId="9">
     <w:abstractNumId w:val="3"/>
@@ -3324,37 +4278,43 @@
     <w:abstractNumId w:val="4"/>
   </w:num>
   <w:num w:numId="11">
-    <w:abstractNumId w:val="9"/>
+    <w:abstractNumId w:val="11"/>
   </w:num>
   <w:num w:numId="12">
-    <w:abstractNumId w:val="16"/>
+    <w:abstractNumId w:val="18"/>
   </w:num>
   <w:num w:numId="13">
+    <w:abstractNumId w:val="12"/>
+  </w:num>
+  <w:num w:numId="14">
+    <w:abstractNumId w:val="8"/>
+  </w:num>
+  <w:num w:numId="15">
+    <w:abstractNumId w:val="13"/>
+  </w:num>
+  <w:num w:numId="16">
+    <w:abstractNumId w:val="22"/>
+  </w:num>
+  <w:num w:numId="17">
     <w:abstractNumId w:val="10"/>
   </w:num>
-  <w:num w:numId="14">
-    <w:abstractNumId w:val="6"/>
-  </w:num>
-  <w:num w:numId="15">
-    <w:abstractNumId w:val="11"/>
-  </w:num>
-  <w:num w:numId="16">
-    <w:abstractNumId w:val="20"/>
-  </w:num>
-  <w:num w:numId="17">
-    <w:abstractNumId w:val="8"/>
-  </w:num>
   <w:num w:numId="18">
-    <w:abstractNumId w:val="14"/>
+    <w:abstractNumId w:val="16"/>
   </w:num>
   <w:num w:numId="19">
     <w:abstractNumId w:val="2"/>
   </w:num>
   <w:num w:numId="20">
-    <w:abstractNumId w:val="5"/>
+    <w:abstractNumId w:val="6"/>
   </w:num>
   <w:num w:numId="21">
-    <w:abstractNumId w:val="15"/>
+    <w:abstractNumId w:val="17"/>
+  </w:num>
+  <w:num w:numId="22">
+    <w:abstractNumId w:val="7"/>
+  </w:num>
+  <w:num w:numId="23">
+    <w:abstractNumId w:val="5"/>
   </w:num>
   <w:numIdMacAtCleanup w:val="7"/>
 </w:numbering>
@@ -3513,7 +4473,7 @@
   <w:style w:type="paragraph" w:default="1" w:styleId="Normal">
     <w:name w:val="Normal"/>
     <w:qFormat/>
-    <w:rsid w:val="00E859F1"/>
+    <w:rsid w:val="00022F32"/>
     <w:pPr>
       <w:spacing w:after="200" w:line="276" w:lineRule="auto"/>
     </w:pPr>
@@ -3529,7 +4489,7 @@
     <w:link w:val="Heading1Char"/>
     <w:uiPriority w:val="9"/>
     <w:qFormat/>
-    <w:rsid w:val="00E859F1"/>
+    <w:rsid w:val="00022F32"/>
     <w:pPr>
       <w:spacing w:before="300" w:after="120"/>
       <w:outlineLvl w:val="0"/>
@@ -3549,7 +4509,7 @@
     <w:link w:val="Heading2Char"/>
     <w:uiPriority w:val="9"/>
     <w:qFormat/>
-    <w:rsid w:val="00E859F1"/>
+    <w:rsid w:val="00022F32"/>
     <w:pPr>
       <w:keepNext/>
       <w:spacing w:before="240" w:after="80"/>
@@ -3569,7 +4529,7 @@
     <w:link w:val="Heading3Char"/>
     <w:uiPriority w:val="9"/>
     <w:qFormat/>
-    <w:rsid w:val="00E859F1"/>
+    <w:rsid w:val="00022F32"/>
     <w:pPr>
       <w:spacing w:after="120"/>
       <w:outlineLvl w:val="2"/>
@@ -3583,8 +4543,9 @@
   <w:style w:type="character" w:default="1" w:styleId="DefaultParagraphFont">
     <w:name w:val="Default Paragraph Font"/>
     <w:uiPriority w:val="1"/>
+    <w:semiHidden/>
     <w:unhideWhenUsed/>
-    <w:rsid w:val="00E859F1"/>
+    <w:rsid w:val="00022F32"/>
   </w:style>
   <w:style w:type="table" w:default="1" w:styleId="TableNormal">
     <w:name w:val="Normal Table"/>
@@ -3607,14 +4568,14 @@
     <w:uiPriority w:val="99"/>
     <w:semiHidden/>
     <w:unhideWhenUsed/>
-    <w:rsid w:val="00E859F1"/>
+    <w:rsid w:val="00022F32"/>
   </w:style>
   <w:style w:type="character" w:styleId="Hyperlink">
     <w:name w:val="Hyperlink"/>
     <w:basedOn w:val="DefaultParagraphFont"/>
     <w:uiPriority w:val="99"/>
     <w:unhideWhenUsed/>
-    <w:rsid w:val="00E859F1"/>
+    <w:rsid w:val="00022F32"/>
     <w:rPr>
       <w:strike w:val="0"/>
       <w:dstrike w:val="0"/>
@@ -3629,7 +4590,7 @@
     <w:uiPriority w:val="99"/>
     <w:semiHidden/>
     <w:unhideWhenUsed/>
-    <w:rsid w:val="00E859F1"/>
+    <w:rsid w:val="00022F32"/>
     <w:rPr>
       <w:strike w:val="0"/>
       <w:dstrike w:val="0"/>
@@ -3643,7 +4604,7 @@
     <w:basedOn w:val="DefaultParagraphFont"/>
     <w:link w:val="Heading1"/>
     <w:uiPriority w:val="9"/>
-    <w:rsid w:val="00E859F1"/>
+    <w:rsid w:val="00022F32"/>
     <w:rPr>
       <w:rFonts w:ascii="Arial" w:hAnsi="Arial"/>
       <w:b/>
@@ -3658,7 +4619,7 @@
     <w:basedOn w:val="DefaultParagraphFont"/>
     <w:link w:val="Heading2"/>
     <w:uiPriority w:val="9"/>
-    <w:rsid w:val="00E859F1"/>
+    <w:rsid w:val="00022F32"/>
     <w:rPr>
       <w:rFonts w:ascii="Arial" w:hAnsi="Arial"/>
       <w:b/>
@@ -3672,7 +4633,7 @@
     <w:basedOn w:val="DefaultParagraphFont"/>
     <w:link w:val="Heading3"/>
     <w:uiPriority w:val="9"/>
-    <w:rsid w:val="00E859F1"/>
+    <w:rsid w:val="00022F32"/>
     <w:rPr>
       <w:rFonts w:ascii="Arial" w:hAnsi="Arial"/>
       <w:b/>
@@ -3684,7 +4645,7 @@
   <w:style w:type="paragraph" w:customStyle="1" w:styleId="boxout">
     <w:name w:val="boxout"/>
     <w:basedOn w:val="Normal"/>
-    <w:rsid w:val="00E859F1"/>
+    <w:rsid w:val="00022F32"/>
     <w:pPr>
       <w:keepLines/>
       <w:pBdr>
@@ -3703,14 +4664,14 @@
     <w:basedOn w:val="Normal"/>
     <w:uiPriority w:val="99"/>
     <w:unhideWhenUsed/>
-    <w:rsid w:val="00E859F1"/>
+    <w:rsid w:val="00022F32"/>
   </w:style>
   <w:style w:type="character" w:styleId="Strong">
     <w:name w:val="Strong"/>
     <w:basedOn w:val="DefaultParagraphFont"/>
     <w:uiPriority w:val="22"/>
     <w:qFormat/>
-    <w:rsid w:val="00E859F1"/>
+    <w:rsid w:val="00022F32"/>
     <w:rPr>
       <w:b/>
       <w:bCs/>
@@ -3721,7 +4682,7 @@
     <w:basedOn w:val="DefaultParagraphFont"/>
     <w:uiPriority w:val="20"/>
     <w:qFormat/>
-    <w:rsid w:val="00E859F1"/>
+    <w:rsid w:val="00022F32"/>
     <w:rPr>
       <w:i/>
       <w:iCs/>
@@ -3734,7 +4695,7 @@
     <w:uiPriority w:val="99"/>
     <w:semiHidden/>
     <w:unhideWhenUsed/>
-    <w:rsid w:val="00E859F1"/>
+    <w:rsid w:val="00022F32"/>
     <w:rPr>
       <w:rFonts w:ascii="Tahoma" w:hAnsi="Tahoma" w:cs="Tahoma"/>
       <w:sz w:val="16"/>
@@ -3747,7 +4708,7 @@
     <w:link w:val="BalloonText"/>
     <w:uiPriority w:val="99"/>
     <w:semiHidden/>
-    <w:rsid w:val="00E859F1"/>
+    <w:rsid w:val="00022F32"/>
     <w:rPr>
       <w:rFonts w:ascii="Tahoma" w:hAnsi="Tahoma" w:cs="Tahoma"/>
       <w:sz w:val="16"/>
@@ -3757,7 +4718,7 @@
   <w:style w:type="paragraph" w:customStyle="1" w:styleId="Caption1">
     <w:name w:val="Caption1"/>
     <w:basedOn w:val="Normal"/>
-    <w:rsid w:val="00E859F1"/>
+    <w:rsid w:val="00022F32"/>
     <w:pPr>
       <w:spacing w:before="100" w:beforeAutospacing="1" w:after="100" w:afterAutospacing="1"/>
       <w:ind w:left="68"/>
@@ -3776,7 +4737,7 @@
     <w:uiPriority w:val="99"/>
     <w:semiHidden/>
     <w:unhideWhenUsed/>
-    <w:rsid w:val="00E859F1"/>
+    <w:rsid w:val="00022F32"/>
     <w:pPr>
       <w:tabs>
         <w:tab w:val="center" w:pos="4513"/>
@@ -3791,7 +4752,7 @@
     <w:link w:val="Header"/>
     <w:uiPriority w:val="99"/>
     <w:semiHidden/>
-    <w:rsid w:val="00E859F1"/>
+    <w:rsid w:val="00022F32"/>
     <w:rPr>
       <w:rFonts w:ascii="Arial" w:hAnsi="Arial"/>
       <w:szCs w:val="24"/>
@@ -3803,7 +4764,7 @@
     <w:link w:val="FooterChar"/>
     <w:uiPriority w:val="99"/>
     <w:unhideWhenUsed/>
-    <w:rsid w:val="00E859F1"/>
+    <w:rsid w:val="00022F32"/>
     <w:pPr>
       <w:tabs>
         <w:tab w:val="center" w:pos="4513"/>
@@ -3817,7 +4778,7 @@
     <w:basedOn w:val="DefaultParagraphFont"/>
     <w:link w:val="Footer"/>
     <w:uiPriority w:val="99"/>
-    <w:rsid w:val="00E859F1"/>
+    <w:rsid w:val="00022F32"/>
     <w:rPr>
       <w:rFonts w:ascii="Arial" w:hAnsi="Arial"/>
       <w:szCs w:val="24"/>
@@ -4146,7 +5107,7 @@
 </file>
 
 <file path=customXml/itemProps1.xml><?xml version="1.0" encoding="utf-8"?>
-<ds:datastoreItem xmlns:ds="http://schemas.openxmlformats.org/officeDocument/2006/customXml" ds:itemID="{7A630E88-DDC3-44C9-A923-EE84F9E25907}">
+<ds:datastoreItem xmlns:ds="http://schemas.openxmlformats.org/officeDocument/2006/customXml" ds:itemID="{17B71882-AB6B-465C-B4F7-893756912F4A}">
   <ds:schemaRefs>
     <ds:schemaRef ds:uri="http://schemas.openxmlformats.org/officeDocument/2006/bibliography"/>
   </ds:schemaRefs>

</xml_diff>

<commit_message>
Fix a bug where drag and dropping a folder in the model tree could orphan diagram elements
* The logic in TreeModelViewerDragDropHandler was wrong
* If you dragged and dropped onto its existing parent folder it got added to the elements child list
* This caused the folder to be saved as an element not a folder type
* If this happened to a sub-folder in Views and you then deleted any elements from the model tree they would be orphaned in the View
</commit_message>
<xml_diff>
--- a/uk.ac.bolton.archimate.help/docs/What's New in Archi.docx
+++ b/uk.ac.bolton.archimate.help/docs/What's New in Archi.docx
@@ -39,6 +39,7 @@
           <w:bCs/>
           <w:noProof/>
           <w:szCs w:val="20"/>
+          <w:lang w:eastAsia="en-GB"/>
         </w:rPr>
         <w:drawing>
           <wp:inline distT="0" distB="0" distL="0" distR="0">
@@ -318,15 +319,7 @@
         </w:numPr>
       </w:pPr>
       <w:r>
-        <w:t xml:space="preserve">Fix connection label not located properly when in parent figure (fix by </w:t>
-      </w:r>
-      <w:proofErr w:type="spellStart"/>
-      <w:r>
-        <w:t>Jaiguru</w:t>
-      </w:r>
-      <w:proofErr w:type="spellEnd"/>
-      <w:r>
-        <w:t>)</w:t>
+        <w:t>Fixed a bug where drag and dropping a folder in the model tree could orphan diagram elements</w:t>
       </w:r>
     </w:p>
     <w:p>
@@ -338,6 +331,32 @@
         </w:numPr>
       </w:pPr>
       <w:r>
+        <w:t>Fix</w:t>
+      </w:r>
+      <w:r>
+        <w:t>ed</w:t>
+      </w:r>
+      <w:r>
+        <w:t xml:space="preserve"> connection label not located properly when in parent figure (fix by </w:t>
+      </w:r>
+      <w:proofErr w:type="spellStart"/>
+      <w:r>
+        <w:t>Jaiguru</w:t>
+      </w:r>
+      <w:proofErr w:type="spellEnd"/>
+      <w:r>
+        <w:t>)</w:t>
+      </w:r>
+    </w:p>
+    <w:p>
+      <w:pPr>
+        <w:pStyle w:val="ListParagraph"/>
+        <w:numPr>
+          <w:ilvl w:val="0"/>
+          <w:numId w:val="1"/>
+        </w:numPr>
+      </w:pPr>
+      <w:r>
         <w:t>Relationship rules changed:</w:t>
       </w:r>
       <w:r>
@@ -582,6 +601,10 @@
     <w:p/>
     <w:p>
       <w:r>
+        <w:rPr>
+          <w:noProof/>
+          <w:lang w:eastAsia="en-GB"/>
+        </w:rPr>
         <w:drawing>
           <wp:inline distT="0" distB="0" distL="0" distR="0">
             <wp:extent cx="2368550" cy="1276350"/>
@@ -701,6 +724,10 @@
     </w:p>
     <w:p>
       <w:r>
+        <w:rPr>
+          <w:noProof/>
+          <w:lang w:eastAsia="en-GB"/>
+        </w:rPr>
         <w:lastRenderedPageBreak/>
         <w:drawing>
           <wp:inline distT="0" distB="0" distL="0" distR="0">
@@ -802,7 +829,7 @@
         <w:rPr>
           <w:noProof/>
         </w:rPr>
-        <w:t>3</w:t>
+        <w:t>1</w:t>
       </w:r>
     </w:fldSimple>
   </w:p>
@@ -3810,12 +3837,13 @@
   <w:style w:type="paragraph" w:default="1" w:styleId="Normal">
     <w:name w:val="Normal"/>
     <w:qFormat/>
-    <w:rsid w:val="00D03768"/>
+    <w:rsid w:val="00D17493"/>
     <w:pPr>
       <w:spacing w:after="200" w:line="276" w:lineRule="auto"/>
     </w:pPr>
     <w:rPr>
-      <w:rFonts w:ascii="Arial" w:eastAsiaTheme="minorHAnsi" w:hAnsi="Arial" w:cstheme="minorBidi"/>
+      <w:rFonts w:asciiTheme="minorHAnsi" w:eastAsiaTheme="minorHAnsi" w:hAnsiTheme="minorHAnsi" w:cstheme="minorBidi"/>
+      <w:sz w:val="22"/>
       <w:szCs w:val="22"/>
       <w:lang w:eastAsia="en-US"/>
     </w:rPr>
@@ -3882,7 +3910,7 @@
     <w:name w:val="Default Paragraph Font"/>
     <w:uiPriority w:val="1"/>
     <w:unhideWhenUsed/>
-    <w:rsid w:val="00952249"/>
+    <w:rsid w:val="00D17493"/>
   </w:style>
   <w:style w:type="table" w:default="1" w:styleId="TableNormal">
     <w:name w:val="Normal Table"/>
@@ -3905,7 +3933,7 @@
     <w:uiPriority w:val="99"/>
     <w:semiHidden/>
     <w:unhideWhenUsed/>
-    <w:rsid w:val="00952249"/>
+    <w:rsid w:val="00D17493"/>
   </w:style>
   <w:style w:type="character" w:styleId="Hyperlink">
     <w:name w:val="Hyperlink"/>
@@ -4444,7 +4472,7 @@
 </file>
 
 <file path=customXml/itemProps1.xml><?xml version="1.0" encoding="utf-8"?>
-<ds:datastoreItem xmlns:ds="http://schemas.openxmlformats.org/officeDocument/2006/customXml" ds:itemID="{60FE3508-8658-4E25-9448-384AE51E978F}">
+<ds:datastoreItem xmlns:ds="http://schemas.openxmlformats.org/officeDocument/2006/customXml" ds:itemID="{4BAC6333-0197-4631-8351-41F46BAD1087}">
   <ds:schemaRefs>
     <ds:schemaRef ds:uri="http://schemas.openxmlformats.org/officeDocument/2006/bibliography"/>
   </ds:schemaRefs>

</xml_diff>